<commit_message>
Update: research engineer; research interests; project abstracts
</commit_message>
<xml_diff>
--- a/docs/Banerjee_CV.docx
+++ b/docs/Banerjee_CV.docx
@@ -26,7 +26,7 @@
       </w:pPr>
       <w:sdt>
         <w:sdtPr>
-          <w:id w:val="518462546"/>
+          <w:id w:val="942403818"/>
         </w:sdtPr>
         <w:sdtContent>
           <w:r>
@@ -53,7 +53,7 @@
       </w:pPr>
       <w:sdt>
         <w:sdtPr>
-          <w:id w:val="2144892769"/>
+          <w:id w:val="525552962"/>
         </w:sdtPr>
         <w:sdtContent>
           <w:r>
@@ -61,13 +61,14 @@
               <w:b w:val="false"/>
               <w:sz w:val="18"/>
             </w:rPr>
-            <w:t>Candidate for M.Eng. in Electrical Engineering and Computer Science, GPA: 5.0/5.0</w:t>
+            <w:t xml:space="preserve">Candidate for M.Eng. in Electrical Engineering and Computer Science, GPA: </w:t>
           </w:r>
           <w:r>
             <w:rPr>
               <w:b w:val="false"/>
               <w:sz w:val="18"/>
             </w:rPr>
+            <w:t>4.5/5.0</w:t>
             <w:tab/>
             <w:t>June 2019</w:t>
           </w:r>
@@ -82,7 +83,7 @@
       </w:pPr>
       <w:sdt>
         <w:sdtPr>
-          <w:id w:val="2004504722"/>
+          <w:id w:val="1681099692"/>
         </w:sdtPr>
         <w:sdtContent>
           <w:r>
@@ -153,7 +154,7 @@
       </w:pPr>
       <w:sdt>
         <w:sdtPr>
-          <w:id w:val="232760094"/>
+          <w:id w:val="664216522"/>
         </w:sdtPr>
         <w:sdtContent>
           <w:r>
@@ -182,7 +183,7 @@
       </w:pPr>
       <w:sdt>
         <w:sdtPr>
-          <w:id w:val="657698251"/>
+          <w:id w:val="1283696494"/>
         </w:sdtPr>
         <w:sdtContent>
           <w:r>
@@ -380,7 +381,7 @@
           <w:bCs/>
           <w:sz w:val="18"/>
         </w:rPr>
-        <w:t>Thesis Title: “A Robust, LIDAR-based Road Boundary Detection Algorithm for Intersection Recognition and Navigation in Rural Environments”</w:t>
+        <w:t>Thesis Title: “Towards the Development of a Simulation-Based Platform for Autonomous Vehicle Algorithm Prototyping and Testing using the CARLA Simulator”</w:t>
       </w:r>
     </w:p>
     <w:p>
@@ -398,7 +399,21 @@
           <w:bCs/>
           <w:sz w:val="18"/>
         </w:rPr>
-        <w:t>Developing algorithms for LIDAR-based rural road detection and intersection topology inference</w:t>
+        <w:t xml:space="preserve">Developing </w:t>
+      </w:r>
+      <w:r>
+        <w:rPr>
+          <w:bCs/>
+          <w:sz w:val="18"/>
+        </w:rPr>
+        <w:t>autonomous vehicle</w:t>
+      </w:r>
+      <w:r>
+        <w:rPr>
+          <w:bCs/>
+          <w:sz w:val="18"/>
+        </w:rPr>
+        <w:t xml:space="preserve"> simulation platform based on CARLA open-source driving simulator</w:t>
       </w:r>
     </w:p>
     <w:p>
@@ -416,7 +431,23 @@
           <w:bCs/>
           <w:sz w:val="18"/>
         </w:rPr>
-        <w:t>Developing rural environment simulation platform based on CARLA open-source driving simulator</w:t>
+        <w:t xml:space="preserve">Developing algorithms for </w:t>
+      </w:r>
+      <w:bookmarkStart w:id="0" w:name="__DdeLink__256_3458831225"/>
+      <w:r>
+        <w:rPr>
+          <w:bCs/>
+          <w:sz w:val="18"/>
+        </w:rPr>
+        <w:t>LIDAR</w:t>
+      </w:r>
+      <w:bookmarkEnd w:id="0"/>
+      <w:r>
+        <w:rPr>
+          <w:bCs/>
+          <w:sz w:val="18"/>
+        </w:rPr>
+        <w:t xml:space="preserve">-based rural road detection </w:t>
       </w:r>
     </w:p>
     <w:p>
@@ -557,7 +588,7 @@
         <w:rPr>
           <w:sz w:val="18"/>
         </w:rPr>
-        <w:t>Calibrated webcams and Lidar (Velodyne VLP-16), and investigated power management options for tripod platform</w:t>
+        <w:t>Calibrated webcams and LIDAR (Velodyne VLP-16), and investigated power management options for tripod platform</w:t>
       </w:r>
     </w:p>
     <w:p>
@@ -643,14 +674,14 @@
         </w:rPr>
         <w:t xml:space="preserve">Conducted research as member of the SLS (Spoken Language Systems) group </w:t>
       </w:r>
-      <w:bookmarkStart w:id="0" w:name="__DdeLink__493_2612197001"/>
+      <w:bookmarkStart w:id="1" w:name="__DdeLink__493_2612197001"/>
       <w:r>
         <w:rPr>
           <w:sz w:val="18"/>
         </w:rPr>
         <w:t>at CSAIL (Computer Science and Artificial Intelligence Laboratory)</w:t>
       </w:r>
-      <w:bookmarkEnd w:id="0"/>
+      <w:bookmarkEnd w:id="1"/>
     </w:p>
     <w:p>
       <w:pPr>
@@ -714,7 +745,7 @@
       </w:pPr>
       <w:sdt>
         <w:sdtPr>
-          <w:id w:val="354318153"/>
+          <w:id w:val="1873098508"/>
         </w:sdtPr>
         <w:sdtContent>
           <w:r>
@@ -744,7 +775,7 @@
       </w:pPr>
       <w:sdt>
         <w:sdtPr>
-          <w:id w:val="667514539"/>
+          <w:id w:val="323700687"/>
         </w:sdtPr>
         <w:sdtContent>
           <w:r>
@@ -918,7 +949,9 @@
         </w:rPr>
       </w:pPr>
       <w:r>
-        <w:rPr/>
+        <w:rPr>
+          <w:sz w:val="24"/>
+        </w:rPr>
       </w:r>
       <w:r>
         <w:br w:type="page"/>
@@ -949,12 +982,20 @@
         <w:spacing w:before="120" w:after="0"/>
         <w:rPr/>
       </w:pPr>
+      <w:bookmarkStart w:id="2" w:name="__DdeLink__248_3122478909"/>
       <w:r>
         <w:rPr>
           <w:b/>
           <w:sz w:val="18"/>
         </w:rPr>
-        <w:t>Autoliv</w:t>
+        <w:t>Autoliv (now Veoneer)</w:t>
+      </w:r>
+      <w:bookmarkEnd w:id="2"/>
+      <w:r>
+        <w:rPr>
+          <w:b/>
+          <w:sz w:val="18"/>
+        </w:rPr>
         <w:tab/>
         <w:t xml:space="preserve"> Lowell, MA</w:t>
       </w:r>
@@ -1004,7 +1045,20 @@
         <w:rPr>
           <w:sz w:val="18"/>
         </w:rPr>
-        <w:t>Developed mapping algorithm for Lidar data (Velodyne HDL-64) using point cloud registration to maintain coherent point cloud history and advance lane/object tracking algorithms</w:t>
+        <w:t xml:space="preserve">Developed mapping algorithm for </w:t>
+      </w:r>
+      <w:r>
+        <w:rPr>
+          <w:bCs/>
+          <w:sz w:val="18"/>
+        </w:rPr>
+        <w:t>LIDAR</w:t>
+      </w:r>
+      <w:r>
+        <w:rPr>
+          <w:sz w:val="18"/>
+        </w:rPr>
+        <w:t xml:space="preserve"> data (Velodyne HDL-64) using point cloud registration to maintain coherent point cloud history and advance lane/object tracking algorithms</w:t>
       </w:r>
     </w:p>
     <w:p>
@@ -1021,7 +1075,20 @@
         <w:rPr>
           <w:sz w:val="18"/>
         </w:rPr>
-        <w:t>Investigated mapping/registration techniques with lower-resolution (Velodyne VLP-32) Lidar data to improve point cloud data resolution</w:t>
+        <w:t xml:space="preserve">Investigated mapping/registration techniques with lower-resolution (Velodyne VLP-32) </w:t>
+      </w:r>
+      <w:r>
+        <w:rPr>
+          <w:bCs/>
+          <w:sz w:val="18"/>
+        </w:rPr>
+        <w:t>LIDAR</w:t>
+      </w:r>
+      <w:r>
+        <w:rPr>
+          <w:sz w:val="18"/>
+        </w:rPr>
+        <w:t xml:space="preserve"> data to improve point cloud data resolution</w:t>
       </w:r>
     </w:p>
     <w:p>
@@ -1189,7 +1256,7 @@
       </w:pPr>
       <w:sdt>
         <w:sdtPr>
-          <w:id w:val="1680871230"/>
+          <w:id w:val="95975993"/>
         </w:sdtPr>
         <w:sdtContent>
           <w:r>
@@ -1343,7 +1410,7 @@
       </w:pPr>
       <w:sdt>
         <w:sdtPr>
-          <w:id w:val="791177690"/>
+          <w:id w:val="1662980457"/>
         </w:sdtPr>
         <w:sdtContent>
           <w:r>
@@ -1373,7 +1440,7 @@
       </w:pPr>
       <w:sdt>
         <w:sdtPr>
-          <w:id w:val="3820276"/>
+          <w:id w:val="156011618"/>
         </w:sdtPr>
         <w:sdtContent>
           <w:r>
@@ -1411,7 +1478,7 @@
       </w:pPr>
       <w:sdt>
         <w:sdtPr>
-          <w:id w:val="345067787"/>
+          <w:id w:val="1001337805"/>
         </w:sdtPr>
         <w:sdtContent>
           <w:r>
@@ -1449,7 +1516,7 @@
       </w:pPr>
       <w:sdt>
         <w:sdtPr>
-          <w:id w:val="1004531986"/>
+          <w:id w:val="2097463214"/>
         </w:sdtPr>
         <w:sdtContent>
           <w:r>
@@ -1897,7 +1964,126 @@
       </w:pPr>
       <w:sdt>
         <w:sdtPr>
-          <w:id w:val="2138530056"/>
+          <w:id w:val="380336774"/>
+        </w:sdtPr>
+        <w:sdtContent>
+          <w:r>
+            <w:rPr>
+              <w:rFonts w:asciiTheme="minorHAnsi" w:hAnsiTheme="minorHAnsi"/>
+              <w:sz w:val="18"/>
+            </w:rPr>
+            <w:t>3D Point Cloud Clustering Using Small-Variance Asymptotics</w:t>
+          </w:r>
+        </w:sdtContent>
+      </w:sdt>
+      <w:r>
+        <w:rPr>
+          <w:rFonts w:asciiTheme="minorHAnsi" w:hAnsiTheme="minorHAnsi"/>
+          <w:sz w:val="18"/>
+        </w:rPr>
+        <w:tab/>
+        <w:t>Cambridge, MA</w:t>
+      </w:r>
+    </w:p>
+    <w:p>
+      <w:pPr>
+        <w:pStyle w:val="Heading2"/>
+        <w:spacing w:lineRule="auto" w:line="276" w:before="0" w:after="0"/>
+        <w:rPr/>
+      </w:pPr>
+      <w:r>
+        <w:rPr>
+          <w:rFonts w:asciiTheme="minorHAnsi" w:hAnsiTheme="minorHAnsi"/>
+          <w:b w:val="false"/>
+          <w:i/>
+          <w:sz w:val="18"/>
+        </w:rPr>
+        <w:t>Class Project, Bayesian Modeling and Inference (6.882)</w:t>
+      </w:r>
+      <w:r>
+        <w:rPr>
+          <w:rFonts w:asciiTheme="minorHAnsi" w:hAnsiTheme="minorHAnsi"/>
+          <w:sz w:val="18"/>
+        </w:rPr>
+        <w:tab/>
+      </w:r>
+      <w:r>
+        <w:rPr>
+          <w:rFonts w:asciiTheme="minorHAnsi" w:hAnsiTheme="minorHAnsi"/>
+          <w:b w:val="false"/>
+          <w:bCs w:val="false"/>
+          <w:sz w:val="18"/>
+        </w:rPr>
+        <w:t>March</w:t>
+      </w:r>
+      <w:r>
+        <w:rPr>
+          <w:rFonts w:asciiTheme="minorHAnsi" w:hAnsiTheme="minorHAnsi"/>
+          <w:b w:val="false"/>
+          <w:sz w:val="18"/>
+        </w:rPr>
+        <w:t xml:space="preserve"> 2018 – May 2018</w:t>
+      </w:r>
+    </w:p>
+    <w:p>
+      <w:pPr>
+        <w:pStyle w:val="ListBullet"/>
+        <w:numPr>
+          <w:ilvl w:val="0"/>
+          <w:numId w:val="1"/>
+        </w:numPr>
+        <w:spacing w:before="0" w:after="0"/>
+        <w:rPr/>
+      </w:pPr>
+      <w:sdt>
+        <w:sdtPr>
+          <w:id w:val="1326461373"/>
+        </w:sdtPr>
+        <w:sdtContent>
+          <w:r>
+            <w:rPr>
+              <w:rFonts w:asciiTheme="minorHAnsi" w:hAnsiTheme="minorHAnsi"/>
+              <w:sz w:val="18"/>
+            </w:rPr>
+            <w:t>Explored Bayesian non-parametric clustering of 3D point cloud data using small-variance asymptotics approximate inference algorithms</w:t>
+          </w:r>
+        </w:sdtContent>
+      </w:sdt>
+    </w:p>
+    <w:p>
+      <w:pPr>
+        <w:pStyle w:val="ListBullet"/>
+        <w:numPr>
+          <w:ilvl w:val="0"/>
+          <w:numId w:val="1"/>
+        </w:numPr>
+        <w:spacing w:before="0" w:after="0"/>
+        <w:rPr/>
+      </w:pPr>
+      <w:sdt>
+        <w:sdtPr>
+          <w:id w:val="1483333151"/>
+        </w:sdtPr>
+        <w:sdtContent>
+          <w:r>
+            <w:rPr>
+              <w:rFonts w:asciiTheme="minorHAnsi" w:hAnsiTheme="minorHAnsi"/>
+              <w:sz w:val="18"/>
+            </w:rPr>
+            <w:t>Implemented Kulis and Jordan (2012) small-variance asymptotics algorithm for DP-GMM and Straub et al. (2015) algorithm for DP-vMF-MM in Python</w:t>
+          </w:r>
+        </w:sdtContent>
+      </w:sdt>
+    </w:p>
+    <w:p>
+      <w:pPr>
+        <w:pStyle w:val="Heading2"/>
+        <w:spacing w:lineRule="auto" w:line="276" w:before="120" w:after="0"/>
+        <w:rPr/>
+      </w:pPr>
+      <w:sdt>
+        <w:sdtPr>
+          <w:id w:val="1918405035"/>
         </w:sdtPr>
         <w:sdtContent>
           <w:r>
@@ -2061,7 +2247,7 @@
               <wp:positionV relativeFrom="paragraph">
                 <wp:posOffset>635</wp:posOffset>
               </wp:positionV>
-              <wp:extent cx="65405" cy="152400"/>
+              <wp:extent cx="68580" cy="152400"/>
               <wp:effectExtent l="0" t="0" r="0" b="0"/>
               <wp:wrapNone/>
               <wp:docPr id="1" name="Frame1"/>
@@ -2072,7 +2258,7 @@
                     <wps:spPr>
                       <a:xfrm>
                         <a:off x="0" y="0"/>
-                        <a:ext cx="64800" cy="151920"/>
+                        <a:ext cx="68040" cy="151920"/>
                       </a:xfrm>
                       <a:prstGeom prst="rect">
                         <a:avLst/>
@@ -2140,7 +2326,7 @@
         </mc:Choice>
         <mc:Fallback>
           <w:pict>
-            <v:rect id="shape_0" ID="Frame1" stroked="f" style="position:absolute;margin-left:498.85pt;margin-top:0.05pt;width:5.05pt;height:11.9pt;mso-position-horizontal:right;mso-position-horizontal-relative:margin" wp14:anchorId="69FF3AC3">
+            <v:rect id="shape_0" ID="Frame1" stroked="f" style="position:absolute;margin-left:498.6pt;margin-top:0.05pt;width:5.3pt;height:11.9pt;mso-position-horizontal:right;mso-position-horizontal-relative:margin" wp14:anchorId="69FF3AC3">
               <w10:wrap type="square"/>
               <v:fill o:detectmouseclick="t" on="false"/>
               <v:stroke color="#3465a4" joinstyle="round" endcap="flat"/>
@@ -2227,7 +2413,7 @@
       <w:rPr/>
       <w:fldChar w:fldCharType="separate"/>
     </w:r>
-    <w:bookmarkStart w:id="1" w:name="__Fieldmark__956_3971530908"/>
+    <w:bookmarkStart w:id="3" w:name="__Fieldmark__301_2165438125"/>
     <w:r>
       <w:rPr/>
     </w:r>
@@ -2238,11 +2424,21 @@
       <w:rPr/>
       <w:fldChar w:fldCharType="end"/>
     </w:r>
-    <w:bookmarkStart w:id="2" w:name="__Fieldmark__206_2612197001"/>
-    <w:bookmarkStart w:id="3" w:name="__Fieldmark__293_3971530908"/>
-    <w:bookmarkEnd w:id="1"/>
-    <w:bookmarkEnd w:id="2"/>
+    <w:bookmarkStart w:id="4" w:name="__Fieldmark__183_3458831225"/>
+    <w:bookmarkStart w:id="5" w:name="__Fieldmark__168_1463096382"/>
+    <w:bookmarkStart w:id="6" w:name="__Fieldmark__293_3971530908"/>
+    <w:bookmarkStart w:id="7" w:name="__Fieldmark__206_2612197001"/>
+    <w:bookmarkStart w:id="8" w:name="__Fieldmark__956_3971530908"/>
+    <w:bookmarkStart w:id="9" w:name="__Fieldmark__170_3122478909"/>
+    <w:bookmarkStart w:id="10" w:name="__Fieldmark__189_2490098433"/>
     <w:bookmarkEnd w:id="3"/>
+    <w:bookmarkEnd w:id="4"/>
+    <w:bookmarkEnd w:id="5"/>
+    <w:bookmarkEnd w:id="6"/>
+    <w:bookmarkEnd w:id="7"/>
+    <w:bookmarkEnd w:id="8"/>
+    <w:bookmarkEnd w:id="9"/>
+    <w:bookmarkEnd w:id="10"/>
     <w:r>
       <w:rPr>
         <w:sz w:val="32"/>
@@ -2329,15 +2525,13 @@
       <w:pStyle w:val="ContactDetails"/>
       <w:spacing w:before="0" w:after="480"/>
       <w:jc w:val="center"/>
-      <w:rPr>
-        <w:sz w:val="16"/>
-      </w:rPr>
+      <w:rPr/>
     </w:pPr>
     <w:r>
       <w:rPr>
         <w:sz w:val="16"/>
       </w:rPr>
-      <w:t>School Address: 229 Vassar Street, Cambridge, MA 02139</w:t>
+      <w:t>School Address: 550 Memorial Drive, Apt. 12E-4, Cambridge, MA 02139</w:t>
       <w:br/>
       <w:t>Phone: (703)-743-4178  E-Mail: rohanb@mit.edu</w:t>
     </w:r>
@@ -2364,7 +2558,7 @@
       <w:rPr/>
       <w:fldChar w:fldCharType="separate"/>
     </w:r>
-    <w:bookmarkStart w:id="4" w:name="__Fieldmark__976_3971530908"/>
+    <w:bookmarkStart w:id="11" w:name="__Fieldmark__336_2165438125"/>
     <w:r>
       <w:rPr/>
     </w:r>
@@ -2375,11 +2569,21 @@
       <w:rPr/>
       <w:fldChar w:fldCharType="end"/>
     </w:r>
-    <w:bookmarkStart w:id="5" w:name="__Fieldmark__231_2612197001"/>
-    <w:bookmarkStart w:id="6" w:name="__Fieldmark__318_3971530908"/>
-    <w:bookmarkEnd w:id="4"/>
-    <w:bookmarkEnd w:id="5"/>
-    <w:bookmarkEnd w:id="6"/>
+    <w:bookmarkStart w:id="12" w:name="__Fieldmark__212_3458831225"/>
+    <w:bookmarkStart w:id="13" w:name="__Fieldmark__191_1463096382"/>
+    <w:bookmarkStart w:id="14" w:name="__Fieldmark__318_3971530908"/>
+    <w:bookmarkStart w:id="15" w:name="__Fieldmark__231_2612197001"/>
+    <w:bookmarkStart w:id="16" w:name="__Fieldmark__976_3971530908"/>
+    <w:bookmarkStart w:id="17" w:name="__Fieldmark__198_3122478909"/>
+    <w:bookmarkStart w:id="18" w:name="__Fieldmark__221_2490098433"/>
+    <w:bookmarkEnd w:id="11"/>
+    <w:bookmarkEnd w:id="12"/>
+    <w:bookmarkEnd w:id="13"/>
+    <w:bookmarkEnd w:id="14"/>
+    <w:bookmarkEnd w:id="15"/>
+    <w:bookmarkEnd w:id="16"/>
+    <w:bookmarkEnd w:id="17"/>
+    <w:bookmarkEnd w:id="18"/>
     <w:r>
       <w:rPr>
         <w:sz w:val="32"/>
@@ -2474,13 +2678,20 @@
       </w:rPr>
       <w:t xml:space="preserve">School Address: </w:t>
     </w:r>
-    <w:bookmarkStart w:id="7" w:name="_GoBack"/>
-    <w:bookmarkEnd w:id="7"/>
+    <w:bookmarkStart w:id="19" w:name="__DdeLink__227_1463096382"/>
+    <w:bookmarkStart w:id="20" w:name="_GoBack"/>
+    <w:bookmarkEnd w:id="20"/>
     <w:r>
       <w:rPr>
         <w:sz w:val="16"/>
       </w:rPr>
-      <w:t>500 Memorial Drive, Apt. 12E-4, Cambridge, MA 02139</w:t>
+      <w:t>550 Memorial Drive, Apt. 12E-4, Cambridge, MA 02139</w:t>
+    </w:r>
+    <w:bookmarkEnd w:id="19"/>
+    <w:r>
+      <w:rPr>
+        <w:sz w:val="16"/>
+      </w:rPr>
       <w:br/>
       <w:t>Phone: (703)-743-4178  E-Mail: rohanb@mit.edu</w:t>
     </w:r>
@@ -4172,6 +4383,336 @@
       <w:rFonts w:cs="Wingdings"/>
     </w:rPr>
   </w:style>
+  <w:style w:type="character" w:styleId="ListLabel45">
+    <w:name w:val="ListLabel 45"/>
+    <w:qFormat/>
+    <w:rPr>
+      <w:rFonts w:cs="Wingdings"/>
+      <w:b/>
+      <w:color w:val="000000"/>
+      <w:sz w:val="18"/>
+    </w:rPr>
+  </w:style>
+  <w:style w:type="character" w:styleId="ListLabel46">
+    <w:name w:val="ListLabel 46"/>
+    <w:qFormat/>
+    <w:rPr>
+      <w:rFonts w:cs="Courier New"/>
+    </w:rPr>
+  </w:style>
+  <w:style w:type="character" w:styleId="ListLabel47">
+    <w:name w:val="ListLabel 47"/>
+    <w:qFormat/>
+    <w:rPr>
+      <w:rFonts w:cs="Wingdings"/>
+    </w:rPr>
+  </w:style>
+  <w:style w:type="character" w:styleId="ListLabel48">
+    <w:name w:val="ListLabel 48"/>
+    <w:qFormat/>
+    <w:rPr>
+      <w:rFonts w:cs="Symbol"/>
+    </w:rPr>
+  </w:style>
+  <w:style w:type="character" w:styleId="ListLabel49">
+    <w:name w:val="ListLabel 49"/>
+    <w:qFormat/>
+    <w:rPr>
+      <w:rFonts w:cs="Courier New"/>
+    </w:rPr>
+  </w:style>
+  <w:style w:type="character" w:styleId="ListLabel50">
+    <w:name w:val="ListLabel 50"/>
+    <w:qFormat/>
+    <w:rPr>
+      <w:rFonts w:cs="Wingdings"/>
+    </w:rPr>
+  </w:style>
+  <w:style w:type="character" w:styleId="ListLabel51">
+    <w:name w:val="ListLabel 51"/>
+    <w:qFormat/>
+    <w:rPr>
+      <w:rFonts w:cs="Symbol"/>
+    </w:rPr>
+  </w:style>
+  <w:style w:type="character" w:styleId="ListLabel52">
+    <w:name w:val="ListLabel 52"/>
+    <w:qFormat/>
+    <w:rPr>
+      <w:rFonts w:cs="Courier New"/>
+    </w:rPr>
+  </w:style>
+  <w:style w:type="character" w:styleId="ListLabel53">
+    <w:name w:val="ListLabel 53"/>
+    <w:qFormat/>
+    <w:rPr>
+      <w:rFonts w:cs="Wingdings"/>
+    </w:rPr>
+  </w:style>
+  <w:style w:type="character" w:styleId="ListLabel54">
+    <w:name w:val="ListLabel 54"/>
+    <w:qFormat/>
+    <w:rPr>
+      <w:rFonts w:cs="Wingdings"/>
+      <w:b/>
+      <w:color w:val="000000"/>
+      <w:sz w:val="18"/>
+    </w:rPr>
+  </w:style>
+  <w:style w:type="character" w:styleId="ListLabel55">
+    <w:name w:val="ListLabel 55"/>
+    <w:qFormat/>
+    <w:rPr>
+      <w:rFonts w:cs="Courier New"/>
+    </w:rPr>
+  </w:style>
+  <w:style w:type="character" w:styleId="ListLabel56">
+    <w:name w:val="ListLabel 56"/>
+    <w:qFormat/>
+    <w:rPr>
+      <w:rFonts w:cs="Wingdings"/>
+    </w:rPr>
+  </w:style>
+  <w:style w:type="character" w:styleId="ListLabel57">
+    <w:name w:val="ListLabel 57"/>
+    <w:qFormat/>
+    <w:rPr>
+      <w:rFonts w:cs="Symbol"/>
+    </w:rPr>
+  </w:style>
+  <w:style w:type="character" w:styleId="ListLabel58">
+    <w:name w:val="ListLabel 58"/>
+    <w:qFormat/>
+    <w:rPr>
+      <w:rFonts w:cs="Courier New"/>
+    </w:rPr>
+  </w:style>
+  <w:style w:type="character" w:styleId="ListLabel59">
+    <w:name w:val="ListLabel 59"/>
+    <w:qFormat/>
+    <w:rPr>
+      <w:rFonts w:cs="Wingdings"/>
+    </w:rPr>
+  </w:style>
+  <w:style w:type="character" w:styleId="ListLabel60">
+    <w:name w:val="ListLabel 60"/>
+    <w:qFormat/>
+    <w:rPr>
+      <w:rFonts w:cs="Symbol"/>
+    </w:rPr>
+  </w:style>
+  <w:style w:type="character" w:styleId="ListLabel61">
+    <w:name w:val="ListLabel 61"/>
+    <w:qFormat/>
+    <w:rPr>
+      <w:rFonts w:cs="Courier New"/>
+    </w:rPr>
+  </w:style>
+  <w:style w:type="character" w:styleId="ListLabel62">
+    <w:name w:val="ListLabel 62"/>
+    <w:qFormat/>
+    <w:rPr>
+      <w:rFonts w:cs="Wingdings"/>
+    </w:rPr>
+  </w:style>
+  <w:style w:type="character" w:styleId="ListLabel63">
+    <w:name w:val="ListLabel 63"/>
+    <w:qFormat/>
+    <w:rPr>
+      <w:rFonts w:cs="Wingdings"/>
+      <w:b/>
+      <w:color w:val="000000"/>
+      <w:sz w:val="18"/>
+    </w:rPr>
+  </w:style>
+  <w:style w:type="character" w:styleId="ListLabel64">
+    <w:name w:val="ListLabel 64"/>
+    <w:qFormat/>
+    <w:rPr>
+      <w:rFonts w:cs="Courier New"/>
+    </w:rPr>
+  </w:style>
+  <w:style w:type="character" w:styleId="ListLabel65">
+    <w:name w:val="ListLabel 65"/>
+    <w:qFormat/>
+    <w:rPr>
+      <w:rFonts w:cs="Wingdings"/>
+    </w:rPr>
+  </w:style>
+  <w:style w:type="character" w:styleId="ListLabel66">
+    <w:name w:val="ListLabel 66"/>
+    <w:qFormat/>
+    <w:rPr>
+      <w:rFonts w:cs="Symbol"/>
+    </w:rPr>
+  </w:style>
+  <w:style w:type="character" w:styleId="ListLabel67">
+    <w:name w:val="ListLabel 67"/>
+    <w:qFormat/>
+    <w:rPr>
+      <w:rFonts w:cs="Courier New"/>
+    </w:rPr>
+  </w:style>
+  <w:style w:type="character" w:styleId="ListLabel68">
+    <w:name w:val="ListLabel 68"/>
+    <w:qFormat/>
+    <w:rPr>
+      <w:rFonts w:cs="Wingdings"/>
+    </w:rPr>
+  </w:style>
+  <w:style w:type="character" w:styleId="ListLabel69">
+    <w:name w:val="ListLabel 69"/>
+    <w:qFormat/>
+    <w:rPr>
+      <w:rFonts w:cs="Symbol"/>
+    </w:rPr>
+  </w:style>
+  <w:style w:type="character" w:styleId="ListLabel70">
+    <w:name w:val="ListLabel 70"/>
+    <w:qFormat/>
+    <w:rPr>
+      <w:rFonts w:cs="Courier New"/>
+    </w:rPr>
+  </w:style>
+  <w:style w:type="character" w:styleId="ListLabel71">
+    <w:name w:val="ListLabel 71"/>
+    <w:qFormat/>
+    <w:rPr>
+      <w:rFonts w:cs="Wingdings"/>
+    </w:rPr>
+  </w:style>
+  <w:style w:type="character" w:styleId="ListLabel72">
+    <w:name w:val="ListLabel 72"/>
+    <w:qFormat/>
+    <w:rPr>
+      <w:rFonts w:cs="Wingdings"/>
+      <w:b/>
+      <w:color w:val="000000"/>
+      <w:sz w:val="18"/>
+    </w:rPr>
+  </w:style>
+  <w:style w:type="character" w:styleId="ListLabel73">
+    <w:name w:val="ListLabel 73"/>
+    <w:qFormat/>
+    <w:rPr>
+      <w:rFonts w:cs="Courier New"/>
+    </w:rPr>
+  </w:style>
+  <w:style w:type="character" w:styleId="ListLabel74">
+    <w:name w:val="ListLabel 74"/>
+    <w:qFormat/>
+    <w:rPr>
+      <w:rFonts w:cs="Wingdings"/>
+    </w:rPr>
+  </w:style>
+  <w:style w:type="character" w:styleId="ListLabel75">
+    <w:name w:val="ListLabel 75"/>
+    <w:qFormat/>
+    <w:rPr>
+      <w:rFonts w:cs="Symbol"/>
+    </w:rPr>
+  </w:style>
+  <w:style w:type="character" w:styleId="ListLabel76">
+    <w:name w:val="ListLabel 76"/>
+    <w:qFormat/>
+    <w:rPr>
+      <w:rFonts w:cs="Courier New"/>
+    </w:rPr>
+  </w:style>
+  <w:style w:type="character" w:styleId="ListLabel77">
+    <w:name w:val="ListLabel 77"/>
+    <w:qFormat/>
+    <w:rPr>
+      <w:rFonts w:cs="Wingdings"/>
+    </w:rPr>
+  </w:style>
+  <w:style w:type="character" w:styleId="ListLabel78">
+    <w:name w:val="ListLabel 78"/>
+    <w:qFormat/>
+    <w:rPr>
+      <w:rFonts w:cs="Symbol"/>
+    </w:rPr>
+  </w:style>
+  <w:style w:type="character" w:styleId="ListLabel79">
+    <w:name w:val="ListLabel 79"/>
+    <w:qFormat/>
+    <w:rPr>
+      <w:rFonts w:cs="Courier New"/>
+    </w:rPr>
+  </w:style>
+  <w:style w:type="character" w:styleId="ListLabel80">
+    <w:name w:val="ListLabel 80"/>
+    <w:qFormat/>
+    <w:rPr>
+      <w:rFonts w:cs="Wingdings"/>
+    </w:rPr>
+  </w:style>
+  <w:style w:type="character" w:styleId="ListLabel81">
+    <w:name w:val="ListLabel 81"/>
+    <w:qFormat/>
+    <w:rPr>
+      <w:rFonts w:cs="Wingdings"/>
+      <w:b/>
+      <w:color w:val="000000"/>
+      <w:sz w:val="18"/>
+    </w:rPr>
+  </w:style>
+  <w:style w:type="character" w:styleId="ListLabel82">
+    <w:name w:val="ListLabel 82"/>
+    <w:qFormat/>
+    <w:rPr>
+      <w:rFonts w:cs="Courier New"/>
+    </w:rPr>
+  </w:style>
+  <w:style w:type="character" w:styleId="ListLabel83">
+    <w:name w:val="ListLabel 83"/>
+    <w:qFormat/>
+    <w:rPr>
+      <w:rFonts w:cs="Wingdings"/>
+    </w:rPr>
+  </w:style>
+  <w:style w:type="character" w:styleId="ListLabel84">
+    <w:name w:val="ListLabel 84"/>
+    <w:qFormat/>
+    <w:rPr>
+      <w:rFonts w:cs="Symbol"/>
+    </w:rPr>
+  </w:style>
+  <w:style w:type="character" w:styleId="ListLabel85">
+    <w:name w:val="ListLabel 85"/>
+    <w:qFormat/>
+    <w:rPr>
+      <w:rFonts w:cs="Courier New"/>
+    </w:rPr>
+  </w:style>
+  <w:style w:type="character" w:styleId="ListLabel86">
+    <w:name w:val="ListLabel 86"/>
+    <w:qFormat/>
+    <w:rPr>
+      <w:rFonts w:cs="Wingdings"/>
+    </w:rPr>
+  </w:style>
+  <w:style w:type="character" w:styleId="ListLabel87">
+    <w:name w:val="ListLabel 87"/>
+    <w:qFormat/>
+    <w:rPr>
+      <w:rFonts w:cs="Symbol"/>
+    </w:rPr>
+  </w:style>
+  <w:style w:type="character" w:styleId="ListLabel88">
+    <w:name w:val="ListLabel 88"/>
+    <w:qFormat/>
+    <w:rPr>
+      <w:rFonts w:cs="Courier New"/>
+    </w:rPr>
+  </w:style>
+  <w:style w:type="character" w:styleId="ListLabel89">
+    <w:name w:val="ListLabel 89"/>
+    <w:qFormat/>
+    <w:rPr>
+      <w:rFonts w:cs="Wingdings"/>
+    </w:rPr>
+  </w:style>
   <w:style w:type="paragraph" w:styleId="Heading" w:customStyle="1">
     <w:name w:val="Heading"/>
     <w:basedOn w:val="Normal"/>

</xml_diff>

<commit_message>
update CV from SP21
</commit_message>
<xml_diff>
--- a/docs/Banerjee_CV.docx
+++ b/docs/Banerjee_CV.docx
@@ -1,6 +1,6 @@
 
 <file path=word/document.xml><?xml version="1.0" encoding="utf-8"?>
-<w:document xmlns:wpc="http://schemas.microsoft.com/office/word/2010/wordprocessingCanvas" xmlns:cx="http://schemas.microsoft.com/office/drawing/2014/chartex" xmlns:cx1="http://schemas.microsoft.com/office/drawing/2015/9/8/chartex" xmlns:cx2="http://schemas.microsoft.com/office/drawing/2015/10/21/chartex" xmlns:cx3="http://schemas.microsoft.com/office/drawing/2016/5/9/chartex" xmlns:cx4="http://schemas.microsoft.com/office/drawing/2016/5/10/chartex" xmlns:cx5="http://schemas.microsoft.com/office/drawing/2016/5/11/chartex" xmlns:cx6="http://schemas.microsoft.com/office/drawing/2016/5/12/chartex" xmlns:cx7="http://schemas.microsoft.com/office/drawing/2016/5/13/chartex" xmlns:cx8="http://schemas.microsoft.com/office/drawing/2016/5/14/chartex" xmlns:mc="http://schemas.openxmlformats.org/markup-compatibility/2006" xmlns:aink="http://schemas.microsoft.com/office/drawing/2016/ink" xmlns:am3d="http://schemas.microsoft.com/office/drawing/2017/model3d" xmlns:o="urn:schemas-microsoft-com:office:office" xmlns:r="http://schemas.openxmlformats.org/officeDocument/2006/relationships" xmlns:m="http://schemas.openxmlformats.org/officeDocument/2006/math" xmlns:v="urn:schemas-microsoft-com:vml" xmlns:wp14="http://schemas.microsoft.com/office/word/2010/wordprocessingDrawing" xmlns:wp="http://schemas.openxmlformats.org/drawingml/2006/wordprocessingDrawing" xmlns:w10="urn:schemas-microsoft-com:office:word" xmlns:w="http://schemas.openxmlformats.org/wordprocessingml/2006/main" xmlns:w14="http://schemas.microsoft.com/office/word/2010/wordml" xmlns:w15="http://schemas.microsoft.com/office/word/2012/wordml" xmlns:w16cid="http://schemas.microsoft.com/office/word/2016/wordml/cid" xmlns:w16se="http://schemas.microsoft.com/office/word/2015/wordml/symex" xmlns:wpg="http://schemas.microsoft.com/office/word/2010/wordprocessingGroup" xmlns:wpi="http://schemas.microsoft.com/office/word/2010/wordprocessingInk" xmlns:wne="http://schemas.microsoft.com/office/word/2006/wordml" xmlns:wps="http://schemas.microsoft.com/office/word/2010/wordprocessingShape" mc:Ignorable="w14 w15 w16se w16cid wp14">
+<w:document xmlns:wpc="http://schemas.microsoft.com/office/word/2010/wordprocessingCanvas" xmlns:cx="http://schemas.microsoft.com/office/drawing/2014/chartex" xmlns:cx1="http://schemas.microsoft.com/office/drawing/2015/9/8/chartex" xmlns:cx2="http://schemas.microsoft.com/office/drawing/2015/10/21/chartex" xmlns:cx3="http://schemas.microsoft.com/office/drawing/2016/5/9/chartex" xmlns:cx4="http://schemas.microsoft.com/office/drawing/2016/5/10/chartex" xmlns:cx5="http://schemas.microsoft.com/office/drawing/2016/5/11/chartex" xmlns:cx6="http://schemas.microsoft.com/office/drawing/2016/5/12/chartex" xmlns:cx7="http://schemas.microsoft.com/office/drawing/2016/5/13/chartex" xmlns:cx8="http://schemas.microsoft.com/office/drawing/2016/5/14/chartex" xmlns:mc="http://schemas.openxmlformats.org/markup-compatibility/2006" xmlns:aink="http://schemas.microsoft.com/office/drawing/2016/ink" xmlns:am3d="http://schemas.microsoft.com/office/drawing/2017/model3d" xmlns:o="urn:schemas-microsoft-com:office:office" xmlns:r="http://schemas.openxmlformats.org/officeDocument/2006/relationships" xmlns:m="http://schemas.openxmlformats.org/officeDocument/2006/math" xmlns:v="urn:schemas-microsoft-com:vml" xmlns:wp14="http://schemas.microsoft.com/office/word/2010/wordprocessingDrawing" xmlns:wp="http://schemas.openxmlformats.org/drawingml/2006/wordprocessingDrawing" xmlns:w10="urn:schemas-microsoft-com:office:word" xmlns:w="http://schemas.openxmlformats.org/wordprocessingml/2006/main" xmlns:w14="http://schemas.microsoft.com/office/word/2010/wordml" xmlns:w15="http://schemas.microsoft.com/office/word/2012/wordml" xmlns:w16cex="http://schemas.microsoft.com/office/word/2018/wordml/cex" xmlns:w16cid="http://schemas.microsoft.com/office/word/2016/wordml/cid" xmlns:w16="http://schemas.microsoft.com/office/word/2018/wordml" xmlns:w16sdtdh="http://schemas.microsoft.com/office/word/2020/wordml/sdtdatahash" xmlns:w16se="http://schemas.microsoft.com/office/word/2015/wordml/symex" xmlns:wpg="http://schemas.microsoft.com/office/word/2010/wordprocessingGroup" xmlns:wpi="http://schemas.microsoft.com/office/word/2010/wordprocessingInk" xmlns:wne="http://schemas.microsoft.com/office/word/2006/wordml" xmlns:wps="http://schemas.microsoft.com/office/word/2010/wordprocessingShape" mc:Ignorable="w14 w15 w16se w16cid w16 w16cex w16sdtdh wp14">
   <w:body>
     <w:p>
       <w:pPr>
@@ -32,7 +32,7 @@
             <w:rPr>
               <w:sz w:val="18"/>
             </w:rPr>
-            <w:t>Massachusetts Institute of Technology (MIT)</w:t>
+            <w:t>Cornell University</w:t>
           </w:r>
         </w:sdtContent>
       </w:sdt>
@@ -41,7 +41,24 @@
           <w:sz w:val="18"/>
         </w:rPr>
         <w:tab/>
-        <w:t>Cambridge, MA</w:t>
+      </w:r>
+      <w:r>
+        <w:rPr>
+          <w:sz w:val="18"/>
+        </w:rPr>
+        <w:t>Ithaca</w:t>
+      </w:r>
+      <w:r>
+        <w:rPr>
+          <w:sz w:val="18"/>
+        </w:rPr>
+        <w:t xml:space="preserve">, </w:t>
+      </w:r>
+      <w:r>
+        <w:rPr>
+          <w:sz w:val="18"/>
+        </w:rPr>
+        <w:t>NY</w:t>
       </w:r>
     </w:p>
     <w:p>
@@ -54,6 +71,158 @@
           <w:id w:val="525552962"/>
         </w:sdtPr>
         <w:sdtEndPr/>
+        <w:sdtContent>
+          <w:r>
+            <w:rPr>
+              <w:b w:val="0"/>
+              <w:sz w:val="18"/>
+            </w:rPr>
+            <w:t xml:space="preserve">Ph.D. </w:t>
+          </w:r>
+          <w:r>
+            <w:rPr>
+              <w:b w:val="0"/>
+              <w:sz w:val="18"/>
+            </w:rPr>
+            <w:t>S</w:t>
+          </w:r>
+          <w:r>
+            <w:rPr>
+              <w:b w:val="0"/>
+              <w:sz w:val="18"/>
+            </w:rPr>
+            <w:t>tudent</w:t>
+          </w:r>
+          <w:r>
+            <w:rPr>
+              <w:b w:val="0"/>
+              <w:sz w:val="18"/>
+            </w:rPr>
+            <w:t xml:space="preserve">, </w:t>
+          </w:r>
+          <w:r>
+            <w:rPr>
+              <w:b w:val="0"/>
+              <w:sz w:val="18"/>
+            </w:rPr>
+            <w:t>Computer Science, GPA:</w:t>
+          </w:r>
+          <w:r>
+            <w:rPr>
+              <w:b w:val="0"/>
+              <w:sz w:val="18"/>
+            </w:rPr>
+            <w:t xml:space="preserve"> 4.0/4.0</w:t>
+          </w:r>
+          <w:r>
+            <w:rPr>
+              <w:b w:val="0"/>
+              <w:sz w:val="18"/>
+            </w:rPr>
+            <w:tab/>
+          </w:r>
+          <w:r>
+            <w:rPr>
+              <w:b w:val="0"/>
+              <w:sz w:val="18"/>
+            </w:rPr>
+            <w:t>September 2020 – present</w:t>
+          </w:r>
+          <w:r>
+            <w:rPr>
+              <w:b w:val="0"/>
+              <w:sz w:val="18"/>
+            </w:rPr>
+            <w:t xml:space="preserve"> (expected: September 2025)</w:t>
+          </w:r>
+        </w:sdtContent>
+      </w:sdt>
+    </w:p>
+    <w:p>
+      <w:pPr>
+        <w:pStyle w:val="BodyText"/>
+        <w:spacing w:after="0"/>
+        <w:rPr>
+          <w:i/>
+          <w:sz w:val="18"/>
+        </w:rPr>
+      </w:pPr>
+    </w:p>
+    <w:p>
+      <w:pPr>
+        <w:pStyle w:val="BodyText"/>
+        <w:spacing w:after="0"/>
+        <w:rPr>
+          <w:sz w:val="18"/>
+        </w:rPr>
+      </w:pPr>
+      <w:r>
+        <w:rPr>
+          <w:i/>
+          <w:sz w:val="18"/>
+        </w:rPr>
+        <w:t>Relevant Coursework</w:t>
+      </w:r>
+      <w:r>
+        <w:rPr>
+          <w:sz w:val="18"/>
+        </w:rPr>
+        <w:t xml:space="preserve">: </w:t>
+      </w:r>
+      <w:r>
+        <w:rPr>
+          <w:sz w:val="18"/>
+        </w:rPr>
+        <w:t>Deep Probabilistic and Generative Models</w:t>
+      </w:r>
+      <w:r>
+        <w:rPr>
+          <w:sz w:val="18"/>
+        </w:rPr>
+        <w:t xml:space="preserve">, </w:t>
+      </w:r>
+      <w:r>
+        <w:rPr>
+          <w:sz w:val="18"/>
+        </w:rPr>
+        <w:t>Matrix Computations</w:t>
+      </w:r>
+    </w:p>
+    <w:p>
+      <w:pPr>
+        <w:pStyle w:val="Heading2"/>
+        <w:spacing w:before="120" w:after="0" w:line="276" w:lineRule="auto"/>
+      </w:pPr>
+      <w:sdt>
+        <w:sdtPr>
+          <w:id w:val="1195199563"/>
+        </w:sdtPr>
+        <w:sdtContent>
+          <w:r>
+            <w:rPr>
+              <w:sz w:val="18"/>
+            </w:rPr>
+            <w:t>Massachusetts Institute of Technology (MIT)</w:t>
+          </w:r>
+        </w:sdtContent>
+      </w:sdt>
+      <w:r>
+        <w:rPr>
+          <w:sz w:val="18"/>
+        </w:rPr>
+        <w:tab/>
+        <w:t>Cambridge, MA</w:t>
+      </w:r>
+    </w:p>
+    <w:p>
+      <w:pPr>
+        <w:pStyle w:val="Heading2"/>
+        <w:spacing w:before="0" w:after="0" w:line="276" w:lineRule="auto"/>
+      </w:pPr>
+      <w:sdt>
+        <w:sdtPr>
+          <w:id w:val="789242328"/>
+        </w:sdtPr>
         <w:sdtContent>
           <w:r>
             <w:rPr>
@@ -80,9 +249,8 @@
       </w:pPr>
       <w:sdt>
         <w:sdtPr>
-          <w:id w:val="1681099692"/>
+          <w:id w:val="-2060237140"/>
         </w:sdtPr>
-        <w:sdtEndPr/>
         <w:sdtContent>
           <w:r>
             <w:rPr>
@@ -133,13 +301,7 @@
         <w:rPr>
           <w:sz w:val="18"/>
         </w:rPr>
-        <w:t xml:space="preserve">: Statistical Learning Theory and Applications, Robotics: Science and Systems, Bayesian Modeling and Inference, Machine Learning, Inference and Information, </w:t>
-      </w:r>
-      <w:r>
-        <w:rPr>
-          <w:sz w:val="18"/>
-        </w:rPr>
-        <w:t xml:space="preserve">Design and Analysis of Algorithms, Computational Cognitive Science, Discrete-Time Signal Processing, Elements of Software Construction, Computation Structures </w:t>
+        <w:t xml:space="preserve">: Statistical Learning Theory and Applications, Robotics: Science and Systems, Bayesian Modeling and Inference, Machine Learning, Inference and Information, Design and Analysis of Algorithms, Computational Cognitive Science, Discrete-Time Signal Processing, Elements of Software Construction, Computation Structures </w:t>
       </w:r>
     </w:p>
     <w:p>
@@ -187,14 +349,7 @@
               <w:b w:val="0"/>
               <w:sz w:val="18"/>
             </w:rPr>
-            <w:t>SAT: 2400, GPA (weighte</w:t>
-          </w:r>
-          <w:r>
-            <w:rPr>
-              <w:b w:val="0"/>
-              <w:sz w:val="18"/>
-            </w:rPr>
-            <w:t>d): 4.538/4.0</w:t>
+            <w:t>SAT: 2400, GPA (weighted): 4.538/4.0</w:t>
           </w:r>
           <w:r>
             <w:rPr>
@@ -284,7 +439,7 @@
           <w:b/>
           <w:sz w:val="18"/>
         </w:rPr>
-        <w:t>Massachusetts Institute of Technology</w:t>
+        <w:t>Cornell University</w:t>
       </w:r>
       <w:r>
         <w:rPr>
@@ -292,7 +447,28 @@
           <w:sz w:val="18"/>
         </w:rPr>
         <w:tab/>
-        <w:t xml:space="preserve"> Cambridge, MA</w:t>
+        <w:t xml:space="preserve"> </w:t>
+      </w:r>
+      <w:r>
+        <w:rPr>
+          <w:b/>
+          <w:sz w:val="18"/>
+        </w:rPr>
+        <w:t>Ithaca</w:t>
+      </w:r>
+      <w:r>
+        <w:rPr>
+          <w:b/>
+          <w:sz w:val="18"/>
+        </w:rPr>
+        <w:t xml:space="preserve">, </w:t>
+      </w:r>
+      <w:r>
+        <w:rPr>
+          <w:b/>
+          <w:sz w:val="18"/>
+        </w:rPr>
+        <w:t>NY</w:t>
       </w:r>
     </w:p>
     <w:p>
@@ -308,7 +484,7 @@
           <w:i/>
           <w:sz w:val="18"/>
         </w:rPr>
-        <w:t>Research Engineer</w:t>
+        <w:t>Ph.D Student</w:t>
       </w:r>
       <w:r>
         <w:rPr>
@@ -322,7 +498,220 @@
         <w:rPr>
           <w:sz w:val="18"/>
         </w:rPr>
-        <w:t>June 2019 – April 2020 (expected)</w:t>
+        <w:t>September 2020</w:t>
+      </w:r>
+      <w:r>
+        <w:rPr>
+          <w:sz w:val="18"/>
+        </w:rPr>
+        <w:t xml:space="preserve"> – </w:t>
+      </w:r>
+      <w:r>
+        <w:rPr>
+          <w:sz w:val="18"/>
+        </w:rPr>
+        <w:t>present</w:t>
+      </w:r>
+    </w:p>
+    <w:p>
+      <w:pPr>
+        <w:pStyle w:val="ListBullet"/>
+        <w:numPr>
+          <w:ilvl w:val="0"/>
+          <w:numId w:val="3"/>
+        </w:numPr>
+        <w:spacing w:after="0"/>
+      </w:pPr>
+      <w:r>
+        <w:rPr>
+          <w:sz w:val="18"/>
+        </w:rPr>
+        <w:t xml:space="preserve">Currently working with </w:t>
+      </w:r>
+      <w:r>
+        <w:rPr>
+          <w:sz w:val="18"/>
+        </w:rPr>
+        <w:t xml:space="preserve">Prof. </w:t>
+      </w:r>
+      <w:r>
+        <w:rPr>
+          <w:sz w:val="18"/>
+        </w:rPr>
+        <w:t xml:space="preserve">Mark Campbell </w:t>
+      </w:r>
+      <w:r>
+        <w:rPr>
+          <w:sz w:val="18"/>
+        </w:rPr>
+        <w:t xml:space="preserve">as a member of the ASL (Autonomous Systems Laboratory) </w:t>
+      </w:r>
+      <w:r>
+        <w:rPr>
+          <w:sz w:val="18"/>
+        </w:rPr>
+        <w:t>group</w:t>
+      </w:r>
+    </w:p>
+    <w:p>
+      <w:pPr>
+        <w:pStyle w:val="ListBullet"/>
+        <w:numPr>
+          <w:ilvl w:val="0"/>
+          <w:numId w:val="3"/>
+        </w:numPr>
+        <w:spacing w:after="0"/>
+      </w:pPr>
+      <w:r>
+        <w:rPr>
+          <w:sz w:val="18"/>
+        </w:rPr>
+        <w:t>Research area</w:t>
+      </w:r>
+      <w:r>
+        <w:rPr>
+          <w:sz w:val="18"/>
+        </w:rPr>
+        <w:t>:</w:t>
+      </w:r>
+      <w:r>
+        <w:rPr>
+          <w:sz w:val="18"/>
+        </w:rPr>
+        <w:t xml:space="preserve"> Applying</w:t>
+      </w:r>
+      <w:r>
+        <w:rPr>
+          <w:sz w:val="18"/>
+        </w:rPr>
+        <w:t xml:space="preserve"> Bayesian reinforcement learning (RL)</w:t>
+      </w:r>
+      <w:r>
+        <w:rPr>
+          <w:sz w:val="18"/>
+        </w:rPr>
+        <w:t xml:space="preserve"> algorithms</w:t>
+      </w:r>
+      <w:r>
+        <w:rPr>
+          <w:sz w:val="18"/>
+        </w:rPr>
+        <w:t xml:space="preserve"> </w:t>
+      </w:r>
+      <w:r>
+        <w:rPr>
+          <w:sz w:val="18"/>
+        </w:rPr>
+        <w:t xml:space="preserve">to the problem of </w:t>
+      </w:r>
+      <w:r>
+        <w:rPr>
+          <w:sz w:val="18"/>
+        </w:rPr>
+        <w:t xml:space="preserve">autonomous agent </w:t>
+      </w:r>
+      <w:r>
+        <w:rPr>
+          <w:sz w:val="18"/>
+        </w:rPr>
+        <w:t xml:space="preserve">navigation </w:t>
+      </w:r>
+      <w:r>
+        <w:rPr>
+          <w:sz w:val="18"/>
+        </w:rPr>
+        <w:t>in the presence of</w:t>
+      </w:r>
+      <w:r>
+        <w:rPr>
+          <w:sz w:val="18"/>
+        </w:rPr>
+        <w:t xml:space="preserve"> </w:t>
+      </w:r>
+      <w:r>
+        <w:rPr>
+          <w:sz w:val="18"/>
+        </w:rPr>
+        <w:t>uncertain knowledge about the environment</w:t>
+      </w:r>
+    </w:p>
+    <w:p>
+      <w:pPr>
+        <w:pStyle w:val="BodyText"/>
+        <w:tabs>
+          <w:tab w:val="right" w:pos="10080"/>
+        </w:tabs>
+        <w:spacing w:after="0"/>
+        <w:rPr>
+          <w:b/>
+          <w:sz w:val="18"/>
+        </w:rPr>
+      </w:pPr>
+    </w:p>
+    <w:p>
+      <w:pPr>
+        <w:pStyle w:val="BodyText"/>
+        <w:tabs>
+          <w:tab w:val="right" w:pos="10080"/>
+        </w:tabs>
+        <w:spacing w:after="0"/>
+      </w:pPr>
+      <w:r>
+        <w:rPr>
+          <w:b/>
+          <w:sz w:val="18"/>
+        </w:rPr>
+        <w:t>Massachusetts Institute of Technology</w:t>
+      </w:r>
+      <w:r>
+        <w:rPr>
+          <w:b/>
+          <w:sz w:val="18"/>
+        </w:rPr>
+        <w:tab/>
+        <w:t xml:space="preserve"> Cambridge, MA</w:t>
+      </w:r>
+    </w:p>
+    <w:p>
+      <w:pPr>
+        <w:pStyle w:val="BodyText"/>
+        <w:tabs>
+          <w:tab w:val="right" w:pos="10080"/>
+        </w:tabs>
+        <w:spacing w:after="0"/>
+      </w:pPr>
+      <w:r>
+        <w:rPr>
+          <w:i/>
+          <w:sz w:val="18"/>
+        </w:rPr>
+        <w:t>Research Engineer</w:t>
+      </w:r>
+      <w:r>
+        <w:rPr>
+          <w:b/>
+          <w:sz w:val="18"/>
+        </w:rPr>
+        <w:tab/>
+        <w:t xml:space="preserve"> </w:t>
+      </w:r>
+      <w:r>
+        <w:rPr>
+          <w:sz w:val="18"/>
+        </w:rPr>
+        <w:t xml:space="preserve">June 2019 – </w:t>
+      </w:r>
+      <w:r>
+        <w:rPr>
+          <w:sz w:val="18"/>
+        </w:rPr>
+        <w:t>June</w:t>
+      </w:r>
+      <w:r>
+        <w:rPr>
+          <w:sz w:val="18"/>
+        </w:rPr>
+        <w:t xml:space="preserve"> 2020</w:t>
       </w:r>
     </w:p>
     <w:p>
@@ -564,13 +953,7 @@
         <w:rPr>
           <w:sz w:val="18"/>
         </w:rPr>
-        <w:t>Principal Investigator: Prof. Da</w:t>
-      </w:r>
-      <w:r>
-        <w:rPr>
-          <w:sz w:val="18"/>
-        </w:rPr>
-        <w:t>niela Rus</w:t>
+        <w:t>Principal Investigator: Prof. Daniela Rus</w:t>
       </w:r>
     </w:p>
     <w:p>
@@ -737,14 +1120,7 @@
           <w:sz w:val="18"/>
         </w:rPr>
         <w:tab/>
-        <w:t xml:space="preserve"> Cam</w:t>
-      </w:r>
-      <w:r>
-        <w:rPr>
-          <w:b/>
-          <w:sz w:val="18"/>
-        </w:rPr>
-        <w:t>bridge, MA</w:t>
+        <w:t xml:space="preserve"> Cambridge, MA</w:t>
       </w:r>
     </w:p>
     <w:p>
@@ -841,27 +1217,7 @@
         <w:rPr>
           <w:sz w:val="18"/>
         </w:rPr>
-        <w:t>Calibrated webcams and LIDAR (</w:t>
-      </w:r>
-      <w:proofErr w:type="spellStart"/>
-      <w:r>
-        <w:rPr>
-          <w:sz w:val="18"/>
-        </w:rPr>
-        <w:t>Velodyne</w:t>
-      </w:r>
-      <w:proofErr w:type="spellEnd"/>
-      <w:r>
-        <w:rPr>
-          <w:sz w:val="18"/>
-        </w:rPr>
-        <w:t xml:space="preserve"> VLP-16), and inv</w:t>
-      </w:r>
-      <w:r>
-        <w:rPr>
-          <w:sz w:val="18"/>
-        </w:rPr>
-        <w:t>estigated power management options for tripod platform</w:t>
+        <w:t>Calibrated webcams and LIDAR (Velodyne VLP-16), and investigated power management options for tripod platform</w:t>
       </w:r>
     </w:p>
     <w:p>
@@ -871,12 +1227,39 @@
           <w:tab w:val="right" w:pos="10080"/>
         </w:tabs>
         <w:spacing w:before="120" w:after="0"/>
-      </w:pPr>
-      <w:r>
         <w:rPr>
           <w:b/>
           <w:sz w:val="18"/>
         </w:rPr>
+      </w:pPr>
+    </w:p>
+    <w:p>
+      <w:pPr>
+        <w:pStyle w:val="BodyText"/>
+        <w:tabs>
+          <w:tab w:val="right" w:pos="10080"/>
+        </w:tabs>
+        <w:spacing w:before="120" w:after="0"/>
+        <w:rPr>
+          <w:b/>
+          <w:sz w:val="18"/>
+        </w:rPr>
+      </w:pPr>
+    </w:p>
+    <w:p>
+      <w:pPr>
+        <w:pStyle w:val="BodyText"/>
+        <w:tabs>
+          <w:tab w:val="right" w:pos="10080"/>
+        </w:tabs>
+        <w:spacing w:before="120" w:after="0"/>
+      </w:pPr>
+      <w:r>
+        <w:rPr>
+          <w:b/>
+          <w:sz w:val="18"/>
+        </w:rPr>
+        <w:lastRenderedPageBreak/>
         <w:t>Massachusetts Institute of Technology</w:t>
       </w:r>
       <w:r>
@@ -896,21 +1279,12 @@
         </w:tabs>
         <w:spacing w:after="0"/>
       </w:pPr>
-      <w:proofErr w:type="spellStart"/>
       <w:r>
         <w:rPr>
           <w:i/>
           <w:sz w:val="18"/>
         </w:rPr>
-        <w:t>SuperUROP</w:t>
-      </w:r>
-      <w:proofErr w:type="spellEnd"/>
-      <w:r>
-        <w:rPr>
-          <w:i/>
-          <w:sz w:val="18"/>
-        </w:rPr>
-        <w:t xml:space="preserve"> Advanced Undergraduate Research Program</w:t>
+        <w:t>SuperUROP Advanced Undergraduate Research Program</w:t>
       </w:r>
       <w:r>
         <w:rPr>
@@ -956,13 +1330,7 @@
         <w:rPr>
           <w:sz w:val="18"/>
         </w:rPr>
-        <w:t>Conducted research as member of t</w:t>
-      </w:r>
-      <w:r>
-        <w:rPr>
-          <w:sz w:val="18"/>
-        </w:rPr>
-        <w:t xml:space="preserve">he SLS (Spoken Language Systems) group </w:t>
+        <w:t xml:space="preserve">Conducted research as member of the SLS (Spoken Language Systems) group </w:t>
       </w:r>
       <w:bookmarkStart w:id="1" w:name="__DdeLink__493_2612197001"/>
       <w:r>
@@ -1002,13 +1370,7 @@
         <w:rPr>
           <w:sz w:val="18"/>
         </w:rPr>
-        <w:t xml:space="preserve">Converted offline Voice Activity </w:t>
-      </w:r>
-      <w:r>
-        <w:rPr>
-          <w:sz w:val="18"/>
-        </w:rPr>
-        <w:t>Detector module into real-time streaming module</w:t>
+        <w:t>Converted offline Voice Activity Detector module into real-time streaming module</w:t>
       </w:r>
     </w:p>
     <w:p>
@@ -1029,39 +1391,6 @@
         </w:rPr>
         <w:t>Researched techniques for integrating visual face detection and audio source localization</w:t>
       </w:r>
-    </w:p>
-    <w:p>
-      <w:pPr>
-        <w:pStyle w:val="ListBullet"/>
-        <w:tabs>
-          <w:tab w:val="right" w:pos="10080"/>
-        </w:tabs>
-        <w:spacing w:after="0"/>
-        <w:rPr>
-          <w:sz w:val="18"/>
-        </w:rPr>
-      </w:pPr>
-    </w:p>
-    <w:p>
-      <w:pPr>
-        <w:pStyle w:val="ListBullet"/>
-        <w:tabs>
-          <w:tab w:val="right" w:pos="10080"/>
-        </w:tabs>
-        <w:spacing w:after="0"/>
-        <w:rPr>
-          <w:sz w:val="18"/>
-        </w:rPr>
-      </w:pPr>
-    </w:p>
-    <w:p>
-      <w:pPr>
-        <w:pStyle w:val="ListBullet"/>
-        <w:tabs>
-          <w:tab w:val="right" w:pos="10080"/>
-        </w:tabs>
-        <w:spacing w:after="0"/>
-      </w:pPr>
     </w:p>
     <w:p>
       <w:pPr>
@@ -1155,15 +1484,7 @@
           <w:b w:val="0"/>
           <w:sz w:val="18"/>
         </w:rPr>
-        <w:t>Jun</w:t>
-      </w:r>
-      <w:r>
-        <w:rPr>
-          <w:rFonts w:asciiTheme="minorHAnsi" w:hAnsiTheme="minorHAnsi"/>
-          <w:b w:val="0"/>
-          <w:sz w:val="18"/>
-        </w:rPr>
-        <w:t xml:space="preserve">e </w:t>
+        <w:t xml:space="preserve">June </w:t>
       </w:r>
       <w:r>
         <w:rPr>
@@ -1200,16 +1521,8 @@
         <w:rPr>
           <w:sz w:val="18"/>
         </w:rPr>
-        <w:t xml:space="preserve">Principal Investigator: Prof. Padmanabhan </w:t>
-      </w:r>
-      <w:proofErr w:type="spellStart"/>
-      <w:r>
-        <w:rPr>
-          <w:sz w:val="18"/>
-        </w:rPr>
-        <w:t>Seshaiyer</w:t>
-      </w:r>
-      <w:proofErr w:type="spellEnd"/>
+        <w:t>Principal Investigator: Prof. Padmanabhan Seshaiyer</w:t>
+      </w:r>
     </w:p>
     <w:p>
       <w:pPr>
@@ -1228,8 +1541,6 @@
         </w:rPr>
         <w:t xml:space="preserve">Developed MATLAB simulation of 1D </w:t>
       </w:r>
-      <w:bookmarkStart w:id="2" w:name="_GoBack"/>
-      <w:bookmarkEnd w:id="2"/>
       <w:r>
         <w:rPr>
           <w:sz w:val="18"/>
@@ -1258,13 +1569,7 @@
         <w:rPr>
           <w:sz w:val="18"/>
         </w:rPr>
-        <w:t>Simulated lung tissue fluid-str</w:t>
-      </w:r>
-      <w:r>
-        <w:rPr>
-          <w:sz w:val="18"/>
-        </w:rPr>
-        <w:t>ucture interaction in MATLAB and developed lung tissue edge detection Python program: Pneumothorax Modeling and Diagnosis (2012)</w:t>
+        <w:t>Simulated lung tissue fluid-structure interaction in MATLAB and developed lung tissue edge detection Python program: Pneumothorax Modeling and Diagnosis (2012)</w:t>
       </w:r>
     </w:p>
     <w:p>
@@ -1305,31 +1610,15 @@
         </w:tabs>
         <w:spacing w:before="120" w:after="0"/>
       </w:pPr>
-      <w:bookmarkStart w:id="3" w:name="__DdeLink__248_3122478909"/>
+      <w:bookmarkStart w:id="2" w:name="__DdeLink__248_3122478909"/>
       <w:r>
         <w:rPr>
           <w:b/>
           <w:sz w:val="18"/>
         </w:rPr>
-        <w:t xml:space="preserve">Autoliv (now </w:t>
-      </w:r>
-      <w:proofErr w:type="spellStart"/>
-      <w:r>
-        <w:rPr>
-          <w:b/>
-          <w:sz w:val="18"/>
-        </w:rPr>
-        <w:t>Veoneer</w:t>
-      </w:r>
-      <w:proofErr w:type="spellEnd"/>
-      <w:r>
-        <w:rPr>
-          <w:b/>
-          <w:sz w:val="18"/>
-        </w:rPr>
-        <w:t>)</w:t>
-      </w:r>
-      <w:bookmarkEnd w:id="3"/>
+        <w:t>Autoliv (now Veoneer)</w:t>
+      </w:r>
+      <w:bookmarkEnd w:id="2"/>
       <w:r>
         <w:rPr>
           <w:b/>
@@ -1382,13 +1671,7 @@
         <w:rPr>
           <w:sz w:val="18"/>
         </w:rPr>
-        <w:t>Developed mapping a</w:t>
-      </w:r>
-      <w:r>
-        <w:rPr>
-          <w:sz w:val="18"/>
-        </w:rPr>
-        <w:t xml:space="preserve">lgorithm for </w:t>
+        <w:t xml:space="preserve">Developed mapping algorithm for </w:t>
       </w:r>
       <w:r>
         <w:rPr>
@@ -1401,21 +1684,7 @@
         <w:rPr>
           <w:sz w:val="18"/>
         </w:rPr>
-        <w:t xml:space="preserve"> data (</w:t>
-      </w:r>
-      <w:proofErr w:type="spellStart"/>
-      <w:r>
-        <w:rPr>
-          <w:sz w:val="18"/>
-        </w:rPr>
-        <w:t>Velodyne</w:t>
-      </w:r>
-      <w:proofErr w:type="spellEnd"/>
-      <w:r>
-        <w:rPr>
-          <w:sz w:val="18"/>
-        </w:rPr>
-        <w:t xml:space="preserve"> HDL-64) using point cloud registration to maintain coherent point cloud history and advance lane/object tracking algorithms</w:t>
+        <w:t xml:space="preserve"> data (Velodyne HDL-64) using point cloud registration to maintain coherent point cloud history and advance lane/object tracking algorithms</w:t>
       </w:r>
     </w:p>
     <w:p>
@@ -1431,21 +1700,7 @@
         <w:rPr>
           <w:sz w:val="18"/>
         </w:rPr>
-        <w:t>Investigated mapping/registration techniques with lower-resolution (</w:t>
-      </w:r>
-      <w:proofErr w:type="spellStart"/>
-      <w:r>
-        <w:rPr>
-          <w:sz w:val="18"/>
-        </w:rPr>
-        <w:t>Velodyne</w:t>
-      </w:r>
-      <w:proofErr w:type="spellEnd"/>
-      <w:r>
-        <w:rPr>
-          <w:sz w:val="18"/>
-        </w:rPr>
-        <w:t xml:space="preserve"> VLP-32) </w:t>
+        <w:t xml:space="preserve">Investigated mapping/registration techniques with lower-resolution (Velodyne VLP-32) </w:t>
       </w:r>
       <w:r>
         <w:rPr>
@@ -1498,14 +1753,7 @@
           <w:sz w:val="18"/>
         </w:rPr>
         <w:tab/>
-        <w:t xml:space="preserve"> San Dieg</w:t>
-      </w:r>
-      <w:r>
-        <w:rPr>
-          <w:b/>
-          <w:sz w:val="18"/>
-        </w:rPr>
-        <w:t>o, CA</w:t>
+        <w:t xml:space="preserve"> San Diego, CA</w:t>
       </w:r>
     </w:p>
     <w:p>
@@ -1583,13 +1831,7 @@
         <w:rPr>
           <w:sz w:val="18"/>
         </w:rPr>
-        <w:t>Co-de</w:t>
-      </w:r>
-      <w:r>
-        <w:rPr>
-          <w:sz w:val="18"/>
-        </w:rPr>
-        <w:t>veloped SQL database for automated processing of Triton System Test Requests</w:t>
+        <w:t>Co-developed SQL database for automated processing of Triton System Test Requests</w:t>
       </w:r>
     </w:p>
     <w:p>
@@ -1665,12 +1907,6 @@
           <w:sz w:val="18"/>
         </w:rPr>
         <w:tab/>
-      </w:r>
-      <w:r>
-        <w:rPr>
-          <w:b/>
-          <w:sz w:val="18"/>
-        </w:rPr>
         <w:t xml:space="preserve"> Greenbelt, MD</w:t>
       </w:r>
     </w:p>
@@ -1717,13 +1953,7 @@
         <w:rPr>
           <w:sz w:val="18"/>
         </w:rPr>
-        <w:t>Contributed to the NICER (Neutron Star Interior Composition Explorer)/SEXTANT (Station Explorer for X-Ray Timing and Navigation) missio</w:t>
-      </w:r>
-      <w:r>
-        <w:rPr>
-          <w:sz w:val="18"/>
-        </w:rPr>
-        <w:t>n</w:t>
+        <w:t>Contributed to the NICER (Neutron Star Interior Composition Explorer)/SEXTANT (Station Explorer for X-Ray Timing and Navigation) mission</w:t>
       </w:r>
     </w:p>
     <w:p>
@@ -1802,15 +2032,7 @@
               <w:sz w:val="18"/>
               <w:szCs w:val="24"/>
             </w:rPr>
-            <w:t>Intel International Science and En</w:t>
-          </w:r>
-          <w:r>
-            <w:rPr>
-              <w:rFonts w:cs="Times New Roman"/>
-              <w:sz w:val="18"/>
-              <w:szCs w:val="24"/>
-            </w:rPr>
-            <w:t>gineering Fair</w:t>
+            <w:t>Intel International Science and Engineering Fair</w:t>
           </w:r>
         </w:sdtContent>
       </w:sdt>
@@ -1957,7 +2179,7 @@
           <w:szCs w:val="28"/>
         </w:rPr>
         <w:lastRenderedPageBreak/>
-        <w:t>PUBLICATIONS</w:t>
+        <w:t>THESES</w:t>
       </w:r>
     </w:p>
     <w:p>
@@ -1976,8 +2198,255 @@
       <w:pPr>
         <w:widowControl w:val="0"/>
         <w:spacing w:line="240" w:lineRule="auto"/>
-      </w:pPr>
-      <w:r>
+        <w:rPr>
+          <w:rFonts w:ascii="Book Antiqua" w:hAnsi="Book Antiqua" w:cs="Times New Roman"/>
+          <w:bCs/>
+          <w:color w:val="262626"/>
+          <w:sz w:val="18"/>
+          <w:szCs w:val="18"/>
+        </w:rPr>
+      </w:pPr>
+      <w:r>
+        <w:rPr>
+          <w:rFonts w:ascii="Book Antiqua" w:hAnsi="Book Antiqua" w:cs="Times New Roman"/>
+          <w:b/>
+          <w:color w:val="262626"/>
+          <w:sz w:val="18"/>
+          <w:szCs w:val="18"/>
+        </w:rPr>
+        <w:t>R. Banerjee</w:t>
+      </w:r>
+      <w:r>
+        <w:rPr>
+          <w:rFonts w:ascii="Book Antiqua" w:hAnsi="Book Antiqua" w:cs="Times New Roman"/>
+          <w:bCs/>
+          <w:color w:val="262626"/>
+          <w:sz w:val="18"/>
+          <w:szCs w:val="18"/>
+        </w:rPr>
+        <w:t>, “</w:t>
+      </w:r>
+      <w:r>
+        <w:rPr>
+          <w:rFonts w:ascii="Book Antiqua" w:hAnsi="Book Antiqua" w:cs="Times New Roman"/>
+          <w:bCs/>
+          <w:color w:val="262626"/>
+          <w:sz w:val="18"/>
+          <w:szCs w:val="18"/>
+        </w:rPr>
+        <w:t>Development of a Simulation-Based Platform for Autonomous Vehicle Algorithm Validation</w:t>
+      </w:r>
+      <w:r>
+        <w:rPr>
+          <w:rFonts w:ascii="Book Antiqua" w:hAnsi="Book Antiqua" w:cs="Times New Roman"/>
+          <w:bCs/>
+          <w:color w:val="262626"/>
+          <w:sz w:val="18"/>
+          <w:szCs w:val="18"/>
+        </w:rPr>
+        <w:t>”. MIT, 2019.</w:t>
+      </w:r>
+    </w:p>
+    <w:p>
+      <w:pPr>
+        <w:widowControl w:val="0"/>
+        <w:spacing w:line="240" w:lineRule="auto"/>
+        <w:rPr>
+          <w:rFonts w:ascii="Book Antiqua" w:hAnsi="Book Antiqua" w:cs="Times New Roman"/>
+          <w:bCs/>
+          <w:color w:val="262626"/>
+          <w:szCs w:val="20"/>
+        </w:rPr>
+      </w:pPr>
+    </w:p>
+    <w:p>
+      <w:pPr>
+        <w:pStyle w:val="BodyText"/>
+        <w:pBdr>
+          <w:bottom w:val="single" w:sz="4" w:space="0" w:color="000000"/>
+        </w:pBdr>
+        <w:spacing w:after="0"/>
+      </w:pPr>
+      <w:r>
+        <w:rPr>
+          <w:rFonts w:asciiTheme="majorHAnsi" w:hAnsiTheme="majorHAnsi"/>
+          <w:b/>
+          <w:sz w:val="24"/>
+          <w:szCs w:val="28"/>
+        </w:rPr>
+        <w:t>PUBLICATIONS</w:t>
+      </w:r>
+    </w:p>
+    <w:p>
+      <w:pPr>
+        <w:widowControl w:val="0"/>
+        <w:spacing w:line="240" w:lineRule="auto"/>
+        <w:rPr>
+          <w:rFonts w:ascii="Book Antiqua" w:hAnsi="Book Antiqua" w:cs="Times New Roman"/>
+          <w:bCs/>
+          <w:color w:val="262626"/>
+          <w:szCs w:val="20"/>
+        </w:rPr>
+      </w:pPr>
+    </w:p>
+    <w:p>
+      <w:pPr>
+        <w:spacing w:line="240" w:lineRule="auto"/>
+        <w:rPr>
+          <w:rFonts w:ascii="Book Antiqua" w:eastAsia="Times New Roman" w:hAnsi="Book Antiqua" w:cs="Times New Roman"/>
+          <w:sz w:val="18"/>
+          <w:szCs w:val="18"/>
+        </w:rPr>
+      </w:pPr>
+      <w:r>
+        <w:rPr>
+          <w:rFonts w:ascii="Book Antiqua" w:eastAsia="Times New Roman" w:hAnsi="Book Antiqua" w:cs="Times New Roman"/>
+          <w:sz w:val="18"/>
+          <w:szCs w:val="18"/>
+        </w:rPr>
+        <w:t>T. Ort,</w:t>
+      </w:r>
+      <w:r>
+        <w:rPr>
+          <w:rFonts w:ascii="Book Antiqua" w:eastAsia="Times New Roman" w:hAnsi="Book Antiqua" w:cs="Times New Roman"/>
+          <w:sz w:val="18"/>
+          <w:szCs w:val="18"/>
+        </w:rPr>
+        <w:t xml:space="preserve"> K. Murthy, </w:t>
+      </w:r>
+      <w:r>
+        <w:rPr>
+          <w:rFonts w:ascii="Book Antiqua" w:eastAsia="Times New Roman" w:hAnsi="Book Antiqua" w:cs="Times New Roman"/>
+          <w:b/>
+          <w:bCs/>
+          <w:sz w:val="18"/>
+          <w:szCs w:val="18"/>
+        </w:rPr>
+        <w:t>R. Banerjee</w:t>
+      </w:r>
+      <w:r>
+        <w:rPr>
+          <w:rFonts w:ascii="Book Antiqua" w:eastAsia="Times New Roman" w:hAnsi="Book Antiqua" w:cs="Times New Roman"/>
+          <w:sz w:val="18"/>
+          <w:szCs w:val="18"/>
+        </w:rPr>
+        <w:t>, S.K. Gottipati, D. Bhatt, I. Gilitschenski, L. Paull, and D. Rus,</w:t>
+      </w:r>
+      <w:r>
+        <w:rPr>
+          <w:rFonts w:ascii="Book Antiqua" w:eastAsia="Times New Roman" w:hAnsi="Book Antiqua" w:cs="Times New Roman"/>
+          <w:sz w:val="18"/>
+          <w:szCs w:val="18"/>
+        </w:rPr>
+        <w:t xml:space="preserve"> “Map</w:t>
+      </w:r>
+      <w:r>
+        <w:rPr>
+          <w:rFonts w:ascii="Book Antiqua" w:eastAsia="Times New Roman" w:hAnsi="Book Antiqua" w:cs="Times New Roman"/>
+          <w:sz w:val="18"/>
+          <w:szCs w:val="18"/>
+        </w:rPr>
+        <w:t>L</w:t>
+      </w:r>
+      <w:r>
+        <w:rPr>
+          <w:rFonts w:ascii="Book Antiqua" w:eastAsia="Times New Roman" w:hAnsi="Book Antiqua" w:cs="Times New Roman"/>
+          <w:sz w:val="18"/>
+          <w:szCs w:val="18"/>
+        </w:rPr>
+        <w:t xml:space="preserve">ite: Autonomous </w:t>
+      </w:r>
+      <w:r>
+        <w:rPr>
+          <w:rFonts w:ascii="Book Antiqua" w:eastAsia="Times New Roman" w:hAnsi="Book Antiqua" w:cs="Times New Roman"/>
+          <w:sz w:val="18"/>
+          <w:szCs w:val="18"/>
+        </w:rPr>
+        <w:t>Intersection</w:t>
+      </w:r>
+      <w:r>
+        <w:rPr>
+          <w:rFonts w:ascii="Book Antiqua" w:eastAsia="Times New Roman" w:hAnsi="Book Antiqua" w:cs="Times New Roman"/>
+          <w:sz w:val="18"/>
+          <w:szCs w:val="18"/>
+        </w:rPr>
+        <w:t xml:space="preserve"> </w:t>
+      </w:r>
+      <w:r>
+        <w:rPr>
+          <w:rFonts w:ascii="Book Antiqua" w:eastAsia="Times New Roman" w:hAnsi="Book Antiqua" w:cs="Times New Roman"/>
+          <w:sz w:val="18"/>
+          <w:szCs w:val="18"/>
+        </w:rPr>
+        <w:t>Navigation Without a Detailed Prior Map</w:t>
+      </w:r>
+      <w:r>
+        <w:rPr>
+          <w:rFonts w:ascii="Book Antiqua" w:eastAsia="Times New Roman" w:hAnsi="Book Antiqua" w:cs="Times New Roman"/>
+          <w:sz w:val="18"/>
+          <w:szCs w:val="18"/>
+        </w:rPr>
+        <w:t xml:space="preserve">,” </w:t>
+      </w:r>
+      <w:r>
+        <w:rPr>
+          <w:rFonts w:ascii="Book Antiqua" w:eastAsia="Times New Roman" w:hAnsi="Book Antiqua" w:cs="Times New Roman"/>
+          <w:i/>
+          <w:iCs/>
+          <w:sz w:val="18"/>
+          <w:szCs w:val="18"/>
+        </w:rPr>
+        <w:t>IEEE Robot</w:t>
+      </w:r>
+      <w:r>
+        <w:rPr>
+          <w:rFonts w:ascii="Book Antiqua" w:eastAsia="Times New Roman" w:hAnsi="Book Antiqua" w:cs="Times New Roman"/>
+          <w:i/>
+          <w:iCs/>
+          <w:sz w:val="18"/>
+          <w:szCs w:val="18"/>
+        </w:rPr>
+        <w:t>ics and Automation</w:t>
+      </w:r>
+      <w:r>
+        <w:rPr>
+          <w:rFonts w:ascii="Book Antiqua" w:eastAsia="Times New Roman" w:hAnsi="Book Antiqua" w:cs="Times New Roman"/>
+          <w:i/>
+          <w:iCs/>
+          <w:sz w:val="18"/>
+          <w:szCs w:val="18"/>
+        </w:rPr>
+        <w:t xml:space="preserve"> Letters</w:t>
+      </w:r>
+      <w:r>
+        <w:rPr>
+          <w:rFonts w:ascii="Book Antiqua" w:eastAsia="Times New Roman" w:hAnsi="Book Antiqua" w:cs="Times New Roman"/>
+          <w:sz w:val="18"/>
+          <w:szCs w:val="18"/>
+        </w:rPr>
+        <w:t xml:space="preserve">, vol. 5, no. 2, pp. 556–563, </w:t>
+      </w:r>
+      <w:r>
+        <w:rPr>
+          <w:rFonts w:ascii="Book Antiqua" w:eastAsia="Times New Roman" w:hAnsi="Book Antiqua" w:cs="Times New Roman"/>
+          <w:sz w:val="18"/>
+          <w:szCs w:val="18"/>
+        </w:rPr>
+        <w:t>2020</w:t>
+      </w:r>
+      <w:r>
+        <w:rPr>
+          <w:rFonts w:ascii="Book Antiqua" w:eastAsia="Times New Roman" w:hAnsi="Book Antiqua" w:cs="Times New Roman"/>
+          <w:sz w:val="18"/>
+          <w:szCs w:val="18"/>
+        </w:rPr>
+        <w:t>.</w:t>
+      </w:r>
+    </w:p>
+    <w:p>
+      <w:pPr>
+        <w:widowControl w:val="0"/>
+        <w:spacing w:line="240" w:lineRule="auto"/>
         <w:rPr>
           <w:rFonts w:cs="Times New Roman"/>
           <w:bCs/>
@@ -1985,9 +2454,12 @@
           <w:sz w:val="18"/>
           <w:szCs w:val="18"/>
         </w:rPr>
-        <w:t>[</w:t>
-      </w:r>
-      <w:r>
+      </w:pPr>
+    </w:p>
+    <w:p>
+      <w:pPr>
+        <w:widowControl w:val="0"/>
+        <w:spacing w:line="240" w:lineRule="auto"/>
         <w:rPr>
           <w:rFonts w:cs="Times New Roman"/>
           <w:bCs/>
@@ -1995,8 +2467,7 @@
           <w:sz w:val="18"/>
           <w:szCs w:val="18"/>
         </w:rPr>
-        <w:t>1</w:t>
-      </w:r>
+      </w:pPr>
       <w:r>
         <w:rPr>
           <w:rFonts w:cs="Times New Roman"/>
@@ -2005,7 +2476,7 @@
           <w:sz w:val="18"/>
           <w:szCs w:val="18"/>
         </w:rPr>
-        <w:t xml:space="preserve">] A.R. Bhandarkar, </w:t>
+        <w:t xml:space="preserve">A. Amini, I. Gilitschenski, J. Phillips, J. Moseyko, </w:t>
       </w:r>
       <w:r>
         <w:rPr>
@@ -2025,9 +2496,8 @@
           <w:sz w:val="18"/>
           <w:szCs w:val="18"/>
         </w:rPr>
-        <w:t xml:space="preserve"> &amp; P. </w:t>
-      </w:r>
-      <w:proofErr w:type="spellStart"/>
+        <w:t xml:space="preserve">, S. Karaman, and D. Rus. </w:t>
+      </w:r>
       <w:r>
         <w:rPr>
           <w:rFonts w:cs="Times New Roman"/>
@@ -2036,9 +2506,8 @@
           <w:sz w:val="18"/>
           <w:szCs w:val="18"/>
         </w:rPr>
-        <w:t>Seshaiyer</w:t>
-      </w:r>
-      <w:proofErr w:type="spellEnd"/>
+        <w:t>“</w:t>
+      </w:r>
       <w:r>
         <w:rPr>
           <w:rFonts w:cs="Times New Roman"/>
@@ -2047,7 +2516,335 @@
           <w:sz w:val="18"/>
           <w:szCs w:val="18"/>
         </w:rPr>
-        <w:t xml:space="preserve">, “On the Stability of Lung Parenchymal Lesions with Applications to Early Pneumothorax Diagnosis,” </w:t>
+        <w:t xml:space="preserve">Learning </w:t>
+      </w:r>
+      <w:r>
+        <w:rPr>
+          <w:rFonts w:cs="Times New Roman"/>
+          <w:bCs/>
+          <w:color w:val="262626"/>
+          <w:sz w:val="18"/>
+          <w:szCs w:val="18"/>
+        </w:rPr>
+        <w:t>Robust</w:t>
+      </w:r>
+      <w:r>
+        <w:rPr>
+          <w:rFonts w:cs="Times New Roman"/>
+          <w:bCs/>
+          <w:color w:val="262626"/>
+          <w:sz w:val="18"/>
+          <w:szCs w:val="18"/>
+        </w:rPr>
+        <w:t xml:space="preserve"> </w:t>
+      </w:r>
+      <w:r>
+        <w:rPr>
+          <w:rFonts w:cs="Times New Roman"/>
+          <w:bCs/>
+          <w:color w:val="262626"/>
+          <w:sz w:val="18"/>
+          <w:szCs w:val="18"/>
+        </w:rPr>
+        <w:t>Control</w:t>
+      </w:r>
+      <w:r>
+        <w:rPr>
+          <w:rFonts w:cs="Times New Roman"/>
+          <w:bCs/>
+          <w:color w:val="262626"/>
+          <w:sz w:val="18"/>
+          <w:szCs w:val="18"/>
+        </w:rPr>
+        <w:t xml:space="preserve"> </w:t>
+      </w:r>
+      <w:r>
+        <w:rPr>
+          <w:rFonts w:cs="Times New Roman"/>
+          <w:bCs/>
+          <w:color w:val="262626"/>
+          <w:sz w:val="18"/>
+          <w:szCs w:val="18"/>
+        </w:rPr>
+        <w:t>Policies</w:t>
+      </w:r>
+      <w:r>
+        <w:rPr>
+          <w:rFonts w:cs="Times New Roman"/>
+          <w:bCs/>
+          <w:color w:val="262626"/>
+          <w:sz w:val="18"/>
+          <w:szCs w:val="18"/>
+        </w:rPr>
+        <w:t xml:space="preserve"> for </w:t>
+      </w:r>
+      <w:r>
+        <w:rPr>
+          <w:rFonts w:cs="Times New Roman"/>
+          <w:bCs/>
+          <w:color w:val="262626"/>
+          <w:sz w:val="18"/>
+          <w:szCs w:val="18"/>
+        </w:rPr>
+        <w:t>E</w:t>
+      </w:r>
+      <w:r>
+        <w:rPr>
+          <w:rFonts w:cs="Times New Roman"/>
+          <w:bCs/>
+          <w:color w:val="262626"/>
+          <w:sz w:val="18"/>
+          <w:szCs w:val="18"/>
+        </w:rPr>
+        <w:t>nd-to-</w:t>
+      </w:r>
+      <w:r>
+        <w:rPr>
+          <w:rFonts w:cs="Times New Roman"/>
+          <w:bCs/>
+          <w:color w:val="262626"/>
+          <w:sz w:val="18"/>
+          <w:szCs w:val="18"/>
+        </w:rPr>
+        <w:t>E</w:t>
+      </w:r>
+      <w:r>
+        <w:rPr>
+          <w:rFonts w:cs="Times New Roman"/>
+          <w:bCs/>
+          <w:color w:val="262626"/>
+          <w:sz w:val="18"/>
+          <w:szCs w:val="18"/>
+        </w:rPr>
+        <w:t xml:space="preserve">nd </w:t>
+      </w:r>
+      <w:r>
+        <w:rPr>
+          <w:rFonts w:cs="Times New Roman"/>
+          <w:bCs/>
+          <w:color w:val="262626"/>
+          <w:sz w:val="18"/>
+          <w:szCs w:val="18"/>
+        </w:rPr>
+        <w:t>A</w:t>
+      </w:r>
+      <w:r>
+        <w:rPr>
+          <w:rFonts w:cs="Times New Roman"/>
+          <w:bCs/>
+          <w:color w:val="262626"/>
+          <w:sz w:val="18"/>
+          <w:szCs w:val="18"/>
+        </w:rPr>
+        <w:t xml:space="preserve">utonomous </w:t>
+      </w:r>
+      <w:r>
+        <w:rPr>
+          <w:rFonts w:cs="Times New Roman"/>
+          <w:bCs/>
+          <w:color w:val="262626"/>
+          <w:sz w:val="18"/>
+          <w:szCs w:val="18"/>
+        </w:rPr>
+        <w:t>D</w:t>
+      </w:r>
+      <w:r>
+        <w:rPr>
+          <w:rFonts w:cs="Times New Roman"/>
+          <w:bCs/>
+          <w:color w:val="262626"/>
+          <w:sz w:val="18"/>
+          <w:szCs w:val="18"/>
+        </w:rPr>
+        <w:t xml:space="preserve">riving </w:t>
+      </w:r>
+      <w:r>
+        <w:rPr>
+          <w:rFonts w:cs="Times New Roman"/>
+          <w:bCs/>
+          <w:color w:val="262626"/>
+          <w:sz w:val="18"/>
+          <w:szCs w:val="18"/>
+        </w:rPr>
+        <w:t>F</w:t>
+      </w:r>
+      <w:r>
+        <w:rPr>
+          <w:rFonts w:cs="Times New Roman"/>
+          <w:bCs/>
+          <w:color w:val="262626"/>
+          <w:sz w:val="18"/>
+          <w:szCs w:val="18"/>
+        </w:rPr>
+        <w:t xml:space="preserve">rom </w:t>
+      </w:r>
+      <w:r>
+        <w:rPr>
+          <w:rFonts w:cs="Times New Roman"/>
+          <w:bCs/>
+          <w:color w:val="262626"/>
+          <w:sz w:val="18"/>
+          <w:szCs w:val="18"/>
+        </w:rPr>
+        <w:t>D</w:t>
+      </w:r>
+      <w:r>
+        <w:rPr>
+          <w:rFonts w:cs="Times New Roman"/>
+          <w:bCs/>
+          <w:color w:val="262626"/>
+          <w:sz w:val="18"/>
+          <w:szCs w:val="18"/>
+        </w:rPr>
+        <w:t>ata-</w:t>
+      </w:r>
+      <w:r>
+        <w:rPr>
+          <w:rFonts w:cs="Times New Roman"/>
+          <w:bCs/>
+          <w:color w:val="262626"/>
+          <w:sz w:val="18"/>
+          <w:szCs w:val="18"/>
+        </w:rPr>
+        <w:t>D</w:t>
+      </w:r>
+      <w:r>
+        <w:rPr>
+          <w:rFonts w:cs="Times New Roman"/>
+          <w:bCs/>
+          <w:color w:val="262626"/>
+          <w:sz w:val="18"/>
+          <w:szCs w:val="18"/>
+        </w:rPr>
+        <w:t xml:space="preserve">riven </w:t>
+      </w:r>
+      <w:r>
+        <w:rPr>
+          <w:rFonts w:cs="Times New Roman"/>
+          <w:bCs/>
+          <w:color w:val="262626"/>
+          <w:sz w:val="18"/>
+          <w:szCs w:val="18"/>
+        </w:rPr>
+        <w:t>S</w:t>
+      </w:r>
+      <w:r>
+        <w:rPr>
+          <w:rFonts w:cs="Times New Roman"/>
+          <w:bCs/>
+          <w:color w:val="262626"/>
+          <w:sz w:val="18"/>
+          <w:szCs w:val="18"/>
+        </w:rPr>
+        <w:t>imulation</w:t>
+      </w:r>
+      <w:r>
+        <w:rPr>
+          <w:rFonts w:cs="Times New Roman"/>
+          <w:bCs/>
+          <w:color w:val="262626"/>
+          <w:sz w:val="18"/>
+          <w:szCs w:val="18"/>
+        </w:rPr>
+        <w:t>,”</w:t>
+      </w:r>
+      <w:r>
+        <w:rPr>
+          <w:rFonts w:cs="Times New Roman"/>
+          <w:bCs/>
+          <w:color w:val="262626"/>
+          <w:sz w:val="18"/>
+          <w:szCs w:val="18"/>
+        </w:rPr>
+        <w:t xml:space="preserve"> </w:t>
+      </w:r>
+      <w:r>
+        <w:rPr>
+          <w:rFonts w:cs="Times New Roman"/>
+          <w:bCs/>
+          <w:i/>
+          <w:iCs/>
+          <w:color w:val="262626"/>
+          <w:sz w:val="18"/>
+          <w:szCs w:val="18"/>
+        </w:rPr>
+        <w:t>IEEE Robotics and Automation Letters</w:t>
+      </w:r>
+      <w:r>
+        <w:rPr>
+          <w:rFonts w:cs="Times New Roman"/>
+          <w:bCs/>
+          <w:color w:val="262626"/>
+          <w:sz w:val="18"/>
+          <w:szCs w:val="18"/>
+        </w:rPr>
+        <w:t xml:space="preserve">, </w:t>
+      </w:r>
+      <w:r>
+        <w:rPr>
+          <w:rFonts w:cs="Times New Roman"/>
+          <w:bCs/>
+          <w:color w:val="262626"/>
+          <w:sz w:val="18"/>
+          <w:szCs w:val="18"/>
+        </w:rPr>
+        <w:t xml:space="preserve">vol. 5, no. 2, pp. </w:t>
+      </w:r>
+      <w:r>
+        <w:rPr>
+          <w:rFonts w:cs="Times New Roman"/>
+          <w:bCs/>
+          <w:color w:val="262626"/>
+          <w:sz w:val="18"/>
+          <w:szCs w:val="18"/>
+        </w:rPr>
+        <w:t>1143–1150, 2020.</w:t>
+      </w:r>
+    </w:p>
+    <w:p>
+      <w:pPr>
+        <w:widowControl w:val="0"/>
+        <w:spacing w:line="240" w:lineRule="auto"/>
+        <w:rPr>
+          <w:rFonts w:cs="Times New Roman"/>
+          <w:b/>
+          <w:color w:val="262626"/>
+          <w:sz w:val="18"/>
+          <w:szCs w:val="18"/>
+        </w:rPr>
+      </w:pPr>
+    </w:p>
+    <w:p>
+      <w:pPr>
+        <w:widowControl w:val="0"/>
+        <w:spacing w:line="240" w:lineRule="auto"/>
+        <w:rPr>
+          <w:rFonts w:cs="Times New Roman"/>
+          <w:bCs/>
+          <w:color w:val="262626"/>
+          <w:sz w:val="18"/>
+          <w:szCs w:val="18"/>
+        </w:rPr>
+      </w:pPr>
+      <w:r>
+        <w:rPr>
+          <w:rFonts w:cs="Times New Roman"/>
+          <w:b/>
+          <w:color w:val="262626"/>
+          <w:sz w:val="18"/>
+          <w:szCs w:val="18"/>
+        </w:rPr>
+        <w:t>R. Banerjee</w:t>
+      </w:r>
+      <w:r>
+        <w:rPr>
+          <w:rFonts w:cs="Times New Roman"/>
+          <w:bCs/>
+          <w:color w:val="262626"/>
+          <w:sz w:val="18"/>
+          <w:szCs w:val="18"/>
+        </w:rPr>
+        <w:t xml:space="preserve"> &amp; P. Seshaiyer. “Computational Mechanics of a Coupled Flow-Structure Interaction Problem with Applications to Bio-Inspired Micro Air Vehicles,” </w:t>
       </w:r>
       <w:r>
         <w:rPr>
@@ -2058,7 +2855,7 @@
           <w:sz w:val="18"/>
           <w:szCs w:val="18"/>
         </w:rPr>
-        <w:t>Computational and Mathematical Methods in Medicine</w:t>
+        <w:t>International Journal of Aerospace and Lightweight Structures</w:t>
       </w:r>
       <w:r>
         <w:rPr>
@@ -2068,108 +2865,7 @@
           <w:sz w:val="18"/>
           <w:szCs w:val="18"/>
         </w:rPr>
-        <w:t>, vol. 2013, pp. 1-12, 2013.</w:t>
-      </w:r>
-    </w:p>
-    <w:p>
-      <w:pPr>
-        <w:widowControl w:val="0"/>
-        <w:spacing w:line="240" w:lineRule="auto"/>
-        <w:rPr>
-          <w:rFonts w:cs="Times New Roman"/>
-          <w:bCs/>
-          <w:color w:val="262626"/>
-          <w:sz w:val="18"/>
-          <w:szCs w:val="18"/>
-        </w:rPr>
-      </w:pPr>
-    </w:p>
-    <w:p>
-      <w:pPr>
-        <w:widowControl w:val="0"/>
-        <w:spacing w:line="240" w:lineRule="auto"/>
-      </w:pPr>
-      <w:r>
-        <w:rPr>
-          <w:rFonts w:cs="Times New Roman"/>
-          <w:bCs/>
-          <w:color w:val="262626"/>
-          <w:sz w:val="18"/>
-          <w:szCs w:val="18"/>
-        </w:rPr>
-        <w:t>[</w:t>
-      </w:r>
-      <w:r>
-        <w:rPr>
-          <w:rFonts w:cs="Times New Roman"/>
-          <w:bCs/>
-          <w:color w:val="262626"/>
-          <w:sz w:val="18"/>
-          <w:szCs w:val="18"/>
-        </w:rPr>
-        <w:t>2</w:t>
-      </w:r>
-      <w:r>
-        <w:rPr>
-          <w:rFonts w:cs="Times New Roman"/>
-          <w:bCs/>
-          <w:color w:val="262626"/>
-          <w:sz w:val="18"/>
-          <w:szCs w:val="18"/>
-        </w:rPr>
-        <w:t xml:space="preserve">] </w:t>
-      </w:r>
-      <w:r>
-        <w:rPr>
-          <w:rFonts w:cs="Times New Roman"/>
-          <w:b/>
-          <w:color w:val="262626"/>
-          <w:sz w:val="18"/>
-          <w:szCs w:val="18"/>
-        </w:rPr>
-        <w:t>R. Banerjee</w:t>
-      </w:r>
-      <w:r>
-        <w:rPr>
-          <w:rFonts w:cs="Times New Roman"/>
-          <w:bCs/>
-          <w:color w:val="262626"/>
-          <w:sz w:val="18"/>
-          <w:szCs w:val="18"/>
-        </w:rPr>
-        <w:t xml:space="preserve"> &amp; P. </w:t>
-      </w:r>
-      <w:proofErr w:type="spellStart"/>
-      <w:r>
-        <w:rPr>
-          <w:rFonts w:cs="Times New Roman"/>
-          <w:bCs/>
-          <w:color w:val="262626"/>
-          <w:sz w:val="18"/>
-          <w:szCs w:val="18"/>
-        </w:rPr>
-        <w:t>Seshaiye</w:t>
-      </w:r>
-      <w:r>
-        <w:rPr>
-          <w:rFonts w:cs="Times New Roman"/>
-          <w:bCs/>
-          <w:color w:val="262626"/>
-          <w:sz w:val="18"/>
-          <w:szCs w:val="18"/>
-        </w:rPr>
-        <w:t>r</w:t>
-      </w:r>
-      <w:proofErr w:type="spellEnd"/>
-      <w:r>
-        <w:rPr>
-          <w:rFonts w:cs="Times New Roman"/>
-          <w:bCs/>
-          <w:color w:val="262626"/>
-          <w:sz w:val="18"/>
-          <w:szCs w:val="18"/>
-        </w:rPr>
-        <w:t xml:space="preserve">. “Computational Mechanics of a Coupled Flow-Structure Interaction Problem with Applications to Bio-Inspired Micro Air Vehicles,” </w:t>
+        <w:t xml:space="preserve"> </w:t>
       </w:r>
       <w:r>
         <w:rPr>
@@ -2180,7 +2876,7 @@
           <w:sz w:val="18"/>
           <w:szCs w:val="18"/>
         </w:rPr>
-        <w:t>International Journal of Aerospace and Lightweight Structures</w:t>
+        <w:t>(IJALS)</w:t>
       </w:r>
       <w:r>
         <w:rPr>
@@ -2190,7 +2886,56 @@
           <w:sz w:val="18"/>
           <w:szCs w:val="18"/>
         </w:rPr>
-        <w:t xml:space="preserve"> </w:t>
+        <w:t>, vol. 3, no. 3, pp. 399-407, 2013.</w:t>
+      </w:r>
+    </w:p>
+    <w:p>
+      <w:pPr>
+        <w:widowControl w:val="0"/>
+        <w:spacing w:line="240" w:lineRule="auto"/>
+        <w:rPr>
+          <w:rFonts w:cs="Times New Roman"/>
+          <w:bCs/>
+          <w:color w:val="262626"/>
+          <w:sz w:val="18"/>
+          <w:szCs w:val="18"/>
+        </w:rPr>
+      </w:pPr>
+    </w:p>
+    <w:p>
+      <w:pPr>
+        <w:widowControl w:val="0"/>
+        <w:spacing w:line="240" w:lineRule="auto"/>
+      </w:pPr>
+      <w:r>
+        <w:rPr>
+          <w:rFonts w:cs="Times New Roman"/>
+          <w:bCs/>
+          <w:color w:val="262626"/>
+          <w:sz w:val="18"/>
+          <w:szCs w:val="18"/>
+        </w:rPr>
+        <w:t xml:space="preserve">A.R. Bhandarkar, </w:t>
+      </w:r>
+      <w:r>
+        <w:rPr>
+          <w:rFonts w:cs="Times New Roman"/>
+          <w:b/>
+          <w:color w:val="262626"/>
+          <w:sz w:val="18"/>
+          <w:szCs w:val="18"/>
+        </w:rPr>
+        <w:t>R. Banerjee</w:t>
+      </w:r>
+      <w:r>
+        <w:rPr>
+          <w:rFonts w:cs="Times New Roman"/>
+          <w:bCs/>
+          <w:color w:val="262626"/>
+          <w:sz w:val="18"/>
+          <w:szCs w:val="18"/>
+        </w:rPr>
+        <w:t xml:space="preserve"> &amp; P. Seshaiyer, “On the Stability of Lung Parenchymal Lesions with Applications to Early Pneumothorax Diagnosis,” </w:t>
       </w:r>
       <w:r>
         <w:rPr>
@@ -2201,7 +2946,7 @@
           <w:sz w:val="18"/>
           <w:szCs w:val="18"/>
         </w:rPr>
-        <w:t>(IJALS)</w:t>
+        <w:t>Computational and Mathematical Methods in Medicine</w:t>
       </w:r>
       <w:r>
         <w:rPr>
@@ -2211,7 +2956,7 @@
           <w:sz w:val="18"/>
           <w:szCs w:val="18"/>
         </w:rPr>
-        <w:t>, vol. 3, no. 3, pp. 399-407, 2013.</w:t>
+        <w:t>, vol. 2013, pp. 1-12, 2013.</w:t>
       </w:r>
     </w:p>
     <w:p>
@@ -2238,13 +2983,7 @@
         <w:rPr>
           <w:sz w:val="24"/>
         </w:rPr>
-        <w:t xml:space="preserve">TEACHING </w:t>
-      </w:r>
-      <w:r>
-        <w:rPr>
-          <w:sz w:val="24"/>
-        </w:rPr>
-        <w:t>EXPERIENCE</w:t>
+        <w:t>TEACHING EXPERIENCE</w:t>
       </w:r>
     </w:p>
     <w:p>
@@ -2260,7 +2999,7 @@
           <w:b/>
           <w:sz w:val="18"/>
         </w:rPr>
-        <w:t>Massachusetts Institute of Technology</w:t>
+        <w:t>Cornell University</w:t>
       </w:r>
       <w:r>
         <w:rPr>
@@ -2268,7 +3007,15 @@
           <w:sz w:val="18"/>
         </w:rPr>
         <w:tab/>
-        <w:t xml:space="preserve"> Cambridge, MA</w:t>
+        <w:t xml:space="preserve"> Ithaca, NY</w:t>
+      </w:r>
+      <w:r>
+        <w:rPr>
+          <w:b/>
+          <w:sz w:val="18"/>
+        </w:rPr>
+        <w:tab/>
+        <w:t xml:space="preserve"> </w:t>
       </w:r>
     </w:p>
     <w:p>
@@ -2284,7 +3031,35 @@
           <w:i/>
           <w:sz w:val="18"/>
         </w:rPr>
-        <w:t>Teaching Assistant, Introduction to Probability (6.041/6.431)</w:t>
+        <w:t xml:space="preserve">Teaching Assistant, </w:t>
+      </w:r>
+      <w:r>
+        <w:rPr>
+          <w:i/>
+          <w:sz w:val="18"/>
+        </w:rPr>
+        <w:t>Foundations of Artificial Intelligence</w:t>
+      </w:r>
+      <w:r>
+        <w:rPr>
+          <w:i/>
+          <w:sz w:val="18"/>
+        </w:rPr>
+        <w:t xml:space="preserve"> (</w:t>
+      </w:r>
+      <w:r>
+        <w:rPr>
+          <w:i/>
+          <w:sz w:val="18"/>
+        </w:rPr>
+        <w:t>CS 4700</w:t>
+      </w:r>
+      <w:r>
+        <w:rPr>
+          <w:i/>
+          <w:sz w:val="18"/>
+        </w:rPr>
+        <w:t>)</w:t>
       </w:r>
       <w:r>
         <w:rPr>
@@ -2298,13 +3073,13 @@
         <w:rPr>
           <w:sz w:val="18"/>
         </w:rPr>
-        <w:t xml:space="preserve">September – December 2018, </w:t>
-      </w:r>
-      <w:r>
-        <w:rPr>
-          <w:sz w:val="18"/>
-        </w:rPr>
-        <w:t>February – May 2018</w:t>
+        <w:t xml:space="preserve">February – May </w:t>
+      </w:r>
+      <w:r>
+        <w:rPr>
+          <w:sz w:val="18"/>
+        </w:rPr>
+        <w:t>2021</w:t>
       </w:r>
     </w:p>
     <w:p>
@@ -2320,7 +3095,7 @@
         <w:rPr>
           <w:sz w:val="18"/>
         </w:rPr>
-        <w:t>Taught weekly tutorial problem-solving sessions to small student groups</w:t>
+        <w:t>Developed problem set and exam questions</w:t>
       </w:r>
     </w:p>
     <w:p>
@@ -2336,13 +3111,25 @@
         <w:rPr>
           <w:sz w:val="18"/>
         </w:rPr>
-        <w:t xml:space="preserve">Conducted </w:t>
-      </w:r>
-      <w:r>
-        <w:rPr>
-          <w:sz w:val="18"/>
-        </w:rPr>
-        <w:t>office hours to assist students with concepts and problem sets</w:t>
+        <w:t>Recognized</w:t>
+      </w:r>
+      <w:r>
+        <w:rPr>
+          <w:sz w:val="18"/>
+        </w:rPr>
+        <w:t xml:space="preserve"> </w:t>
+      </w:r>
+      <w:r>
+        <w:rPr>
+          <w:sz w:val="18"/>
+        </w:rPr>
+        <w:t>by</w:t>
+      </w:r>
+      <w:r>
+        <w:rPr>
+          <w:sz w:val="18"/>
+        </w:rPr>
+        <w:t xml:space="preserve"> Prof. Haym Hirsh at Cornell CS Student Recognition Event (May 2021)</w:t>
       </w:r>
     </w:p>
     <w:p>
@@ -2358,7 +3145,7 @@
           <w:b/>
           <w:sz w:val="18"/>
         </w:rPr>
-        <w:t>Massachusetts Institute of Technology</w:t>
+        <w:t>Cornell University</w:t>
       </w:r>
       <w:r>
         <w:rPr>
@@ -2366,7 +3153,28 @@
           <w:sz w:val="18"/>
         </w:rPr>
         <w:tab/>
-        <w:t xml:space="preserve"> Cambridge, MA</w:t>
+        <w:t xml:space="preserve"> </w:t>
+      </w:r>
+      <w:r>
+        <w:rPr>
+          <w:b/>
+          <w:sz w:val="18"/>
+        </w:rPr>
+        <w:t>Ithaca</w:t>
+      </w:r>
+      <w:r>
+        <w:rPr>
+          <w:b/>
+          <w:sz w:val="18"/>
+        </w:rPr>
+        <w:t xml:space="preserve">, </w:t>
+      </w:r>
+      <w:r>
+        <w:rPr>
+          <w:b/>
+          <w:sz w:val="18"/>
+        </w:rPr>
+        <w:t>NY</w:t>
       </w:r>
     </w:p>
     <w:p>
@@ -2382,7 +3190,35 @@
           <w:i/>
           <w:sz w:val="18"/>
         </w:rPr>
-        <w:t>Lab Assistant, Introduction to Electrical Engineering and Computer Science I (6.01)</w:t>
+        <w:t xml:space="preserve">Teaching Assistant, </w:t>
+      </w:r>
+      <w:r>
+        <w:rPr>
+          <w:i/>
+          <w:sz w:val="18"/>
+        </w:rPr>
+        <w:t>Introduction to Machine Learning</w:t>
+      </w:r>
+      <w:r>
+        <w:rPr>
+          <w:i/>
+          <w:sz w:val="18"/>
+        </w:rPr>
+        <w:t xml:space="preserve"> (</w:t>
+      </w:r>
+      <w:r>
+        <w:rPr>
+          <w:i/>
+          <w:sz w:val="18"/>
+        </w:rPr>
+        <w:t>CS 4780</w:t>
+      </w:r>
+      <w:r>
+        <w:rPr>
+          <w:i/>
+          <w:sz w:val="18"/>
+        </w:rPr>
+        <w:t>)</w:t>
       </w:r>
       <w:r>
         <w:rPr>
@@ -2396,7 +3232,13 @@
         <w:rPr>
           <w:sz w:val="18"/>
         </w:rPr>
-        <w:t>February – May 2015</w:t>
+        <w:t xml:space="preserve">September – December </w:t>
+      </w:r>
+      <w:r>
+        <w:rPr>
+          <w:sz w:val="18"/>
+        </w:rPr>
+        <w:t>2020</w:t>
       </w:r>
     </w:p>
     <w:p>
@@ -2412,13 +3254,191 @@
         <w:rPr>
           <w:sz w:val="18"/>
         </w:rPr>
-        <w:t>Assisted students with in-class Sof</w:t>
-      </w:r>
-      <w:r>
-        <w:rPr>
-          <w:sz w:val="18"/>
-        </w:rPr>
-        <w:t>tware Labs and engineering Design Labs</w:t>
+        <w:t>Developed problem set</w:t>
+      </w:r>
+      <w:r>
+        <w:rPr>
+          <w:sz w:val="18"/>
+        </w:rPr>
+        <w:t>s</w:t>
+      </w:r>
+      <w:r>
+        <w:rPr>
+          <w:sz w:val="18"/>
+        </w:rPr>
+        <w:t xml:space="preserve"> in coordination with undergraduate TAs</w:t>
+      </w:r>
+    </w:p>
+    <w:p>
+      <w:pPr>
+        <w:pStyle w:val="ListBullet"/>
+        <w:numPr>
+          <w:ilvl w:val="0"/>
+          <w:numId w:val="1"/>
+        </w:numPr>
+        <w:spacing w:after="0"/>
+      </w:pPr>
+      <w:r>
+        <w:rPr>
+          <w:sz w:val="18"/>
+        </w:rPr>
+        <w:t>Conducted office hours to assist students with concepts and problem sets</w:t>
+      </w:r>
+    </w:p>
+    <w:p>
+      <w:pPr>
+        <w:pStyle w:val="BodyText"/>
+        <w:tabs>
+          <w:tab w:val="right" w:pos="10080"/>
+        </w:tabs>
+        <w:spacing w:before="120" w:after="0"/>
+      </w:pPr>
+      <w:r>
+        <w:rPr>
+          <w:b/>
+          <w:sz w:val="18"/>
+        </w:rPr>
+        <w:t>Massachusetts Institute of Technology</w:t>
+      </w:r>
+      <w:r>
+        <w:rPr>
+          <w:b/>
+          <w:sz w:val="18"/>
+        </w:rPr>
+        <w:tab/>
+        <w:t xml:space="preserve"> Cambridge, MA</w:t>
+      </w:r>
+    </w:p>
+    <w:p>
+      <w:pPr>
+        <w:pStyle w:val="BodyText"/>
+        <w:tabs>
+          <w:tab w:val="right" w:pos="10080"/>
+        </w:tabs>
+        <w:spacing w:after="0"/>
+      </w:pPr>
+      <w:r>
+        <w:rPr>
+          <w:i/>
+          <w:sz w:val="18"/>
+        </w:rPr>
+        <w:t>Teaching Assistant, Introduction to Probability (6.041/6.431)</w:t>
+      </w:r>
+      <w:r>
+        <w:rPr>
+          <w:b/>
+          <w:sz w:val="18"/>
+        </w:rPr>
+        <w:tab/>
+        <w:t xml:space="preserve"> </w:t>
+      </w:r>
+      <w:r>
+        <w:rPr>
+          <w:sz w:val="18"/>
+        </w:rPr>
+        <w:t>September – December 2018, February – May 2018</w:t>
+      </w:r>
+    </w:p>
+    <w:p>
+      <w:pPr>
+        <w:pStyle w:val="ListBullet"/>
+        <w:numPr>
+          <w:ilvl w:val="0"/>
+          <w:numId w:val="1"/>
+        </w:numPr>
+        <w:spacing w:after="0"/>
+      </w:pPr>
+      <w:r>
+        <w:rPr>
+          <w:sz w:val="18"/>
+        </w:rPr>
+        <w:t>Taught weekly tutorial problem-solving sessions to small student groups</w:t>
+      </w:r>
+    </w:p>
+    <w:p>
+      <w:pPr>
+        <w:pStyle w:val="ListBullet"/>
+        <w:numPr>
+          <w:ilvl w:val="0"/>
+          <w:numId w:val="1"/>
+        </w:numPr>
+        <w:spacing w:after="0"/>
+      </w:pPr>
+      <w:r>
+        <w:rPr>
+          <w:sz w:val="18"/>
+        </w:rPr>
+        <w:t>Conducted office hours to assist students with concepts and problem sets</w:t>
+      </w:r>
+    </w:p>
+    <w:p>
+      <w:pPr>
+        <w:pStyle w:val="BodyText"/>
+        <w:tabs>
+          <w:tab w:val="right" w:pos="10080"/>
+        </w:tabs>
+        <w:spacing w:before="120" w:after="0"/>
+      </w:pPr>
+      <w:r>
+        <w:rPr>
+          <w:b/>
+          <w:sz w:val="18"/>
+        </w:rPr>
+        <w:t>Massachusetts Institute of Technology</w:t>
+      </w:r>
+      <w:r>
+        <w:rPr>
+          <w:b/>
+          <w:sz w:val="18"/>
+        </w:rPr>
+        <w:tab/>
+        <w:t xml:space="preserve"> Cambridge, MA</w:t>
+      </w:r>
+    </w:p>
+    <w:p>
+      <w:pPr>
+        <w:pStyle w:val="BodyText"/>
+        <w:tabs>
+          <w:tab w:val="right" w:pos="10080"/>
+        </w:tabs>
+        <w:spacing w:after="0"/>
+      </w:pPr>
+      <w:r>
+        <w:rPr>
+          <w:i/>
+          <w:sz w:val="18"/>
+        </w:rPr>
+        <w:t>Lab Assistant, Introduction to Electrical Engineering and Computer Science I (6.01)</w:t>
+      </w:r>
+      <w:r>
+        <w:rPr>
+          <w:b/>
+          <w:sz w:val="18"/>
+        </w:rPr>
+        <w:tab/>
+        <w:t xml:space="preserve"> </w:t>
+      </w:r>
+      <w:r>
+        <w:rPr>
+          <w:sz w:val="18"/>
+        </w:rPr>
+        <w:t>February – May 2015</w:t>
+      </w:r>
+    </w:p>
+    <w:p>
+      <w:pPr>
+        <w:pStyle w:val="ListBullet"/>
+        <w:numPr>
+          <w:ilvl w:val="0"/>
+          <w:numId w:val="1"/>
+        </w:numPr>
+        <w:spacing w:after="0"/>
+      </w:pPr>
+      <w:r>
+        <w:rPr>
+          <w:sz w:val="18"/>
+        </w:rPr>
+        <w:t>Assisted students with in-class Software Labs and engineering Design Labs</w:t>
       </w:r>
     </w:p>
     <w:p>
@@ -2467,17 +3487,22 @@
               <w:rFonts w:asciiTheme="minorHAnsi" w:hAnsiTheme="minorHAnsi"/>
               <w:sz w:val="18"/>
             </w:rPr>
-            <w:t xml:space="preserve">3D Point Cloud Clustering Using Small-Variance </w:t>
+            <w:t>Generating Simulated Environments for 2D Path</w:t>
           </w:r>
-          <w:proofErr w:type="spellStart"/>
           <w:r>
             <w:rPr>
               <w:rFonts w:asciiTheme="minorHAnsi" w:hAnsiTheme="minorHAnsi"/>
               <w:sz w:val="18"/>
             </w:rPr>
-            <w:t>Asymptotics</w:t>
+            <w:t xml:space="preserve"> </w:t>
           </w:r>
-          <w:proofErr w:type="spellEnd"/>
+          <w:r>
+            <w:rPr>
+              <w:rFonts w:asciiTheme="minorHAnsi" w:hAnsiTheme="minorHAnsi"/>
+              <w:sz w:val="18"/>
+            </w:rPr>
+            <w:t>Planning Using Deep Conditional Generative Models</w:t>
+          </w:r>
         </w:sdtContent>
       </w:sdt>
       <w:r>
@@ -2486,7 +3511,13 @@
           <w:sz w:val="18"/>
         </w:rPr>
         <w:tab/>
-        <w:t>Cambridge, MA</w:t>
+      </w:r>
+      <w:r>
+        <w:rPr>
+          <w:rFonts w:asciiTheme="minorHAnsi" w:hAnsiTheme="minorHAnsi"/>
+          <w:sz w:val="18"/>
+        </w:rPr>
+        <w:t>Ithaca, NY</w:t>
       </w:r>
     </w:p>
     <w:p>
@@ -2501,7 +3532,43 @@
           <w:i/>
           <w:sz w:val="18"/>
         </w:rPr>
-        <w:t>Class Project, Bayesian Modeling and Inference (6.882)</w:t>
+        <w:t xml:space="preserve">Class Project, </w:t>
+      </w:r>
+      <w:r>
+        <w:rPr>
+          <w:rFonts w:asciiTheme="minorHAnsi" w:hAnsiTheme="minorHAnsi"/>
+          <w:b w:val="0"/>
+          <w:i/>
+          <w:sz w:val="18"/>
+        </w:rPr>
+        <w:t>Deep Probabilistic and Generative Models</w:t>
+      </w:r>
+      <w:r>
+        <w:rPr>
+          <w:rFonts w:asciiTheme="minorHAnsi" w:hAnsiTheme="minorHAnsi"/>
+          <w:b w:val="0"/>
+          <w:i/>
+          <w:sz w:val="18"/>
+        </w:rPr>
+        <w:t xml:space="preserve"> (</w:t>
+      </w:r>
+      <w:r>
+        <w:rPr>
+          <w:rFonts w:asciiTheme="minorHAnsi" w:hAnsiTheme="minorHAnsi"/>
+          <w:b w:val="0"/>
+          <w:i/>
+          <w:sz w:val="18"/>
+        </w:rPr>
+        <w:t>CS 6783</w:t>
+      </w:r>
+      <w:r>
+        <w:rPr>
+          <w:rFonts w:asciiTheme="minorHAnsi" w:hAnsiTheme="minorHAnsi"/>
+          <w:b w:val="0"/>
+          <w:i/>
+          <w:sz w:val="18"/>
+        </w:rPr>
+        <w:t>)</w:t>
       </w:r>
       <w:r>
         <w:rPr>
@@ -2517,7 +3584,7 @@
           <w:bCs w:val="0"/>
           <w:sz w:val="18"/>
         </w:rPr>
-        <w:t>March</w:t>
+        <w:t>February</w:t>
       </w:r>
       <w:r>
         <w:rPr>
@@ -2525,7 +3592,31 @@
           <w:b w:val="0"/>
           <w:sz w:val="18"/>
         </w:rPr>
-        <w:t xml:space="preserve"> 2018 – May 2018</w:t>
+        <w:t xml:space="preserve"> </w:t>
+      </w:r>
+      <w:r>
+        <w:rPr>
+          <w:rFonts w:asciiTheme="minorHAnsi" w:hAnsiTheme="minorHAnsi"/>
+          <w:b w:val="0"/>
+          <w:sz w:val="18"/>
+        </w:rPr>
+        <w:t>2021</w:t>
+      </w:r>
+      <w:r>
+        <w:rPr>
+          <w:rFonts w:asciiTheme="minorHAnsi" w:hAnsiTheme="minorHAnsi"/>
+          <w:b w:val="0"/>
+          <w:sz w:val="18"/>
+        </w:rPr>
+        <w:t xml:space="preserve"> – May </w:t>
+      </w:r>
+      <w:r>
+        <w:rPr>
+          <w:rFonts w:asciiTheme="minorHAnsi" w:hAnsiTheme="minorHAnsi"/>
+          <w:b w:val="0"/>
+          <w:sz w:val="18"/>
+        </w:rPr>
+        <w:t>2021</w:t>
       </w:r>
     </w:p>
     <w:p>
@@ -2547,30 +3638,123 @@
             <w:rPr>
               <w:sz w:val="18"/>
             </w:rPr>
-            <w:t>Explored Bayesian non-parametric clustering of 3D point</w:t>
+            <w:t xml:space="preserve">Explored </w:t>
           </w:r>
           <w:r>
             <w:rPr>
               <w:sz w:val="18"/>
             </w:rPr>
-            <w:t xml:space="preserve"> cloud data using small-variance </w:t>
+            <w:t>the application of deep generative models to the problem of generating simulated 2D map environments</w:t>
           </w:r>
-          <w:proofErr w:type="spellStart"/>
+        </w:sdtContent>
+      </w:sdt>
+    </w:p>
+    <w:sdt>
+      <w:sdtPr>
+        <w:rPr>
+          <w:sz w:val="18"/>
+          <w:szCs w:val="21"/>
+        </w:rPr>
+        <w:id w:val="1483333151"/>
+      </w:sdtPr>
+      <w:sdtEndPr/>
+      <w:sdtContent>
+        <w:p>
+          <w:pPr>
+            <w:pStyle w:val="ListBullet"/>
+            <w:numPr>
+              <w:ilvl w:val="0"/>
+              <w:numId w:val="1"/>
+            </w:numPr>
+            <w:spacing w:after="0"/>
+            <w:rPr>
+              <w:sz w:val="18"/>
+              <w:szCs w:val="21"/>
+            </w:rPr>
+          </w:pPr>
           <w:r>
             <w:rPr>
               <w:sz w:val="18"/>
+              <w:szCs w:val="21"/>
             </w:rPr>
-            <w:t>asymptotics</w:t>
+            <w:t xml:space="preserve">Experimented with conditional variational autoencoder (CVAE) and PixelCNN </w:t>
           </w:r>
-          <w:proofErr w:type="spellEnd"/>
           <w:r>
             <w:rPr>
               <w:sz w:val="18"/>
+              <w:szCs w:val="21"/>
             </w:rPr>
-            <w:t xml:space="preserve"> approximate inference algorithms</w:t>
+            <w:t>architectures on a synthetic 2D dataset</w:t>
+          </w:r>
+        </w:p>
+      </w:sdtContent>
+    </w:sdt>
+    <w:p>
+      <w:pPr>
+        <w:pStyle w:val="Heading2"/>
+        <w:spacing w:before="120" w:after="0" w:line="276" w:lineRule="auto"/>
+      </w:pPr>
+      <w:sdt>
+        <w:sdtPr>
+          <w:id w:val="245243942"/>
+        </w:sdtPr>
+        <w:sdtContent>
+          <w:r>
+            <w:rPr>
+              <w:rFonts w:asciiTheme="minorHAnsi" w:hAnsiTheme="minorHAnsi"/>
+              <w:sz w:val="18"/>
+            </w:rPr>
+            <w:t>3D Point Cloud Clustering Using Small-Variance Asymptotics</w:t>
           </w:r>
         </w:sdtContent>
       </w:sdt>
+      <w:r>
+        <w:rPr>
+          <w:rFonts w:asciiTheme="minorHAnsi" w:hAnsiTheme="minorHAnsi"/>
+          <w:sz w:val="18"/>
+        </w:rPr>
+        <w:tab/>
+        <w:t>Cambridge, MA</w:t>
+      </w:r>
+    </w:p>
+    <w:p>
+      <w:pPr>
+        <w:pStyle w:val="Heading2"/>
+        <w:spacing w:before="0" w:after="0" w:line="276" w:lineRule="auto"/>
+      </w:pPr>
+      <w:r>
+        <w:rPr>
+          <w:rFonts w:asciiTheme="minorHAnsi" w:hAnsiTheme="minorHAnsi"/>
+          <w:b w:val="0"/>
+          <w:i/>
+          <w:sz w:val="18"/>
+        </w:rPr>
+        <w:t>Class Project, Bayesian Modeling and Inference (6.882)</w:t>
+      </w:r>
+      <w:r>
+        <w:rPr>
+          <w:rFonts w:asciiTheme="minorHAnsi" w:hAnsiTheme="minorHAnsi"/>
+          <w:sz w:val="18"/>
+        </w:rPr>
+        <w:tab/>
+      </w:r>
+      <w:r>
+        <w:rPr>
+          <w:rFonts w:asciiTheme="minorHAnsi" w:hAnsiTheme="minorHAnsi"/>
+          <w:b w:val="0"/>
+          <w:bCs w:val="0"/>
+          <w:sz w:val="18"/>
+        </w:rPr>
+        <w:t>March</w:t>
+      </w:r>
+      <w:r>
+        <w:rPr>
+          <w:rFonts w:asciiTheme="minorHAnsi" w:hAnsiTheme="minorHAnsi"/>
+          <w:b w:val="0"/>
+          <w:sz w:val="18"/>
+        </w:rPr>
+        <w:t xml:space="preserve"> 2018 – May 2018</w:t>
+      </w:r>
     </w:p>
     <w:p>
       <w:pPr>
@@ -2583,61 +3767,41 @@
       </w:pPr>
       <w:sdt>
         <w:sdtPr>
-          <w:id w:val="1483333151"/>
+          <w:id w:val="-1319106802"/>
         </w:sdtPr>
-        <w:sdtEndPr/>
         <w:sdtContent>
           <w:r>
             <w:rPr>
               <w:sz w:val="18"/>
             </w:rPr>
-            <w:t xml:space="preserve">Implemented </w:t>
+            <w:t>Explored Bayesian non-parametric clustering of 3D point cloud data using small-variance asymptotics approximate inference algorithms</w:t>
           </w:r>
-          <w:proofErr w:type="spellStart"/>
+        </w:sdtContent>
+      </w:sdt>
+    </w:p>
+    <w:sdt>
+      <w:sdtPr>
+        <w:id w:val="-427662464"/>
+      </w:sdtPr>
+      <w:sdtContent>
+        <w:p>
+          <w:pPr>
+            <w:pStyle w:val="ListBullet"/>
+            <w:numPr>
+              <w:ilvl w:val="0"/>
+              <w:numId w:val="1"/>
+            </w:numPr>
+            <w:spacing w:after="0"/>
+          </w:pPr>
           <w:r>
             <w:rPr>
               <w:sz w:val="18"/>
             </w:rPr>
-            <w:t>Kulis</w:t>
+            <w:t>Implemented Kulis and Jordan (2012) small-variance asymptotics algorithm for DP-GMM and Straub et al. (2015) algorithm for DP-vMF-MM in Python</w:t>
           </w:r>
-          <w:proofErr w:type="spellEnd"/>
-          <w:r>
-            <w:rPr>
-              <w:sz w:val="18"/>
-            </w:rPr>
-            <w:t xml:space="preserve"> and Jordan (2012) small-variance </w:t>
-          </w:r>
-          <w:proofErr w:type="spellStart"/>
-          <w:r>
-            <w:rPr>
-              <w:sz w:val="18"/>
-            </w:rPr>
-            <w:t>asymptotics</w:t>
-          </w:r>
-          <w:proofErr w:type="spellEnd"/>
-          <w:r>
-            <w:rPr>
-              <w:sz w:val="18"/>
-            </w:rPr>
-            <w:t xml:space="preserve"> algorithm for DP-GMM and Straub et al. (2015) algorithm for DP-</w:t>
-          </w:r>
-          <w:proofErr w:type="spellStart"/>
-          <w:r>
-            <w:rPr>
-              <w:sz w:val="18"/>
-            </w:rPr>
-            <w:t>vMF</w:t>
-          </w:r>
-          <w:proofErr w:type="spellEnd"/>
-          <w:r>
-            <w:rPr>
-              <w:sz w:val="18"/>
-            </w:rPr>
-            <w:t>-MM in Python</w:t>
-          </w:r>
-        </w:sdtContent>
-      </w:sdt>
-    </w:p>
+        </w:p>
+      </w:sdtContent>
+    </w:sdt>
     <w:p>
       <w:pPr>
         <w:pStyle w:val="Heading2"/>
@@ -2645,23 +3809,15 @@
       </w:pPr>
       <w:sdt>
         <w:sdtPr>
-          <w:id w:val="1918405035"/>
+          <w:id w:val="1098844042"/>
         </w:sdtPr>
-        <w:sdtEndPr/>
         <w:sdtContent>
           <w:r>
             <w:rPr>
               <w:rFonts w:asciiTheme="minorHAnsi" w:hAnsiTheme="minorHAnsi"/>
               <w:sz w:val="18"/>
             </w:rPr>
-            <w:t>MIT Unmanned Aerial Vehicle Tea</w:t>
-          </w:r>
-          <w:r>
-            <w:rPr>
-              <w:rFonts w:asciiTheme="minorHAnsi" w:hAnsiTheme="minorHAnsi"/>
-              <w:sz w:val="18"/>
-            </w:rPr>
-            <w:t>m</w:t>
+            <w:t>MIT Unmanned Aerial Vehicle Team</w:t>
           </w:r>
         </w:sdtContent>
       </w:sdt>
@@ -2773,6 +3929,18 @@
         </w:rPr>
         <w:t>Co-developed Python simulator of competition arena and contributed to UAV path planning algorithms as member of artificial intelligence team</w:t>
       </w:r>
+    </w:p>
+    <w:p>
+      <w:pPr>
+        <w:pStyle w:val="ListBullet"/>
+        <w:spacing w:after="0"/>
+      </w:pPr>
+    </w:p>
+    <w:p>
+      <w:pPr>
+        <w:pStyle w:val="ListBullet"/>
+        <w:spacing w:after="0"/>
+      </w:pPr>
     </w:p>
     <w:sectPr>
       <w:headerReference w:type="default" r:id="rId8"/>
@@ -2790,7 +3958,7 @@
 </file>
 
 <file path=word/endnotes.xml><?xml version="1.0" encoding="utf-8"?>
-<w:endnotes xmlns:wpc="http://schemas.microsoft.com/office/word/2010/wordprocessingCanvas" xmlns:cx="http://schemas.microsoft.com/office/drawing/2014/chartex" xmlns:cx1="http://schemas.microsoft.com/office/drawing/2015/9/8/chartex" xmlns:cx2="http://schemas.microsoft.com/office/drawing/2015/10/21/chartex" xmlns:cx3="http://schemas.microsoft.com/office/drawing/2016/5/9/chartex" xmlns:cx4="http://schemas.microsoft.com/office/drawing/2016/5/10/chartex" xmlns:cx5="http://schemas.microsoft.com/office/drawing/2016/5/11/chartex" xmlns:cx6="http://schemas.microsoft.com/office/drawing/2016/5/12/chartex" xmlns:cx7="http://schemas.microsoft.com/office/drawing/2016/5/13/chartex" xmlns:cx8="http://schemas.microsoft.com/office/drawing/2016/5/14/chartex" xmlns:mc="http://schemas.openxmlformats.org/markup-compatibility/2006" xmlns:aink="http://schemas.microsoft.com/office/drawing/2016/ink" xmlns:am3d="http://schemas.microsoft.com/office/drawing/2017/model3d" xmlns:o="urn:schemas-microsoft-com:office:office" xmlns:r="http://schemas.openxmlformats.org/officeDocument/2006/relationships" xmlns:m="http://schemas.openxmlformats.org/officeDocument/2006/math" xmlns:v="urn:schemas-microsoft-com:vml" xmlns:wp14="http://schemas.microsoft.com/office/word/2010/wordprocessingDrawing" xmlns:wp="http://schemas.openxmlformats.org/drawingml/2006/wordprocessingDrawing" xmlns:w10="urn:schemas-microsoft-com:office:word" xmlns:w="http://schemas.openxmlformats.org/wordprocessingml/2006/main" xmlns:w14="http://schemas.microsoft.com/office/word/2010/wordml" xmlns:w15="http://schemas.microsoft.com/office/word/2012/wordml" xmlns:w16cid="http://schemas.microsoft.com/office/word/2016/wordml/cid" xmlns:w16se="http://schemas.microsoft.com/office/word/2015/wordml/symex" xmlns:wpg="http://schemas.microsoft.com/office/word/2010/wordprocessingGroup" xmlns:wpi="http://schemas.microsoft.com/office/word/2010/wordprocessingInk" xmlns:wne="http://schemas.microsoft.com/office/word/2006/wordml" xmlns:wps="http://schemas.microsoft.com/office/word/2010/wordprocessingShape" mc:Ignorable="w14 w15 w16se w16cid wp14">
+<w:endnotes xmlns:wpc="http://schemas.microsoft.com/office/word/2010/wordprocessingCanvas" xmlns:cx="http://schemas.microsoft.com/office/drawing/2014/chartex" xmlns:cx1="http://schemas.microsoft.com/office/drawing/2015/9/8/chartex" xmlns:cx2="http://schemas.microsoft.com/office/drawing/2015/10/21/chartex" xmlns:cx3="http://schemas.microsoft.com/office/drawing/2016/5/9/chartex" xmlns:cx4="http://schemas.microsoft.com/office/drawing/2016/5/10/chartex" xmlns:cx5="http://schemas.microsoft.com/office/drawing/2016/5/11/chartex" xmlns:cx6="http://schemas.microsoft.com/office/drawing/2016/5/12/chartex" xmlns:cx7="http://schemas.microsoft.com/office/drawing/2016/5/13/chartex" xmlns:cx8="http://schemas.microsoft.com/office/drawing/2016/5/14/chartex" xmlns:mc="http://schemas.openxmlformats.org/markup-compatibility/2006" xmlns:aink="http://schemas.microsoft.com/office/drawing/2016/ink" xmlns:am3d="http://schemas.microsoft.com/office/drawing/2017/model3d" xmlns:o="urn:schemas-microsoft-com:office:office" xmlns:r="http://schemas.openxmlformats.org/officeDocument/2006/relationships" xmlns:m="http://schemas.openxmlformats.org/officeDocument/2006/math" xmlns:v="urn:schemas-microsoft-com:vml" xmlns:wp14="http://schemas.microsoft.com/office/word/2010/wordprocessingDrawing" xmlns:wp="http://schemas.openxmlformats.org/drawingml/2006/wordprocessingDrawing" xmlns:w10="urn:schemas-microsoft-com:office:word" xmlns:w="http://schemas.openxmlformats.org/wordprocessingml/2006/main" xmlns:w14="http://schemas.microsoft.com/office/word/2010/wordml" xmlns:w15="http://schemas.microsoft.com/office/word/2012/wordml" xmlns:w16cex="http://schemas.microsoft.com/office/word/2018/wordml/cex" xmlns:w16cid="http://schemas.microsoft.com/office/word/2016/wordml/cid" xmlns:w16="http://schemas.microsoft.com/office/word/2018/wordml" xmlns:w16sdtdh="http://schemas.microsoft.com/office/word/2020/wordml/sdtdatahash" xmlns:w16se="http://schemas.microsoft.com/office/word/2015/wordml/symex" xmlns:wpg="http://schemas.microsoft.com/office/word/2010/wordprocessingGroup" xmlns:wpi="http://schemas.microsoft.com/office/word/2010/wordprocessingInk" xmlns:wne="http://schemas.microsoft.com/office/word/2006/wordml" xmlns:wps="http://schemas.microsoft.com/office/word/2010/wordprocessingShape" mc:Ignorable="w14 w15 w16se w16cid w16 w16cex w16sdtdh wp14">
   <w:endnote w:type="separator" w:id="-1">
     <w:p>
       <w:pPr>
@@ -2815,7 +3983,7 @@
 </file>
 
 <file path=word/footer1.xml><?xml version="1.0" encoding="utf-8"?>
-<w:ftr xmlns:wpc="http://schemas.microsoft.com/office/word/2010/wordprocessingCanvas" xmlns:cx="http://schemas.microsoft.com/office/drawing/2014/chartex" xmlns:cx1="http://schemas.microsoft.com/office/drawing/2015/9/8/chartex" xmlns:cx2="http://schemas.microsoft.com/office/drawing/2015/10/21/chartex" xmlns:cx3="http://schemas.microsoft.com/office/drawing/2016/5/9/chartex" xmlns:cx4="http://schemas.microsoft.com/office/drawing/2016/5/10/chartex" xmlns:cx5="http://schemas.microsoft.com/office/drawing/2016/5/11/chartex" xmlns:cx6="http://schemas.microsoft.com/office/drawing/2016/5/12/chartex" xmlns:cx7="http://schemas.microsoft.com/office/drawing/2016/5/13/chartex" xmlns:cx8="http://schemas.microsoft.com/office/drawing/2016/5/14/chartex" xmlns:mc="http://schemas.openxmlformats.org/markup-compatibility/2006" xmlns:aink="http://schemas.microsoft.com/office/drawing/2016/ink" xmlns:am3d="http://schemas.microsoft.com/office/drawing/2017/model3d" xmlns:o="urn:schemas-microsoft-com:office:office" xmlns:r="http://schemas.openxmlformats.org/officeDocument/2006/relationships" xmlns:m="http://schemas.openxmlformats.org/officeDocument/2006/math" xmlns:v="urn:schemas-microsoft-com:vml" xmlns:wp14="http://schemas.microsoft.com/office/word/2010/wordprocessingDrawing" xmlns:wp="http://schemas.openxmlformats.org/drawingml/2006/wordprocessingDrawing" xmlns:w10="urn:schemas-microsoft-com:office:word" xmlns:w="http://schemas.openxmlformats.org/wordprocessingml/2006/main" xmlns:w14="http://schemas.microsoft.com/office/word/2010/wordml" xmlns:w15="http://schemas.microsoft.com/office/word/2012/wordml" xmlns:w16cid="http://schemas.microsoft.com/office/word/2016/wordml/cid" xmlns:w16se="http://schemas.microsoft.com/office/word/2015/wordml/symex" xmlns:wpg="http://schemas.microsoft.com/office/word/2010/wordprocessingGroup" xmlns:wpi="http://schemas.microsoft.com/office/word/2010/wordprocessingInk" xmlns:wne="http://schemas.microsoft.com/office/word/2006/wordml" xmlns:wps="http://schemas.microsoft.com/office/word/2010/wordprocessingShape" mc:Ignorable="w14 w15 w16se w16cid wp14">
+<w:ftr xmlns:wpc="http://schemas.microsoft.com/office/word/2010/wordprocessingCanvas" xmlns:cx="http://schemas.microsoft.com/office/drawing/2014/chartex" xmlns:cx1="http://schemas.microsoft.com/office/drawing/2015/9/8/chartex" xmlns:cx2="http://schemas.microsoft.com/office/drawing/2015/10/21/chartex" xmlns:cx3="http://schemas.microsoft.com/office/drawing/2016/5/9/chartex" xmlns:cx4="http://schemas.microsoft.com/office/drawing/2016/5/10/chartex" xmlns:cx5="http://schemas.microsoft.com/office/drawing/2016/5/11/chartex" xmlns:cx6="http://schemas.microsoft.com/office/drawing/2016/5/12/chartex" xmlns:cx7="http://schemas.microsoft.com/office/drawing/2016/5/13/chartex" xmlns:cx8="http://schemas.microsoft.com/office/drawing/2016/5/14/chartex" xmlns:mc="http://schemas.openxmlformats.org/markup-compatibility/2006" xmlns:aink="http://schemas.microsoft.com/office/drawing/2016/ink" xmlns:am3d="http://schemas.microsoft.com/office/drawing/2017/model3d" xmlns:o="urn:schemas-microsoft-com:office:office" xmlns:r="http://schemas.openxmlformats.org/officeDocument/2006/relationships" xmlns:m="http://schemas.openxmlformats.org/officeDocument/2006/math" xmlns:v="urn:schemas-microsoft-com:vml" xmlns:wp14="http://schemas.microsoft.com/office/word/2010/wordprocessingDrawing" xmlns:wp="http://schemas.openxmlformats.org/drawingml/2006/wordprocessingDrawing" xmlns:w10="urn:schemas-microsoft-com:office:word" xmlns:w="http://schemas.openxmlformats.org/wordprocessingml/2006/main" xmlns:w14="http://schemas.microsoft.com/office/word/2010/wordml" xmlns:w15="http://schemas.microsoft.com/office/word/2012/wordml" xmlns:w16cex="http://schemas.microsoft.com/office/word/2018/wordml/cex" xmlns:w16cid="http://schemas.microsoft.com/office/word/2016/wordml/cid" xmlns:w16="http://schemas.microsoft.com/office/word/2018/wordml" xmlns:w16sdtdh="http://schemas.microsoft.com/office/word/2020/wordml/sdtdatahash" xmlns:w16se="http://schemas.microsoft.com/office/word/2015/wordml/symex" xmlns:wpg="http://schemas.microsoft.com/office/word/2010/wordprocessingGroup" xmlns:wpi="http://schemas.microsoft.com/office/word/2010/wordprocessingInk" xmlns:wne="http://schemas.microsoft.com/office/word/2006/wordml" xmlns:wps="http://schemas.microsoft.com/office/word/2010/wordprocessingShape" mc:Ignorable="w14 w15 w16se w16cid w16 w16cex w16sdtdh wp14">
   <w:p>
     <w:pPr>
       <w:pStyle w:val="Footer"/>
@@ -2973,7 +4141,7 @@
 </file>
 
 <file path=word/footnotes.xml><?xml version="1.0" encoding="utf-8"?>
-<w:footnotes xmlns:wpc="http://schemas.microsoft.com/office/word/2010/wordprocessingCanvas" xmlns:cx="http://schemas.microsoft.com/office/drawing/2014/chartex" xmlns:cx1="http://schemas.microsoft.com/office/drawing/2015/9/8/chartex" xmlns:cx2="http://schemas.microsoft.com/office/drawing/2015/10/21/chartex" xmlns:cx3="http://schemas.microsoft.com/office/drawing/2016/5/9/chartex" xmlns:cx4="http://schemas.microsoft.com/office/drawing/2016/5/10/chartex" xmlns:cx5="http://schemas.microsoft.com/office/drawing/2016/5/11/chartex" xmlns:cx6="http://schemas.microsoft.com/office/drawing/2016/5/12/chartex" xmlns:cx7="http://schemas.microsoft.com/office/drawing/2016/5/13/chartex" xmlns:cx8="http://schemas.microsoft.com/office/drawing/2016/5/14/chartex" xmlns:mc="http://schemas.openxmlformats.org/markup-compatibility/2006" xmlns:aink="http://schemas.microsoft.com/office/drawing/2016/ink" xmlns:am3d="http://schemas.microsoft.com/office/drawing/2017/model3d" xmlns:o="urn:schemas-microsoft-com:office:office" xmlns:r="http://schemas.openxmlformats.org/officeDocument/2006/relationships" xmlns:m="http://schemas.openxmlformats.org/officeDocument/2006/math" xmlns:v="urn:schemas-microsoft-com:vml" xmlns:wp14="http://schemas.microsoft.com/office/word/2010/wordprocessingDrawing" xmlns:wp="http://schemas.openxmlformats.org/drawingml/2006/wordprocessingDrawing" xmlns:w10="urn:schemas-microsoft-com:office:word" xmlns:w="http://schemas.openxmlformats.org/wordprocessingml/2006/main" xmlns:w14="http://schemas.microsoft.com/office/word/2010/wordml" xmlns:w15="http://schemas.microsoft.com/office/word/2012/wordml" xmlns:w16cid="http://schemas.microsoft.com/office/word/2016/wordml/cid" xmlns:w16se="http://schemas.microsoft.com/office/word/2015/wordml/symex" xmlns:wpg="http://schemas.microsoft.com/office/word/2010/wordprocessingGroup" xmlns:wpi="http://schemas.microsoft.com/office/word/2010/wordprocessingInk" xmlns:wne="http://schemas.microsoft.com/office/word/2006/wordml" xmlns:wps="http://schemas.microsoft.com/office/word/2010/wordprocessingShape" mc:Ignorable="w14 w15 w16se w16cid wp14">
+<w:footnotes xmlns:wpc="http://schemas.microsoft.com/office/word/2010/wordprocessingCanvas" xmlns:cx="http://schemas.microsoft.com/office/drawing/2014/chartex" xmlns:cx1="http://schemas.microsoft.com/office/drawing/2015/9/8/chartex" xmlns:cx2="http://schemas.microsoft.com/office/drawing/2015/10/21/chartex" xmlns:cx3="http://schemas.microsoft.com/office/drawing/2016/5/9/chartex" xmlns:cx4="http://schemas.microsoft.com/office/drawing/2016/5/10/chartex" xmlns:cx5="http://schemas.microsoft.com/office/drawing/2016/5/11/chartex" xmlns:cx6="http://schemas.microsoft.com/office/drawing/2016/5/12/chartex" xmlns:cx7="http://schemas.microsoft.com/office/drawing/2016/5/13/chartex" xmlns:cx8="http://schemas.microsoft.com/office/drawing/2016/5/14/chartex" xmlns:mc="http://schemas.openxmlformats.org/markup-compatibility/2006" xmlns:aink="http://schemas.microsoft.com/office/drawing/2016/ink" xmlns:am3d="http://schemas.microsoft.com/office/drawing/2017/model3d" xmlns:o="urn:schemas-microsoft-com:office:office" xmlns:r="http://schemas.openxmlformats.org/officeDocument/2006/relationships" xmlns:m="http://schemas.openxmlformats.org/officeDocument/2006/math" xmlns:v="urn:schemas-microsoft-com:vml" xmlns:wp14="http://schemas.microsoft.com/office/word/2010/wordprocessingDrawing" xmlns:wp="http://schemas.openxmlformats.org/drawingml/2006/wordprocessingDrawing" xmlns:w10="urn:schemas-microsoft-com:office:word" xmlns:w="http://schemas.openxmlformats.org/wordprocessingml/2006/main" xmlns:w14="http://schemas.microsoft.com/office/word/2010/wordml" xmlns:w15="http://schemas.microsoft.com/office/word/2012/wordml" xmlns:w16cex="http://schemas.microsoft.com/office/word/2018/wordml/cex" xmlns:w16cid="http://schemas.microsoft.com/office/word/2016/wordml/cid" xmlns:w16="http://schemas.microsoft.com/office/word/2018/wordml" xmlns:w16sdtdh="http://schemas.microsoft.com/office/word/2020/wordml/sdtdatahash" xmlns:w16se="http://schemas.microsoft.com/office/word/2015/wordml/symex" xmlns:wpg="http://schemas.microsoft.com/office/word/2010/wordprocessingGroup" xmlns:wpi="http://schemas.microsoft.com/office/word/2010/wordprocessingInk" xmlns:wne="http://schemas.microsoft.com/office/word/2006/wordml" xmlns:wps="http://schemas.microsoft.com/office/word/2010/wordprocessingShape" mc:Ignorable="w14 w15 w16se w16cid w16 w16cex w16sdtdh wp14">
   <w:footnote w:type="separator" w:id="-1">
     <w:p>
       <w:pPr>
@@ -2998,7 +4166,7 @@
 </file>
 
 <file path=word/header1.xml><?xml version="1.0" encoding="utf-8"?>
-<w:hdr xmlns:wpc="http://schemas.microsoft.com/office/word/2010/wordprocessingCanvas" xmlns:cx="http://schemas.microsoft.com/office/drawing/2014/chartex" xmlns:cx1="http://schemas.microsoft.com/office/drawing/2015/9/8/chartex" xmlns:cx2="http://schemas.microsoft.com/office/drawing/2015/10/21/chartex" xmlns:cx3="http://schemas.microsoft.com/office/drawing/2016/5/9/chartex" xmlns:cx4="http://schemas.microsoft.com/office/drawing/2016/5/10/chartex" xmlns:cx5="http://schemas.microsoft.com/office/drawing/2016/5/11/chartex" xmlns:cx6="http://schemas.microsoft.com/office/drawing/2016/5/12/chartex" xmlns:cx7="http://schemas.microsoft.com/office/drawing/2016/5/13/chartex" xmlns:cx8="http://schemas.microsoft.com/office/drawing/2016/5/14/chartex" xmlns:mc="http://schemas.openxmlformats.org/markup-compatibility/2006" xmlns:aink="http://schemas.microsoft.com/office/drawing/2016/ink" xmlns:am3d="http://schemas.microsoft.com/office/drawing/2017/model3d" xmlns:o="urn:schemas-microsoft-com:office:office" xmlns:r="http://schemas.openxmlformats.org/officeDocument/2006/relationships" xmlns:m="http://schemas.openxmlformats.org/officeDocument/2006/math" xmlns:v="urn:schemas-microsoft-com:vml" xmlns:wp14="http://schemas.microsoft.com/office/word/2010/wordprocessingDrawing" xmlns:wp="http://schemas.openxmlformats.org/drawingml/2006/wordprocessingDrawing" xmlns:w10="urn:schemas-microsoft-com:office:word" xmlns:w="http://schemas.openxmlformats.org/wordprocessingml/2006/main" xmlns:w14="http://schemas.microsoft.com/office/word/2010/wordml" xmlns:w15="http://schemas.microsoft.com/office/word/2012/wordml" xmlns:w16cid="http://schemas.microsoft.com/office/word/2016/wordml/cid" xmlns:w16se="http://schemas.microsoft.com/office/word/2015/wordml/symex" xmlns:wpg="http://schemas.microsoft.com/office/word/2010/wordprocessingGroup" xmlns:wpi="http://schemas.microsoft.com/office/word/2010/wordprocessingInk" xmlns:wne="http://schemas.microsoft.com/office/word/2006/wordml" xmlns:wps="http://schemas.microsoft.com/office/word/2010/wordprocessingShape" mc:Ignorable="w14 w15 w16se w16cid wp14">
+<w:hdr xmlns:wpc="http://schemas.microsoft.com/office/word/2010/wordprocessingCanvas" xmlns:cx="http://schemas.microsoft.com/office/drawing/2014/chartex" xmlns:cx1="http://schemas.microsoft.com/office/drawing/2015/9/8/chartex" xmlns:cx2="http://schemas.microsoft.com/office/drawing/2015/10/21/chartex" xmlns:cx3="http://schemas.microsoft.com/office/drawing/2016/5/9/chartex" xmlns:cx4="http://schemas.microsoft.com/office/drawing/2016/5/10/chartex" xmlns:cx5="http://schemas.microsoft.com/office/drawing/2016/5/11/chartex" xmlns:cx6="http://schemas.microsoft.com/office/drawing/2016/5/12/chartex" xmlns:cx7="http://schemas.microsoft.com/office/drawing/2016/5/13/chartex" xmlns:cx8="http://schemas.microsoft.com/office/drawing/2016/5/14/chartex" xmlns:mc="http://schemas.openxmlformats.org/markup-compatibility/2006" xmlns:aink="http://schemas.microsoft.com/office/drawing/2016/ink" xmlns:am3d="http://schemas.microsoft.com/office/drawing/2017/model3d" xmlns:o="urn:schemas-microsoft-com:office:office" xmlns:r="http://schemas.openxmlformats.org/officeDocument/2006/relationships" xmlns:m="http://schemas.openxmlformats.org/officeDocument/2006/math" xmlns:v="urn:schemas-microsoft-com:vml" xmlns:wp14="http://schemas.microsoft.com/office/word/2010/wordprocessingDrawing" xmlns:wp="http://schemas.openxmlformats.org/drawingml/2006/wordprocessingDrawing" xmlns:w10="urn:schemas-microsoft-com:office:word" xmlns:w="http://schemas.openxmlformats.org/wordprocessingml/2006/main" xmlns:w14="http://schemas.microsoft.com/office/word/2010/wordml" xmlns:w15="http://schemas.microsoft.com/office/word/2012/wordml" xmlns:w16cex="http://schemas.microsoft.com/office/word/2018/wordml/cex" xmlns:w16cid="http://schemas.microsoft.com/office/word/2016/wordml/cid" xmlns:w16="http://schemas.microsoft.com/office/word/2018/wordml" xmlns:w16sdtdh="http://schemas.microsoft.com/office/word/2020/wordml/sdtdatahash" xmlns:w16se="http://schemas.microsoft.com/office/word/2015/wordml/symex" xmlns:wpg="http://schemas.microsoft.com/office/word/2010/wordprocessingGroup" xmlns:wpi="http://schemas.microsoft.com/office/word/2010/wordprocessingInk" xmlns:wne="http://schemas.microsoft.com/office/word/2006/wordml" xmlns:wps="http://schemas.microsoft.com/office/word/2010/wordprocessingShape" mc:Ignorable="w14 w15 w16se w16cid w16 w16cex w16sdtdh wp14">
   <w:p>
     <w:pPr>
       <w:pStyle w:val="Title"/>
@@ -3024,7 +4192,7 @@
       <w:rPr>
         <w:sz w:val="16"/>
       </w:rPr>
-      <w:t>Address: 123 Elm St, Apt. 1, Somerville, MA 02144</w:t>
+      <w:t>Address: 2907 Blue Holly Lane, Oak Hill, VA 20171</w:t>
     </w:r>
   </w:p>
   <w:p>
@@ -3037,14 +4205,20 @@
       <w:rPr>
         <w:sz w:val="16"/>
       </w:rPr>
-      <w:t>Phone: (703)-743-4178  E-Mail: rohanb@mit.edu</w:t>
+      <w:t xml:space="preserve">Phone: (703)-743-4178  E-Mail: </w:t>
+    </w:r>
+    <w:r>
+      <w:rPr>
+        <w:sz w:val="16"/>
+      </w:rPr>
+      <w:t>rbb242@cornell.edu</w:t>
     </w:r>
   </w:p>
 </w:hdr>
 </file>
 
 <file path=word/header2.xml><?xml version="1.0" encoding="utf-8"?>
-<w:hdr xmlns:wpc="http://schemas.microsoft.com/office/word/2010/wordprocessingCanvas" xmlns:cx="http://schemas.microsoft.com/office/drawing/2014/chartex" xmlns:cx1="http://schemas.microsoft.com/office/drawing/2015/9/8/chartex" xmlns:cx2="http://schemas.microsoft.com/office/drawing/2015/10/21/chartex" xmlns:cx3="http://schemas.microsoft.com/office/drawing/2016/5/9/chartex" xmlns:cx4="http://schemas.microsoft.com/office/drawing/2016/5/10/chartex" xmlns:cx5="http://schemas.microsoft.com/office/drawing/2016/5/11/chartex" xmlns:cx6="http://schemas.microsoft.com/office/drawing/2016/5/12/chartex" xmlns:cx7="http://schemas.microsoft.com/office/drawing/2016/5/13/chartex" xmlns:cx8="http://schemas.microsoft.com/office/drawing/2016/5/14/chartex" xmlns:mc="http://schemas.openxmlformats.org/markup-compatibility/2006" xmlns:aink="http://schemas.microsoft.com/office/drawing/2016/ink" xmlns:am3d="http://schemas.microsoft.com/office/drawing/2017/model3d" xmlns:o="urn:schemas-microsoft-com:office:office" xmlns:r="http://schemas.openxmlformats.org/officeDocument/2006/relationships" xmlns:m="http://schemas.openxmlformats.org/officeDocument/2006/math" xmlns:v="urn:schemas-microsoft-com:vml" xmlns:wp14="http://schemas.microsoft.com/office/word/2010/wordprocessingDrawing" xmlns:wp="http://schemas.openxmlformats.org/drawingml/2006/wordprocessingDrawing" xmlns:w10="urn:schemas-microsoft-com:office:word" xmlns:w="http://schemas.openxmlformats.org/wordprocessingml/2006/main" xmlns:w14="http://schemas.microsoft.com/office/word/2010/wordml" xmlns:w15="http://schemas.microsoft.com/office/word/2012/wordml" xmlns:w16cid="http://schemas.microsoft.com/office/word/2016/wordml/cid" xmlns:w16se="http://schemas.microsoft.com/office/word/2015/wordml/symex" xmlns:wpg="http://schemas.microsoft.com/office/word/2010/wordprocessingGroup" xmlns:wpi="http://schemas.microsoft.com/office/word/2010/wordprocessingInk" xmlns:wne="http://schemas.microsoft.com/office/word/2006/wordml" xmlns:wps="http://schemas.microsoft.com/office/word/2010/wordprocessingShape" mc:Ignorable="w14 w15 w16se w16cid wp14">
+<w:hdr xmlns:wpc="http://schemas.microsoft.com/office/word/2010/wordprocessingCanvas" xmlns:cx="http://schemas.microsoft.com/office/drawing/2014/chartex" xmlns:cx1="http://schemas.microsoft.com/office/drawing/2015/9/8/chartex" xmlns:cx2="http://schemas.microsoft.com/office/drawing/2015/10/21/chartex" xmlns:cx3="http://schemas.microsoft.com/office/drawing/2016/5/9/chartex" xmlns:cx4="http://schemas.microsoft.com/office/drawing/2016/5/10/chartex" xmlns:cx5="http://schemas.microsoft.com/office/drawing/2016/5/11/chartex" xmlns:cx6="http://schemas.microsoft.com/office/drawing/2016/5/12/chartex" xmlns:cx7="http://schemas.microsoft.com/office/drawing/2016/5/13/chartex" xmlns:cx8="http://schemas.microsoft.com/office/drawing/2016/5/14/chartex" xmlns:mc="http://schemas.openxmlformats.org/markup-compatibility/2006" xmlns:aink="http://schemas.microsoft.com/office/drawing/2016/ink" xmlns:am3d="http://schemas.microsoft.com/office/drawing/2017/model3d" xmlns:o="urn:schemas-microsoft-com:office:office" xmlns:r="http://schemas.openxmlformats.org/officeDocument/2006/relationships" xmlns:m="http://schemas.openxmlformats.org/officeDocument/2006/math" xmlns:v="urn:schemas-microsoft-com:vml" xmlns:wp14="http://schemas.microsoft.com/office/word/2010/wordprocessingDrawing" xmlns:wp="http://schemas.openxmlformats.org/drawingml/2006/wordprocessingDrawing" xmlns:w10="urn:schemas-microsoft-com:office:word" xmlns:w="http://schemas.openxmlformats.org/wordprocessingml/2006/main" xmlns:w14="http://schemas.microsoft.com/office/word/2010/wordml" xmlns:w15="http://schemas.microsoft.com/office/word/2012/wordml" xmlns:w16cex="http://schemas.microsoft.com/office/word/2018/wordml/cex" xmlns:w16cid="http://schemas.microsoft.com/office/word/2016/wordml/cid" xmlns:w16="http://schemas.microsoft.com/office/word/2018/wordml" xmlns:w16sdtdh="http://schemas.microsoft.com/office/word/2020/wordml/sdtdatahash" xmlns:w16se="http://schemas.microsoft.com/office/word/2015/wordml/symex" xmlns:wpg="http://schemas.microsoft.com/office/word/2010/wordprocessingGroup" xmlns:wpi="http://schemas.microsoft.com/office/word/2010/wordprocessingInk" xmlns:wne="http://schemas.microsoft.com/office/word/2006/wordml" xmlns:wps="http://schemas.microsoft.com/office/word/2010/wordprocessingShape" mc:Ignorable="w14 w15 w16se w16cid w16 w16cex w16sdtdh wp14">
   <w:p>
     <w:pPr>
       <w:pStyle w:val="Title"/>
@@ -3070,21 +4244,69 @@
       <w:rPr>
         <w:sz w:val="16"/>
       </w:rPr>
-      <w:t>Address: 123 Elm St, Apt. 1, Somerville, MA 02144</w:t>
+      <w:t xml:space="preserve">Address: </w:t>
+    </w:r>
+    <w:r>
+      <w:rPr>
+        <w:sz w:val="16"/>
+      </w:rPr>
+      <w:t>2907 Blue Holly Lane</w:t>
+    </w:r>
+    <w:r>
+      <w:rPr>
+        <w:sz w:val="16"/>
+      </w:rPr>
+      <w:t xml:space="preserve">, </w:t>
+    </w:r>
+    <w:r>
+      <w:rPr>
+        <w:sz w:val="16"/>
+      </w:rPr>
+      <w:t>Oak Hill</w:t>
+    </w:r>
+    <w:r>
+      <w:rPr>
+        <w:sz w:val="16"/>
+      </w:rPr>
+      <w:t xml:space="preserve">, </w:t>
+    </w:r>
+    <w:r>
+      <w:rPr>
+        <w:sz w:val="16"/>
+      </w:rPr>
+      <w:t>VA</w:t>
+    </w:r>
+    <w:r>
+      <w:rPr>
+        <w:sz w:val="16"/>
+      </w:rPr>
+      <w:t xml:space="preserve"> </w:t>
+    </w:r>
+    <w:r>
+      <w:rPr>
+        <w:sz w:val="16"/>
+      </w:rPr>
+      <w:t>20171</w:t>
     </w:r>
     <w:r>
       <w:rPr>
         <w:sz w:val="16"/>
       </w:rPr>
       <w:br/>
-      <w:t>Phone: (703)-743-4178  E-Mail: rohanb@mit.edu</w:t>
+      <w:t xml:space="preserve">Phone: (703)-743-4178  E-Mail: </w:t>
+    </w:r>
+    <w:r>
+      <w:rPr>
+        <w:sz w:val="16"/>
+      </w:rPr>
+      <w:t>rbb242@cornell.edu</w:t>
     </w:r>
   </w:p>
 </w:hdr>
 </file>
 
 <file path=word/numbering.xml><?xml version="1.0" encoding="utf-8"?>
-<w:numbering xmlns:wpc="http://schemas.microsoft.com/office/word/2010/wordprocessingCanvas" xmlns:cx="http://schemas.microsoft.com/office/drawing/2014/chartex" xmlns:cx1="http://schemas.microsoft.com/office/drawing/2015/9/8/chartex" xmlns:cx2="http://schemas.microsoft.com/office/drawing/2015/10/21/chartex" xmlns:cx3="http://schemas.microsoft.com/office/drawing/2016/5/9/chartex" xmlns:cx4="http://schemas.microsoft.com/office/drawing/2016/5/10/chartex" xmlns:cx5="http://schemas.microsoft.com/office/drawing/2016/5/11/chartex" xmlns:cx6="http://schemas.microsoft.com/office/drawing/2016/5/12/chartex" xmlns:cx7="http://schemas.microsoft.com/office/drawing/2016/5/13/chartex" xmlns:cx8="http://schemas.microsoft.com/office/drawing/2016/5/14/chartex" xmlns:mc="http://schemas.openxmlformats.org/markup-compatibility/2006" xmlns:aink="http://schemas.microsoft.com/office/drawing/2016/ink" xmlns:am3d="http://schemas.microsoft.com/office/drawing/2017/model3d" xmlns:o="urn:schemas-microsoft-com:office:office" xmlns:r="http://schemas.openxmlformats.org/officeDocument/2006/relationships" xmlns:m="http://schemas.openxmlformats.org/officeDocument/2006/math" xmlns:v="urn:schemas-microsoft-com:vml" xmlns:wp14="http://schemas.microsoft.com/office/word/2010/wordprocessingDrawing" xmlns:wp="http://schemas.openxmlformats.org/drawingml/2006/wordprocessingDrawing" xmlns:w10="urn:schemas-microsoft-com:office:word" xmlns:w="http://schemas.openxmlformats.org/wordprocessingml/2006/main" xmlns:w14="http://schemas.microsoft.com/office/word/2010/wordml" xmlns:w15="http://schemas.microsoft.com/office/word/2012/wordml" xmlns:w16cid="http://schemas.microsoft.com/office/word/2016/wordml/cid" xmlns:w16se="http://schemas.microsoft.com/office/word/2015/wordml/symex" xmlns:wpg="http://schemas.microsoft.com/office/word/2010/wordprocessingGroup" xmlns:wpi="http://schemas.microsoft.com/office/word/2010/wordprocessingInk" xmlns:wne="http://schemas.microsoft.com/office/word/2006/wordml" xmlns:wps="http://schemas.microsoft.com/office/word/2010/wordprocessingShape" mc:Ignorable="w14 w15 w16se w16cid wp14">
+<w:numbering xmlns:wpc="http://schemas.microsoft.com/office/word/2010/wordprocessingCanvas" xmlns:cx="http://schemas.microsoft.com/office/drawing/2014/chartex" xmlns:cx1="http://schemas.microsoft.com/office/drawing/2015/9/8/chartex" xmlns:cx2="http://schemas.microsoft.com/office/drawing/2015/10/21/chartex" xmlns:cx3="http://schemas.microsoft.com/office/drawing/2016/5/9/chartex" xmlns:cx4="http://schemas.microsoft.com/office/drawing/2016/5/10/chartex" xmlns:cx5="http://schemas.microsoft.com/office/drawing/2016/5/11/chartex" xmlns:cx6="http://schemas.microsoft.com/office/drawing/2016/5/12/chartex" xmlns:cx7="http://schemas.microsoft.com/office/drawing/2016/5/13/chartex" xmlns:cx8="http://schemas.microsoft.com/office/drawing/2016/5/14/chartex" xmlns:mc="http://schemas.openxmlformats.org/markup-compatibility/2006" xmlns:aink="http://schemas.microsoft.com/office/drawing/2016/ink" xmlns:am3d="http://schemas.microsoft.com/office/drawing/2017/model3d" xmlns:o="urn:schemas-microsoft-com:office:office" xmlns:r="http://schemas.openxmlformats.org/officeDocument/2006/relationships" xmlns:m="http://schemas.openxmlformats.org/officeDocument/2006/math" xmlns:v="urn:schemas-microsoft-com:vml" xmlns:wp14="http://schemas.microsoft.com/office/word/2010/wordprocessingDrawing" xmlns:wp="http://schemas.openxmlformats.org/drawingml/2006/wordprocessingDrawing" xmlns:w10="urn:schemas-microsoft-com:office:word" xmlns:w="http://schemas.openxmlformats.org/wordprocessingml/2006/main" xmlns:w14="http://schemas.microsoft.com/office/word/2010/wordml" xmlns:w15="http://schemas.microsoft.com/office/word/2012/wordml" xmlns:w16cex="http://schemas.microsoft.com/office/word/2018/wordml/cex" xmlns:w16cid="http://schemas.microsoft.com/office/word/2016/wordml/cid" xmlns:w16="http://schemas.microsoft.com/office/word/2018/wordml" xmlns:w16sdtdh="http://schemas.microsoft.com/office/word/2020/wordml/sdtdatahash" xmlns:w16se="http://schemas.microsoft.com/office/word/2015/wordml/symex" xmlns:wpg="http://schemas.microsoft.com/office/word/2010/wordprocessingGroup" xmlns:wpi="http://schemas.microsoft.com/office/word/2010/wordprocessingInk" xmlns:wne="http://schemas.microsoft.com/office/word/2006/wordml" xmlns:wps="http://schemas.microsoft.com/office/word/2010/wordprocessingShape" mc:Ignorable="w14 w15 w16se w16cid w16 w16cex w16sdtdh wp14">
   <w:abstractNum w:abstractNumId="0" w15:restartNumberingAfterBreak="0">
     <w:nsid w:val="12BD0E2C"/>
     <w:multiLevelType w:val="multilevel"/>
@@ -3424,7 +4646,7 @@
 </file>
 
 <file path=word/styles.xml><?xml version="1.0" encoding="utf-8"?>
-<w:styles xmlns:mc="http://schemas.openxmlformats.org/markup-compatibility/2006" xmlns:r="http://schemas.openxmlformats.org/officeDocument/2006/relationships" xmlns:w="http://schemas.openxmlformats.org/wordprocessingml/2006/main" xmlns:w14="http://schemas.microsoft.com/office/word/2010/wordml" xmlns:w15="http://schemas.microsoft.com/office/word/2012/wordml" xmlns:w16cid="http://schemas.microsoft.com/office/word/2016/wordml/cid" xmlns:w16se="http://schemas.microsoft.com/office/word/2015/wordml/symex" mc:Ignorable="w14 w15 w16se w16cid">
+<w:styles xmlns:mc="http://schemas.openxmlformats.org/markup-compatibility/2006" xmlns:r="http://schemas.openxmlformats.org/officeDocument/2006/relationships" xmlns:w="http://schemas.openxmlformats.org/wordprocessingml/2006/main" xmlns:w14="http://schemas.microsoft.com/office/word/2010/wordml" xmlns:w15="http://schemas.microsoft.com/office/word/2012/wordml" xmlns:w16cex="http://schemas.microsoft.com/office/word/2018/wordml/cex" xmlns:w16cid="http://schemas.microsoft.com/office/word/2016/wordml/cid" xmlns:w16="http://schemas.microsoft.com/office/word/2018/wordml" xmlns:w16sdtdh="http://schemas.microsoft.com/office/word/2020/wordml/sdtdatahash" xmlns:w16se="http://schemas.microsoft.com/office/word/2015/wordml/symex" mc:Ignorable="w14 w15 w16se w16cid w16 w16cex w16sdtdh">
   <w:docDefaults>
     <w:rPrDefault>
       <w:rPr>
@@ -3435,7 +4657,7 @@
     </w:rPrDefault>
     <w:pPrDefault/>
   </w:docDefaults>
-  <w:latentStyles w:defLockedState="0" w:defUIPriority="99" w:defSemiHidden="0" w:defUnhideWhenUsed="0" w:defQFormat="0" w:count="377">
+  <w:latentStyles w:defLockedState="0" w:defUIPriority="99" w:defSemiHidden="0" w:defUnhideWhenUsed="0" w:defQFormat="0" w:count="376">
     <w:lsdException w:name="Normal" w:uiPriority="0" w:qFormat="1"/>
     <w:lsdException w:name="heading 1" w:uiPriority="0" w:qFormat="1"/>
     <w:lsdException w:name="heading 2" w:semiHidden="1" w:uiPriority="0" w:unhideWhenUsed="1" w:qFormat="1"/>
@@ -3541,6 +4763,7 @@
     <w:lsdException w:name="HTML Sample" w:semiHidden="1" w:unhideWhenUsed="1"/>
     <w:lsdException w:name="HTML Typewriter" w:semiHidden="1" w:unhideWhenUsed="1"/>
     <w:lsdException w:name="HTML Variable" w:semiHidden="1" w:unhideWhenUsed="1"/>
+    <w:lsdException w:name="Normal Table" w:semiHidden="1" w:unhideWhenUsed="1"/>
     <w:lsdException w:name="annotation subject" w:semiHidden="1" w:unhideWhenUsed="1"/>
     <w:lsdException w:name="No List" w:semiHidden="1" w:unhideWhenUsed="1"/>
     <w:lsdException w:name="Outline List 1" w:semiHidden="1" w:unhideWhenUsed="1"/>
@@ -3586,9 +4809,11 @@
     <w:lsdException w:name="Table Subtle 1" w:semiHidden="1" w:unhideWhenUsed="1"/>
     <w:lsdException w:name="Table Subtle 2" w:semiHidden="1" w:unhideWhenUsed="1"/>
     <w:lsdException w:name="Table Web 1" w:semiHidden="1" w:unhideWhenUsed="1"/>
+    <w:lsdException w:name="Table Web 2" w:semiHidden="1" w:unhideWhenUsed="1"/>
     <w:lsdException w:name="Table Web 3" w:semiHidden="1" w:unhideWhenUsed="1"/>
     <w:lsdException w:name="Balloon Text" w:semiHidden="1" w:unhideWhenUsed="1"/>
     <w:lsdException w:name="Table Grid" w:uiPriority="59"/>
+    <w:lsdException w:name="Table Theme" w:semiHidden="1" w:unhideWhenUsed="1"/>
     <w:lsdException w:name="Placeholder Text" w:semiHidden="1"/>
     <w:lsdException w:name="No Spacing" w:uiPriority="1" w:qFormat="1"/>
     <w:lsdException w:name="Light Shading" w:uiPriority="60"/>
@@ -3807,7 +5032,6 @@
     <w:lsdException w:name="Mention" w:semiHidden="1" w:unhideWhenUsed="1"/>
     <w:lsdException w:name="Smart Hyperlink" w:semiHidden="1" w:unhideWhenUsed="1"/>
     <w:lsdException w:name="Smart Link" w:semiHidden="1" w:unhideWhenUsed="1"/>
-    <w:lsdException w:name="Smart Link Error" w:semiHidden="1" w:unhideWhenUsed="1"/>
   </w:latentStyles>
   <w:style w:type="paragraph" w:default="1" w:styleId="Normal">
     <w:name w:val="Normal"/>
@@ -4018,7 +5242,6 @@
   <w:style w:type="character" w:default="1" w:styleId="DefaultParagraphFont">
     <w:name w:val="Default Paragraph Font"/>
     <w:uiPriority w:val="1"/>
-    <w:semiHidden/>
     <w:unhideWhenUsed/>
   </w:style>
   <w:style w:type="table" w:default="1" w:styleId="TableNormal">

</xml_diff>

<commit_message>
updated CV for fa22
</commit_message>
<xml_diff>
--- a/docs/Banerjee_CV.docx
+++ b/docs/Banerjee_CV.docx
@@ -1,6 +1,6 @@
 
 <file path=word/document.xml><?xml version="1.0" encoding="utf-8"?>
-<w:document xmlns:wpc="http://schemas.microsoft.com/office/word/2010/wordprocessingCanvas" xmlns:cx="http://schemas.microsoft.com/office/drawing/2014/chartex" xmlns:cx1="http://schemas.microsoft.com/office/drawing/2015/9/8/chartex" xmlns:cx2="http://schemas.microsoft.com/office/drawing/2015/10/21/chartex" xmlns:cx3="http://schemas.microsoft.com/office/drawing/2016/5/9/chartex" xmlns:cx4="http://schemas.microsoft.com/office/drawing/2016/5/10/chartex" xmlns:cx5="http://schemas.microsoft.com/office/drawing/2016/5/11/chartex" xmlns:cx6="http://schemas.microsoft.com/office/drawing/2016/5/12/chartex" xmlns:cx7="http://schemas.microsoft.com/office/drawing/2016/5/13/chartex" xmlns:cx8="http://schemas.microsoft.com/office/drawing/2016/5/14/chartex" xmlns:mc="http://schemas.openxmlformats.org/markup-compatibility/2006" xmlns:aink="http://schemas.microsoft.com/office/drawing/2016/ink" xmlns:am3d="http://schemas.microsoft.com/office/drawing/2017/model3d" xmlns:o="urn:schemas-microsoft-com:office:office" xmlns:r="http://schemas.openxmlformats.org/officeDocument/2006/relationships" xmlns:m="http://schemas.openxmlformats.org/officeDocument/2006/math" xmlns:v="urn:schemas-microsoft-com:vml" xmlns:wp14="http://schemas.microsoft.com/office/word/2010/wordprocessingDrawing" xmlns:wp="http://schemas.openxmlformats.org/drawingml/2006/wordprocessingDrawing" xmlns:w10="urn:schemas-microsoft-com:office:word" xmlns:w="http://schemas.openxmlformats.org/wordprocessingml/2006/main" xmlns:w14="http://schemas.microsoft.com/office/word/2010/wordml" xmlns:w15="http://schemas.microsoft.com/office/word/2012/wordml" xmlns:w16cex="http://schemas.microsoft.com/office/word/2018/wordml/cex" xmlns:w16cid="http://schemas.microsoft.com/office/word/2016/wordml/cid" xmlns:w16="http://schemas.microsoft.com/office/word/2018/wordml" xmlns:w16sdtdh="http://schemas.microsoft.com/office/word/2020/wordml/sdtdatahash" xmlns:w16se="http://schemas.microsoft.com/office/word/2015/wordml/symex" xmlns:wpg="http://schemas.microsoft.com/office/word/2010/wordprocessingGroup" xmlns:wpi="http://schemas.microsoft.com/office/word/2010/wordprocessingInk" xmlns:wne="http://schemas.microsoft.com/office/word/2006/wordml" xmlns:wps="http://schemas.microsoft.com/office/word/2010/wordprocessingShape" mc:Ignorable="w14 w15 w16se w16cid w16 w16cex w16sdtdh wp14">
+<w:document xmlns:wpc="http://schemas.microsoft.com/office/word/2010/wordprocessingCanvas" xmlns:cx="http://schemas.microsoft.com/office/drawing/2014/chartex" xmlns:cx1="http://schemas.microsoft.com/office/drawing/2015/9/8/chartex" xmlns:cx2="http://schemas.microsoft.com/office/drawing/2015/10/21/chartex" xmlns:cx3="http://schemas.microsoft.com/office/drawing/2016/5/9/chartex" xmlns:cx4="http://schemas.microsoft.com/office/drawing/2016/5/10/chartex" xmlns:cx5="http://schemas.microsoft.com/office/drawing/2016/5/11/chartex" xmlns:cx6="http://schemas.microsoft.com/office/drawing/2016/5/12/chartex" xmlns:cx7="http://schemas.microsoft.com/office/drawing/2016/5/13/chartex" xmlns:cx8="http://schemas.microsoft.com/office/drawing/2016/5/14/chartex" xmlns:mc="http://schemas.openxmlformats.org/markup-compatibility/2006" xmlns:aink="http://schemas.microsoft.com/office/drawing/2016/ink" xmlns:am3d="http://schemas.microsoft.com/office/drawing/2017/model3d" xmlns:o="urn:schemas-microsoft-com:office:office" xmlns:oel="http://schemas.microsoft.com/office/2019/extlst" xmlns:r="http://schemas.openxmlformats.org/officeDocument/2006/relationships" xmlns:m="http://schemas.openxmlformats.org/officeDocument/2006/math" xmlns:v="urn:schemas-microsoft-com:vml" xmlns:wp14="http://schemas.microsoft.com/office/word/2010/wordprocessingDrawing" xmlns:wp="http://schemas.openxmlformats.org/drawingml/2006/wordprocessingDrawing" xmlns:w10="urn:schemas-microsoft-com:office:word" xmlns:w="http://schemas.openxmlformats.org/wordprocessingml/2006/main" xmlns:w14="http://schemas.microsoft.com/office/word/2010/wordml" xmlns:w15="http://schemas.microsoft.com/office/word/2012/wordml" xmlns:w16cex="http://schemas.microsoft.com/office/word/2018/wordml/cex" xmlns:w16cid="http://schemas.microsoft.com/office/word/2016/wordml/cid" xmlns:w16="http://schemas.microsoft.com/office/word/2018/wordml" xmlns:w16sdtdh="http://schemas.microsoft.com/office/word/2020/wordml/sdtdatahash" xmlns:w16se="http://schemas.microsoft.com/office/word/2015/wordml/symex" xmlns:wpg="http://schemas.microsoft.com/office/word/2010/wordprocessingGroup" xmlns:wpi="http://schemas.microsoft.com/office/word/2010/wordprocessingInk" xmlns:wne="http://schemas.microsoft.com/office/word/2006/wordml" xmlns:wps="http://schemas.microsoft.com/office/word/2010/wordprocessingShape" mc:Ignorable="w14 w15 w16se w16cid w16 w16cex w16sdtdh wp14">
   <w:body>
     <w:p>
       <w:pPr>
@@ -26,7 +26,6 @@
         <w:sdtPr>
           <w:id w:val="942403818"/>
         </w:sdtPr>
-        <w:sdtEndPr/>
         <w:sdtContent>
           <w:r>
             <w:rPr>
@@ -70,7 +69,6 @@
         <w:sdtPr>
           <w:id w:val="525552962"/>
         </w:sdtPr>
-        <w:sdtEndPr/>
         <w:sdtContent>
           <w:r>
             <w:rPr>
@@ -112,7 +110,21 @@
               <w:b w:val="0"/>
               <w:sz w:val="18"/>
             </w:rPr>
-            <w:t xml:space="preserve"> 4.0/4.0</w:t>
+            <w:t xml:space="preserve"> </w:t>
+          </w:r>
+          <w:r>
+            <w:rPr>
+              <w:b w:val="0"/>
+              <w:sz w:val="18"/>
+            </w:rPr>
+            <w:t>3.92</w:t>
+          </w:r>
+          <w:r>
+            <w:rPr>
+              <w:b w:val="0"/>
+              <w:sz w:val="18"/>
+            </w:rPr>
+            <w:t>/4.0</w:t>
           </w:r>
           <w:r>
             <w:rPr>
@@ -173,19 +185,19 @@
         <w:rPr>
           <w:sz w:val="18"/>
         </w:rPr>
+        <w:t xml:space="preserve">Robot Manipulation, Machine Learning Theory, </w:t>
+      </w:r>
+      <w:r>
+        <w:rPr>
+          <w:sz w:val="18"/>
+        </w:rPr>
         <w:t>Deep Probabilistic and Generative Models</w:t>
       </w:r>
       <w:r>
         <w:rPr>
           <w:sz w:val="18"/>
         </w:rPr>
-        <w:t xml:space="preserve">, </w:t>
-      </w:r>
-      <w:r>
-        <w:rPr>
-          <w:sz w:val="18"/>
-        </w:rPr>
-        <w:t>Matrix Computations</w:t>
+        <w:t>, Matrix Computations</w:t>
       </w:r>
     </w:p>
     <w:p>
@@ -313,7 +325,6 @@
         <w:sdtPr>
           <w:id w:val="664216522"/>
         </w:sdtPr>
-        <w:sdtEndPr/>
         <w:sdtContent>
           <w:r>
             <w:rPr>
@@ -342,7 +353,6 @@
         <w:sdtPr>
           <w:id w:val="1283696494"/>
         </w:sdtPr>
-        <w:sdtEndPr/>
         <w:sdtContent>
           <w:r>
             <w:rPr>
@@ -447,28 +457,7 @@
           <w:sz w:val="18"/>
         </w:rPr>
         <w:tab/>
-        <w:t xml:space="preserve"> </w:t>
-      </w:r>
-      <w:r>
-        <w:rPr>
-          <w:b/>
-          <w:sz w:val="18"/>
-        </w:rPr>
-        <w:t>Ithaca</w:t>
-      </w:r>
-      <w:r>
-        <w:rPr>
-          <w:b/>
-          <w:sz w:val="18"/>
-        </w:rPr>
-        <w:t xml:space="preserve">, </w:t>
-      </w:r>
-      <w:r>
-        <w:rPr>
-          <w:b/>
-          <w:sz w:val="18"/>
-        </w:rPr>
-        <w:t>NY</w:t>
+        <w:t xml:space="preserve"> Ithaca, NY</w:t>
       </w:r>
     </w:p>
     <w:p>
@@ -484,7 +473,14 @@
           <w:i/>
           <w:sz w:val="18"/>
         </w:rPr>
-        <w:t>Ph.D Student</w:t>
+        <w:t>Ph.D.</w:t>
+      </w:r>
+      <w:r>
+        <w:rPr>
+          <w:i/>
+          <w:sz w:val="18"/>
+        </w:rPr>
+        <w:t xml:space="preserve"> Student</w:t>
       </w:r>
       <w:r>
         <w:rPr>
@@ -498,19 +494,7 @@
         <w:rPr>
           <w:sz w:val="18"/>
         </w:rPr>
-        <w:t>September 2020</w:t>
-      </w:r>
-      <w:r>
-        <w:rPr>
-          <w:sz w:val="18"/>
-        </w:rPr>
-        <w:t xml:space="preserve"> – </w:t>
-      </w:r>
-      <w:r>
-        <w:rPr>
-          <w:sz w:val="18"/>
-        </w:rPr>
-        <w:t>present</w:t>
+        <w:t>September 2020 – present</w:t>
       </w:r>
     </w:p>
     <w:p>
@@ -521,36 +505,17 @@
           <w:numId w:val="3"/>
         </w:numPr>
         <w:spacing w:after="0"/>
-      </w:pPr>
-      <w:r>
-        <w:rPr>
-          <w:sz w:val="18"/>
-        </w:rPr>
-        <w:t xml:space="preserve">Currently working with </w:t>
-      </w:r>
-      <w:r>
-        <w:rPr>
-          <w:sz w:val="18"/>
-        </w:rPr>
-        <w:t xml:space="preserve">Prof. </w:t>
-      </w:r>
-      <w:r>
-        <w:rPr>
-          <w:sz w:val="18"/>
-        </w:rPr>
-        <w:t xml:space="preserve">Mark Campbell </w:t>
-      </w:r>
-      <w:r>
-        <w:rPr>
-          <w:sz w:val="18"/>
-        </w:rPr>
-        <w:t xml:space="preserve">as a member of the ASL (Autonomous Systems Laboratory) </w:t>
-      </w:r>
-      <w:r>
-        <w:rPr>
-          <w:sz w:val="18"/>
-        </w:rPr>
-        <w:t>group</w:t>
+        <w:rPr>
+          <w:sz w:val="18"/>
+          <w:szCs w:val="18"/>
+        </w:rPr>
+      </w:pPr>
+      <w:r>
+        <w:rPr>
+          <w:sz w:val="18"/>
+          <w:szCs w:val="18"/>
+        </w:rPr>
+        <w:t>Principal Investigator: Prof. Mark Campbell</w:t>
       </w:r>
     </w:p>
     <w:p>
@@ -566,152 +531,19 @@
         <w:rPr>
           <w:sz w:val="18"/>
         </w:rPr>
-        <w:t>Research area</w:t>
-      </w:r>
-      <w:r>
-        <w:rPr>
-          <w:sz w:val="18"/>
-        </w:rPr>
-        <w:t>:</w:t>
-      </w:r>
-      <w:r>
-        <w:rPr>
-          <w:sz w:val="18"/>
-        </w:rPr>
-        <w:t xml:space="preserve"> Applying</w:t>
-      </w:r>
-      <w:r>
-        <w:rPr>
-          <w:sz w:val="18"/>
-        </w:rPr>
-        <w:t xml:space="preserve"> Bayesian reinforcement learning (RL)</w:t>
-      </w:r>
-      <w:r>
-        <w:rPr>
-          <w:sz w:val="18"/>
-        </w:rPr>
-        <w:t xml:space="preserve"> algorithms</w:t>
-      </w:r>
-      <w:r>
-        <w:rPr>
-          <w:sz w:val="18"/>
-        </w:rPr>
-        <w:t xml:space="preserve"> </w:t>
-      </w:r>
-      <w:r>
-        <w:rPr>
-          <w:sz w:val="18"/>
-        </w:rPr>
-        <w:t xml:space="preserve">to the problem of </w:t>
-      </w:r>
-      <w:r>
-        <w:rPr>
-          <w:sz w:val="18"/>
-        </w:rPr>
-        <w:t xml:space="preserve">autonomous agent </w:t>
-      </w:r>
-      <w:r>
-        <w:rPr>
-          <w:sz w:val="18"/>
-        </w:rPr>
-        <w:t xml:space="preserve">navigation </w:t>
-      </w:r>
-      <w:r>
-        <w:rPr>
-          <w:sz w:val="18"/>
-        </w:rPr>
-        <w:t>in the presence of</w:t>
-      </w:r>
-      <w:r>
-        <w:rPr>
-          <w:sz w:val="18"/>
-        </w:rPr>
-        <w:t xml:space="preserve"> </w:t>
-      </w:r>
-      <w:r>
-        <w:rPr>
-          <w:sz w:val="18"/>
-        </w:rPr>
-        <w:t>uncertain knowledge about the environment</w:t>
-      </w:r>
-    </w:p>
-    <w:p>
-      <w:pPr>
-        <w:pStyle w:val="BodyText"/>
-        <w:tabs>
-          <w:tab w:val="right" w:pos="10080"/>
-        </w:tabs>
-        <w:spacing w:after="0"/>
-        <w:rPr>
-          <w:b/>
-          <w:sz w:val="18"/>
-        </w:rPr>
-      </w:pPr>
-    </w:p>
-    <w:p>
-      <w:pPr>
-        <w:pStyle w:val="BodyText"/>
-        <w:tabs>
-          <w:tab w:val="right" w:pos="10080"/>
-        </w:tabs>
-        <w:spacing w:after="0"/>
-      </w:pPr>
-      <w:r>
-        <w:rPr>
-          <w:b/>
-          <w:sz w:val="18"/>
-        </w:rPr>
-        <w:t>Massachusetts Institute of Technology</w:t>
-      </w:r>
-      <w:r>
-        <w:rPr>
-          <w:b/>
-          <w:sz w:val="18"/>
-        </w:rPr>
-        <w:tab/>
-        <w:t xml:space="preserve"> Cambridge, MA</w:t>
-      </w:r>
-    </w:p>
-    <w:p>
-      <w:pPr>
-        <w:pStyle w:val="BodyText"/>
-        <w:tabs>
-          <w:tab w:val="right" w:pos="10080"/>
-        </w:tabs>
-        <w:spacing w:after="0"/>
-      </w:pPr>
-      <w:r>
-        <w:rPr>
-          <w:i/>
-          <w:sz w:val="18"/>
-        </w:rPr>
-        <w:t>Research Engineer</w:t>
-      </w:r>
-      <w:r>
-        <w:rPr>
-          <w:b/>
-          <w:sz w:val="18"/>
-        </w:rPr>
-        <w:tab/>
-        <w:t xml:space="preserve"> </w:t>
-      </w:r>
-      <w:r>
-        <w:rPr>
-          <w:sz w:val="18"/>
-        </w:rPr>
-        <w:t xml:space="preserve">June 2019 – </w:t>
-      </w:r>
-      <w:r>
-        <w:rPr>
-          <w:sz w:val="18"/>
-        </w:rPr>
-        <w:t>June</w:t>
-      </w:r>
-      <w:r>
-        <w:rPr>
-          <w:sz w:val="18"/>
-        </w:rPr>
-        <w:t xml:space="preserve"> 2020</w:t>
+        <w:t>Conducting research as a</w:t>
+      </w:r>
+      <w:r>
+        <w:rPr>
+          <w:sz w:val="18"/>
+        </w:rPr>
+        <w:t xml:space="preserve"> member of the ASL (Autonomous Systems Laboratory) </w:t>
+      </w:r>
+      <w:r>
+        <w:rPr>
+          <w:sz w:val="18"/>
+        </w:rPr>
+        <w:t>group</w:t>
       </w:r>
     </w:p>
     <w:p>
@@ -727,7 +559,186 @@
         <w:rPr>
           <w:sz w:val="18"/>
         </w:rPr>
-        <w:t>Conducting research as a member of the DRL (Distributed Robotics Laboratory) group at CSAIL (Computer Science and Artificial Intelligence Laboratory)</w:t>
+        <w:t>Research area</w:t>
+      </w:r>
+      <w:r>
+        <w:rPr>
+          <w:sz w:val="18"/>
+        </w:rPr>
+        <w:t>:</w:t>
+      </w:r>
+      <w:r>
+        <w:rPr>
+          <w:sz w:val="18"/>
+        </w:rPr>
+        <w:t xml:space="preserve"> </w:t>
+      </w:r>
+      <w:r>
+        <w:rPr>
+          <w:sz w:val="18"/>
+        </w:rPr>
+        <w:t>Developing</w:t>
+      </w:r>
+      <w:r>
+        <w:rPr>
+          <w:sz w:val="18"/>
+        </w:rPr>
+        <w:t xml:space="preserve"> reinforcement learning (RL)</w:t>
+      </w:r>
+      <w:r>
+        <w:rPr>
+          <w:sz w:val="18"/>
+        </w:rPr>
+        <w:t xml:space="preserve"> algorithms</w:t>
+      </w:r>
+      <w:r>
+        <w:rPr>
+          <w:sz w:val="18"/>
+        </w:rPr>
+        <w:t xml:space="preserve"> </w:t>
+      </w:r>
+      <w:r>
+        <w:rPr>
+          <w:sz w:val="18"/>
+        </w:rPr>
+        <w:t>for</w:t>
+      </w:r>
+      <w:r>
+        <w:rPr>
+          <w:sz w:val="18"/>
+        </w:rPr>
+        <w:t xml:space="preserve"> the </w:t>
+      </w:r>
+      <w:r>
+        <w:rPr>
+          <w:sz w:val="18"/>
+        </w:rPr>
+        <w:t>autonomous navigation domain that are robust to uncertain attributes</w:t>
+      </w:r>
+      <w:r>
+        <w:rPr>
+          <w:sz w:val="18"/>
+        </w:rPr>
+        <w:t xml:space="preserve"> </w:t>
+      </w:r>
+      <w:r>
+        <w:rPr>
+          <w:sz w:val="18"/>
+        </w:rPr>
+        <w:t>of</w:t>
+      </w:r>
+      <w:r>
+        <w:rPr>
+          <w:sz w:val="18"/>
+        </w:rPr>
+        <w:t xml:space="preserve"> the environment</w:t>
+      </w:r>
+    </w:p>
+    <w:p>
+      <w:pPr>
+        <w:pStyle w:val="BodyText"/>
+        <w:tabs>
+          <w:tab w:val="right" w:pos="10080"/>
+        </w:tabs>
+        <w:spacing w:after="0"/>
+        <w:rPr>
+          <w:b/>
+          <w:sz w:val="18"/>
+        </w:rPr>
+      </w:pPr>
+    </w:p>
+    <w:p>
+      <w:pPr>
+        <w:pStyle w:val="BodyText"/>
+        <w:tabs>
+          <w:tab w:val="right" w:pos="10080"/>
+        </w:tabs>
+        <w:spacing w:after="0"/>
+      </w:pPr>
+      <w:r>
+        <w:rPr>
+          <w:b/>
+          <w:sz w:val="18"/>
+        </w:rPr>
+        <w:t>Massachusetts Institute of Technology</w:t>
+      </w:r>
+      <w:r>
+        <w:rPr>
+          <w:b/>
+          <w:sz w:val="18"/>
+        </w:rPr>
+        <w:tab/>
+        <w:t xml:space="preserve"> Cambridge, MA</w:t>
+      </w:r>
+    </w:p>
+    <w:p>
+      <w:pPr>
+        <w:pStyle w:val="BodyText"/>
+        <w:tabs>
+          <w:tab w:val="right" w:pos="10080"/>
+        </w:tabs>
+        <w:spacing w:after="0"/>
+      </w:pPr>
+      <w:r>
+        <w:rPr>
+          <w:i/>
+          <w:sz w:val="18"/>
+        </w:rPr>
+        <w:t>Research Engineer</w:t>
+      </w:r>
+      <w:r>
+        <w:rPr>
+          <w:b/>
+          <w:sz w:val="18"/>
+        </w:rPr>
+        <w:tab/>
+        <w:t xml:space="preserve"> </w:t>
+      </w:r>
+      <w:r>
+        <w:rPr>
+          <w:sz w:val="18"/>
+        </w:rPr>
+        <w:t xml:space="preserve">June 2019 – </w:t>
+      </w:r>
+      <w:r>
+        <w:rPr>
+          <w:sz w:val="18"/>
+        </w:rPr>
+        <w:t>June</w:t>
+      </w:r>
+      <w:r>
+        <w:rPr>
+          <w:sz w:val="18"/>
+        </w:rPr>
+        <w:t xml:space="preserve"> 2020</w:t>
+      </w:r>
+    </w:p>
+    <w:p>
+      <w:pPr>
+        <w:pStyle w:val="ListBullet"/>
+        <w:numPr>
+          <w:ilvl w:val="0"/>
+          <w:numId w:val="3"/>
+        </w:numPr>
+        <w:spacing w:after="0"/>
+      </w:pPr>
+      <w:r>
+        <w:rPr>
+          <w:sz w:val="18"/>
+        </w:rPr>
+        <w:t>Conduct</w:t>
+      </w:r>
+      <w:r>
+        <w:rPr>
+          <w:sz w:val="18"/>
+        </w:rPr>
+        <w:t>ed</w:t>
+      </w:r>
+      <w:r>
+        <w:rPr>
+          <w:sz w:val="18"/>
+        </w:rPr>
+        <w:t xml:space="preserve"> research as a member of the DRL (Distributed Robotics Laboratory) group at CSAIL (Computer Science and Artificial Intelligence Laboratory)</w:t>
       </w:r>
     </w:p>
     <w:p>
@@ -1259,7 +1270,6 @@
           <w:b/>
           <w:sz w:val="18"/>
         </w:rPr>
-        <w:lastRenderedPageBreak/>
         <w:t>Massachusetts Institute of Technology</w:t>
       </w:r>
       <w:r>
@@ -1401,7 +1411,6 @@
         <w:sdtPr>
           <w:id w:val="1873098508"/>
         </w:sdtPr>
-        <w:sdtEndPr/>
         <w:sdtContent>
           <w:r>
             <w:rPr>
@@ -1431,7 +1440,6 @@
         <w:sdtPr>
           <w:id w:val="323700687"/>
         </w:sdtPr>
-        <w:sdtEndPr/>
         <w:sdtContent>
           <w:r>
             <w:rPr>
@@ -1574,6 +1582,802 @@
     </w:p>
     <w:p>
       <w:pPr>
+        <w:pStyle w:val="ListBullet"/>
+        <w:spacing w:after="0"/>
+        <w:rPr>
+          <w:sz w:val="24"/>
+          <w:szCs w:val="24"/>
+        </w:rPr>
+      </w:pPr>
+    </w:p>
+    <w:p>
+      <w:pPr>
+        <w:pStyle w:val="BodyText"/>
+        <w:pBdr>
+          <w:bottom w:val="single" w:sz="4" w:space="0" w:color="000000"/>
+        </w:pBdr>
+        <w:spacing w:after="0"/>
+      </w:pPr>
+      <w:r>
+        <w:rPr>
+          <w:rFonts w:asciiTheme="majorHAnsi" w:hAnsiTheme="majorHAnsi"/>
+          <w:b/>
+          <w:sz w:val="24"/>
+          <w:szCs w:val="28"/>
+        </w:rPr>
+        <w:t>THESES</w:t>
+      </w:r>
+    </w:p>
+    <w:p>
+      <w:pPr>
+        <w:widowControl w:val="0"/>
+        <w:spacing w:line="240" w:lineRule="auto"/>
+        <w:rPr>
+          <w:rFonts w:ascii="Book Antiqua" w:hAnsi="Book Antiqua" w:cs="Times New Roman"/>
+          <w:bCs/>
+          <w:color w:val="262626"/>
+          <w:szCs w:val="20"/>
+        </w:rPr>
+      </w:pPr>
+    </w:p>
+    <w:p>
+      <w:pPr>
+        <w:widowControl w:val="0"/>
+        <w:spacing w:line="240" w:lineRule="auto"/>
+        <w:rPr>
+          <w:rFonts w:ascii="Book Antiqua" w:hAnsi="Book Antiqua" w:cs="Times New Roman"/>
+          <w:bCs/>
+          <w:color w:val="262626"/>
+          <w:sz w:val="18"/>
+          <w:szCs w:val="18"/>
+        </w:rPr>
+      </w:pPr>
+      <w:r>
+        <w:rPr>
+          <w:rFonts w:ascii="Book Antiqua" w:hAnsi="Book Antiqua" w:cs="Times New Roman"/>
+          <w:b/>
+          <w:color w:val="262626"/>
+          <w:sz w:val="18"/>
+          <w:szCs w:val="18"/>
+        </w:rPr>
+        <w:t>R. Banerjee</w:t>
+      </w:r>
+      <w:r>
+        <w:rPr>
+          <w:rFonts w:ascii="Book Antiqua" w:hAnsi="Book Antiqua" w:cs="Times New Roman"/>
+          <w:bCs/>
+          <w:color w:val="262626"/>
+          <w:sz w:val="18"/>
+          <w:szCs w:val="18"/>
+        </w:rPr>
+        <w:t>, “Development of a Simulation-Based Platform for Autonomous Vehicle Algorithm Validation</w:t>
+      </w:r>
+      <w:r>
+        <w:rPr>
+          <w:rFonts w:ascii="Book Antiqua" w:hAnsi="Book Antiqua" w:cs="Times New Roman"/>
+          <w:bCs/>
+          <w:color w:val="262626"/>
+          <w:sz w:val="18"/>
+          <w:szCs w:val="18"/>
+        </w:rPr>
+        <w:t>”. MIT, 2019.</w:t>
+      </w:r>
+    </w:p>
+    <w:p>
+      <w:pPr>
+        <w:widowControl w:val="0"/>
+        <w:spacing w:line="240" w:lineRule="auto"/>
+        <w:rPr>
+          <w:rFonts w:ascii="Book Antiqua" w:hAnsi="Book Antiqua" w:cs="Times New Roman"/>
+          <w:bCs/>
+          <w:color w:val="262626"/>
+          <w:sz w:val="24"/>
+          <w:szCs w:val="24"/>
+        </w:rPr>
+      </w:pPr>
+    </w:p>
+    <w:p>
+      <w:pPr>
+        <w:pStyle w:val="BodyText"/>
+        <w:pBdr>
+          <w:bottom w:val="single" w:sz="4" w:space="0" w:color="000000"/>
+        </w:pBdr>
+        <w:spacing w:after="0"/>
+      </w:pPr>
+      <w:r>
+        <w:rPr>
+          <w:rFonts w:asciiTheme="majorHAnsi" w:hAnsiTheme="majorHAnsi"/>
+          <w:b/>
+          <w:sz w:val="24"/>
+          <w:szCs w:val="28"/>
+        </w:rPr>
+        <w:t>PUBLICATIONS</w:t>
+      </w:r>
+    </w:p>
+    <w:p>
+      <w:pPr>
+        <w:widowControl w:val="0"/>
+        <w:spacing w:line="240" w:lineRule="auto"/>
+        <w:rPr>
+          <w:rFonts w:ascii="Book Antiqua" w:hAnsi="Book Antiqua" w:cs="Times New Roman"/>
+          <w:bCs/>
+          <w:color w:val="262626"/>
+          <w:szCs w:val="20"/>
+        </w:rPr>
+      </w:pPr>
+    </w:p>
+    <w:p>
+      <w:pPr>
+        <w:spacing w:line="240" w:lineRule="auto"/>
+        <w:rPr>
+          <w:rFonts w:ascii="Book Antiqua" w:eastAsia="Times New Roman" w:hAnsi="Book Antiqua" w:cs="Times New Roman"/>
+          <w:sz w:val="18"/>
+          <w:szCs w:val="18"/>
+        </w:rPr>
+      </w:pPr>
+      <w:r>
+        <w:rPr>
+          <w:rFonts w:ascii="Book Antiqua" w:eastAsia="Times New Roman" w:hAnsi="Book Antiqua" w:cs="Times New Roman"/>
+          <w:sz w:val="18"/>
+          <w:szCs w:val="18"/>
+        </w:rPr>
+        <w:t>T. Ort,</w:t>
+      </w:r>
+      <w:r>
+        <w:rPr>
+          <w:rFonts w:ascii="Book Antiqua" w:eastAsia="Times New Roman" w:hAnsi="Book Antiqua" w:cs="Times New Roman"/>
+          <w:sz w:val="18"/>
+          <w:szCs w:val="18"/>
+        </w:rPr>
+        <w:t xml:space="preserve"> K. Murthy, </w:t>
+      </w:r>
+      <w:r>
+        <w:rPr>
+          <w:rFonts w:ascii="Book Antiqua" w:eastAsia="Times New Roman" w:hAnsi="Book Antiqua" w:cs="Times New Roman"/>
+          <w:b/>
+          <w:bCs/>
+          <w:sz w:val="18"/>
+          <w:szCs w:val="18"/>
+        </w:rPr>
+        <w:t>R. Banerjee</w:t>
+      </w:r>
+      <w:r>
+        <w:rPr>
+          <w:rFonts w:ascii="Book Antiqua" w:eastAsia="Times New Roman" w:hAnsi="Book Antiqua" w:cs="Times New Roman"/>
+          <w:sz w:val="18"/>
+          <w:szCs w:val="18"/>
+        </w:rPr>
+        <w:t>, S.K. Gottipati, D. Bhatt, I. Gilitschenski, L. Paull, and D. Rus,</w:t>
+      </w:r>
+      <w:r>
+        <w:rPr>
+          <w:rFonts w:ascii="Book Antiqua" w:eastAsia="Times New Roman" w:hAnsi="Book Antiqua" w:cs="Times New Roman"/>
+          <w:sz w:val="18"/>
+          <w:szCs w:val="18"/>
+        </w:rPr>
+        <w:t xml:space="preserve"> “Map</w:t>
+      </w:r>
+      <w:r>
+        <w:rPr>
+          <w:rFonts w:ascii="Book Antiqua" w:eastAsia="Times New Roman" w:hAnsi="Book Antiqua" w:cs="Times New Roman"/>
+          <w:sz w:val="18"/>
+          <w:szCs w:val="18"/>
+        </w:rPr>
+        <w:t>L</w:t>
+      </w:r>
+      <w:r>
+        <w:rPr>
+          <w:rFonts w:ascii="Book Antiqua" w:eastAsia="Times New Roman" w:hAnsi="Book Antiqua" w:cs="Times New Roman"/>
+          <w:sz w:val="18"/>
+          <w:szCs w:val="18"/>
+        </w:rPr>
+        <w:t xml:space="preserve">ite: Autonomous </w:t>
+      </w:r>
+      <w:r>
+        <w:rPr>
+          <w:rFonts w:ascii="Book Antiqua" w:eastAsia="Times New Roman" w:hAnsi="Book Antiqua" w:cs="Times New Roman"/>
+          <w:sz w:val="18"/>
+          <w:szCs w:val="18"/>
+        </w:rPr>
+        <w:t>Intersection</w:t>
+      </w:r>
+      <w:r>
+        <w:rPr>
+          <w:rFonts w:ascii="Book Antiqua" w:eastAsia="Times New Roman" w:hAnsi="Book Antiqua" w:cs="Times New Roman"/>
+          <w:sz w:val="18"/>
+          <w:szCs w:val="18"/>
+        </w:rPr>
+        <w:t xml:space="preserve"> </w:t>
+      </w:r>
+      <w:r>
+        <w:rPr>
+          <w:rFonts w:ascii="Book Antiqua" w:eastAsia="Times New Roman" w:hAnsi="Book Antiqua" w:cs="Times New Roman"/>
+          <w:sz w:val="18"/>
+          <w:szCs w:val="18"/>
+        </w:rPr>
+        <w:t>Navigation Without a Detailed Prior Map</w:t>
+      </w:r>
+      <w:r>
+        <w:rPr>
+          <w:rFonts w:ascii="Book Antiqua" w:eastAsia="Times New Roman" w:hAnsi="Book Antiqua" w:cs="Times New Roman"/>
+          <w:sz w:val="18"/>
+          <w:szCs w:val="18"/>
+        </w:rPr>
+        <w:t xml:space="preserve">,” </w:t>
+      </w:r>
+      <w:r>
+        <w:rPr>
+          <w:rFonts w:ascii="Book Antiqua" w:eastAsia="Times New Roman" w:hAnsi="Book Antiqua" w:cs="Times New Roman"/>
+          <w:i/>
+          <w:iCs/>
+          <w:sz w:val="18"/>
+          <w:szCs w:val="18"/>
+        </w:rPr>
+        <w:t>IEEE Robot</w:t>
+      </w:r>
+      <w:r>
+        <w:rPr>
+          <w:rFonts w:ascii="Book Antiqua" w:eastAsia="Times New Roman" w:hAnsi="Book Antiqua" w:cs="Times New Roman"/>
+          <w:i/>
+          <w:iCs/>
+          <w:sz w:val="18"/>
+          <w:szCs w:val="18"/>
+        </w:rPr>
+        <w:t>ics and Automation</w:t>
+      </w:r>
+      <w:r>
+        <w:rPr>
+          <w:rFonts w:ascii="Book Antiqua" w:eastAsia="Times New Roman" w:hAnsi="Book Antiqua" w:cs="Times New Roman"/>
+          <w:i/>
+          <w:iCs/>
+          <w:sz w:val="18"/>
+          <w:szCs w:val="18"/>
+        </w:rPr>
+        <w:t xml:space="preserve"> Letters</w:t>
+      </w:r>
+      <w:r>
+        <w:rPr>
+          <w:rFonts w:ascii="Book Antiqua" w:eastAsia="Times New Roman" w:hAnsi="Book Antiqua" w:cs="Times New Roman"/>
+          <w:sz w:val="18"/>
+          <w:szCs w:val="18"/>
+        </w:rPr>
+        <w:t xml:space="preserve">, vol. 5, no. 2, pp. 556–563, </w:t>
+      </w:r>
+      <w:r>
+        <w:rPr>
+          <w:rFonts w:ascii="Book Antiqua" w:eastAsia="Times New Roman" w:hAnsi="Book Antiqua" w:cs="Times New Roman"/>
+          <w:sz w:val="18"/>
+          <w:szCs w:val="18"/>
+        </w:rPr>
+        <w:t>2020</w:t>
+      </w:r>
+      <w:r>
+        <w:rPr>
+          <w:rFonts w:ascii="Book Antiqua" w:eastAsia="Times New Roman" w:hAnsi="Book Antiqua" w:cs="Times New Roman"/>
+          <w:sz w:val="18"/>
+          <w:szCs w:val="18"/>
+        </w:rPr>
+        <w:t>.</w:t>
+      </w:r>
+    </w:p>
+    <w:p>
+      <w:pPr>
+        <w:widowControl w:val="0"/>
+        <w:spacing w:line="240" w:lineRule="auto"/>
+        <w:rPr>
+          <w:rFonts w:cs="Times New Roman"/>
+          <w:bCs/>
+          <w:color w:val="262626"/>
+          <w:sz w:val="18"/>
+          <w:szCs w:val="18"/>
+        </w:rPr>
+      </w:pPr>
+    </w:p>
+    <w:p>
+      <w:pPr>
+        <w:widowControl w:val="0"/>
+        <w:spacing w:line="240" w:lineRule="auto"/>
+        <w:rPr>
+          <w:rFonts w:cs="Times New Roman"/>
+          <w:bCs/>
+          <w:color w:val="262626"/>
+          <w:sz w:val="18"/>
+          <w:szCs w:val="18"/>
+        </w:rPr>
+      </w:pPr>
+      <w:r>
+        <w:rPr>
+          <w:rFonts w:cs="Times New Roman"/>
+          <w:bCs/>
+          <w:color w:val="262626"/>
+          <w:sz w:val="18"/>
+          <w:szCs w:val="18"/>
+        </w:rPr>
+        <w:t xml:space="preserve">A. Amini, I. Gilitschenski, J. Phillips, J. Moseyko, </w:t>
+      </w:r>
+      <w:r>
+        <w:rPr>
+          <w:rFonts w:cs="Times New Roman"/>
+          <w:b/>
+          <w:color w:val="262626"/>
+          <w:sz w:val="18"/>
+          <w:szCs w:val="18"/>
+        </w:rPr>
+        <w:t>R. Banerjee</w:t>
+      </w:r>
+      <w:r>
+        <w:rPr>
+          <w:rFonts w:cs="Times New Roman"/>
+          <w:bCs/>
+          <w:color w:val="262626"/>
+          <w:sz w:val="18"/>
+          <w:szCs w:val="18"/>
+        </w:rPr>
+        <w:t xml:space="preserve">, S. Karaman, and D. Rus. </w:t>
+      </w:r>
+      <w:r>
+        <w:rPr>
+          <w:rFonts w:cs="Times New Roman"/>
+          <w:bCs/>
+          <w:color w:val="262626"/>
+          <w:sz w:val="18"/>
+          <w:szCs w:val="18"/>
+        </w:rPr>
+        <w:t>“</w:t>
+      </w:r>
+      <w:r>
+        <w:rPr>
+          <w:rFonts w:cs="Times New Roman"/>
+          <w:bCs/>
+          <w:color w:val="262626"/>
+          <w:sz w:val="18"/>
+          <w:szCs w:val="18"/>
+        </w:rPr>
+        <w:t xml:space="preserve">Learning </w:t>
+      </w:r>
+      <w:r>
+        <w:rPr>
+          <w:rFonts w:cs="Times New Roman"/>
+          <w:bCs/>
+          <w:color w:val="262626"/>
+          <w:sz w:val="18"/>
+          <w:szCs w:val="18"/>
+        </w:rPr>
+        <w:t>Robust</w:t>
+      </w:r>
+      <w:r>
+        <w:rPr>
+          <w:rFonts w:cs="Times New Roman"/>
+          <w:bCs/>
+          <w:color w:val="262626"/>
+          <w:sz w:val="18"/>
+          <w:szCs w:val="18"/>
+        </w:rPr>
+        <w:t xml:space="preserve"> </w:t>
+      </w:r>
+      <w:r>
+        <w:rPr>
+          <w:rFonts w:cs="Times New Roman"/>
+          <w:bCs/>
+          <w:color w:val="262626"/>
+          <w:sz w:val="18"/>
+          <w:szCs w:val="18"/>
+        </w:rPr>
+        <w:t>Control</w:t>
+      </w:r>
+      <w:r>
+        <w:rPr>
+          <w:rFonts w:cs="Times New Roman"/>
+          <w:bCs/>
+          <w:color w:val="262626"/>
+          <w:sz w:val="18"/>
+          <w:szCs w:val="18"/>
+        </w:rPr>
+        <w:t xml:space="preserve"> </w:t>
+      </w:r>
+      <w:r>
+        <w:rPr>
+          <w:rFonts w:cs="Times New Roman"/>
+          <w:bCs/>
+          <w:color w:val="262626"/>
+          <w:sz w:val="18"/>
+          <w:szCs w:val="18"/>
+        </w:rPr>
+        <w:t>Policies</w:t>
+      </w:r>
+      <w:r>
+        <w:rPr>
+          <w:rFonts w:cs="Times New Roman"/>
+          <w:bCs/>
+          <w:color w:val="262626"/>
+          <w:sz w:val="18"/>
+          <w:szCs w:val="18"/>
+        </w:rPr>
+        <w:t xml:space="preserve"> for </w:t>
+      </w:r>
+      <w:r>
+        <w:rPr>
+          <w:rFonts w:cs="Times New Roman"/>
+          <w:bCs/>
+          <w:color w:val="262626"/>
+          <w:sz w:val="18"/>
+          <w:szCs w:val="18"/>
+        </w:rPr>
+        <w:t>E</w:t>
+      </w:r>
+      <w:r>
+        <w:rPr>
+          <w:rFonts w:cs="Times New Roman"/>
+          <w:bCs/>
+          <w:color w:val="262626"/>
+          <w:sz w:val="18"/>
+          <w:szCs w:val="18"/>
+        </w:rPr>
+        <w:t>nd-to-</w:t>
+      </w:r>
+      <w:r>
+        <w:rPr>
+          <w:rFonts w:cs="Times New Roman"/>
+          <w:bCs/>
+          <w:color w:val="262626"/>
+          <w:sz w:val="18"/>
+          <w:szCs w:val="18"/>
+        </w:rPr>
+        <w:t>E</w:t>
+      </w:r>
+      <w:r>
+        <w:rPr>
+          <w:rFonts w:cs="Times New Roman"/>
+          <w:bCs/>
+          <w:color w:val="262626"/>
+          <w:sz w:val="18"/>
+          <w:szCs w:val="18"/>
+        </w:rPr>
+        <w:t xml:space="preserve">nd </w:t>
+      </w:r>
+      <w:r>
+        <w:rPr>
+          <w:rFonts w:cs="Times New Roman"/>
+          <w:bCs/>
+          <w:color w:val="262626"/>
+          <w:sz w:val="18"/>
+          <w:szCs w:val="18"/>
+        </w:rPr>
+        <w:t>A</w:t>
+      </w:r>
+      <w:r>
+        <w:rPr>
+          <w:rFonts w:cs="Times New Roman"/>
+          <w:bCs/>
+          <w:color w:val="262626"/>
+          <w:sz w:val="18"/>
+          <w:szCs w:val="18"/>
+        </w:rPr>
+        <w:t xml:space="preserve">utonomous </w:t>
+      </w:r>
+      <w:r>
+        <w:rPr>
+          <w:rFonts w:cs="Times New Roman"/>
+          <w:bCs/>
+          <w:color w:val="262626"/>
+          <w:sz w:val="18"/>
+          <w:szCs w:val="18"/>
+        </w:rPr>
+        <w:t>D</w:t>
+      </w:r>
+      <w:r>
+        <w:rPr>
+          <w:rFonts w:cs="Times New Roman"/>
+          <w:bCs/>
+          <w:color w:val="262626"/>
+          <w:sz w:val="18"/>
+          <w:szCs w:val="18"/>
+        </w:rPr>
+        <w:t xml:space="preserve">riving </w:t>
+      </w:r>
+      <w:r>
+        <w:rPr>
+          <w:rFonts w:cs="Times New Roman"/>
+          <w:bCs/>
+          <w:color w:val="262626"/>
+          <w:sz w:val="18"/>
+          <w:szCs w:val="18"/>
+        </w:rPr>
+        <w:t>F</w:t>
+      </w:r>
+      <w:r>
+        <w:rPr>
+          <w:rFonts w:cs="Times New Roman"/>
+          <w:bCs/>
+          <w:color w:val="262626"/>
+          <w:sz w:val="18"/>
+          <w:szCs w:val="18"/>
+        </w:rPr>
+        <w:t xml:space="preserve">rom </w:t>
+      </w:r>
+      <w:r>
+        <w:rPr>
+          <w:rFonts w:cs="Times New Roman"/>
+          <w:bCs/>
+          <w:color w:val="262626"/>
+          <w:sz w:val="18"/>
+          <w:szCs w:val="18"/>
+        </w:rPr>
+        <w:t>D</w:t>
+      </w:r>
+      <w:r>
+        <w:rPr>
+          <w:rFonts w:cs="Times New Roman"/>
+          <w:bCs/>
+          <w:color w:val="262626"/>
+          <w:sz w:val="18"/>
+          <w:szCs w:val="18"/>
+        </w:rPr>
+        <w:t>ata-</w:t>
+      </w:r>
+      <w:r>
+        <w:rPr>
+          <w:rFonts w:cs="Times New Roman"/>
+          <w:bCs/>
+          <w:color w:val="262626"/>
+          <w:sz w:val="18"/>
+          <w:szCs w:val="18"/>
+        </w:rPr>
+        <w:t>D</w:t>
+      </w:r>
+      <w:r>
+        <w:rPr>
+          <w:rFonts w:cs="Times New Roman"/>
+          <w:bCs/>
+          <w:color w:val="262626"/>
+          <w:sz w:val="18"/>
+          <w:szCs w:val="18"/>
+        </w:rPr>
+        <w:t xml:space="preserve">riven </w:t>
+      </w:r>
+      <w:r>
+        <w:rPr>
+          <w:rFonts w:cs="Times New Roman"/>
+          <w:bCs/>
+          <w:color w:val="262626"/>
+          <w:sz w:val="18"/>
+          <w:szCs w:val="18"/>
+        </w:rPr>
+        <w:t>S</w:t>
+      </w:r>
+      <w:r>
+        <w:rPr>
+          <w:rFonts w:cs="Times New Roman"/>
+          <w:bCs/>
+          <w:color w:val="262626"/>
+          <w:sz w:val="18"/>
+          <w:szCs w:val="18"/>
+        </w:rPr>
+        <w:t>imulation</w:t>
+      </w:r>
+      <w:r>
+        <w:rPr>
+          <w:rFonts w:cs="Times New Roman"/>
+          <w:bCs/>
+          <w:color w:val="262626"/>
+          <w:sz w:val="18"/>
+          <w:szCs w:val="18"/>
+        </w:rPr>
+        <w:t>,”</w:t>
+      </w:r>
+      <w:r>
+        <w:rPr>
+          <w:rFonts w:cs="Times New Roman"/>
+          <w:bCs/>
+          <w:color w:val="262626"/>
+          <w:sz w:val="18"/>
+          <w:szCs w:val="18"/>
+        </w:rPr>
+        <w:t xml:space="preserve"> </w:t>
+      </w:r>
+      <w:r>
+        <w:rPr>
+          <w:rFonts w:cs="Times New Roman"/>
+          <w:bCs/>
+          <w:i/>
+          <w:iCs/>
+          <w:color w:val="262626"/>
+          <w:sz w:val="18"/>
+          <w:szCs w:val="18"/>
+        </w:rPr>
+        <w:t>IEEE Robotics and Automation Letters</w:t>
+      </w:r>
+      <w:r>
+        <w:rPr>
+          <w:rFonts w:cs="Times New Roman"/>
+          <w:bCs/>
+          <w:color w:val="262626"/>
+          <w:sz w:val="18"/>
+          <w:szCs w:val="18"/>
+        </w:rPr>
+        <w:t xml:space="preserve">, </w:t>
+      </w:r>
+      <w:r>
+        <w:rPr>
+          <w:rFonts w:cs="Times New Roman"/>
+          <w:bCs/>
+          <w:color w:val="262626"/>
+          <w:sz w:val="18"/>
+          <w:szCs w:val="18"/>
+        </w:rPr>
+        <w:t xml:space="preserve">vol. 5, no. 2, pp. </w:t>
+      </w:r>
+      <w:r>
+        <w:rPr>
+          <w:rFonts w:cs="Times New Roman"/>
+          <w:bCs/>
+          <w:color w:val="262626"/>
+          <w:sz w:val="18"/>
+          <w:szCs w:val="18"/>
+        </w:rPr>
+        <w:t>1143–1150, 2020.</w:t>
+      </w:r>
+    </w:p>
+    <w:p>
+      <w:pPr>
+        <w:widowControl w:val="0"/>
+        <w:spacing w:line="240" w:lineRule="auto"/>
+        <w:rPr>
+          <w:rFonts w:cs="Times New Roman"/>
+          <w:b/>
+          <w:color w:val="262626"/>
+          <w:sz w:val="18"/>
+          <w:szCs w:val="18"/>
+        </w:rPr>
+      </w:pPr>
+    </w:p>
+    <w:p>
+      <w:pPr>
+        <w:widowControl w:val="0"/>
+        <w:spacing w:line="240" w:lineRule="auto"/>
+        <w:rPr>
+          <w:rFonts w:cs="Times New Roman"/>
+          <w:bCs/>
+          <w:color w:val="262626"/>
+          <w:sz w:val="18"/>
+          <w:szCs w:val="18"/>
+        </w:rPr>
+      </w:pPr>
+      <w:r>
+        <w:rPr>
+          <w:rFonts w:cs="Times New Roman"/>
+          <w:b/>
+          <w:color w:val="262626"/>
+          <w:sz w:val="18"/>
+          <w:szCs w:val="18"/>
+        </w:rPr>
+        <w:t>R. Banerjee</w:t>
+      </w:r>
+      <w:r>
+        <w:rPr>
+          <w:rFonts w:cs="Times New Roman"/>
+          <w:bCs/>
+          <w:color w:val="262626"/>
+          <w:sz w:val="18"/>
+          <w:szCs w:val="18"/>
+        </w:rPr>
+        <w:t xml:space="preserve"> &amp; P. Seshaiyer. “Computational Mechanics of a Coupled Flow-Structure Interaction Problem with Applications to Bio-Inspired Micro Air Vehicles,” </w:t>
+      </w:r>
+      <w:r>
+        <w:rPr>
+          <w:rFonts w:cs="Times New Roman"/>
+          <w:bCs/>
+          <w:i/>
+          <w:color w:val="262626"/>
+          <w:sz w:val="18"/>
+          <w:szCs w:val="18"/>
+        </w:rPr>
+        <w:t>International Journal of Aerospace and Lightweight Structures</w:t>
+      </w:r>
+      <w:r>
+        <w:rPr>
+          <w:rFonts w:cs="Times New Roman"/>
+          <w:bCs/>
+          <w:color w:val="262626"/>
+          <w:sz w:val="18"/>
+          <w:szCs w:val="18"/>
+        </w:rPr>
+        <w:t xml:space="preserve"> </w:t>
+      </w:r>
+      <w:r>
+        <w:rPr>
+          <w:rFonts w:cs="Times New Roman"/>
+          <w:bCs/>
+          <w:i/>
+          <w:color w:val="262626"/>
+          <w:sz w:val="18"/>
+          <w:szCs w:val="18"/>
+        </w:rPr>
+        <w:t>(IJALS)</w:t>
+      </w:r>
+      <w:r>
+        <w:rPr>
+          <w:rFonts w:cs="Times New Roman"/>
+          <w:bCs/>
+          <w:color w:val="262626"/>
+          <w:sz w:val="18"/>
+          <w:szCs w:val="18"/>
+        </w:rPr>
+        <w:t>, vol. 3, no. 3, pp. 399-407, 2013.</w:t>
+      </w:r>
+    </w:p>
+    <w:p>
+      <w:pPr>
+        <w:widowControl w:val="0"/>
+        <w:spacing w:line="240" w:lineRule="auto"/>
+        <w:rPr>
+          <w:rFonts w:cs="Times New Roman"/>
+          <w:bCs/>
+          <w:color w:val="262626"/>
+          <w:sz w:val="18"/>
+          <w:szCs w:val="18"/>
+        </w:rPr>
+      </w:pPr>
+    </w:p>
+    <w:p>
+      <w:pPr>
+        <w:widowControl w:val="0"/>
+        <w:spacing w:line="240" w:lineRule="auto"/>
+      </w:pPr>
+      <w:r>
+        <w:rPr>
+          <w:rFonts w:cs="Times New Roman"/>
+          <w:bCs/>
+          <w:color w:val="262626"/>
+          <w:sz w:val="18"/>
+          <w:szCs w:val="18"/>
+        </w:rPr>
+        <w:t xml:space="preserve">A.R. Bhandarkar, </w:t>
+      </w:r>
+      <w:r>
+        <w:rPr>
+          <w:rFonts w:cs="Times New Roman"/>
+          <w:b/>
+          <w:color w:val="262626"/>
+          <w:sz w:val="18"/>
+          <w:szCs w:val="18"/>
+        </w:rPr>
+        <w:t>R. Banerjee</w:t>
+      </w:r>
+      <w:r>
+        <w:rPr>
+          <w:rFonts w:cs="Times New Roman"/>
+          <w:bCs/>
+          <w:color w:val="262626"/>
+          <w:sz w:val="18"/>
+          <w:szCs w:val="18"/>
+        </w:rPr>
+        <w:t xml:space="preserve"> &amp; P. Seshaiyer, “On the Stability of Lung Parenchymal Lesions with Applications to Early Pneumothorax Diagnosis,” </w:t>
+      </w:r>
+      <w:r>
+        <w:rPr>
+          <w:rFonts w:cs="Times New Roman"/>
+          <w:bCs/>
+          <w:i/>
+          <w:color w:val="262626"/>
+          <w:sz w:val="18"/>
+          <w:szCs w:val="18"/>
+        </w:rPr>
+        <w:t>Computational and Mathematical Methods in Medicine</w:t>
+      </w:r>
+      <w:r>
+        <w:rPr>
+          <w:rFonts w:cs="Times New Roman"/>
+          <w:bCs/>
+          <w:color w:val="262626"/>
+          <w:sz w:val="18"/>
+          <w:szCs w:val="18"/>
+        </w:rPr>
+        <w:t>, vol. 2013, pp. 1-12, 2013.</w:t>
+      </w:r>
+    </w:p>
+    <w:p>
+      <w:pPr>
         <w:pStyle w:val="Heading1"/>
         <w:pBdr>
           <w:bottom w:val="single" w:sz="4" w:space="1" w:color="000000"/>
@@ -1831,6 +2635,7 @@
         <w:rPr>
           <w:sz w:val="18"/>
         </w:rPr>
+        <w:lastRenderedPageBreak/>
         <w:t>Co-developed SQL database for automated processing of Triton System Test Requests</w:t>
       </w:r>
     </w:p>
@@ -1880,7 +2685,6 @@
         <w:sdtPr>
           <w:id w:val="95975993"/>
         </w:sdtPr>
-        <w:sdtEndPr/>
         <w:sdtContent>
           <w:r>
             <w:rPr>
@@ -1993,7 +2797,8 @@
         <w:pStyle w:val="BodyText"/>
         <w:spacing w:after="0"/>
         <w:rPr>
-          <w:sz w:val="18"/>
+          <w:sz w:val="24"/>
+          <w:szCs w:val="24"/>
         </w:rPr>
       </w:pPr>
     </w:p>
@@ -2024,7 +2829,6 @@
         <w:sdtPr>
           <w:id w:val="1662980457"/>
         </w:sdtPr>
-        <w:sdtEndPr/>
         <w:sdtContent>
           <w:r>
             <w:rPr>
@@ -2054,7 +2858,6 @@
         <w:sdtPr>
           <w:id w:val="156011618"/>
         </w:sdtPr>
-        <w:sdtEndPr/>
         <w:sdtContent>
           <w:r>
             <w:rPr>
@@ -2092,7 +2895,6 @@
         <w:sdtPr>
           <w:id w:val="1001337805"/>
         </w:sdtPr>
-        <w:sdtEndPr/>
         <w:sdtContent>
           <w:r>
             <w:rPr>
@@ -2117,12 +2919,18 @@
       <w:pPr>
         <w:pStyle w:val="Heading2"/>
         <w:spacing w:before="0" w:after="0" w:line="276" w:lineRule="auto"/>
+        <w:rPr>
+          <w:rFonts w:cs="Times New Roman"/>
+          <w:b w:val="0"/>
+          <w:i/>
+          <w:sz w:val="18"/>
+          <w:szCs w:val="24"/>
+        </w:rPr>
       </w:pPr>
       <w:sdt>
         <w:sdtPr>
           <w:id w:val="2097463214"/>
         </w:sdtPr>
-        <w:sdtEndPr/>
         <w:sdtContent>
           <w:r>
             <w:rPr>
@@ -2159,9 +2967,16 @@
         </w:rPr>
         <w:t>November 2012</w:t>
       </w:r>
-      <w:r>
-        <w:br w:type="page"/>
-      </w:r>
+    </w:p>
+    <w:p>
+      <w:pPr>
+        <w:pStyle w:val="BodyText"/>
+        <w:spacing w:after="0"/>
+        <w:rPr>
+          <w:sz w:val="24"/>
+          <w:szCs w:val="24"/>
+        </w:rPr>
+      </w:pPr>
     </w:p>
     <w:p>
       <w:pPr>
@@ -2177,811 +2992,6 @@
           <w:b/>
           <w:sz w:val="24"/>
           <w:szCs w:val="28"/>
-        </w:rPr>
-        <w:lastRenderedPageBreak/>
-        <w:t>THESES</w:t>
-      </w:r>
-    </w:p>
-    <w:p>
-      <w:pPr>
-        <w:widowControl w:val="0"/>
-        <w:spacing w:line="240" w:lineRule="auto"/>
-        <w:rPr>
-          <w:rFonts w:ascii="Book Antiqua" w:hAnsi="Book Antiqua" w:cs="Times New Roman"/>
-          <w:bCs/>
-          <w:color w:val="262626"/>
-          <w:szCs w:val="20"/>
-        </w:rPr>
-      </w:pPr>
-    </w:p>
-    <w:p>
-      <w:pPr>
-        <w:widowControl w:val="0"/>
-        <w:spacing w:line="240" w:lineRule="auto"/>
-        <w:rPr>
-          <w:rFonts w:ascii="Book Antiqua" w:hAnsi="Book Antiqua" w:cs="Times New Roman"/>
-          <w:bCs/>
-          <w:color w:val="262626"/>
-          <w:sz w:val="18"/>
-          <w:szCs w:val="18"/>
-        </w:rPr>
-      </w:pPr>
-      <w:r>
-        <w:rPr>
-          <w:rFonts w:ascii="Book Antiqua" w:hAnsi="Book Antiqua" w:cs="Times New Roman"/>
-          <w:b/>
-          <w:color w:val="262626"/>
-          <w:sz w:val="18"/>
-          <w:szCs w:val="18"/>
-        </w:rPr>
-        <w:t>R. Banerjee</w:t>
-      </w:r>
-      <w:r>
-        <w:rPr>
-          <w:rFonts w:ascii="Book Antiqua" w:hAnsi="Book Antiqua" w:cs="Times New Roman"/>
-          <w:bCs/>
-          <w:color w:val="262626"/>
-          <w:sz w:val="18"/>
-          <w:szCs w:val="18"/>
-        </w:rPr>
-        <w:t>, “</w:t>
-      </w:r>
-      <w:r>
-        <w:rPr>
-          <w:rFonts w:ascii="Book Antiqua" w:hAnsi="Book Antiqua" w:cs="Times New Roman"/>
-          <w:bCs/>
-          <w:color w:val="262626"/>
-          <w:sz w:val="18"/>
-          <w:szCs w:val="18"/>
-        </w:rPr>
-        <w:t>Development of a Simulation-Based Platform for Autonomous Vehicle Algorithm Validation</w:t>
-      </w:r>
-      <w:r>
-        <w:rPr>
-          <w:rFonts w:ascii="Book Antiqua" w:hAnsi="Book Antiqua" w:cs="Times New Roman"/>
-          <w:bCs/>
-          <w:color w:val="262626"/>
-          <w:sz w:val="18"/>
-          <w:szCs w:val="18"/>
-        </w:rPr>
-        <w:t>”. MIT, 2019.</w:t>
-      </w:r>
-    </w:p>
-    <w:p>
-      <w:pPr>
-        <w:widowControl w:val="0"/>
-        <w:spacing w:line="240" w:lineRule="auto"/>
-        <w:rPr>
-          <w:rFonts w:ascii="Book Antiqua" w:hAnsi="Book Antiqua" w:cs="Times New Roman"/>
-          <w:bCs/>
-          <w:color w:val="262626"/>
-          <w:szCs w:val="20"/>
-        </w:rPr>
-      </w:pPr>
-    </w:p>
-    <w:p>
-      <w:pPr>
-        <w:pStyle w:val="BodyText"/>
-        <w:pBdr>
-          <w:bottom w:val="single" w:sz="4" w:space="0" w:color="000000"/>
-        </w:pBdr>
-        <w:spacing w:after="0"/>
-      </w:pPr>
-      <w:r>
-        <w:rPr>
-          <w:rFonts w:asciiTheme="majorHAnsi" w:hAnsiTheme="majorHAnsi"/>
-          <w:b/>
-          <w:sz w:val="24"/>
-          <w:szCs w:val="28"/>
-        </w:rPr>
-        <w:t>PUBLICATIONS</w:t>
-      </w:r>
-    </w:p>
-    <w:p>
-      <w:pPr>
-        <w:widowControl w:val="0"/>
-        <w:spacing w:line="240" w:lineRule="auto"/>
-        <w:rPr>
-          <w:rFonts w:ascii="Book Antiqua" w:hAnsi="Book Antiqua" w:cs="Times New Roman"/>
-          <w:bCs/>
-          <w:color w:val="262626"/>
-          <w:szCs w:val="20"/>
-        </w:rPr>
-      </w:pPr>
-    </w:p>
-    <w:p>
-      <w:pPr>
-        <w:spacing w:line="240" w:lineRule="auto"/>
-        <w:rPr>
-          <w:rFonts w:ascii="Book Antiqua" w:eastAsia="Times New Roman" w:hAnsi="Book Antiqua" w:cs="Times New Roman"/>
-          <w:sz w:val="18"/>
-          <w:szCs w:val="18"/>
-        </w:rPr>
-      </w:pPr>
-      <w:r>
-        <w:rPr>
-          <w:rFonts w:ascii="Book Antiqua" w:eastAsia="Times New Roman" w:hAnsi="Book Antiqua" w:cs="Times New Roman"/>
-          <w:sz w:val="18"/>
-          <w:szCs w:val="18"/>
-        </w:rPr>
-        <w:t>T. Ort,</w:t>
-      </w:r>
-      <w:r>
-        <w:rPr>
-          <w:rFonts w:ascii="Book Antiqua" w:eastAsia="Times New Roman" w:hAnsi="Book Antiqua" w:cs="Times New Roman"/>
-          <w:sz w:val="18"/>
-          <w:szCs w:val="18"/>
-        </w:rPr>
-        <w:t xml:space="preserve"> K. Murthy, </w:t>
-      </w:r>
-      <w:r>
-        <w:rPr>
-          <w:rFonts w:ascii="Book Antiqua" w:eastAsia="Times New Roman" w:hAnsi="Book Antiqua" w:cs="Times New Roman"/>
-          <w:b/>
-          <w:bCs/>
-          <w:sz w:val="18"/>
-          <w:szCs w:val="18"/>
-        </w:rPr>
-        <w:t>R. Banerjee</w:t>
-      </w:r>
-      <w:r>
-        <w:rPr>
-          <w:rFonts w:ascii="Book Antiqua" w:eastAsia="Times New Roman" w:hAnsi="Book Antiqua" w:cs="Times New Roman"/>
-          <w:sz w:val="18"/>
-          <w:szCs w:val="18"/>
-        </w:rPr>
-        <w:t>, S.K. Gottipati, D. Bhatt, I. Gilitschenski, L. Paull, and D. Rus,</w:t>
-      </w:r>
-      <w:r>
-        <w:rPr>
-          <w:rFonts w:ascii="Book Antiqua" w:eastAsia="Times New Roman" w:hAnsi="Book Antiqua" w:cs="Times New Roman"/>
-          <w:sz w:val="18"/>
-          <w:szCs w:val="18"/>
-        </w:rPr>
-        <w:t xml:space="preserve"> “Map</w:t>
-      </w:r>
-      <w:r>
-        <w:rPr>
-          <w:rFonts w:ascii="Book Antiqua" w:eastAsia="Times New Roman" w:hAnsi="Book Antiqua" w:cs="Times New Roman"/>
-          <w:sz w:val="18"/>
-          <w:szCs w:val="18"/>
-        </w:rPr>
-        <w:t>L</w:t>
-      </w:r>
-      <w:r>
-        <w:rPr>
-          <w:rFonts w:ascii="Book Antiqua" w:eastAsia="Times New Roman" w:hAnsi="Book Antiqua" w:cs="Times New Roman"/>
-          <w:sz w:val="18"/>
-          <w:szCs w:val="18"/>
-        </w:rPr>
-        <w:t xml:space="preserve">ite: Autonomous </w:t>
-      </w:r>
-      <w:r>
-        <w:rPr>
-          <w:rFonts w:ascii="Book Antiqua" w:eastAsia="Times New Roman" w:hAnsi="Book Antiqua" w:cs="Times New Roman"/>
-          <w:sz w:val="18"/>
-          <w:szCs w:val="18"/>
-        </w:rPr>
-        <w:t>Intersection</w:t>
-      </w:r>
-      <w:r>
-        <w:rPr>
-          <w:rFonts w:ascii="Book Antiqua" w:eastAsia="Times New Roman" w:hAnsi="Book Antiqua" w:cs="Times New Roman"/>
-          <w:sz w:val="18"/>
-          <w:szCs w:val="18"/>
-        </w:rPr>
-        <w:t xml:space="preserve"> </w:t>
-      </w:r>
-      <w:r>
-        <w:rPr>
-          <w:rFonts w:ascii="Book Antiqua" w:eastAsia="Times New Roman" w:hAnsi="Book Antiqua" w:cs="Times New Roman"/>
-          <w:sz w:val="18"/>
-          <w:szCs w:val="18"/>
-        </w:rPr>
-        <w:t>Navigation Without a Detailed Prior Map</w:t>
-      </w:r>
-      <w:r>
-        <w:rPr>
-          <w:rFonts w:ascii="Book Antiqua" w:eastAsia="Times New Roman" w:hAnsi="Book Antiqua" w:cs="Times New Roman"/>
-          <w:sz w:val="18"/>
-          <w:szCs w:val="18"/>
-        </w:rPr>
-        <w:t xml:space="preserve">,” </w:t>
-      </w:r>
-      <w:r>
-        <w:rPr>
-          <w:rFonts w:ascii="Book Antiqua" w:eastAsia="Times New Roman" w:hAnsi="Book Antiqua" w:cs="Times New Roman"/>
-          <w:i/>
-          <w:iCs/>
-          <w:sz w:val="18"/>
-          <w:szCs w:val="18"/>
-        </w:rPr>
-        <w:t>IEEE Robot</w:t>
-      </w:r>
-      <w:r>
-        <w:rPr>
-          <w:rFonts w:ascii="Book Antiqua" w:eastAsia="Times New Roman" w:hAnsi="Book Antiqua" w:cs="Times New Roman"/>
-          <w:i/>
-          <w:iCs/>
-          <w:sz w:val="18"/>
-          <w:szCs w:val="18"/>
-        </w:rPr>
-        <w:t>ics and Automation</w:t>
-      </w:r>
-      <w:r>
-        <w:rPr>
-          <w:rFonts w:ascii="Book Antiqua" w:eastAsia="Times New Roman" w:hAnsi="Book Antiqua" w:cs="Times New Roman"/>
-          <w:i/>
-          <w:iCs/>
-          <w:sz w:val="18"/>
-          <w:szCs w:val="18"/>
-        </w:rPr>
-        <w:t xml:space="preserve"> Letters</w:t>
-      </w:r>
-      <w:r>
-        <w:rPr>
-          <w:rFonts w:ascii="Book Antiqua" w:eastAsia="Times New Roman" w:hAnsi="Book Antiqua" w:cs="Times New Roman"/>
-          <w:sz w:val="18"/>
-          <w:szCs w:val="18"/>
-        </w:rPr>
-        <w:t xml:space="preserve">, vol. 5, no. 2, pp. 556–563, </w:t>
-      </w:r>
-      <w:r>
-        <w:rPr>
-          <w:rFonts w:ascii="Book Antiqua" w:eastAsia="Times New Roman" w:hAnsi="Book Antiqua" w:cs="Times New Roman"/>
-          <w:sz w:val="18"/>
-          <w:szCs w:val="18"/>
-        </w:rPr>
-        <w:t>2020</w:t>
-      </w:r>
-      <w:r>
-        <w:rPr>
-          <w:rFonts w:ascii="Book Antiqua" w:eastAsia="Times New Roman" w:hAnsi="Book Antiqua" w:cs="Times New Roman"/>
-          <w:sz w:val="18"/>
-          <w:szCs w:val="18"/>
-        </w:rPr>
-        <w:t>.</w:t>
-      </w:r>
-    </w:p>
-    <w:p>
-      <w:pPr>
-        <w:widowControl w:val="0"/>
-        <w:spacing w:line="240" w:lineRule="auto"/>
-        <w:rPr>
-          <w:rFonts w:cs="Times New Roman"/>
-          <w:bCs/>
-          <w:color w:val="262626"/>
-          <w:sz w:val="18"/>
-          <w:szCs w:val="18"/>
-        </w:rPr>
-      </w:pPr>
-    </w:p>
-    <w:p>
-      <w:pPr>
-        <w:widowControl w:val="0"/>
-        <w:spacing w:line="240" w:lineRule="auto"/>
-        <w:rPr>
-          <w:rFonts w:cs="Times New Roman"/>
-          <w:bCs/>
-          <w:color w:val="262626"/>
-          <w:sz w:val="18"/>
-          <w:szCs w:val="18"/>
-        </w:rPr>
-      </w:pPr>
-      <w:r>
-        <w:rPr>
-          <w:rFonts w:cs="Times New Roman"/>
-          <w:bCs/>
-          <w:color w:val="262626"/>
-          <w:sz w:val="18"/>
-          <w:szCs w:val="18"/>
-        </w:rPr>
-        <w:t xml:space="preserve">A. Amini, I. Gilitschenski, J. Phillips, J. Moseyko, </w:t>
-      </w:r>
-      <w:r>
-        <w:rPr>
-          <w:rFonts w:cs="Times New Roman"/>
-          <w:b/>
-          <w:color w:val="262626"/>
-          <w:sz w:val="18"/>
-          <w:szCs w:val="18"/>
-        </w:rPr>
-        <w:t>R. Banerjee</w:t>
-      </w:r>
-      <w:r>
-        <w:rPr>
-          <w:rFonts w:cs="Times New Roman"/>
-          <w:bCs/>
-          <w:color w:val="262626"/>
-          <w:sz w:val="18"/>
-          <w:szCs w:val="18"/>
-        </w:rPr>
-        <w:t xml:space="preserve">, S. Karaman, and D. Rus. </w:t>
-      </w:r>
-      <w:r>
-        <w:rPr>
-          <w:rFonts w:cs="Times New Roman"/>
-          <w:bCs/>
-          <w:color w:val="262626"/>
-          <w:sz w:val="18"/>
-          <w:szCs w:val="18"/>
-        </w:rPr>
-        <w:t>“</w:t>
-      </w:r>
-      <w:r>
-        <w:rPr>
-          <w:rFonts w:cs="Times New Roman"/>
-          <w:bCs/>
-          <w:color w:val="262626"/>
-          <w:sz w:val="18"/>
-          <w:szCs w:val="18"/>
-        </w:rPr>
-        <w:t xml:space="preserve">Learning </w:t>
-      </w:r>
-      <w:r>
-        <w:rPr>
-          <w:rFonts w:cs="Times New Roman"/>
-          <w:bCs/>
-          <w:color w:val="262626"/>
-          <w:sz w:val="18"/>
-          <w:szCs w:val="18"/>
-        </w:rPr>
-        <w:t>Robust</w:t>
-      </w:r>
-      <w:r>
-        <w:rPr>
-          <w:rFonts w:cs="Times New Roman"/>
-          <w:bCs/>
-          <w:color w:val="262626"/>
-          <w:sz w:val="18"/>
-          <w:szCs w:val="18"/>
-        </w:rPr>
-        <w:t xml:space="preserve"> </w:t>
-      </w:r>
-      <w:r>
-        <w:rPr>
-          <w:rFonts w:cs="Times New Roman"/>
-          <w:bCs/>
-          <w:color w:val="262626"/>
-          <w:sz w:val="18"/>
-          <w:szCs w:val="18"/>
-        </w:rPr>
-        <w:t>Control</w:t>
-      </w:r>
-      <w:r>
-        <w:rPr>
-          <w:rFonts w:cs="Times New Roman"/>
-          <w:bCs/>
-          <w:color w:val="262626"/>
-          <w:sz w:val="18"/>
-          <w:szCs w:val="18"/>
-        </w:rPr>
-        <w:t xml:space="preserve"> </w:t>
-      </w:r>
-      <w:r>
-        <w:rPr>
-          <w:rFonts w:cs="Times New Roman"/>
-          <w:bCs/>
-          <w:color w:val="262626"/>
-          <w:sz w:val="18"/>
-          <w:szCs w:val="18"/>
-        </w:rPr>
-        <w:t>Policies</w:t>
-      </w:r>
-      <w:r>
-        <w:rPr>
-          <w:rFonts w:cs="Times New Roman"/>
-          <w:bCs/>
-          <w:color w:val="262626"/>
-          <w:sz w:val="18"/>
-          <w:szCs w:val="18"/>
-        </w:rPr>
-        <w:t xml:space="preserve"> for </w:t>
-      </w:r>
-      <w:r>
-        <w:rPr>
-          <w:rFonts w:cs="Times New Roman"/>
-          <w:bCs/>
-          <w:color w:val="262626"/>
-          <w:sz w:val="18"/>
-          <w:szCs w:val="18"/>
-        </w:rPr>
-        <w:t>E</w:t>
-      </w:r>
-      <w:r>
-        <w:rPr>
-          <w:rFonts w:cs="Times New Roman"/>
-          <w:bCs/>
-          <w:color w:val="262626"/>
-          <w:sz w:val="18"/>
-          <w:szCs w:val="18"/>
-        </w:rPr>
-        <w:t>nd-to-</w:t>
-      </w:r>
-      <w:r>
-        <w:rPr>
-          <w:rFonts w:cs="Times New Roman"/>
-          <w:bCs/>
-          <w:color w:val="262626"/>
-          <w:sz w:val="18"/>
-          <w:szCs w:val="18"/>
-        </w:rPr>
-        <w:t>E</w:t>
-      </w:r>
-      <w:r>
-        <w:rPr>
-          <w:rFonts w:cs="Times New Roman"/>
-          <w:bCs/>
-          <w:color w:val="262626"/>
-          <w:sz w:val="18"/>
-          <w:szCs w:val="18"/>
-        </w:rPr>
-        <w:t xml:space="preserve">nd </w:t>
-      </w:r>
-      <w:r>
-        <w:rPr>
-          <w:rFonts w:cs="Times New Roman"/>
-          <w:bCs/>
-          <w:color w:val="262626"/>
-          <w:sz w:val="18"/>
-          <w:szCs w:val="18"/>
-        </w:rPr>
-        <w:t>A</w:t>
-      </w:r>
-      <w:r>
-        <w:rPr>
-          <w:rFonts w:cs="Times New Roman"/>
-          <w:bCs/>
-          <w:color w:val="262626"/>
-          <w:sz w:val="18"/>
-          <w:szCs w:val="18"/>
-        </w:rPr>
-        <w:t xml:space="preserve">utonomous </w:t>
-      </w:r>
-      <w:r>
-        <w:rPr>
-          <w:rFonts w:cs="Times New Roman"/>
-          <w:bCs/>
-          <w:color w:val="262626"/>
-          <w:sz w:val="18"/>
-          <w:szCs w:val="18"/>
-        </w:rPr>
-        <w:t>D</w:t>
-      </w:r>
-      <w:r>
-        <w:rPr>
-          <w:rFonts w:cs="Times New Roman"/>
-          <w:bCs/>
-          <w:color w:val="262626"/>
-          <w:sz w:val="18"/>
-          <w:szCs w:val="18"/>
-        </w:rPr>
-        <w:t xml:space="preserve">riving </w:t>
-      </w:r>
-      <w:r>
-        <w:rPr>
-          <w:rFonts w:cs="Times New Roman"/>
-          <w:bCs/>
-          <w:color w:val="262626"/>
-          <w:sz w:val="18"/>
-          <w:szCs w:val="18"/>
-        </w:rPr>
-        <w:t>F</w:t>
-      </w:r>
-      <w:r>
-        <w:rPr>
-          <w:rFonts w:cs="Times New Roman"/>
-          <w:bCs/>
-          <w:color w:val="262626"/>
-          <w:sz w:val="18"/>
-          <w:szCs w:val="18"/>
-        </w:rPr>
-        <w:t xml:space="preserve">rom </w:t>
-      </w:r>
-      <w:r>
-        <w:rPr>
-          <w:rFonts w:cs="Times New Roman"/>
-          <w:bCs/>
-          <w:color w:val="262626"/>
-          <w:sz w:val="18"/>
-          <w:szCs w:val="18"/>
-        </w:rPr>
-        <w:t>D</w:t>
-      </w:r>
-      <w:r>
-        <w:rPr>
-          <w:rFonts w:cs="Times New Roman"/>
-          <w:bCs/>
-          <w:color w:val="262626"/>
-          <w:sz w:val="18"/>
-          <w:szCs w:val="18"/>
-        </w:rPr>
-        <w:t>ata-</w:t>
-      </w:r>
-      <w:r>
-        <w:rPr>
-          <w:rFonts w:cs="Times New Roman"/>
-          <w:bCs/>
-          <w:color w:val="262626"/>
-          <w:sz w:val="18"/>
-          <w:szCs w:val="18"/>
-        </w:rPr>
-        <w:t>D</w:t>
-      </w:r>
-      <w:r>
-        <w:rPr>
-          <w:rFonts w:cs="Times New Roman"/>
-          <w:bCs/>
-          <w:color w:val="262626"/>
-          <w:sz w:val="18"/>
-          <w:szCs w:val="18"/>
-        </w:rPr>
-        <w:t xml:space="preserve">riven </w:t>
-      </w:r>
-      <w:r>
-        <w:rPr>
-          <w:rFonts w:cs="Times New Roman"/>
-          <w:bCs/>
-          <w:color w:val="262626"/>
-          <w:sz w:val="18"/>
-          <w:szCs w:val="18"/>
-        </w:rPr>
-        <w:t>S</w:t>
-      </w:r>
-      <w:r>
-        <w:rPr>
-          <w:rFonts w:cs="Times New Roman"/>
-          <w:bCs/>
-          <w:color w:val="262626"/>
-          <w:sz w:val="18"/>
-          <w:szCs w:val="18"/>
-        </w:rPr>
-        <w:t>imulation</w:t>
-      </w:r>
-      <w:r>
-        <w:rPr>
-          <w:rFonts w:cs="Times New Roman"/>
-          <w:bCs/>
-          <w:color w:val="262626"/>
-          <w:sz w:val="18"/>
-          <w:szCs w:val="18"/>
-        </w:rPr>
-        <w:t>,”</w:t>
-      </w:r>
-      <w:r>
-        <w:rPr>
-          <w:rFonts w:cs="Times New Roman"/>
-          <w:bCs/>
-          <w:color w:val="262626"/>
-          <w:sz w:val="18"/>
-          <w:szCs w:val="18"/>
-        </w:rPr>
-        <w:t xml:space="preserve"> </w:t>
-      </w:r>
-      <w:r>
-        <w:rPr>
-          <w:rFonts w:cs="Times New Roman"/>
-          <w:bCs/>
-          <w:i/>
-          <w:iCs/>
-          <w:color w:val="262626"/>
-          <w:sz w:val="18"/>
-          <w:szCs w:val="18"/>
-        </w:rPr>
-        <w:t>IEEE Robotics and Automation Letters</w:t>
-      </w:r>
-      <w:r>
-        <w:rPr>
-          <w:rFonts w:cs="Times New Roman"/>
-          <w:bCs/>
-          <w:color w:val="262626"/>
-          <w:sz w:val="18"/>
-          <w:szCs w:val="18"/>
-        </w:rPr>
-        <w:t xml:space="preserve">, </w:t>
-      </w:r>
-      <w:r>
-        <w:rPr>
-          <w:rFonts w:cs="Times New Roman"/>
-          <w:bCs/>
-          <w:color w:val="262626"/>
-          <w:sz w:val="18"/>
-          <w:szCs w:val="18"/>
-        </w:rPr>
-        <w:t xml:space="preserve">vol. 5, no. 2, pp. </w:t>
-      </w:r>
-      <w:r>
-        <w:rPr>
-          <w:rFonts w:cs="Times New Roman"/>
-          <w:bCs/>
-          <w:color w:val="262626"/>
-          <w:sz w:val="18"/>
-          <w:szCs w:val="18"/>
-        </w:rPr>
-        <w:t>1143–1150, 2020.</w:t>
-      </w:r>
-    </w:p>
-    <w:p>
-      <w:pPr>
-        <w:widowControl w:val="0"/>
-        <w:spacing w:line="240" w:lineRule="auto"/>
-        <w:rPr>
-          <w:rFonts w:cs="Times New Roman"/>
-          <w:b/>
-          <w:color w:val="262626"/>
-          <w:sz w:val="18"/>
-          <w:szCs w:val="18"/>
-        </w:rPr>
-      </w:pPr>
-    </w:p>
-    <w:p>
-      <w:pPr>
-        <w:widowControl w:val="0"/>
-        <w:spacing w:line="240" w:lineRule="auto"/>
-        <w:rPr>
-          <w:rFonts w:cs="Times New Roman"/>
-          <w:bCs/>
-          <w:color w:val="262626"/>
-          <w:sz w:val="18"/>
-          <w:szCs w:val="18"/>
-        </w:rPr>
-      </w:pPr>
-      <w:r>
-        <w:rPr>
-          <w:rFonts w:cs="Times New Roman"/>
-          <w:b/>
-          <w:color w:val="262626"/>
-          <w:sz w:val="18"/>
-          <w:szCs w:val="18"/>
-        </w:rPr>
-        <w:t>R. Banerjee</w:t>
-      </w:r>
-      <w:r>
-        <w:rPr>
-          <w:rFonts w:cs="Times New Roman"/>
-          <w:bCs/>
-          <w:color w:val="262626"/>
-          <w:sz w:val="18"/>
-          <w:szCs w:val="18"/>
-        </w:rPr>
-        <w:t xml:space="preserve"> &amp; P. Seshaiyer. “Computational Mechanics of a Coupled Flow-Structure Interaction Problem with Applications to Bio-Inspired Micro Air Vehicles,” </w:t>
-      </w:r>
-      <w:r>
-        <w:rPr>
-          <w:rFonts w:cs="Times New Roman"/>
-          <w:bCs/>
-          <w:i/>
-          <w:color w:val="262626"/>
-          <w:sz w:val="18"/>
-          <w:szCs w:val="18"/>
-        </w:rPr>
-        <w:t>International Journal of Aerospace and Lightweight Structures</w:t>
-      </w:r>
-      <w:r>
-        <w:rPr>
-          <w:rFonts w:cs="Times New Roman"/>
-          <w:bCs/>
-          <w:color w:val="262626"/>
-          <w:sz w:val="18"/>
-          <w:szCs w:val="18"/>
-        </w:rPr>
-        <w:t xml:space="preserve"> </w:t>
-      </w:r>
-      <w:r>
-        <w:rPr>
-          <w:rFonts w:cs="Times New Roman"/>
-          <w:bCs/>
-          <w:i/>
-          <w:color w:val="262626"/>
-          <w:sz w:val="18"/>
-          <w:szCs w:val="18"/>
-        </w:rPr>
-        <w:t>(IJALS)</w:t>
-      </w:r>
-      <w:r>
-        <w:rPr>
-          <w:rFonts w:cs="Times New Roman"/>
-          <w:bCs/>
-          <w:color w:val="262626"/>
-          <w:sz w:val="18"/>
-          <w:szCs w:val="18"/>
-        </w:rPr>
-        <w:t>, vol. 3, no. 3, pp. 399-407, 2013.</w:t>
-      </w:r>
-    </w:p>
-    <w:p>
-      <w:pPr>
-        <w:widowControl w:val="0"/>
-        <w:spacing w:line="240" w:lineRule="auto"/>
-        <w:rPr>
-          <w:rFonts w:cs="Times New Roman"/>
-          <w:bCs/>
-          <w:color w:val="262626"/>
-          <w:sz w:val="18"/>
-          <w:szCs w:val="18"/>
-        </w:rPr>
-      </w:pPr>
-    </w:p>
-    <w:p>
-      <w:pPr>
-        <w:widowControl w:val="0"/>
-        <w:spacing w:line="240" w:lineRule="auto"/>
-      </w:pPr>
-      <w:r>
-        <w:rPr>
-          <w:rFonts w:cs="Times New Roman"/>
-          <w:bCs/>
-          <w:color w:val="262626"/>
-          <w:sz w:val="18"/>
-          <w:szCs w:val="18"/>
-        </w:rPr>
-        <w:t xml:space="preserve">A.R. Bhandarkar, </w:t>
-      </w:r>
-      <w:r>
-        <w:rPr>
-          <w:rFonts w:cs="Times New Roman"/>
-          <w:b/>
-          <w:color w:val="262626"/>
-          <w:sz w:val="18"/>
-          <w:szCs w:val="18"/>
-        </w:rPr>
-        <w:t>R. Banerjee</w:t>
-      </w:r>
-      <w:r>
-        <w:rPr>
-          <w:rFonts w:cs="Times New Roman"/>
-          <w:bCs/>
-          <w:color w:val="262626"/>
-          <w:sz w:val="18"/>
-          <w:szCs w:val="18"/>
-        </w:rPr>
-        <w:t xml:space="preserve"> &amp; P. Seshaiyer, “On the Stability of Lung Parenchymal Lesions with Applications to Early Pneumothorax Diagnosis,” </w:t>
-      </w:r>
-      <w:r>
-        <w:rPr>
-          <w:rFonts w:cs="Times New Roman"/>
-          <w:bCs/>
-          <w:i/>
-          <w:color w:val="262626"/>
-          <w:sz w:val="18"/>
-          <w:szCs w:val="18"/>
-        </w:rPr>
-        <w:t>Computational and Mathematical Methods in Medicine</w:t>
-      </w:r>
-      <w:r>
-        <w:rPr>
-          <w:rFonts w:cs="Times New Roman"/>
-          <w:bCs/>
-          <w:color w:val="262626"/>
-          <w:sz w:val="18"/>
-          <w:szCs w:val="18"/>
-        </w:rPr>
-        <w:t>, vol. 2013, pp. 1-12, 2013.</w:t>
-      </w:r>
-    </w:p>
-    <w:p>
-      <w:pPr>
-        <w:widowControl w:val="0"/>
-        <w:spacing w:line="240" w:lineRule="auto"/>
-        <w:rPr>
-          <w:rFonts w:ascii="Times New Roman" w:hAnsi="Times New Roman" w:cs="Times New Roman"/>
-          <w:bCs/>
-          <w:color w:val="262626"/>
-          <w:szCs w:val="20"/>
-        </w:rPr>
-      </w:pPr>
-    </w:p>
-    <w:p>
-      <w:pPr>
-        <w:pStyle w:val="Heading1"/>
-        <w:pBdr>
-          <w:bottom w:val="single" w:sz="4" w:space="1" w:color="000000"/>
-        </w:pBdr>
-        <w:spacing w:before="0" w:after="100"/>
-      </w:pPr>
-      <w:r>
-        <w:rPr>
-          <w:sz w:val="24"/>
         </w:rPr>
         <w:t>TEACHING EXPERIENCE</w:t>
       </w:r>
@@ -3153,28 +3163,7 @@
           <w:sz w:val="18"/>
         </w:rPr>
         <w:tab/>
-        <w:t xml:space="preserve"> </w:t>
-      </w:r>
-      <w:r>
-        <w:rPr>
-          <w:b/>
-          <w:sz w:val="18"/>
-        </w:rPr>
-        <w:t>Ithaca</w:t>
-      </w:r>
-      <w:r>
-        <w:rPr>
-          <w:b/>
-          <w:sz w:val="18"/>
-        </w:rPr>
-        <w:t xml:space="preserve">, </w:t>
-      </w:r>
-      <w:r>
-        <w:rPr>
-          <w:b/>
-          <w:sz w:val="18"/>
-        </w:rPr>
-        <w:t>NY</w:t>
+        <w:t xml:space="preserve"> Ithaca, NY</w:t>
       </w:r>
     </w:p>
     <w:p>
@@ -3232,13 +3221,7 @@
         <w:rPr>
           <w:sz w:val="18"/>
         </w:rPr>
-        <w:t xml:space="preserve">September – December </w:t>
-      </w:r>
-      <w:r>
-        <w:rPr>
-          <w:sz w:val="18"/>
-        </w:rPr>
-        <w:t>2020</w:t>
+        <w:t>September – December 2020</w:t>
       </w:r>
     </w:p>
     <w:p>
@@ -3254,13 +3237,7 @@
         <w:rPr>
           <w:sz w:val="18"/>
         </w:rPr>
-        <w:t>Developed problem set</w:t>
-      </w:r>
-      <w:r>
-        <w:rPr>
-          <w:sz w:val="18"/>
-        </w:rPr>
-        <w:t>s</w:t>
+        <w:t>Developed problem sets</w:t>
       </w:r>
       <w:r>
         <w:rPr>
@@ -3480,7 +3457,6 @@
         <w:sdtPr>
           <w:id w:val="380336774"/>
         </w:sdtPr>
-        <w:sdtEndPr/>
         <w:sdtContent>
           <w:r>
             <w:rPr>
@@ -3632,7 +3608,6 @@
         <w:sdtPr>
           <w:id w:val="1326461373"/>
         </w:sdtPr>
-        <w:sdtEndPr/>
         <w:sdtContent>
           <w:r>
             <w:rPr>
@@ -3657,7 +3632,6 @@
         </w:rPr>
         <w:id w:val="1483333151"/>
       </w:sdtPr>
-      <w:sdtEndPr/>
       <w:sdtContent>
         <w:p>
           <w:pPr>
@@ -3958,7 +3932,7 @@
 </file>
 
 <file path=word/endnotes.xml><?xml version="1.0" encoding="utf-8"?>
-<w:endnotes xmlns:wpc="http://schemas.microsoft.com/office/word/2010/wordprocessingCanvas" xmlns:cx="http://schemas.microsoft.com/office/drawing/2014/chartex" xmlns:cx1="http://schemas.microsoft.com/office/drawing/2015/9/8/chartex" xmlns:cx2="http://schemas.microsoft.com/office/drawing/2015/10/21/chartex" xmlns:cx3="http://schemas.microsoft.com/office/drawing/2016/5/9/chartex" xmlns:cx4="http://schemas.microsoft.com/office/drawing/2016/5/10/chartex" xmlns:cx5="http://schemas.microsoft.com/office/drawing/2016/5/11/chartex" xmlns:cx6="http://schemas.microsoft.com/office/drawing/2016/5/12/chartex" xmlns:cx7="http://schemas.microsoft.com/office/drawing/2016/5/13/chartex" xmlns:cx8="http://schemas.microsoft.com/office/drawing/2016/5/14/chartex" xmlns:mc="http://schemas.openxmlformats.org/markup-compatibility/2006" xmlns:aink="http://schemas.microsoft.com/office/drawing/2016/ink" xmlns:am3d="http://schemas.microsoft.com/office/drawing/2017/model3d" xmlns:o="urn:schemas-microsoft-com:office:office" xmlns:r="http://schemas.openxmlformats.org/officeDocument/2006/relationships" xmlns:m="http://schemas.openxmlformats.org/officeDocument/2006/math" xmlns:v="urn:schemas-microsoft-com:vml" xmlns:wp14="http://schemas.microsoft.com/office/word/2010/wordprocessingDrawing" xmlns:wp="http://schemas.openxmlformats.org/drawingml/2006/wordprocessingDrawing" xmlns:w10="urn:schemas-microsoft-com:office:word" xmlns:w="http://schemas.openxmlformats.org/wordprocessingml/2006/main" xmlns:w14="http://schemas.microsoft.com/office/word/2010/wordml" xmlns:w15="http://schemas.microsoft.com/office/word/2012/wordml" xmlns:w16cex="http://schemas.microsoft.com/office/word/2018/wordml/cex" xmlns:w16cid="http://schemas.microsoft.com/office/word/2016/wordml/cid" xmlns:w16="http://schemas.microsoft.com/office/word/2018/wordml" xmlns:w16sdtdh="http://schemas.microsoft.com/office/word/2020/wordml/sdtdatahash" xmlns:w16se="http://schemas.microsoft.com/office/word/2015/wordml/symex" xmlns:wpg="http://schemas.microsoft.com/office/word/2010/wordprocessingGroup" xmlns:wpi="http://schemas.microsoft.com/office/word/2010/wordprocessingInk" xmlns:wne="http://schemas.microsoft.com/office/word/2006/wordml" xmlns:wps="http://schemas.microsoft.com/office/word/2010/wordprocessingShape" mc:Ignorable="w14 w15 w16se w16cid w16 w16cex w16sdtdh wp14">
+<w:endnotes xmlns:wpc="http://schemas.microsoft.com/office/word/2010/wordprocessingCanvas" xmlns:cx="http://schemas.microsoft.com/office/drawing/2014/chartex" xmlns:cx1="http://schemas.microsoft.com/office/drawing/2015/9/8/chartex" xmlns:cx2="http://schemas.microsoft.com/office/drawing/2015/10/21/chartex" xmlns:cx3="http://schemas.microsoft.com/office/drawing/2016/5/9/chartex" xmlns:cx4="http://schemas.microsoft.com/office/drawing/2016/5/10/chartex" xmlns:cx5="http://schemas.microsoft.com/office/drawing/2016/5/11/chartex" xmlns:cx6="http://schemas.microsoft.com/office/drawing/2016/5/12/chartex" xmlns:cx7="http://schemas.microsoft.com/office/drawing/2016/5/13/chartex" xmlns:cx8="http://schemas.microsoft.com/office/drawing/2016/5/14/chartex" xmlns:mc="http://schemas.openxmlformats.org/markup-compatibility/2006" xmlns:aink="http://schemas.microsoft.com/office/drawing/2016/ink" xmlns:am3d="http://schemas.microsoft.com/office/drawing/2017/model3d" xmlns:o="urn:schemas-microsoft-com:office:office" xmlns:oel="http://schemas.microsoft.com/office/2019/extlst" xmlns:r="http://schemas.openxmlformats.org/officeDocument/2006/relationships" xmlns:m="http://schemas.openxmlformats.org/officeDocument/2006/math" xmlns:v="urn:schemas-microsoft-com:vml" xmlns:wp14="http://schemas.microsoft.com/office/word/2010/wordprocessingDrawing" xmlns:wp="http://schemas.openxmlformats.org/drawingml/2006/wordprocessingDrawing" xmlns:w10="urn:schemas-microsoft-com:office:word" xmlns:w="http://schemas.openxmlformats.org/wordprocessingml/2006/main" xmlns:w14="http://schemas.microsoft.com/office/word/2010/wordml" xmlns:w15="http://schemas.microsoft.com/office/word/2012/wordml" xmlns:w16cex="http://schemas.microsoft.com/office/word/2018/wordml/cex" xmlns:w16cid="http://schemas.microsoft.com/office/word/2016/wordml/cid" xmlns:w16="http://schemas.microsoft.com/office/word/2018/wordml" xmlns:w16sdtdh="http://schemas.microsoft.com/office/word/2020/wordml/sdtdatahash" xmlns:w16se="http://schemas.microsoft.com/office/word/2015/wordml/symex" xmlns:wpg="http://schemas.microsoft.com/office/word/2010/wordprocessingGroup" xmlns:wpi="http://schemas.microsoft.com/office/word/2010/wordprocessingInk" xmlns:wne="http://schemas.microsoft.com/office/word/2006/wordml" xmlns:wps="http://schemas.microsoft.com/office/word/2010/wordprocessingShape" mc:Ignorable="w14 w15 w16se w16cid w16 w16cex w16sdtdh wp14">
   <w:endnote w:type="separator" w:id="-1">
     <w:p>
       <w:pPr>
@@ -3983,7 +3957,7 @@
 </file>
 
 <file path=word/footer1.xml><?xml version="1.0" encoding="utf-8"?>
-<w:ftr xmlns:wpc="http://schemas.microsoft.com/office/word/2010/wordprocessingCanvas" xmlns:cx="http://schemas.microsoft.com/office/drawing/2014/chartex" xmlns:cx1="http://schemas.microsoft.com/office/drawing/2015/9/8/chartex" xmlns:cx2="http://schemas.microsoft.com/office/drawing/2015/10/21/chartex" xmlns:cx3="http://schemas.microsoft.com/office/drawing/2016/5/9/chartex" xmlns:cx4="http://schemas.microsoft.com/office/drawing/2016/5/10/chartex" xmlns:cx5="http://schemas.microsoft.com/office/drawing/2016/5/11/chartex" xmlns:cx6="http://schemas.microsoft.com/office/drawing/2016/5/12/chartex" xmlns:cx7="http://schemas.microsoft.com/office/drawing/2016/5/13/chartex" xmlns:cx8="http://schemas.microsoft.com/office/drawing/2016/5/14/chartex" xmlns:mc="http://schemas.openxmlformats.org/markup-compatibility/2006" xmlns:aink="http://schemas.microsoft.com/office/drawing/2016/ink" xmlns:am3d="http://schemas.microsoft.com/office/drawing/2017/model3d" xmlns:o="urn:schemas-microsoft-com:office:office" xmlns:r="http://schemas.openxmlformats.org/officeDocument/2006/relationships" xmlns:m="http://schemas.openxmlformats.org/officeDocument/2006/math" xmlns:v="urn:schemas-microsoft-com:vml" xmlns:wp14="http://schemas.microsoft.com/office/word/2010/wordprocessingDrawing" xmlns:wp="http://schemas.openxmlformats.org/drawingml/2006/wordprocessingDrawing" xmlns:w10="urn:schemas-microsoft-com:office:word" xmlns:w="http://schemas.openxmlformats.org/wordprocessingml/2006/main" xmlns:w14="http://schemas.microsoft.com/office/word/2010/wordml" xmlns:w15="http://schemas.microsoft.com/office/word/2012/wordml" xmlns:w16cex="http://schemas.microsoft.com/office/word/2018/wordml/cex" xmlns:w16cid="http://schemas.microsoft.com/office/word/2016/wordml/cid" xmlns:w16="http://schemas.microsoft.com/office/word/2018/wordml" xmlns:w16sdtdh="http://schemas.microsoft.com/office/word/2020/wordml/sdtdatahash" xmlns:w16se="http://schemas.microsoft.com/office/word/2015/wordml/symex" xmlns:wpg="http://schemas.microsoft.com/office/word/2010/wordprocessingGroup" xmlns:wpi="http://schemas.microsoft.com/office/word/2010/wordprocessingInk" xmlns:wne="http://schemas.microsoft.com/office/word/2006/wordml" xmlns:wps="http://schemas.microsoft.com/office/word/2010/wordprocessingShape" mc:Ignorable="w14 w15 w16se w16cid w16 w16cex w16sdtdh wp14">
+<w:ftr xmlns:wpc="http://schemas.microsoft.com/office/word/2010/wordprocessingCanvas" xmlns:cx="http://schemas.microsoft.com/office/drawing/2014/chartex" xmlns:cx1="http://schemas.microsoft.com/office/drawing/2015/9/8/chartex" xmlns:cx2="http://schemas.microsoft.com/office/drawing/2015/10/21/chartex" xmlns:cx3="http://schemas.microsoft.com/office/drawing/2016/5/9/chartex" xmlns:cx4="http://schemas.microsoft.com/office/drawing/2016/5/10/chartex" xmlns:cx5="http://schemas.microsoft.com/office/drawing/2016/5/11/chartex" xmlns:cx6="http://schemas.microsoft.com/office/drawing/2016/5/12/chartex" xmlns:cx7="http://schemas.microsoft.com/office/drawing/2016/5/13/chartex" xmlns:cx8="http://schemas.microsoft.com/office/drawing/2016/5/14/chartex" xmlns:mc="http://schemas.openxmlformats.org/markup-compatibility/2006" xmlns:aink="http://schemas.microsoft.com/office/drawing/2016/ink" xmlns:am3d="http://schemas.microsoft.com/office/drawing/2017/model3d" xmlns:o="urn:schemas-microsoft-com:office:office" xmlns:oel="http://schemas.microsoft.com/office/2019/extlst" xmlns:r="http://schemas.openxmlformats.org/officeDocument/2006/relationships" xmlns:m="http://schemas.openxmlformats.org/officeDocument/2006/math" xmlns:v="urn:schemas-microsoft-com:vml" xmlns:wp14="http://schemas.microsoft.com/office/word/2010/wordprocessingDrawing" xmlns:wp="http://schemas.openxmlformats.org/drawingml/2006/wordprocessingDrawing" xmlns:w10="urn:schemas-microsoft-com:office:word" xmlns:w="http://schemas.openxmlformats.org/wordprocessingml/2006/main" xmlns:w14="http://schemas.microsoft.com/office/word/2010/wordml" xmlns:w15="http://schemas.microsoft.com/office/word/2012/wordml" xmlns:w16cex="http://schemas.microsoft.com/office/word/2018/wordml/cex" xmlns:w16cid="http://schemas.microsoft.com/office/word/2016/wordml/cid" xmlns:w16="http://schemas.microsoft.com/office/word/2018/wordml" xmlns:w16sdtdh="http://schemas.microsoft.com/office/word/2020/wordml/sdtdatahash" xmlns:w16se="http://schemas.microsoft.com/office/word/2015/wordml/symex" xmlns:wpg="http://schemas.microsoft.com/office/word/2010/wordprocessingGroup" xmlns:wpi="http://schemas.microsoft.com/office/word/2010/wordprocessingInk" xmlns:wne="http://schemas.microsoft.com/office/word/2006/wordml" xmlns:wps="http://schemas.microsoft.com/office/word/2010/wordprocessingShape" mc:Ignorable="w14 w15 w16se w16cid w16 w16cex w16sdtdh wp14">
   <w:p>
     <w:pPr>
       <w:pStyle w:val="Footer"/>
@@ -4141,7 +4115,7 @@
 </file>
 
 <file path=word/footnotes.xml><?xml version="1.0" encoding="utf-8"?>
-<w:footnotes xmlns:wpc="http://schemas.microsoft.com/office/word/2010/wordprocessingCanvas" xmlns:cx="http://schemas.microsoft.com/office/drawing/2014/chartex" xmlns:cx1="http://schemas.microsoft.com/office/drawing/2015/9/8/chartex" xmlns:cx2="http://schemas.microsoft.com/office/drawing/2015/10/21/chartex" xmlns:cx3="http://schemas.microsoft.com/office/drawing/2016/5/9/chartex" xmlns:cx4="http://schemas.microsoft.com/office/drawing/2016/5/10/chartex" xmlns:cx5="http://schemas.microsoft.com/office/drawing/2016/5/11/chartex" xmlns:cx6="http://schemas.microsoft.com/office/drawing/2016/5/12/chartex" xmlns:cx7="http://schemas.microsoft.com/office/drawing/2016/5/13/chartex" xmlns:cx8="http://schemas.microsoft.com/office/drawing/2016/5/14/chartex" xmlns:mc="http://schemas.openxmlformats.org/markup-compatibility/2006" xmlns:aink="http://schemas.microsoft.com/office/drawing/2016/ink" xmlns:am3d="http://schemas.microsoft.com/office/drawing/2017/model3d" xmlns:o="urn:schemas-microsoft-com:office:office" xmlns:r="http://schemas.openxmlformats.org/officeDocument/2006/relationships" xmlns:m="http://schemas.openxmlformats.org/officeDocument/2006/math" xmlns:v="urn:schemas-microsoft-com:vml" xmlns:wp14="http://schemas.microsoft.com/office/word/2010/wordprocessingDrawing" xmlns:wp="http://schemas.openxmlformats.org/drawingml/2006/wordprocessingDrawing" xmlns:w10="urn:schemas-microsoft-com:office:word" xmlns:w="http://schemas.openxmlformats.org/wordprocessingml/2006/main" xmlns:w14="http://schemas.microsoft.com/office/word/2010/wordml" xmlns:w15="http://schemas.microsoft.com/office/word/2012/wordml" xmlns:w16cex="http://schemas.microsoft.com/office/word/2018/wordml/cex" xmlns:w16cid="http://schemas.microsoft.com/office/word/2016/wordml/cid" xmlns:w16="http://schemas.microsoft.com/office/word/2018/wordml" xmlns:w16sdtdh="http://schemas.microsoft.com/office/word/2020/wordml/sdtdatahash" xmlns:w16se="http://schemas.microsoft.com/office/word/2015/wordml/symex" xmlns:wpg="http://schemas.microsoft.com/office/word/2010/wordprocessingGroup" xmlns:wpi="http://schemas.microsoft.com/office/word/2010/wordprocessingInk" xmlns:wne="http://schemas.microsoft.com/office/word/2006/wordml" xmlns:wps="http://schemas.microsoft.com/office/word/2010/wordprocessingShape" mc:Ignorable="w14 w15 w16se w16cid w16 w16cex w16sdtdh wp14">
+<w:footnotes xmlns:wpc="http://schemas.microsoft.com/office/word/2010/wordprocessingCanvas" xmlns:cx="http://schemas.microsoft.com/office/drawing/2014/chartex" xmlns:cx1="http://schemas.microsoft.com/office/drawing/2015/9/8/chartex" xmlns:cx2="http://schemas.microsoft.com/office/drawing/2015/10/21/chartex" xmlns:cx3="http://schemas.microsoft.com/office/drawing/2016/5/9/chartex" xmlns:cx4="http://schemas.microsoft.com/office/drawing/2016/5/10/chartex" xmlns:cx5="http://schemas.microsoft.com/office/drawing/2016/5/11/chartex" xmlns:cx6="http://schemas.microsoft.com/office/drawing/2016/5/12/chartex" xmlns:cx7="http://schemas.microsoft.com/office/drawing/2016/5/13/chartex" xmlns:cx8="http://schemas.microsoft.com/office/drawing/2016/5/14/chartex" xmlns:mc="http://schemas.openxmlformats.org/markup-compatibility/2006" xmlns:aink="http://schemas.microsoft.com/office/drawing/2016/ink" xmlns:am3d="http://schemas.microsoft.com/office/drawing/2017/model3d" xmlns:o="urn:schemas-microsoft-com:office:office" xmlns:oel="http://schemas.microsoft.com/office/2019/extlst" xmlns:r="http://schemas.openxmlformats.org/officeDocument/2006/relationships" xmlns:m="http://schemas.openxmlformats.org/officeDocument/2006/math" xmlns:v="urn:schemas-microsoft-com:vml" xmlns:wp14="http://schemas.microsoft.com/office/word/2010/wordprocessingDrawing" xmlns:wp="http://schemas.openxmlformats.org/drawingml/2006/wordprocessingDrawing" xmlns:w10="urn:schemas-microsoft-com:office:word" xmlns:w="http://schemas.openxmlformats.org/wordprocessingml/2006/main" xmlns:w14="http://schemas.microsoft.com/office/word/2010/wordml" xmlns:w15="http://schemas.microsoft.com/office/word/2012/wordml" xmlns:w16cex="http://schemas.microsoft.com/office/word/2018/wordml/cex" xmlns:w16cid="http://schemas.microsoft.com/office/word/2016/wordml/cid" xmlns:w16="http://schemas.microsoft.com/office/word/2018/wordml" xmlns:w16sdtdh="http://schemas.microsoft.com/office/word/2020/wordml/sdtdatahash" xmlns:w16se="http://schemas.microsoft.com/office/word/2015/wordml/symex" xmlns:wpg="http://schemas.microsoft.com/office/word/2010/wordprocessingGroup" xmlns:wpi="http://schemas.microsoft.com/office/word/2010/wordprocessingInk" xmlns:wne="http://schemas.microsoft.com/office/word/2006/wordml" xmlns:wps="http://schemas.microsoft.com/office/word/2010/wordprocessingShape" mc:Ignorable="w14 w15 w16se w16cid w16 w16cex w16sdtdh wp14">
   <w:footnote w:type="separator" w:id="-1">
     <w:p>
       <w:pPr>
@@ -4166,7 +4140,7 @@
 </file>
 
 <file path=word/header1.xml><?xml version="1.0" encoding="utf-8"?>
-<w:hdr xmlns:wpc="http://schemas.microsoft.com/office/word/2010/wordprocessingCanvas" xmlns:cx="http://schemas.microsoft.com/office/drawing/2014/chartex" xmlns:cx1="http://schemas.microsoft.com/office/drawing/2015/9/8/chartex" xmlns:cx2="http://schemas.microsoft.com/office/drawing/2015/10/21/chartex" xmlns:cx3="http://schemas.microsoft.com/office/drawing/2016/5/9/chartex" xmlns:cx4="http://schemas.microsoft.com/office/drawing/2016/5/10/chartex" xmlns:cx5="http://schemas.microsoft.com/office/drawing/2016/5/11/chartex" xmlns:cx6="http://schemas.microsoft.com/office/drawing/2016/5/12/chartex" xmlns:cx7="http://schemas.microsoft.com/office/drawing/2016/5/13/chartex" xmlns:cx8="http://schemas.microsoft.com/office/drawing/2016/5/14/chartex" xmlns:mc="http://schemas.openxmlformats.org/markup-compatibility/2006" xmlns:aink="http://schemas.microsoft.com/office/drawing/2016/ink" xmlns:am3d="http://schemas.microsoft.com/office/drawing/2017/model3d" xmlns:o="urn:schemas-microsoft-com:office:office" xmlns:r="http://schemas.openxmlformats.org/officeDocument/2006/relationships" xmlns:m="http://schemas.openxmlformats.org/officeDocument/2006/math" xmlns:v="urn:schemas-microsoft-com:vml" xmlns:wp14="http://schemas.microsoft.com/office/word/2010/wordprocessingDrawing" xmlns:wp="http://schemas.openxmlformats.org/drawingml/2006/wordprocessingDrawing" xmlns:w10="urn:schemas-microsoft-com:office:word" xmlns:w="http://schemas.openxmlformats.org/wordprocessingml/2006/main" xmlns:w14="http://schemas.microsoft.com/office/word/2010/wordml" xmlns:w15="http://schemas.microsoft.com/office/word/2012/wordml" xmlns:w16cex="http://schemas.microsoft.com/office/word/2018/wordml/cex" xmlns:w16cid="http://schemas.microsoft.com/office/word/2016/wordml/cid" xmlns:w16="http://schemas.microsoft.com/office/word/2018/wordml" xmlns:w16sdtdh="http://schemas.microsoft.com/office/word/2020/wordml/sdtdatahash" xmlns:w16se="http://schemas.microsoft.com/office/word/2015/wordml/symex" xmlns:wpg="http://schemas.microsoft.com/office/word/2010/wordprocessingGroup" xmlns:wpi="http://schemas.microsoft.com/office/word/2010/wordprocessingInk" xmlns:wne="http://schemas.microsoft.com/office/word/2006/wordml" xmlns:wps="http://schemas.microsoft.com/office/word/2010/wordprocessingShape" mc:Ignorable="w14 w15 w16se w16cid w16 w16cex w16sdtdh wp14">
+<w:hdr xmlns:wpc="http://schemas.microsoft.com/office/word/2010/wordprocessingCanvas" xmlns:cx="http://schemas.microsoft.com/office/drawing/2014/chartex" xmlns:cx1="http://schemas.microsoft.com/office/drawing/2015/9/8/chartex" xmlns:cx2="http://schemas.microsoft.com/office/drawing/2015/10/21/chartex" xmlns:cx3="http://schemas.microsoft.com/office/drawing/2016/5/9/chartex" xmlns:cx4="http://schemas.microsoft.com/office/drawing/2016/5/10/chartex" xmlns:cx5="http://schemas.microsoft.com/office/drawing/2016/5/11/chartex" xmlns:cx6="http://schemas.microsoft.com/office/drawing/2016/5/12/chartex" xmlns:cx7="http://schemas.microsoft.com/office/drawing/2016/5/13/chartex" xmlns:cx8="http://schemas.microsoft.com/office/drawing/2016/5/14/chartex" xmlns:mc="http://schemas.openxmlformats.org/markup-compatibility/2006" xmlns:aink="http://schemas.microsoft.com/office/drawing/2016/ink" xmlns:am3d="http://schemas.microsoft.com/office/drawing/2017/model3d" xmlns:o="urn:schemas-microsoft-com:office:office" xmlns:oel="http://schemas.microsoft.com/office/2019/extlst" xmlns:r="http://schemas.openxmlformats.org/officeDocument/2006/relationships" xmlns:m="http://schemas.openxmlformats.org/officeDocument/2006/math" xmlns:v="urn:schemas-microsoft-com:vml" xmlns:wp14="http://schemas.microsoft.com/office/word/2010/wordprocessingDrawing" xmlns:wp="http://schemas.openxmlformats.org/drawingml/2006/wordprocessingDrawing" xmlns:w10="urn:schemas-microsoft-com:office:word" xmlns:w="http://schemas.openxmlformats.org/wordprocessingml/2006/main" xmlns:w14="http://schemas.microsoft.com/office/word/2010/wordml" xmlns:w15="http://schemas.microsoft.com/office/word/2012/wordml" xmlns:w16cex="http://schemas.microsoft.com/office/word/2018/wordml/cex" xmlns:w16cid="http://schemas.microsoft.com/office/word/2016/wordml/cid" xmlns:w16="http://schemas.microsoft.com/office/word/2018/wordml" xmlns:w16sdtdh="http://schemas.microsoft.com/office/word/2020/wordml/sdtdatahash" xmlns:w16se="http://schemas.microsoft.com/office/word/2015/wordml/symex" xmlns:wpg="http://schemas.microsoft.com/office/word/2010/wordprocessingGroup" xmlns:wpi="http://schemas.microsoft.com/office/word/2010/wordprocessingInk" xmlns:wne="http://schemas.microsoft.com/office/word/2006/wordml" xmlns:wps="http://schemas.microsoft.com/office/word/2010/wordprocessingShape" mc:Ignorable="w14 w15 w16se w16cid w16 w16cex w16sdtdh wp14">
   <w:p>
     <w:pPr>
       <w:pStyle w:val="Title"/>
@@ -4192,7 +4166,13 @@
       <w:rPr>
         <w:sz w:val="16"/>
       </w:rPr>
-      <w:t>Address: 2907 Blue Holly Lane, Oak Hill, VA 20171</w:t>
+      <w:t xml:space="preserve">Address: </w:t>
+    </w:r>
+    <w:r>
+      <w:rPr>
+        <w:sz w:val="16"/>
+      </w:rPr>
+      <w:t>707 E. State Street, Apt. 537, Ithaca, NY 14850</w:t>
     </w:r>
   </w:p>
   <w:p>
@@ -4218,7 +4198,7 @@
 </file>
 
 <file path=word/header2.xml><?xml version="1.0" encoding="utf-8"?>
-<w:hdr xmlns:wpc="http://schemas.microsoft.com/office/word/2010/wordprocessingCanvas" xmlns:cx="http://schemas.microsoft.com/office/drawing/2014/chartex" xmlns:cx1="http://schemas.microsoft.com/office/drawing/2015/9/8/chartex" xmlns:cx2="http://schemas.microsoft.com/office/drawing/2015/10/21/chartex" xmlns:cx3="http://schemas.microsoft.com/office/drawing/2016/5/9/chartex" xmlns:cx4="http://schemas.microsoft.com/office/drawing/2016/5/10/chartex" xmlns:cx5="http://schemas.microsoft.com/office/drawing/2016/5/11/chartex" xmlns:cx6="http://schemas.microsoft.com/office/drawing/2016/5/12/chartex" xmlns:cx7="http://schemas.microsoft.com/office/drawing/2016/5/13/chartex" xmlns:cx8="http://schemas.microsoft.com/office/drawing/2016/5/14/chartex" xmlns:mc="http://schemas.openxmlformats.org/markup-compatibility/2006" xmlns:aink="http://schemas.microsoft.com/office/drawing/2016/ink" xmlns:am3d="http://schemas.microsoft.com/office/drawing/2017/model3d" xmlns:o="urn:schemas-microsoft-com:office:office" xmlns:r="http://schemas.openxmlformats.org/officeDocument/2006/relationships" xmlns:m="http://schemas.openxmlformats.org/officeDocument/2006/math" xmlns:v="urn:schemas-microsoft-com:vml" xmlns:wp14="http://schemas.microsoft.com/office/word/2010/wordprocessingDrawing" xmlns:wp="http://schemas.openxmlformats.org/drawingml/2006/wordprocessingDrawing" xmlns:w10="urn:schemas-microsoft-com:office:word" xmlns:w="http://schemas.openxmlformats.org/wordprocessingml/2006/main" xmlns:w14="http://schemas.microsoft.com/office/word/2010/wordml" xmlns:w15="http://schemas.microsoft.com/office/word/2012/wordml" xmlns:w16cex="http://schemas.microsoft.com/office/word/2018/wordml/cex" xmlns:w16cid="http://schemas.microsoft.com/office/word/2016/wordml/cid" xmlns:w16="http://schemas.microsoft.com/office/word/2018/wordml" xmlns:w16sdtdh="http://schemas.microsoft.com/office/word/2020/wordml/sdtdatahash" xmlns:w16se="http://schemas.microsoft.com/office/word/2015/wordml/symex" xmlns:wpg="http://schemas.microsoft.com/office/word/2010/wordprocessingGroup" xmlns:wpi="http://schemas.microsoft.com/office/word/2010/wordprocessingInk" xmlns:wne="http://schemas.microsoft.com/office/word/2006/wordml" xmlns:wps="http://schemas.microsoft.com/office/word/2010/wordprocessingShape" mc:Ignorable="w14 w15 w16se w16cid w16 w16cex w16sdtdh wp14">
+<w:hdr xmlns:wpc="http://schemas.microsoft.com/office/word/2010/wordprocessingCanvas" xmlns:cx="http://schemas.microsoft.com/office/drawing/2014/chartex" xmlns:cx1="http://schemas.microsoft.com/office/drawing/2015/9/8/chartex" xmlns:cx2="http://schemas.microsoft.com/office/drawing/2015/10/21/chartex" xmlns:cx3="http://schemas.microsoft.com/office/drawing/2016/5/9/chartex" xmlns:cx4="http://schemas.microsoft.com/office/drawing/2016/5/10/chartex" xmlns:cx5="http://schemas.microsoft.com/office/drawing/2016/5/11/chartex" xmlns:cx6="http://schemas.microsoft.com/office/drawing/2016/5/12/chartex" xmlns:cx7="http://schemas.microsoft.com/office/drawing/2016/5/13/chartex" xmlns:cx8="http://schemas.microsoft.com/office/drawing/2016/5/14/chartex" xmlns:mc="http://schemas.openxmlformats.org/markup-compatibility/2006" xmlns:aink="http://schemas.microsoft.com/office/drawing/2016/ink" xmlns:am3d="http://schemas.microsoft.com/office/drawing/2017/model3d" xmlns:o="urn:schemas-microsoft-com:office:office" xmlns:oel="http://schemas.microsoft.com/office/2019/extlst" xmlns:r="http://schemas.openxmlformats.org/officeDocument/2006/relationships" xmlns:m="http://schemas.openxmlformats.org/officeDocument/2006/math" xmlns:v="urn:schemas-microsoft-com:vml" xmlns:wp14="http://schemas.microsoft.com/office/word/2010/wordprocessingDrawing" xmlns:wp="http://schemas.openxmlformats.org/drawingml/2006/wordprocessingDrawing" xmlns:w10="urn:schemas-microsoft-com:office:word" xmlns:w="http://schemas.openxmlformats.org/wordprocessingml/2006/main" xmlns:w14="http://schemas.microsoft.com/office/word/2010/wordml" xmlns:w15="http://schemas.microsoft.com/office/word/2012/wordml" xmlns:w16cex="http://schemas.microsoft.com/office/word/2018/wordml/cex" xmlns:w16cid="http://schemas.microsoft.com/office/word/2016/wordml/cid" xmlns:w16="http://schemas.microsoft.com/office/word/2018/wordml" xmlns:w16sdtdh="http://schemas.microsoft.com/office/word/2020/wordml/sdtdatahash" xmlns:w16se="http://schemas.microsoft.com/office/word/2015/wordml/symex" xmlns:wpg="http://schemas.microsoft.com/office/word/2010/wordprocessingGroup" xmlns:wpi="http://schemas.microsoft.com/office/word/2010/wordprocessingInk" xmlns:wne="http://schemas.microsoft.com/office/word/2006/wordml" xmlns:wps="http://schemas.microsoft.com/office/word/2010/wordprocessingShape" mc:Ignorable="w14 w15 w16se w16cid w16 w16cex w16sdtdh wp14">
   <w:p>
     <w:pPr>
       <w:pStyle w:val="Title"/>
@@ -4250,7 +4230,19 @@
       <w:rPr>
         <w:sz w:val="16"/>
       </w:rPr>
-      <w:t>2907 Blue Holly Lane</w:t>
+      <w:t>707 E. State Street, Apt. 537,</w:t>
+    </w:r>
+    <w:r>
+      <w:rPr>
+        <w:sz w:val="16"/>
+      </w:rPr>
+      <w:t xml:space="preserve"> </w:t>
+    </w:r>
+    <w:r>
+      <w:rPr>
+        <w:sz w:val="16"/>
+      </w:rPr>
+      <w:t>Ithaca</w:t>
     </w:r>
     <w:r>
       <w:rPr>
@@ -4262,19 +4254,7 @@
       <w:rPr>
         <w:sz w:val="16"/>
       </w:rPr>
-      <w:t>Oak Hill</w:t>
-    </w:r>
-    <w:r>
-      <w:rPr>
-        <w:sz w:val="16"/>
-      </w:rPr>
-      <w:t xml:space="preserve">, </w:t>
-    </w:r>
-    <w:r>
-      <w:rPr>
-        <w:sz w:val="16"/>
-      </w:rPr>
-      <w:t>VA</w:t>
+      <w:t>NY</w:t>
     </w:r>
     <w:r>
       <w:rPr>
@@ -4286,7 +4266,7 @@
       <w:rPr>
         <w:sz w:val="16"/>
       </w:rPr>
-      <w:t>20171</w:t>
+      <w:t>14850</w:t>
     </w:r>
     <w:r>
       <w:rPr>
@@ -4306,7 +4286,7 @@
 </file>
 
 <file path=word/numbering.xml><?xml version="1.0" encoding="utf-8"?>
-<w:numbering xmlns:wpc="http://schemas.microsoft.com/office/word/2010/wordprocessingCanvas" xmlns:cx="http://schemas.microsoft.com/office/drawing/2014/chartex" xmlns:cx1="http://schemas.microsoft.com/office/drawing/2015/9/8/chartex" xmlns:cx2="http://schemas.microsoft.com/office/drawing/2015/10/21/chartex" xmlns:cx3="http://schemas.microsoft.com/office/drawing/2016/5/9/chartex" xmlns:cx4="http://schemas.microsoft.com/office/drawing/2016/5/10/chartex" xmlns:cx5="http://schemas.microsoft.com/office/drawing/2016/5/11/chartex" xmlns:cx6="http://schemas.microsoft.com/office/drawing/2016/5/12/chartex" xmlns:cx7="http://schemas.microsoft.com/office/drawing/2016/5/13/chartex" xmlns:cx8="http://schemas.microsoft.com/office/drawing/2016/5/14/chartex" xmlns:mc="http://schemas.openxmlformats.org/markup-compatibility/2006" xmlns:aink="http://schemas.microsoft.com/office/drawing/2016/ink" xmlns:am3d="http://schemas.microsoft.com/office/drawing/2017/model3d" xmlns:o="urn:schemas-microsoft-com:office:office" xmlns:r="http://schemas.openxmlformats.org/officeDocument/2006/relationships" xmlns:m="http://schemas.openxmlformats.org/officeDocument/2006/math" xmlns:v="urn:schemas-microsoft-com:vml" xmlns:wp14="http://schemas.microsoft.com/office/word/2010/wordprocessingDrawing" xmlns:wp="http://schemas.openxmlformats.org/drawingml/2006/wordprocessingDrawing" xmlns:w10="urn:schemas-microsoft-com:office:word" xmlns:w="http://schemas.openxmlformats.org/wordprocessingml/2006/main" xmlns:w14="http://schemas.microsoft.com/office/word/2010/wordml" xmlns:w15="http://schemas.microsoft.com/office/word/2012/wordml" xmlns:w16cex="http://schemas.microsoft.com/office/word/2018/wordml/cex" xmlns:w16cid="http://schemas.microsoft.com/office/word/2016/wordml/cid" xmlns:w16="http://schemas.microsoft.com/office/word/2018/wordml" xmlns:w16sdtdh="http://schemas.microsoft.com/office/word/2020/wordml/sdtdatahash" xmlns:w16se="http://schemas.microsoft.com/office/word/2015/wordml/symex" xmlns:wpg="http://schemas.microsoft.com/office/word/2010/wordprocessingGroup" xmlns:wpi="http://schemas.microsoft.com/office/word/2010/wordprocessingInk" xmlns:wne="http://schemas.microsoft.com/office/word/2006/wordml" xmlns:wps="http://schemas.microsoft.com/office/word/2010/wordprocessingShape" mc:Ignorable="w14 w15 w16se w16cid w16 w16cex w16sdtdh wp14">
+<w:numbering xmlns:wpc="http://schemas.microsoft.com/office/word/2010/wordprocessingCanvas" xmlns:cx="http://schemas.microsoft.com/office/drawing/2014/chartex" xmlns:cx1="http://schemas.microsoft.com/office/drawing/2015/9/8/chartex" xmlns:cx2="http://schemas.microsoft.com/office/drawing/2015/10/21/chartex" xmlns:cx3="http://schemas.microsoft.com/office/drawing/2016/5/9/chartex" xmlns:cx4="http://schemas.microsoft.com/office/drawing/2016/5/10/chartex" xmlns:cx5="http://schemas.microsoft.com/office/drawing/2016/5/11/chartex" xmlns:cx6="http://schemas.microsoft.com/office/drawing/2016/5/12/chartex" xmlns:cx7="http://schemas.microsoft.com/office/drawing/2016/5/13/chartex" xmlns:cx8="http://schemas.microsoft.com/office/drawing/2016/5/14/chartex" xmlns:mc="http://schemas.openxmlformats.org/markup-compatibility/2006" xmlns:aink="http://schemas.microsoft.com/office/drawing/2016/ink" xmlns:am3d="http://schemas.microsoft.com/office/drawing/2017/model3d" xmlns:o="urn:schemas-microsoft-com:office:office" xmlns:oel="http://schemas.microsoft.com/office/2019/extlst" xmlns:r="http://schemas.openxmlformats.org/officeDocument/2006/relationships" xmlns:m="http://schemas.openxmlformats.org/officeDocument/2006/math" xmlns:v="urn:schemas-microsoft-com:vml" xmlns:wp14="http://schemas.microsoft.com/office/word/2010/wordprocessingDrawing" xmlns:wp="http://schemas.openxmlformats.org/drawingml/2006/wordprocessingDrawing" xmlns:w10="urn:schemas-microsoft-com:office:word" xmlns:w="http://schemas.openxmlformats.org/wordprocessingml/2006/main" xmlns:w14="http://schemas.microsoft.com/office/word/2010/wordml" xmlns:w15="http://schemas.microsoft.com/office/word/2012/wordml" xmlns:w16cex="http://schemas.microsoft.com/office/word/2018/wordml/cex" xmlns:w16cid="http://schemas.microsoft.com/office/word/2016/wordml/cid" xmlns:w16="http://schemas.microsoft.com/office/word/2018/wordml" xmlns:w16sdtdh="http://schemas.microsoft.com/office/word/2020/wordml/sdtdatahash" xmlns:w16se="http://schemas.microsoft.com/office/word/2015/wordml/symex" xmlns:wpg="http://schemas.microsoft.com/office/word/2010/wordprocessingGroup" xmlns:wpi="http://schemas.microsoft.com/office/word/2010/wordprocessingInk" xmlns:wne="http://schemas.microsoft.com/office/word/2006/wordml" xmlns:wps="http://schemas.microsoft.com/office/word/2010/wordprocessingShape" mc:Ignorable="w14 w15 w16se w16cid w16 w16cex w16sdtdh wp14">
   <w:abstractNum w:abstractNumId="0" w15:restartNumberingAfterBreak="0">
     <w:nsid w:val="12BD0E2C"/>
     <w:multiLevelType w:val="multilevel"/>
@@ -4633,13 +4613,13 @@
       </w:rPr>
     </w:lvl>
   </w:abstractNum>
-  <w:num w:numId="1">
+  <w:num w:numId="1" w16cid:durableId="404189469">
     <w:abstractNumId w:val="2"/>
   </w:num>
-  <w:num w:numId="2">
+  <w:num w:numId="2" w16cid:durableId="1006136355">
     <w:abstractNumId w:val="0"/>
   </w:num>
-  <w:num w:numId="3">
+  <w:num w:numId="3" w16cid:durableId="72170005">
     <w:abstractNumId w:val="1"/>
   </w:num>
 </w:numbering>
@@ -5242,6 +5222,7 @@
   <w:style w:type="character" w:default="1" w:styleId="DefaultParagraphFont">
     <w:name w:val="Default Paragraph Font"/>
     <w:uiPriority w:val="1"/>
+    <w:semiHidden/>
     <w:unhideWhenUsed/>
   </w:style>
   <w:style w:type="table" w:default="1" w:styleId="TableNormal">

</xml_diff>

<commit_message>
add CV last update date to footer
</commit_message>
<xml_diff>
--- a/docs/Banerjee_CV.docx
+++ b/docs/Banerjee_CV.docx
@@ -2619,6 +2619,7 @@
         <w:rPr>
           <w:sz w:val="18"/>
         </w:rPr>
+        <w:lastRenderedPageBreak/>
         <w:t xml:space="preserve">Developed Python test automation script for Triton test-bench landing test </w:t>
       </w:r>
     </w:p>
@@ -2635,7 +2636,6 @@
         <w:rPr>
           <w:sz w:val="18"/>
         </w:rPr>
-        <w:lastRenderedPageBreak/>
         <w:t>Co-developed SQL database for automated processing of Triton System Test Requests</w:t>
       </w:r>
     </w:p>
@@ -3920,6 +3920,7 @@
       <w:headerReference w:type="default" r:id="rId8"/>
       <w:footerReference w:type="default" r:id="rId9"/>
       <w:headerReference w:type="first" r:id="rId10"/>
+      <w:footerReference w:type="first" r:id="rId11"/>
       <w:pgSz w:w="12240" w:h="15840"/>
       <w:pgMar w:top="777" w:right="1080" w:bottom="777" w:left="1080" w:header="720" w:footer="720" w:gutter="0"/>
       <w:cols w:space="720"/>
@@ -4109,6 +4110,19 @@
           </w:pict>
         </mc:Fallback>
       </mc:AlternateContent>
+    </w:r>
+  </w:p>
+</w:ftr>
+</file>
+
+<file path=word/footer2.xml><?xml version="1.0" encoding="utf-8"?>
+<w:ftr xmlns:wpc="http://schemas.microsoft.com/office/word/2010/wordprocessingCanvas" xmlns:cx="http://schemas.microsoft.com/office/drawing/2014/chartex" xmlns:cx1="http://schemas.microsoft.com/office/drawing/2015/9/8/chartex" xmlns:cx2="http://schemas.microsoft.com/office/drawing/2015/10/21/chartex" xmlns:cx3="http://schemas.microsoft.com/office/drawing/2016/5/9/chartex" xmlns:cx4="http://schemas.microsoft.com/office/drawing/2016/5/10/chartex" xmlns:cx5="http://schemas.microsoft.com/office/drawing/2016/5/11/chartex" xmlns:cx6="http://schemas.microsoft.com/office/drawing/2016/5/12/chartex" xmlns:cx7="http://schemas.microsoft.com/office/drawing/2016/5/13/chartex" xmlns:cx8="http://schemas.microsoft.com/office/drawing/2016/5/14/chartex" xmlns:mc="http://schemas.openxmlformats.org/markup-compatibility/2006" xmlns:aink="http://schemas.microsoft.com/office/drawing/2016/ink" xmlns:am3d="http://schemas.microsoft.com/office/drawing/2017/model3d" xmlns:o="urn:schemas-microsoft-com:office:office" xmlns:oel="http://schemas.microsoft.com/office/2019/extlst" xmlns:r="http://schemas.openxmlformats.org/officeDocument/2006/relationships" xmlns:m="http://schemas.openxmlformats.org/officeDocument/2006/math" xmlns:v="urn:schemas-microsoft-com:vml" xmlns:wp14="http://schemas.microsoft.com/office/word/2010/wordprocessingDrawing" xmlns:wp="http://schemas.openxmlformats.org/drawingml/2006/wordprocessingDrawing" xmlns:w10="urn:schemas-microsoft-com:office:word" xmlns:w="http://schemas.openxmlformats.org/wordprocessingml/2006/main" xmlns:w14="http://schemas.microsoft.com/office/word/2010/wordml" xmlns:w15="http://schemas.microsoft.com/office/word/2012/wordml" xmlns:w16cex="http://schemas.microsoft.com/office/word/2018/wordml/cex" xmlns:w16cid="http://schemas.microsoft.com/office/word/2016/wordml/cid" xmlns:w16="http://schemas.microsoft.com/office/word/2018/wordml" xmlns:w16sdtdh="http://schemas.microsoft.com/office/word/2020/wordml/sdtdatahash" xmlns:w16se="http://schemas.microsoft.com/office/word/2015/wordml/symex" xmlns:wpg="http://schemas.microsoft.com/office/word/2010/wordprocessingGroup" xmlns:wpi="http://schemas.microsoft.com/office/word/2010/wordprocessingInk" xmlns:wne="http://schemas.microsoft.com/office/word/2006/wordml" xmlns:wps="http://schemas.microsoft.com/office/word/2010/wordprocessingShape" mc:Ignorable="w14 w15 w16se w16cid w16 w16cex w16sdtdh wp14">
+  <w:p>
+    <w:pPr>
+      <w:pStyle w:val="Footer"/>
+    </w:pPr>
+    <w:r>
+      <w:t>Updated: Fall 2022</w:t>
     </w:r>
   </w:p>
 </w:ftr>

</xml_diff>

<commit_message>
update CV to include Skills
</commit_message>
<xml_diff>
--- a/docs/Banerjee_CV.docx
+++ b/docs/Banerjee_CV.docx
@@ -1228,7 +1228,21 @@
         <w:rPr>
           <w:sz w:val="18"/>
         </w:rPr>
-        <w:t>Calibrated webcams and LIDAR (Velodyne VLP-16), and investigated power management options for tripod platform</w:t>
+        <w:t>Calibrated webcams and LIDAR (</w:t>
+      </w:r>
+      <w:proofErr w:type="spellStart"/>
+      <w:r>
+        <w:rPr>
+          <w:sz w:val="18"/>
+        </w:rPr>
+        <w:t>Velodyne</w:t>
+      </w:r>
+      <w:proofErr w:type="spellEnd"/>
+      <w:r>
+        <w:rPr>
+          <w:sz w:val="18"/>
+        </w:rPr>
+        <w:t xml:space="preserve"> VLP-16), and investigated power management options for tripod platform</w:t>
       </w:r>
     </w:p>
     <w:p>
@@ -1289,12 +1303,21 @@
         </w:tabs>
         <w:spacing w:after="0"/>
       </w:pPr>
+      <w:proofErr w:type="spellStart"/>
       <w:r>
         <w:rPr>
           <w:i/>
           <w:sz w:val="18"/>
         </w:rPr>
-        <w:t>SuperUROP Advanced Undergraduate Research Program</w:t>
+        <w:t>SuperUROP</w:t>
+      </w:r>
+      <w:proofErr w:type="spellEnd"/>
+      <w:r>
+        <w:rPr>
+          <w:i/>
+          <w:sz w:val="18"/>
+        </w:rPr>
+        <w:t xml:space="preserve"> Advanced Undergraduate Research Program</w:t>
       </w:r>
       <w:r>
         <w:rPr>
@@ -1529,8 +1552,16 @@
         <w:rPr>
           <w:sz w:val="18"/>
         </w:rPr>
-        <w:t>Principal Investigator: Prof. Padmanabhan Seshaiyer</w:t>
-      </w:r>
+        <w:t xml:space="preserve">Principal Investigator: Prof. Padmanabhan </w:t>
+      </w:r>
+      <w:proofErr w:type="spellStart"/>
+      <w:r>
+        <w:rPr>
+          <w:sz w:val="18"/>
+        </w:rPr>
+        <w:t>Seshaiyer</w:t>
+      </w:r>
+      <w:proofErr w:type="spellEnd"/>
     </w:p>
     <w:p>
       <w:pPr>
@@ -1747,22 +1778,67 @@
           <w:sz w:val="18"/>
           <w:szCs w:val="18"/>
         </w:rPr>
-        <w:t>, S.K. Gottipati, D. Bhatt, I. Gilitschenski, L. Paull, and D. Rus,</w:t>
-      </w:r>
+        <w:t xml:space="preserve">, S.K. </w:t>
+      </w:r>
+      <w:proofErr w:type="spellStart"/>
       <w:r>
         <w:rPr>
           <w:rFonts w:ascii="Book Antiqua" w:eastAsia="Times New Roman" w:hAnsi="Book Antiqua" w:cs="Times New Roman"/>
           <w:sz w:val="18"/>
           <w:szCs w:val="18"/>
         </w:rPr>
-        <w:t xml:space="preserve"> “Map</w:t>
-      </w:r>
+        <w:t>Gottipati</w:t>
+      </w:r>
+      <w:proofErr w:type="spellEnd"/>
       <w:r>
         <w:rPr>
           <w:rFonts w:ascii="Book Antiqua" w:eastAsia="Times New Roman" w:hAnsi="Book Antiqua" w:cs="Times New Roman"/>
           <w:sz w:val="18"/>
           <w:szCs w:val="18"/>
         </w:rPr>
+        <w:t xml:space="preserve">, D. Bhatt, I. </w:t>
+      </w:r>
+      <w:proofErr w:type="spellStart"/>
+      <w:r>
+        <w:rPr>
+          <w:rFonts w:ascii="Book Antiqua" w:eastAsia="Times New Roman" w:hAnsi="Book Antiqua" w:cs="Times New Roman"/>
+          <w:sz w:val="18"/>
+          <w:szCs w:val="18"/>
+        </w:rPr>
+        <w:t>Gilitschenski</w:t>
+      </w:r>
+      <w:proofErr w:type="spellEnd"/>
+      <w:r>
+        <w:rPr>
+          <w:rFonts w:ascii="Book Antiqua" w:eastAsia="Times New Roman" w:hAnsi="Book Antiqua" w:cs="Times New Roman"/>
+          <w:sz w:val="18"/>
+          <w:szCs w:val="18"/>
+        </w:rPr>
+        <w:t>, L. Paull, and D. Rus,</w:t>
+      </w:r>
+      <w:r>
+        <w:rPr>
+          <w:rFonts w:ascii="Book Antiqua" w:eastAsia="Times New Roman" w:hAnsi="Book Antiqua" w:cs="Times New Roman"/>
+          <w:sz w:val="18"/>
+          <w:szCs w:val="18"/>
+        </w:rPr>
+        <w:t xml:space="preserve"> “</w:t>
+      </w:r>
+      <w:proofErr w:type="spellStart"/>
+      <w:r>
+        <w:rPr>
+          <w:rFonts w:ascii="Book Antiqua" w:eastAsia="Times New Roman" w:hAnsi="Book Antiqua" w:cs="Times New Roman"/>
+          <w:sz w:val="18"/>
+          <w:szCs w:val="18"/>
+        </w:rPr>
+        <w:t>Map</w:t>
+      </w:r>
+      <w:r>
+        <w:rPr>
+          <w:rFonts w:ascii="Book Antiqua" w:eastAsia="Times New Roman" w:hAnsi="Book Antiqua" w:cs="Times New Roman"/>
+          <w:sz w:val="18"/>
+          <w:szCs w:val="18"/>
+        </w:rPr>
         <w:t>L</w:t>
       </w:r>
       <w:r>
@@ -1771,7 +1847,16 @@
           <w:sz w:val="18"/>
           <w:szCs w:val="18"/>
         </w:rPr>
-        <w:t xml:space="preserve">ite: Autonomous </w:t>
+        <w:t>ite</w:t>
+      </w:r>
+      <w:proofErr w:type="spellEnd"/>
+      <w:r>
+        <w:rPr>
+          <w:rFonts w:ascii="Book Antiqua" w:eastAsia="Times New Roman" w:hAnsi="Book Antiqua" w:cs="Times New Roman"/>
+          <w:sz w:val="18"/>
+          <w:szCs w:val="18"/>
+        </w:rPr>
+        <w:t xml:space="preserve">: Autonomous </w:t>
       </w:r>
       <w:r>
         <w:rPr>
@@ -1893,7 +1978,73 @@
           <w:sz w:val="18"/>
           <w:szCs w:val="18"/>
         </w:rPr>
-        <w:t xml:space="preserve">A. Amini, I. Gilitschenski, J. Phillips, J. Moseyko, </w:t>
+        <w:t xml:space="preserve">A. </w:t>
+      </w:r>
+      <w:proofErr w:type="spellStart"/>
+      <w:r>
+        <w:rPr>
+          <w:rFonts w:cs="Times New Roman"/>
+          <w:bCs/>
+          <w:color w:val="262626"/>
+          <w:sz w:val="18"/>
+          <w:szCs w:val="18"/>
+        </w:rPr>
+        <w:t>Amini</w:t>
+      </w:r>
+      <w:proofErr w:type="spellEnd"/>
+      <w:r>
+        <w:rPr>
+          <w:rFonts w:cs="Times New Roman"/>
+          <w:bCs/>
+          <w:color w:val="262626"/>
+          <w:sz w:val="18"/>
+          <w:szCs w:val="18"/>
+        </w:rPr>
+        <w:t xml:space="preserve">, I. </w:t>
+      </w:r>
+      <w:proofErr w:type="spellStart"/>
+      <w:r>
+        <w:rPr>
+          <w:rFonts w:cs="Times New Roman"/>
+          <w:bCs/>
+          <w:color w:val="262626"/>
+          <w:sz w:val="18"/>
+          <w:szCs w:val="18"/>
+        </w:rPr>
+        <w:t>Gilitschenski</w:t>
+      </w:r>
+      <w:proofErr w:type="spellEnd"/>
+      <w:r>
+        <w:rPr>
+          <w:rFonts w:cs="Times New Roman"/>
+          <w:bCs/>
+          <w:color w:val="262626"/>
+          <w:sz w:val="18"/>
+          <w:szCs w:val="18"/>
+        </w:rPr>
+        <w:t xml:space="preserve">, J. Phillips, J. </w:t>
+      </w:r>
+      <w:proofErr w:type="spellStart"/>
+      <w:r>
+        <w:rPr>
+          <w:rFonts w:cs="Times New Roman"/>
+          <w:bCs/>
+          <w:color w:val="262626"/>
+          <w:sz w:val="18"/>
+          <w:szCs w:val="18"/>
+        </w:rPr>
+        <w:t>Moseyko</w:t>
+      </w:r>
+      <w:proofErr w:type="spellEnd"/>
+      <w:r>
+        <w:rPr>
+          <w:rFonts w:cs="Times New Roman"/>
+          <w:bCs/>
+          <w:color w:val="262626"/>
+          <w:sz w:val="18"/>
+          <w:szCs w:val="18"/>
+        </w:rPr>
+        <w:t xml:space="preserve">, </w:t>
       </w:r>
       <w:r>
         <w:rPr>
@@ -1913,8 +2064,9 @@
           <w:sz w:val="18"/>
           <w:szCs w:val="18"/>
         </w:rPr>
-        <w:t xml:space="preserve">, S. Karaman, and D. Rus. </w:t>
-      </w:r>
+        <w:t xml:space="preserve">, S. </w:t>
+      </w:r>
+      <w:proofErr w:type="spellStart"/>
       <w:r>
         <w:rPr>
           <w:rFonts w:cs="Times New Roman"/>
@@ -1923,6 +2075,27 @@
           <w:sz w:val="18"/>
           <w:szCs w:val="18"/>
         </w:rPr>
+        <w:t>Karaman</w:t>
+      </w:r>
+      <w:proofErr w:type="spellEnd"/>
+      <w:r>
+        <w:rPr>
+          <w:rFonts w:cs="Times New Roman"/>
+          <w:bCs/>
+          <w:color w:val="262626"/>
+          <w:sz w:val="18"/>
+          <w:szCs w:val="18"/>
+        </w:rPr>
+        <w:t xml:space="preserve">, and D. Rus. </w:t>
+      </w:r>
+      <w:r>
+        <w:rPr>
+          <w:rFonts w:cs="Times New Roman"/>
+          <w:bCs/>
+          <w:color w:val="262626"/>
+          <w:sz w:val="18"/>
+          <w:szCs w:val="18"/>
+        </w:rPr>
         <w:t>“</w:t>
       </w:r>
       <w:r>
@@ -2075,6 +2248,7 @@
         </w:rPr>
         <w:t xml:space="preserve">riving </w:t>
       </w:r>
+      <w:proofErr w:type="gramStart"/>
       <w:r>
         <w:rPr>
           <w:rFonts w:cs="Times New Roman"/>
@@ -2093,7 +2267,18 @@
           <w:sz w:val="18"/>
           <w:szCs w:val="18"/>
         </w:rPr>
-        <w:t xml:space="preserve">rom </w:t>
+        <w:t>rom</w:t>
+      </w:r>
+      <w:proofErr w:type="gramEnd"/>
+      <w:r>
+        <w:rPr>
+          <w:rFonts w:cs="Times New Roman"/>
+          <w:bCs/>
+          <w:color w:val="262626"/>
+          <w:sz w:val="18"/>
+          <w:szCs w:val="18"/>
+        </w:rPr>
+        <w:t xml:space="preserve"> </w:t>
       </w:r>
       <w:r>
         <w:rPr>
@@ -2261,7 +2446,29 @@
           <w:sz w:val="18"/>
           <w:szCs w:val="18"/>
         </w:rPr>
-        <w:t xml:space="preserve"> &amp; P. Seshaiyer. “Computational Mechanics of a Coupled Flow-Structure Interaction Problem with Applications to Bio-Inspired Micro Air Vehicles,” </w:t>
+        <w:t xml:space="preserve"> &amp; P. </w:t>
+      </w:r>
+      <w:proofErr w:type="spellStart"/>
+      <w:r>
+        <w:rPr>
+          <w:rFonts w:cs="Times New Roman"/>
+          <w:bCs/>
+          <w:color w:val="262626"/>
+          <w:sz w:val="18"/>
+          <w:szCs w:val="18"/>
+        </w:rPr>
+        <w:t>Seshaiyer</w:t>
+      </w:r>
+      <w:proofErr w:type="spellEnd"/>
+      <w:r>
+        <w:rPr>
+          <w:rFonts w:cs="Times New Roman"/>
+          <w:bCs/>
+          <w:color w:val="262626"/>
+          <w:sz w:val="18"/>
+          <w:szCs w:val="18"/>
+        </w:rPr>
+        <w:t xml:space="preserve">. “Computational Mechanics of a Coupled Flow-Structure Interaction Problem with Applications to Bio-Inspired Micro Air Vehicles,” </w:t>
       </w:r>
       <w:r>
         <w:rPr>
@@ -2352,7 +2559,29 @@
           <w:sz w:val="18"/>
           <w:szCs w:val="18"/>
         </w:rPr>
-        <w:t xml:space="preserve"> &amp; P. Seshaiyer, “On the Stability of Lung Parenchymal Lesions with Applications to Early Pneumothorax Diagnosis,” </w:t>
+        <w:t xml:space="preserve"> &amp; P. </w:t>
+      </w:r>
+      <w:proofErr w:type="spellStart"/>
+      <w:r>
+        <w:rPr>
+          <w:rFonts w:cs="Times New Roman"/>
+          <w:bCs/>
+          <w:color w:val="262626"/>
+          <w:sz w:val="18"/>
+          <w:szCs w:val="18"/>
+        </w:rPr>
+        <w:t>Seshaiyer</w:t>
+      </w:r>
+      <w:proofErr w:type="spellEnd"/>
+      <w:r>
+        <w:rPr>
+          <w:rFonts w:cs="Times New Roman"/>
+          <w:bCs/>
+          <w:color w:val="262626"/>
+          <w:sz w:val="18"/>
+          <w:szCs w:val="18"/>
+        </w:rPr>
+        <w:t xml:space="preserve">, “On the Stability of Lung Parenchymal Lesions with Applications to Early Pneumothorax Diagnosis,” </w:t>
       </w:r>
       <w:r>
         <w:rPr>
@@ -2420,7 +2649,23 @@
           <w:b/>
           <w:sz w:val="18"/>
         </w:rPr>
-        <w:t>Autoliv (now Veoneer)</w:t>
+        <w:t xml:space="preserve">Autoliv (now </w:t>
+      </w:r>
+      <w:proofErr w:type="spellStart"/>
+      <w:r>
+        <w:rPr>
+          <w:b/>
+          <w:sz w:val="18"/>
+        </w:rPr>
+        <w:t>Veoneer</w:t>
+      </w:r>
+      <w:proofErr w:type="spellEnd"/>
+      <w:r>
+        <w:rPr>
+          <w:b/>
+          <w:sz w:val="18"/>
+        </w:rPr>
+        <w:t>)</w:t>
       </w:r>
       <w:bookmarkEnd w:id="2"/>
       <w:r>
@@ -2488,7 +2733,21 @@
         <w:rPr>
           <w:sz w:val="18"/>
         </w:rPr>
-        <w:t xml:space="preserve"> data (Velodyne HDL-64) using point cloud registration to maintain coherent point cloud history and advance lane/object tracking algorithms</w:t>
+        <w:t xml:space="preserve"> data (</w:t>
+      </w:r>
+      <w:proofErr w:type="spellStart"/>
+      <w:r>
+        <w:rPr>
+          <w:sz w:val="18"/>
+        </w:rPr>
+        <w:t>Velodyne</w:t>
+      </w:r>
+      <w:proofErr w:type="spellEnd"/>
+      <w:r>
+        <w:rPr>
+          <w:sz w:val="18"/>
+        </w:rPr>
+        <w:t xml:space="preserve"> HDL-64) using point cloud registration to maintain coherent point cloud history and advance lane/object tracking algorithms</w:t>
       </w:r>
     </w:p>
     <w:p>
@@ -2504,7 +2763,21 @@
         <w:rPr>
           <w:sz w:val="18"/>
         </w:rPr>
-        <w:t xml:space="preserve">Investigated mapping/registration techniques with lower-resolution (Velodyne VLP-32) </w:t>
+        <w:t>Investigated mapping/registration techniques with lower-resolution (</w:t>
+      </w:r>
+      <w:proofErr w:type="spellStart"/>
+      <w:r>
+        <w:rPr>
+          <w:sz w:val="18"/>
+        </w:rPr>
+        <w:t>Velodyne</w:t>
+      </w:r>
+      <w:proofErr w:type="spellEnd"/>
+      <w:r>
+        <w:rPr>
+          <w:sz w:val="18"/>
+        </w:rPr>
+        <w:t xml:space="preserve"> VLP-32) </w:t>
       </w:r>
       <w:r>
         <w:rPr>
@@ -2670,8 +2943,16 @@
         <w:rPr>
           <w:sz w:val="18"/>
         </w:rPr>
-        <w:t>Researched test automation methods for future modular hot-bench</w:t>
-      </w:r>
+        <w:t xml:space="preserve">Researched test automation methods for future modular </w:t>
+      </w:r>
+      <w:proofErr w:type="gramStart"/>
+      <w:r>
+        <w:rPr>
+          <w:sz w:val="18"/>
+        </w:rPr>
+        <w:t>hot-bench</w:t>
+      </w:r>
+      <w:proofErr w:type="gramEnd"/>
     </w:p>
     <w:p>
       <w:pPr>
@@ -3139,7 +3420,21 @@
         <w:rPr>
           <w:sz w:val="18"/>
         </w:rPr>
-        <w:t xml:space="preserve"> Prof. Haym Hirsh at Cornell CS Student Recognition Event (May 2021)</w:t>
+        <w:t xml:space="preserve"> Prof. </w:t>
+      </w:r>
+      <w:proofErr w:type="spellStart"/>
+      <w:r>
+        <w:rPr>
+          <w:sz w:val="18"/>
+        </w:rPr>
+        <w:t>Haym</w:t>
+      </w:r>
+      <w:proofErr w:type="spellEnd"/>
+      <w:r>
+        <w:rPr>
+          <w:sz w:val="18"/>
+        </w:rPr>
+        <w:t xml:space="preserve"> Hirsh at Cornell CS Student Recognition Event (May 2021)</w:t>
       </w:r>
     </w:p>
     <w:p>
@@ -3651,7 +3946,23 @@
               <w:sz w:val="18"/>
               <w:szCs w:val="21"/>
             </w:rPr>
-            <w:t xml:space="preserve">Experimented with conditional variational autoencoder (CVAE) and PixelCNN </w:t>
+            <w:t xml:space="preserve">Experimented with conditional variational autoencoder (CVAE) and </w:t>
+          </w:r>
+          <w:proofErr w:type="spellStart"/>
+          <w:r>
+            <w:rPr>
+              <w:sz w:val="18"/>
+              <w:szCs w:val="21"/>
+            </w:rPr>
+            <w:t>PixelCNN</w:t>
+          </w:r>
+          <w:proofErr w:type="spellEnd"/>
+          <w:r>
+            <w:rPr>
+              <w:sz w:val="18"/>
+              <w:szCs w:val="21"/>
+            </w:rPr>
+            <w:t xml:space="preserve"> </w:t>
           </w:r>
           <w:r>
             <w:rPr>
@@ -3678,8 +3989,17 @@
               <w:rFonts w:asciiTheme="minorHAnsi" w:hAnsiTheme="minorHAnsi"/>
               <w:sz w:val="18"/>
             </w:rPr>
-            <w:t>3D Point Cloud Clustering Using Small-Variance Asymptotics</w:t>
+            <w:t xml:space="preserve">3D Point Cloud Clustering Using Small-Variance </w:t>
           </w:r>
+          <w:proofErr w:type="spellStart"/>
+          <w:r>
+            <w:rPr>
+              <w:rFonts w:asciiTheme="minorHAnsi" w:hAnsiTheme="minorHAnsi"/>
+              <w:sz w:val="18"/>
+            </w:rPr>
+            <w:t>Asymptotics</w:t>
+          </w:r>
+          <w:proofErr w:type="spellEnd"/>
         </w:sdtContent>
       </w:sdt>
       <w:r>
@@ -3748,7 +4068,35 @@
             <w:rPr>
               <w:sz w:val="18"/>
             </w:rPr>
-            <w:t>Explored Bayesian non-parametric clustering of 3D point cloud data using small-variance asymptotics approximate inference algorithms</w:t>
+            <w:t xml:space="preserve">Explored Bayesian non-parametric clustering of 3D point cloud data using </w:t>
+          </w:r>
+          <w:proofErr w:type="gramStart"/>
+          <w:r>
+            <w:rPr>
+              <w:sz w:val="18"/>
+            </w:rPr>
+            <w:t>small-variance</w:t>
+          </w:r>
+          <w:proofErr w:type="gramEnd"/>
+          <w:r>
+            <w:rPr>
+              <w:sz w:val="18"/>
+            </w:rPr>
+            <w:t xml:space="preserve"> </w:t>
+          </w:r>
+          <w:proofErr w:type="spellStart"/>
+          <w:r>
+            <w:rPr>
+              <w:sz w:val="18"/>
+            </w:rPr>
+            <w:t>asymptotics</w:t>
+          </w:r>
+          <w:proofErr w:type="spellEnd"/>
+          <w:r>
+            <w:rPr>
+              <w:sz w:val="18"/>
+            </w:rPr>
+            <w:t xml:space="preserve"> approximate inference algorithms</w:t>
           </w:r>
         </w:sdtContent>
       </w:sdt>
@@ -3771,7 +4119,49 @@
             <w:rPr>
               <w:sz w:val="18"/>
             </w:rPr>
-            <w:t>Implemented Kulis and Jordan (2012) small-variance asymptotics algorithm for DP-GMM and Straub et al. (2015) algorithm for DP-vMF-MM in Python</w:t>
+            <w:t xml:space="preserve">Implemented </w:t>
+          </w:r>
+          <w:proofErr w:type="spellStart"/>
+          <w:r>
+            <w:rPr>
+              <w:sz w:val="18"/>
+            </w:rPr>
+            <w:t>Kulis</w:t>
+          </w:r>
+          <w:proofErr w:type="spellEnd"/>
+          <w:r>
+            <w:rPr>
+              <w:sz w:val="18"/>
+            </w:rPr>
+            <w:t xml:space="preserve"> and Jordan (2012) small-variance </w:t>
+          </w:r>
+          <w:proofErr w:type="spellStart"/>
+          <w:r>
+            <w:rPr>
+              <w:sz w:val="18"/>
+            </w:rPr>
+            <w:t>asymptotics</w:t>
+          </w:r>
+          <w:proofErr w:type="spellEnd"/>
+          <w:r>
+            <w:rPr>
+              <w:sz w:val="18"/>
+            </w:rPr>
+            <w:t xml:space="preserve"> algorithm for DP-GMM and Straub et al. (2015) algorithm for DP-</w:t>
+          </w:r>
+          <w:proofErr w:type="spellStart"/>
+          <w:r>
+            <w:rPr>
+              <w:sz w:val="18"/>
+            </w:rPr>
+            <w:t>vMF</w:t>
+          </w:r>
+          <w:proofErr w:type="spellEnd"/>
+          <w:r>
+            <w:rPr>
+              <w:sz w:val="18"/>
+            </w:rPr>
+            <w:t>-MM in Python</w:t>
           </w:r>
         </w:p>
       </w:sdtContent>
@@ -3908,7 +4298,151 @@
       <w:pPr>
         <w:pStyle w:val="ListBullet"/>
         <w:spacing w:after="0"/>
-      </w:pPr>
+        <w:rPr>
+          <w:sz w:val="18"/>
+        </w:rPr>
+      </w:pPr>
+    </w:p>
+    <w:p>
+      <w:pPr>
+        <w:pStyle w:val="BodyText"/>
+        <w:pBdr>
+          <w:bottom w:val="single" w:sz="4" w:space="0" w:color="000000"/>
+        </w:pBdr>
+        <w:spacing w:after="100"/>
+      </w:pPr>
+      <w:r>
+        <w:rPr>
+          <w:rFonts w:asciiTheme="majorHAnsi" w:hAnsiTheme="majorHAnsi"/>
+          <w:b/>
+          <w:sz w:val="24"/>
+          <w:szCs w:val="28"/>
+        </w:rPr>
+        <w:t>SKILLS</w:t>
+      </w:r>
+    </w:p>
+    <w:p>
+      <w:pPr>
+        <w:rPr>
+          <w:sz w:val="18"/>
+        </w:rPr>
+      </w:pPr>
+      <w:r>
+        <w:rPr>
+          <w:b/>
+          <w:sz w:val="18"/>
+        </w:rPr>
+        <w:t xml:space="preserve">Programming </w:t>
+      </w:r>
+      <w:r>
+        <w:rPr>
+          <w:b/>
+          <w:sz w:val="18"/>
+        </w:rPr>
+        <w:t>L</w:t>
+      </w:r>
+      <w:r>
+        <w:rPr>
+          <w:b/>
+          <w:sz w:val="18"/>
+        </w:rPr>
+        <w:t>anguages</w:t>
+      </w:r>
+      <w:r>
+        <w:rPr>
+          <w:sz w:val="18"/>
+        </w:rPr>
+        <w:t xml:space="preserve">: Python, </w:t>
+      </w:r>
+      <w:r>
+        <w:rPr>
+          <w:sz w:val="18"/>
+        </w:rPr>
+        <w:t>MATLAB</w:t>
+      </w:r>
+      <w:r>
+        <w:rPr>
+          <w:sz w:val="18"/>
+        </w:rPr>
+        <w:t xml:space="preserve">, </w:t>
+      </w:r>
+      <w:r>
+        <w:rPr>
+          <w:sz w:val="18"/>
+        </w:rPr>
+        <w:t xml:space="preserve">C++, Java, C, </w:t>
+      </w:r>
+      <w:r>
+        <w:rPr>
+          <w:sz w:val="18"/>
+        </w:rPr>
+        <w:t>HTML</w:t>
+      </w:r>
+      <w:r>
+        <w:rPr>
+          <w:sz w:val="18"/>
+        </w:rPr>
+        <w:t>, LaTeX</w:t>
+      </w:r>
+    </w:p>
+    <w:p>
+      <w:pPr>
+        <w:rPr>
+          <w:bCs/>
+          <w:sz w:val="18"/>
+        </w:rPr>
+      </w:pPr>
+      <w:r>
+        <w:rPr>
+          <w:b/>
+          <w:sz w:val="18"/>
+        </w:rPr>
+        <w:t>Frameworks</w:t>
+      </w:r>
+      <w:r>
+        <w:rPr>
+          <w:b/>
+          <w:sz w:val="18"/>
+        </w:rPr>
+        <w:t>/Libraries</w:t>
+      </w:r>
+      <w:r>
+        <w:rPr>
+          <w:b/>
+          <w:sz w:val="18"/>
+        </w:rPr>
+        <w:t xml:space="preserve">: </w:t>
+      </w:r>
+      <w:proofErr w:type="spellStart"/>
+      <w:r>
+        <w:rPr>
+          <w:bCs/>
+          <w:sz w:val="18"/>
+        </w:rPr>
+        <w:t>PyTorch</w:t>
+      </w:r>
+      <w:proofErr w:type="spellEnd"/>
+      <w:r>
+        <w:rPr>
+          <w:bCs/>
+          <w:sz w:val="18"/>
+        </w:rPr>
+        <w:t>, ROS</w:t>
+      </w:r>
+      <w:r>
+        <w:rPr>
+          <w:bCs/>
+          <w:sz w:val="18"/>
+        </w:rPr>
+        <w:t>, Scikit-learn</w:t>
+      </w:r>
+      <w:r>
+        <w:rPr>
+          <w:bCs/>
+          <w:sz w:val="18"/>
+        </w:rPr>
+        <w:t xml:space="preserve"> </w:t>
+      </w:r>
     </w:p>
     <w:p>
       <w:pPr>
@@ -4064,7 +4598,7 @@
         </mc:Choice>
         <mc:Fallback>
           <w:pict>
-            <v:rect w14:anchorId="24BDF3E6" id="Frame1" o:spid="_x0000_s1026" style="position:absolute;margin-left:-45.8pt;margin-top:.05pt;width:5.4pt;height:12pt;z-index:-503316477;visibility:visible;mso-wrap-style:square;mso-wrap-distance-left:0;mso-wrap-distance-top:0;mso-wrap-distance-right:0;mso-wrap-distance-bottom:0;mso-position-horizontal:right;mso-position-horizontal-relative:margin;mso-position-vertical:absolute;mso-position-vertical-relative:text;v-text-anchor:top" o:gfxdata="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" filled="f" stroked="f">
+            <v:rect w14:anchorId="24BDF3E6" id="Frame1" o:spid="_x0000_s1026" style="position:absolute;margin-left:-45.8pt;margin-top:.05pt;width:5.4pt;height:12pt;z-index:-503316477;visibility:visible;mso-wrap-style:square;mso-wrap-distance-left:0;mso-wrap-distance-top:0;mso-wrap-distance-right:0;mso-wrap-distance-bottom:0;mso-position-horizontal:right;mso-position-horizontal-relative:margin;mso-position-vertical:absolute;mso-position-vertical-relative:text;v-text-anchor:top" o:gfxdata="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" filled="f" stroked="f">
               <v:textbox style="mso-fit-shape-to-text:t" inset="0,0,0,0">
                 <w:txbxContent>
                   <w:p>
@@ -4199,7 +4733,21 @@
       <w:rPr>
         <w:sz w:val="16"/>
       </w:rPr>
-      <w:t xml:space="preserve">Phone: (703)-743-4178  E-Mail: </w:t>
+      <w:t>Phone: (703)-743-</w:t>
+    </w:r>
+    <w:proofErr w:type="gramStart"/>
+    <w:r>
+      <w:rPr>
+        <w:sz w:val="16"/>
+      </w:rPr>
+      <w:t>4178  E-Mail</w:t>
+    </w:r>
+    <w:proofErr w:type="gramEnd"/>
+    <w:r>
+      <w:rPr>
+        <w:sz w:val="16"/>
+      </w:rPr>
+      <w:t xml:space="preserve">: </w:t>
     </w:r>
     <w:r>
       <w:rPr>
@@ -4287,7 +4835,21 @@
         <w:sz w:val="16"/>
       </w:rPr>
       <w:br/>
-      <w:t xml:space="preserve">Phone: (703)-743-4178  E-Mail: </w:t>
+      <w:t>Phone: (703)-743-</w:t>
+    </w:r>
+    <w:proofErr w:type="gramStart"/>
+    <w:r>
+      <w:rPr>
+        <w:sz w:val="16"/>
+      </w:rPr>
+      <w:t>4178  E-Mail</w:t>
+    </w:r>
+    <w:proofErr w:type="gramEnd"/>
+    <w:r>
+      <w:rPr>
+        <w:sz w:val="16"/>
+      </w:rPr>
+      <w:t xml:space="preserve">: </w:t>
     </w:r>
     <w:r>
       <w:rPr>

</xml_diff>

<commit_message>
add service/honors to CV
</commit_message>
<xml_diff>
--- a/docs/Banerjee_CV.docx
+++ b/docs/Banerjee_CV.docx
@@ -515,7 +515,21 @@
           <w:sz w:val="18"/>
           <w:szCs w:val="18"/>
         </w:rPr>
-        <w:t>Principal Investigator: Prof. Mark Campbell</w:t>
+        <w:t>Principal Investigator: Prof. Mark Campbel</w:t>
+      </w:r>
+      <w:r>
+        <w:rPr>
+          <w:sz w:val="18"/>
+          <w:szCs w:val="18"/>
+        </w:rPr>
+        <w:t>l</w:t>
+      </w:r>
+      <w:r>
+        <w:rPr>
+          <w:sz w:val="18"/>
+          <w:szCs w:val="18"/>
+        </w:rPr>
+        <w:t xml:space="preserve"> </w:t>
       </w:r>
     </w:p>
     <w:p>
@@ -1271,21 +1285,7 @@
         <w:rPr>
           <w:sz w:val="18"/>
         </w:rPr>
-        <w:t>Calibrated webcams and LIDAR (</w:t>
-      </w:r>
-      <w:proofErr w:type="spellStart"/>
-      <w:r>
-        <w:rPr>
-          <w:sz w:val="18"/>
-        </w:rPr>
-        <w:t>Velodyne</w:t>
-      </w:r>
-      <w:proofErr w:type="spellEnd"/>
-      <w:r>
-        <w:rPr>
-          <w:sz w:val="18"/>
-        </w:rPr>
-        <w:t xml:space="preserve"> VLP-16), and investigated power management options for tripod platform</w:t>
+        <w:t>Calibrated webcams and LIDAR (Velodyne VLP-16), and investigated power management options for tripod platform</w:t>
       </w:r>
     </w:p>
     <w:p>
@@ -1346,21 +1346,12 @@
         </w:tabs>
         <w:spacing w:after="0"/>
       </w:pPr>
-      <w:proofErr w:type="spellStart"/>
       <w:r>
         <w:rPr>
           <w:i/>
           <w:sz w:val="18"/>
         </w:rPr>
-        <w:t>SuperUROP</w:t>
-      </w:r>
-      <w:proofErr w:type="spellEnd"/>
-      <w:r>
-        <w:rPr>
-          <w:i/>
-          <w:sz w:val="18"/>
-        </w:rPr>
-        <w:t xml:space="preserve"> Advanced Undergraduate Research Program</w:t>
+        <w:t>SuperUROP Advanced Undergraduate Research Program</w:t>
       </w:r>
       <w:r>
         <w:rPr>
@@ -1595,16 +1586,8 @@
         <w:rPr>
           <w:sz w:val="18"/>
         </w:rPr>
-        <w:t xml:space="preserve">Principal Investigator: Prof. Padmanabhan </w:t>
-      </w:r>
-      <w:proofErr w:type="spellStart"/>
-      <w:r>
-        <w:rPr>
-          <w:sz w:val="18"/>
-        </w:rPr>
-        <w:t>Seshaiyer</w:t>
-      </w:r>
-      <w:proofErr w:type="spellEnd"/>
+        <w:t>Principal Investigator: Prof. Padmanabhan Seshaiyer</w:t>
+      </w:r>
     </w:p>
     <w:p>
       <w:pPr>
@@ -1821,85 +1804,31 @@
           <w:sz w:val="18"/>
           <w:szCs w:val="18"/>
         </w:rPr>
-        <w:t xml:space="preserve">, S.K. </w:t>
-      </w:r>
-      <w:proofErr w:type="spellStart"/>
+        <w:t>, S.K. Gottipati, D. Bhatt, I. Gilitschenski, L. Paull, and D. Rus,</w:t>
+      </w:r>
       <w:r>
         <w:rPr>
           <w:rFonts w:ascii="Book Antiqua" w:eastAsia="Times New Roman" w:hAnsi="Book Antiqua" w:cs="Times New Roman"/>
           <w:sz w:val="18"/>
           <w:szCs w:val="18"/>
         </w:rPr>
-        <w:t>Gottipati</w:t>
-      </w:r>
-      <w:proofErr w:type="spellEnd"/>
+        <w:t xml:space="preserve"> “Map</w:t>
+      </w:r>
       <w:r>
         <w:rPr>
           <w:rFonts w:ascii="Book Antiqua" w:eastAsia="Times New Roman" w:hAnsi="Book Antiqua" w:cs="Times New Roman"/>
           <w:sz w:val="18"/>
           <w:szCs w:val="18"/>
         </w:rPr>
-        <w:t xml:space="preserve">, D. Bhatt, I. </w:t>
-      </w:r>
-      <w:proofErr w:type="spellStart"/>
+        <w:t>L</w:t>
+      </w:r>
       <w:r>
         <w:rPr>
           <w:rFonts w:ascii="Book Antiqua" w:eastAsia="Times New Roman" w:hAnsi="Book Antiqua" w:cs="Times New Roman"/>
           <w:sz w:val="18"/>
           <w:szCs w:val="18"/>
         </w:rPr>
-        <w:t>Gilitschenski</w:t>
-      </w:r>
-      <w:proofErr w:type="spellEnd"/>
-      <w:r>
-        <w:rPr>
-          <w:rFonts w:ascii="Book Antiqua" w:eastAsia="Times New Roman" w:hAnsi="Book Antiqua" w:cs="Times New Roman"/>
-          <w:sz w:val="18"/>
-          <w:szCs w:val="18"/>
-        </w:rPr>
-        <w:t>, L. Paull, and D. Rus,</w:t>
-      </w:r>
-      <w:r>
-        <w:rPr>
-          <w:rFonts w:ascii="Book Antiqua" w:eastAsia="Times New Roman" w:hAnsi="Book Antiqua" w:cs="Times New Roman"/>
-          <w:sz w:val="18"/>
-          <w:szCs w:val="18"/>
-        </w:rPr>
-        <w:t xml:space="preserve"> “</w:t>
-      </w:r>
-      <w:proofErr w:type="spellStart"/>
-      <w:r>
-        <w:rPr>
-          <w:rFonts w:ascii="Book Antiqua" w:eastAsia="Times New Roman" w:hAnsi="Book Antiqua" w:cs="Times New Roman"/>
-          <w:sz w:val="18"/>
-          <w:szCs w:val="18"/>
-        </w:rPr>
-        <w:t>Map</w:t>
-      </w:r>
-      <w:r>
-        <w:rPr>
-          <w:rFonts w:ascii="Book Antiqua" w:eastAsia="Times New Roman" w:hAnsi="Book Antiqua" w:cs="Times New Roman"/>
-          <w:sz w:val="18"/>
-          <w:szCs w:val="18"/>
-        </w:rPr>
-        <w:t>L</w:t>
-      </w:r>
-      <w:r>
-        <w:rPr>
-          <w:rFonts w:ascii="Book Antiqua" w:eastAsia="Times New Roman" w:hAnsi="Book Antiqua" w:cs="Times New Roman"/>
-          <w:sz w:val="18"/>
-          <w:szCs w:val="18"/>
-        </w:rPr>
-        <w:t>ite</w:t>
-      </w:r>
-      <w:proofErr w:type="spellEnd"/>
-      <w:r>
-        <w:rPr>
-          <w:rFonts w:ascii="Book Antiqua" w:eastAsia="Times New Roman" w:hAnsi="Book Antiqua" w:cs="Times New Roman"/>
-          <w:sz w:val="18"/>
-          <w:szCs w:val="18"/>
-        </w:rPr>
-        <w:t xml:space="preserve">: Autonomous </w:t>
+        <w:t xml:space="preserve">ite: Autonomous </w:t>
       </w:r>
       <w:r>
         <w:rPr>
@@ -2021,9 +1950,18 @@
           <w:sz w:val="18"/>
           <w:szCs w:val="18"/>
         </w:rPr>
-        <w:t xml:space="preserve">A. </w:t>
-      </w:r>
-      <w:proofErr w:type="spellStart"/>
+        <w:t xml:space="preserve">A. Amini, I. Gilitschenski, J. Phillips, J. Moseyko, </w:t>
+      </w:r>
+      <w:r>
+        <w:rPr>
+          <w:rFonts w:cs="Times New Roman"/>
+          <w:b/>
+          <w:color w:val="262626"/>
+          <w:sz w:val="18"/>
+          <w:szCs w:val="18"/>
+        </w:rPr>
+        <w:t>R. Banerjee</w:t>
+      </w:r>
       <w:r>
         <w:rPr>
           <w:rFonts w:cs="Times New Roman"/>
@@ -2032,9 +1970,8 @@
           <w:sz w:val="18"/>
           <w:szCs w:val="18"/>
         </w:rPr>
-        <w:t>Amini</w:t>
-      </w:r>
-      <w:proofErr w:type="spellEnd"/>
+        <w:t xml:space="preserve">, S. Karaman, and D. Rus. </w:t>
+      </w:r>
       <w:r>
         <w:rPr>
           <w:rFonts w:cs="Times New Roman"/>
@@ -2043,9 +1980,8 @@
           <w:sz w:val="18"/>
           <w:szCs w:val="18"/>
         </w:rPr>
-        <w:t xml:space="preserve">, I. </w:t>
-      </w:r>
-      <w:proofErr w:type="spellStart"/>
+        <w:t>“</w:t>
+      </w:r>
       <w:r>
         <w:rPr>
           <w:rFonts w:cs="Times New Roman"/>
@@ -2054,9 +1990,8 @@
           <w:sz w:val="18"/>
           <w:szCs w:val="18"/>
         </w:rPr>
-        <w:t>Gilitschenski</w:t>
-      </w:r>
-      <w:proofErr w:type="spellEnd"/>
+        <w:t xml:space="preserve">Learning </w:t>
+      </w:r>
       <w:r>
         <w:rPr>
           <w:rFonts w:cs="Times New Roman"/>
@@ -2065,9 +2000,8 @@
           <w:sz w:val="18"/>
           <w:szCs w:val="18"/>
         </w:rPr>
-        <w:t xml:space="preserve">, J. Phillips, J. </w:t>
-      </w:r>
-      <w:proofErr w:type="spellStart"/>
+        <w:t>Robust</w:t>
+      </w:r>
       <w:r>
         <w:rPr>
           <w:rFonts w:cs="Times New Roman"/>
@@ -2076,9 +2010,8 @@
           <w:sz w:val="18"/>
           <w:szCs w:val="18"/>
         </w:rPr>
-        <w:t>Moseyko</w:t>
-      </w:r>
-      <w:proofErr w:type="spellEnd"/>
+        <w:t xml:space="preserve"> </w:t>
+      </w:r>
       <w:r>
         <w:rPr>
           <w:rFonts w:cs="Times New Roman"/>
@@ -2087,17 +2020,7 @@
           <w:sz w:val="18"/>
           <w:szCs w:val="18"/>
         </w:rPr>
-        <w:t xml:space="preserve">, </w:t>
-      </w:r>
-      <w:r>
-        <w:rPr>
-          <w:rFonts w:cs="Times New Roman"/>
-          <w:b/>
-          <w:color w:val="262626"/>
-          <w:sz w:val="18"/>
-          <w:szCs w:val="18"/>
-        </w:rPr>
-        <w:t>R. Banerjee</w:t>
+        <w:t>Control</w:t>
       </w:r>
       <w:r>
         <w:rPr>
@@ -2107,9 +2030,8 @@
           <w:sz w:val="18"/>
           <w:szCs w:val="18"/>
         </w:rPr>
-        <w:t xml:space="preserve">, S. </w:t>
-      </w:r>
-      <w:proofErr w:type="spellStart"/>
+        <w:t xml:space="preserve"> </w:t>
+      </w:r>
       <w:r>
         <w:rPr>
           <w:rFonts w:cs="Times New Roman"/>
@@ -2118,9 +2040,8 @@
           <w:sz w:val="18"/>
           <w:szCs w:val="18"/>
         </w:rPr>
-        <w:t>Karaman</w:t>
-      </w:r>
-      <w:proofErr w:type="spellEnd"/>
+        <w:t>Policies</w:t>
+      </w:r>
       <w:r>
         <w:rPr>
           <w:rFonts w:cs="Times New Roman"/>
@@ -2129,7 +2050,7 @@
           <w:sz w:val="18"/>
           <w:szCs w:val="18"/>
         </w:rPr>
-        <w:t xml:space="preserve">, and D. Rus. </w:t>
+        <w:t xml:space="preserve"> for </w:t>
       </w:r>
       <w:r>
         <w:rPr>
@@ -2139,7 +2060,7 @@
           <w:sz w:val="18"/>
           <w:szCs w:val="18"/>
         </w:rPr>
-        <w:t>“</w:t>
+        <w:t>E</w:t>
       </w:r>
       <w:r>
         <w:rPr>
@@ -2149,7 +2070,7 @@
           <w:sz w:val="18"/>
           <w:szCs w:val="18"/>
         </w:rPr>
-        <w:t xml:space="preserve">Learning </w:t>
+        <w:t>nd-to-</w:t>
       </w:r>
       <w:r>
         <w:rPr>
@@ -2159,7 +2080,7 @@
           <w:sz w:val="18"/>
           <w:szCs w:val="18"/>
         </w:rPr>
-        <w:t>Robust</w:t>
+        <w:t>E</w:t>
       </w:r>
       <w:r>
         <w:rPr>
@@ -2169,7 +2090,7 @@
           <w:sz w:val="18"/>
           <w:szCs w:val="18"/>
         </w:rPr>
-        <w:t xml:space="preserve"> </w:t>
+        <w:t xml:space="preserve">nd </w:t>
       </w:r>
       <w:r>
         <w:rPr>
@@ -2179,7 +2100,7 @@
           <w:sz w:val="18"/>
           <w:szCs w:val="18"/>
         </w:rPr>
-        <w:t>Control</w:t>
+        <w:t>A</w:t>
       </w:r>
       <w:r>
         <w:rPr>
@@ -2189,7 +2110,7 @@
           <w:sz w:val="18"/>
           <w:szCs w:val="18"/>
         </w:rPr>
-        <w:t xml:space="preserve"> </w:t>
+        <w:t xml:space="preserve">utonomous </w:t>
       </w:r>
       <w:r>
         <w:rPr>
@@ -2199,7 +2120,7 @@
           <w:sz w:val="18"/>
           <w:szCs w:val="18"/>
         </w:rPr>
-        <w:t>Policies</w:t>
+        <w:t>D</w:t>
       </w:r>
       <w:r>
         <w:rPr>
@@ -2209,7 +2130,7 @@
           <w:sz w:val="18"/>
           <w:szCs w:val="18"/>
         </w:rPr>
-        <w:t xml:space="preserve"> for </w:t>
+        <w:t xml:space="preserve">riving </w:t>
       </w:r>
       <w:r>
         <w:rPr>
@@ -2219,7 +2140,7 @@
           <w:sz w:val="18"/>
           <w:szCs w:val="18"/>
         </w:rPr>
-        <w:t>E</w:t>
+        <w:t>F</w:t>
       </w:r>
       <w:r>
         <w:rPr>
@@ -2229,99 +2150,7 @@
           <w:sz w:val="18"/>
           <w:szCs w:val="18"/>
         </w:rPr>
-        <w:t>nd-to-</w:t>
-      </w:r>
-      <w:r>
-        <w:rPr>
-          <w:rFonts w:cs="Times New Roman"/>
-          <w:bCs/>
-          <w:color w:val="262626"/>
-          <w:sz w:val="18"/>
-          <w:szCs w:val="18"/>
-        </w:rPr>
-        <w:t>E</w:t>
-      </w:r>
-      <w:r>
-        <w:rPr>
-          <w:rFonts w:cs="Times New Roman"/>
-          <w:bCs/>
-          <w:color w:val="262626"/>
-          <w:sz w:val="18"/>
-          <w:szCs w:val="18"/>
-        </w:rPr>
-        <w:t xml:space="preserve">nd </w:t>
-      </w:r>
-      <w:r>
-        <w:rPr>
-          <w:rFonts w:cs="Times New Roman"/>
-          <w:bCs/>
-          <w:color w:val="262626"/>
-          <w:sz w:val="18"/>
-          <w:szCs w:val="18"/>
-        </w:rPr>
-        <w:t>A</w:t>
-      </w:r>
-      <w:r>
-        <w:rPr>
-          <w:rFonts w:cs="Times New Roman"/>
-          <w:bCs/>
-          <w:color w:val="262626"/>
-          <w:sz w:val="18"/>
-          <w:szCs w:val="18"/>
-        </w:rPr>
-        <w:t xml:space="preserve">utonomous </w:t>
-      </w:r>
-      <w:r>
-        <w:rPr>
-          <w:rFonts w:cs="Times New Roman"/>
-          <w:bCs/>
-          <w:color w:val="262626"/>
-          <w:sz w:val="18"/>
-          <w:szCs w:val="18"/>
-        </w:rPr>
-        <w:t>D</w:t>
-      </w:r>
-      <w:r>
-        <w:rPr>
-          <w:rFonts w:cs="Times New Roman"/>
-          <w:bCs/>
-          <w:color w:val="262626"/>
-          <w:sz w:val="18"/>
-          <w:szCs w:val="18"/>
-        </w:rPr>
-        <w:t xml:space="preserve">riving </w:t>
-      </w:r>
-      <w:proofErr w:type="gramStart"/>
-      <w:r>
-        <w:rPr>
-          <w:rFonts w:cs="Times New Roman"/>
-          <w:bCs/>
-          <w:color w:val="262626"/>
-          <w:sz w:val="18"/>
-          <w:szCs w:val="18"/>
-        </w:rPr>
-        <w:t>F</w:t>
-      </w:r>
-      <w:r>
-        <w:rPr>
-          <w:rFonts w:cs="Times New Roman"/>
-          <w:bCs/>
-          <w:color w:val="262626"/>
-          <w:sz w:val="18"/>
-          <w:szCs w:val="18"/>
-        </w:rPr>
-        <w:t>rom</w:t>
-      </w:r>
-      <w:proofErr w:type="gramEnd"/>
-      <w:r>
-        <w:rPr>
-          <w:rFonts w:cs="Times New Roman"/>
-          <w:bCs/>
-          <w:color w:val="262626"/>
-          <w:sz w:val="18"/>
-          <w:szCs w:val="18"/>
-        </w:rPr>
-        <w:t xml:space="preserve"> </w:t>
+        <w:t xml:space="preserve">rom </w:t>
       </w:r>
       <w:r>
         <w:rPr>
@@ -2489,29 +2318,7 @@
           <w:sz w:val="18"/>
           <w:szCs w:val="18"/>
         </w:rPr>
-        <w:t xml:space="preserve"> &amp; P. </w:t>
-      </w:r>
-      <w:proofErr w:type="spellStart"/>
-      <w:r>
-        <w:rPr>
-          <w:rFonts w:cs="Times New Roman"/>
-          <w:bCs/>
-          <w:color w:val="262626"/>
-          <w:sz w:val="18"/>
-          <w:szCs w:val="18"/>
-        </w:rPr>
-        <w:t>Seshaiyer</w:t>
-      </w:r>
-      <w:proofErr w:type="spellEnd"/>
-      <w:r>
-        <w:rPr>
-          <w:rFonts w:cs="Times New Roman"/>
-          <w:bCs/>
-          <w:color w:val="262626"/>
-          <w:sz w:val="18"/>
-          <w:szCs w:val="18"/>
-        </w:rPr>
-        <w:t xml:space="preserve">. “Computational Mechanics of a Coupled Flow-Structure Interaction Problem with Applications to Bio-Inspired Micro Air Vehicles,” </w:t>
+        <w:t xml:space="preserve"> &amp; P. Seshaiyer. “Computational Mechanics of a Coupled Flow-Structure Interaction Problem with Applications to Bio-Inspired Micro Air Vehicles,” </w:t>
       </w:r>
       <w:r>
         <w:rPr>
@@ -2602,29 +2409,7 @@
           <w:sz w:val="18"/>
           <w:szCs w:val="18"/>
         </w:rPr>
-        <w:t xml:space="preserve"> &amp; P. </w:t>
-      </w:r>
-      <w:proofErr w:type="spellStart"/>
-      <w:r>
-        <w:rPr>
-          <w:rFonts w:cs="Times New Roman"/>
-          <w:bCs/>
-          <w:color w:val="262626"/>
-          <w:sz w:val="18"/>
-          <w:szCs w:val="18"/>
-        </w:rPr>
-        <w:t>Seshaiyer</w:t>
-      </w:r>
-      <w:proofErr w:type="spellEnd"/>
-      <w:r>
-        <w:rPr>
-          <w:rFonts w:cs="Times New Roman"/>
-          <w:bCs/>
-          <w:color w:val="262626"/>
-          <w:sz w:val="18"/>
-          <w:szCs w:val="18"/>
-        </w:rPr>
-        <w:t xml:space="preserve">, “On the Stability of Lung Parenchymal Lesions with Applications to Early Pneumothorax Diagnosis,” </w:t>
+        <w:t xml:space="preserve"> &amp; P. Seshaiyer, “On the Stability of Lung Parenchymal Lesions with Applications to Early Pneumothorax Diagnosis,” </w:t>
       </w:r>
       <w:r>
         <w:rPr>
@@ -2692,23 +2477,7 @@
           <w:b/>
           <w:sz w:val="18"/>
         </w:rPr>
-        <w:t xml:space="preserve">Autoliv (now </w:t>
-      </w:r>
-      <w:proofErr w:type="spellStart"/>
-      <w:r>
-        <w:rPr>
-          <w:b/>
-          <w:sz w:val="18"/>
-        </w:rPr>
-        <w:t>Veoneer</w:t>
-      </w:r>
-      <w:proofErr w:type="spellEnd"/>
-      <w:r>
-        <w:rPr>
-          <w:b/>
-          <w:sz w:val="18"/>
-        </w:rPr>
-        <w:t>)</w:t>
+        <w:t>Autoliv (now Veoneer)</w:t>
       </w:r>
       <w:bookmarkEnd w:id="2"/>
       <w:r>
@@ -2776,21 +2545,7 @@
         <w:rPr>
           <w:sz w:val="18"/>
         </w:rPr>
-        <w:t xml:space="preserve"> data (</w:t>
-      </w:r>
-      <w:proofErr w:type="spellStart"/>
-      <w:r>
-        <w:rPr>
-          <w:sz w:val="18"/>
-        </w:rPr>
-        <w:t>Velodyne</w:t>
-      </w:r>
-      <w:proofErr w:type="spellEnd"/>
-      <w:r>
-        <w:rPr>
-          <w:sz w:val="18"/>
-        </w:rPr>
-        <w:t xml:space="preserve"> HDL-64) using point cloud registration to maintain coherent point cloud history and advance lane/object tracking algorithms</w:t>
+        <w:t xml:space="preserve"> data (Velodyne HDL-64) using point cloud registration to maintain coherent point cloud history and advance lane/object tracking algorithms</w:t>
       </w:r>
     </w:p>
     <w:p>
@@ -2806,21 +2561,7 @@
         <w:rPr>
           <w:sz w:val="18"/>
         </w:rPr>
-        <w:t>Investigated mapping/registration techniques with lower-resolution (</w:t>
-      </w:r>
-      <w:proofErr w:type="spellStart"/>
-      <w:r>
-        <w:rPr>
-          <w:sz w:val="18"/>
-        </w:rPr>
-        <w:t>Velodyne</w:t>
-      </w:r>
-      <w:proofErr w:type="spellEnd"/>
-      <w:r>
-        <w:rPr>
-          <w:sz w:val="18"/>
-        </w:rPr>
-        <w:t xml:space="preserve"> VLP-32) </w:t>
+        <w:t xml:space="preserve">Investigated mapping/registration techniques with lower-resolution (Velodyne VLP-32) </w:t>
       </w:r>
       <w:r>
         <w:rPr>
@@ -2986,16 +2727,8 @@
         <w:rPr>
           <w:sz w:val="18"/>
         </w:rPr>
-        <w:t xml:space="preserve">Researched test automation methods for future modular </w:t>
-      </w:r>
-      <w:proofErr w:type="gramStart"/>
-      <w:r>
-        <w:rPr>
-          <w:sz w:val="18"/>
-        </w:rPr>
-        <w:t>hot-bench</w:t>
-      </w:r>
-      <w:proofErr w:type="gramEnd"/>
+        <w:t>Researched test automation methods for future modular hot-bench</w:t>
+      </w:r>
     </w:p>
     <w:p>
       <w:pPr>
@@ -3132,166 +2865,159 @@
         <w:pBdr>
           <w:bottom w:val="single" w:sz="4" w:space="0" w:color="000000"/>
         </w:pBdr>
-        <w:spacing w:after="0"/>
-      </w:pPr>
-      <w:r>
+        <w:tabs>
+          <w:tab w:val="right" w:pos="10080"/>
+        </w:tabs>
+        <w:spacing w:after="100"/>
         <w:rPr>
           <w:rFonts w:asciiTheme="majorHAnsi" w:hAnsiTheme="majorHAnsi"/>
           <w:b/>
           <w:sz w:val="24"/>
           <w:szCs w:val="28"/>
         </w:rPr>
+      </w:pPr>
+      <w:r>
+        <w:rPr>
+          <w:rFonts w:asciiTheme="majorHAnsi" w:hAnsiTheme="majorHAnsi"/>
+          <w:b/>
+          <w:sz w:val="24"/>
+          <w:szCs w:val="28"/>
+        </w:rPr>
         <w:t>HONORS AND AWARDS</w:t>
       </w:r>
-    </w:p>
-    <w:p>
-      <w:pPr>
-        <w:pStyle w:val="Heading2"/>
-        <w:spacing w:before="120" w:after="0" w:line="276" w:lineRule="auto"/>
-      </w:pPr>
-      <w:sdt>
-        <w:sdtPr>
-          <w:id w:val="1662980457"/>
-        </w:sdtPr>
-        <w:sdtContent>
+      <w:r>
+        <w:rPr>
+          <w:rFonts w:asciiTheme="majorHAnsi" w:hAnsiTheme="majorHAnsi"/>
+          <w:b/>
+          <w:sz w:val="24"/>
+          <w:szCs w:val="28"/>
+        </w:rPr>
+        <w:tab/>
+      </w:r>
+    </w:p>
+    <w:sdt>
+      <w:sdtPr>
+        <w:id w:val="1822002624"/>
+      </w:sdtPr>
+      <w:sdtEndPr>
+        <w:rPr>
+          <w:sz w:val="18"/>
+          <w:szCs w:val="18"/>
+        </w:rPr>
+      </w:sdtEndPr>
+      <w:sdtContent>
+        <w:p>
+          <w:pPr>
+            <w:pStyle w:val="ListBullet"/>
+            <w:numPr>
+              <w:ilvl w:val="0"/>
+              <w:numId w:val="1"/>
+            </w:numPr>
+            <w:spacing w:after="0"/>
+            <w:rPr>
+              <w:sz w:val="18"/>
+              <w:szCs w:val="18"/>
+            </w:rPr>
+          </w:pPr>
           <w:r>
             <w:rPr>
-              <w:rFonts w:cs="Times New Roman"/>
               <w:sz w:val="18"/>
-              <w:szCs w:val="24"/>
+              <w:szCs w:val="18"/>
             </w:rPr>
-            <w:t>Intel International Science and Engineering Fair</w:t>
+            <w:t>Member, IEEE-HKN (Eta Kappa Nu), inducted 2018</w:t>
           </w:r>
-        </w:sdtContent>
-      </w:sdt>
-      <w:r>
-        <w:rPr>
-          <w:rFonts w:asciiTheme="minorHAnsi" w:hAnsiTheme="minorHAnsi"/>
-          <w:sz w:val="18"/>
-        </w:rPr>
-        <w:tab/>
-        <w:t>Phoenix, AZ</w:t>
-      </w:r>
-    </w:p>
-    <w:p>
-      <w:pPr>
-        <w:pStyle w:val="Heading2"/>
-        <w:spacing w:before="0" w:after="0" w:line="276" w:lineRule="auto"/>
-      </w:pPr>
-      <w:sdt>
-        <w:sdtPr>
-          <w:id w:val="156011618"/>
-        </w:sdtPr>
-        <w:sdtContent>
+        </w:p>
+        <w:p>
+          <w:pPr>
+            <w:pStyle w:val="ListBullet"/>
+            <w:numPr>
+              <w:ilvl w:val="0"/>
+              <w:numId w:val="1"/>
+            </w:numPr>
+            <w:spacing w:after="0"/>
+            <w:rPr>
+              <w:sz w:val="18"/>
+              <w:szCs w:val="18"/>
+            </w:rPr>
+          </w:pPr>
+          <w:sdt>
+            <w:sdtPr>
+              <w:rPr>
+                <w:sz w:val="18"/>
+                <w:szCs w:val="18"/>
+              </w:rPr>
+              <w:id w:val="156011618"/>
+            </w:sdtPr>
+            <w:sdtContent>
+              <w:r>
+                <w:rPr>
+                  <w:iCs/>
+                  <w:sz w:val="18"/>
+                  <w:szCs w:val="18"/>
+                </w:rPr>
+                <w:t>Fourth Place in Category: Mathematical Sciences</w:t>
+              </w:r>
+            </w:sdtContent>
+          </w:sdt>
           <w:r>
             <w:rPr>
-              <w:rFonts w:asciiTheme="minorHAnsi" w:hAnsiTheme="minorHAnsi"/>
-              <w:b w:val="0"/>
-              <w:i/>
               <w:sz w:val="18"/>
+              <w:szCs w:val="18"/>
             </w:rPr>
-            <w:t>Fourth Place in Category: Mathematical Sciences</w:t>
+            <w:t>, Intel International Science and Engineering Fair, Phoenix, 2013</w:t>
           </w:r>
-        </w:sdtContent>
-      </w:sdt>
-      <w:r>
-        <w:rPr>
-          <w:rFonts w:asciiTheme="minorHAnsi" w:hAnsiTheme="minorHAnsi"/>
-          <w:sz w:val="18"/>
-        </w:rPr>
-        <w:tab/>
-      </w:r>
-      <w:r>
-        <w:rPr>
-          <w:rFonts w:asciiTheme="minorHAnsi" w:hAnsiTheme="minorHAnsi"/>
-          <w:b w:val="0"/>
-          <w:sz w:val="18"/>
-        </w:rPr>
-        <w:t>May 2013</w:t>
-      </w:r>
-    </w:p>
-    <w:p>
-      <w:pPr>
-        <w:pStyle w:val="Heading2"/>
-        <w:spacing w:before="120" w:after="0" w:line="276" w:lineRule="auto"/>
-      </w:pPr>
-      <w:sdt>
-        <w:sdtPr>
-          <w:id w:val="1001337805"/>
-        </w:sdtPr>
-        <w:sdtContent>
+        </w:p>
+        <w:p>
+          <w:pPr>
+            <w:pStyle w:val="ListBullet"/>
+            <w:numPr>
+              <w:ilvl w:val="0"/>
+              <w:numId w:val="1"/>
+            </w:numPr>
+            <w:spacing w:after="0"/>
+            <w:rPr>
+              <w:sz w:val="18"/>
+              <w:szCs w:val="18"/>
+            </w:rPr>
+          </w:pPr>
           <w:r>
             <w:rPr>
-              <w:rFonts w:cs="Times New Roman"/>
+              <w:iCs/>
               <w:sz w:val="18"/>
-              <w:szCs w:val="24"/>
+              <w:szCs w:val="18"/>
             </w:rPr>
-            <w:t xml:space="preserve">Siemens Competition in Math, Science, and Technology </w:t>
+            <w:t xml:space="preserve">Regional Finals participant, </w:t>
           </w:r>
-        </w:sdtContent>
-      </w:sdt>
-      <w:r>
-        <w:rPr>
-          <w:rFonts w:asciiTheme="minorHAnsi" w:hAnsiTheme="minorHAnsi"/>
-          <w:sz w:val="18"/>
-        </w:rPr>
-        <w:tab/>
-        <w:t>Atlanta, GA</w:t>
-      </w:r>
-    </w:p>
-    <w:p>
-      <w:pPr>
-        <w:pStyle w:val="Heading2"/>
-        <w:spacing w:before="0" w:after="0" w:line="276" w:lineRule="auto"/>
-        <w:rPr>
-          <w:rFonts w:cs="Times New Roman"/>
-          <w:b w:val="0"/>
-          <w:i/>
-          <w:sz w:val="18"/>
-          <w:szCs w:val="24"/>
-        </w:rPr>
-      </w:pPr>
-      <w:sdt>
-        <w:sdtPr>
-          <w:id w:val="2097463214"/>
-        </w:sdtPr>
-        <w:sdtContent>
-          <w:r>
-            <w:rPr>
-              <w:rFonts w:cs="Times New Roman"/>
-              <w:b w:val="0"/>
-              <w:i/>
-              <w:sz w:val="18"/>
-              <w:szCs w:val="24"/>
-            </w:rPr>
-            <w:t>Selected for Regional Finals at Georgia Tech for biophysics project</w:t>
-          </w:r>
-          <w:r>
-            <w:rPr>
-              <w:rFonts w:cs="Times New Roman"/>
-              <w:sz w:val="18"/>
-              <w:szCs w:val="24"/>
-            </w:rPr>
-            <w:t xml:space="preserve"> </w:t>
-          </w:r>
-        </w:sdtContent>
-      </w:sdt>
-      <w:r>
-        <w:rPr>
-          <w:rFonts w:asciiTheme="minorHAnsi" w:hAnsiTheme="minorHAnsi"/>
-          <w:sz w:val="18"/>
-        </w:rPr>
-        <w:tab/>
-      </w:r>
-      <w:r>
-        <w:rPr>
-          <w:rFonts w:asciiTheme="minorHAnsi" w:hAnsiTheme="minorHAnsi"/>
-          <w:b w:val="0"/>
-          <w:sz w:val="18"/>
-        </w:rPr>
-        <w:t>November 2012</w:t>
-      </w:r>
-    </w:p>
+          <w:sdt>
+            <w:sdtPr>
+              <w:rPr>
+                <w:sz w:val="18"/>
+                <w:szCs w:val="18"/>
+              </w:rPr>
+              <w:id w:val="1001337805"/>
+            </w:sdtPr>
+            <w:sdtContent>
+              <w:r>
+                <w:rPr>
+                  <w:rFonts w:cs="Times New Roman"/>
+                  <w:sz w:val="18"/>
+                  <w:szCs w:val="18"/>
+                </w:rPr>
+                <w:t>Siemens Competition in Math, Science, and Technology</w:t>
+              </w:r>
+              <w:r>
+                <w:rPr>
+                  <w:rFonts w:cs="Times New Roman"/>
+                  <w:sz w:val="18"/>
+                  <w:szCs w:val="18"/>
+                </w:rPr>
+                <w:t>, Atlanta, 2012</w:t>
+              </w:r>
+            </w:sdtContent>
+          </w:sdt>
+        </w:p>
+      </w:sdtContent>
+    </w:sdt>
     <w:p>
       <w:pPr>
         <w:pStyle w:val="BodyText"/>
@@ -3463,21 +3189,7 @@
         <w:rPr>
           <w:sz w:val="18"/>
         </w:rPr>
-        <w:t xml:space="preserve"> Prof. </w:t>
-      </w:r>
-      <w:proofErr w:type="spellStart"/>
-      <w:r>
-        <w:rPr>
-          <w:sz w:val="18"/>
-        </w:rPr>
-        <w:t>Haym</w:t>
-      </w:r>
-      <w:proofErr w:type="spellEnd"/>
-      <w:r>
-        <w:rPr>
-          <w:sz w:val="18"/>
-        </w:rPr>
-        <w:t xml:space="preserve"> Hirsh at Cornell CS Student Recognition Event (May 2021)</w:t>
+        <w:t xml:space="preserve"> Prof. Haym Hirsh at Cornell CS Student Recognition Event (May 2021)</w:t>
       </w:r>
     </w:p>
     <w:p>
@@ -3765,6 +3477,62 @@
           <w:bCs/>
           <w:color w:val="262626"/>
           <w:szCs w:val="20"/>
+        </w:rPr>
+      </w:pPr>
+    </w:p>
+    <w:p>
+      <w:pPr>
+        <w:pStyle w:val="BodyText"/>
+        <w:pBdr>
+          <w:bottom w:val="single" w:sz="4" w:space="0" w:color="000000"/>
+        </w:pBdr>
+        <w:spacing w:after="100"/>
+      </w:pPr>
+      <w:r>
+        <w:rPr>
+          <w:rFonts w:asciiTheme="majorHAnsi" w:hAnsiTheme="majorHAnsi"/>
+          <w:b/>
+          <w:sz w:val="24"/>
+          <w:szCs w:val="28"/>
+        </w:rPr>
+        <w:t>SERVICE</w:t>
+      </w:r>
+    </w:p>
+    <w:sdt>
+      <w:sdtPr>
+        <w:id w:val="-1251579686"/>
+      </w:sdtPr>
+      <w:sdtContent>
+        <w:p>
+          <w:pPr>
+            <w:pStyle w:val="ListBullet"/>
+            <w:numPr>
+              <w:ilvl w:val="0"/>
+              <w:numId w:val="1"/>
+            </w:numPr>
+            <w:spacing w:after="0"/>
+          </w:pPr>
+          <w:r>
+            <w:rPr>
+              <w:sz w:val="18"/>
+            </w:rPr>
+            <w:t>Participated in Cornell Student-Applicant Support Program, assisting 2 prospective PhD applicants with preparing application materials (2022)</w:t>
+          </w:r>
+        </w:p>
+      </w:sdtContent>
+    </w:sdt>
+    <w:p>
+      <w:pPr>
+        <w:pStyle w:val="BodyText"/>
+        <w:pBdr>
+          <w:bottom w:val="single" w:sz="4" w:space="0" w:color="000000"/>
+        </w:pBdr>
+        <w:spacing w:after="0"/>
+        <w:rPr>
+          <w:rFonts w:asciiTheme="majorHAnsi" w:hAnsiTheme="majorHAnsi"/>
+          <w:b/>
+          <w:sz w:val="24"/>
+          <w:szCs w:val="28"/>
         </w:rPr>
       </w:pPr>
     </w:p>
@@ -3989,23 +3757,7 @@
               <w:sz w:val="18"/>
               <w:szCs w:val="21"/>
             </w:rPr>
-            <w:t xml:space="preserve">Experimented with conditional variational autoencoder (CVAE) and </w:t>
-          </w:r>
-          <w:proofErr w:type="spellStart"/>
-          <w:r>
-            <w:rPr>
-              <w:sz w:val="18"/>
-              <w:szCs w:val="21"/>
-            </w:rPr>
-            <w:t>PixelCNN</w:t>
-          </w:r>
-          <w:proofErr w:type="spellEnd"/>
-          <w:r>
-            <w:rPr>
-              <w:sz w:val="18"/>
-              <w:szCs w:val="21"/>
-            </w:rPr>
-            <w:t xml:space="preserve"> </w:t>
+            <w:t xml:space="preserve">Experimented with conditional variational autoencoder (CVAE) and PixelCNN </w:t>
           </w:r>
           <w:r>
             <w:rPr>
@@ -4032,17 +3784,8 @@
               <w:rFonts w:asciiTheme="minorHAnsi" w:hAnsiTheme="minorHAnsi"/>
               <w:sz w:val="18"/>
             </w:rPr>
-            <w:t xml:space="preserve">3D Point Cloud Clustering Using Small-Variance </w:t>
+            <w:t>3D Point Cloud Clustering Using Small-Variance Asymptotics</w:t>
           </w:r>
-          <w:proofErr w:type="spellStart"/>
-          <w:r>
-            <w:rPr>
-              <w:rFonts w:asciiTheme="minorHAnsi" w:hAnsiTheme="minorHAnsi"/>
-              <w:sz w:val="18"/>
-            </w:rPr>
-            <w:t>Asymptotics</w:t>
-          </w:r>
-          <w:proofErr w:type="spellEnd"/>
         </w:sdtContent>
       </w:sdt>
       <w:r>
@@ -4111,35 +3854,7 @@
             <w:rPr>
               <w:sz w:val="18"/>
             </w:rPr>
-            <w:t xml:space="preserve">Explored Bayesian non-parametric clustering of 3D point cloud data using </w:t>
-          </w:r>
-          <w:proofErr w:type="gramStart"/>
-          <w:r>
-            <w:rPr>
-              <w:sz w:val="18"/>
-            </w:rPr>
-            <w:t>small-variance</w:t>
-          </w:r>
-          <w:proofErr w:type="gramEnd"/>
-          <w:r>
-            <w:rPr>
-              <w:sz w:val="18"/>
-            </w:rPr>
-            <w:t xml:space="preserve"> </w:t>
-          </w:r>
-          <w:proofErr w:type="spellStart"/>
-          <w:r>
-            <w:rPr>
-              <w:sz w:val="18"/>
-            </w:rPr>
-            <w:t>asymptotics</w:t>
-          </w:r>
-          <w:proofErr w:type="spellEnd"/>
-          <w:r>
-            <w:rPr>
-              <w:sz w:val="18"/>
-            </w:rPr>
-            <w:t xml:space="preserve"> approximate inference algorithms</w:t>
+            <w:t>Explored Bayesian non-parametric clustering of 3D point cloud data using small-variance asymptotics approximate inference algorithms</w:t>
           </w:r>
         </w:sdtContent>
       </w:sdt>
@@ -4162,49 +3877,7 @@
             <w:rPr>
               <w:sz w:val="18"/>
             </w:rPr>
-            <w:t xml:space="preserve">Implemented </w:t>
-          </w:r>
-          <w:proofErr w:type="spellStart"/>
-          <w:r>
-            <w:rPr>
-              <w:sz w:val="18"/>
-            </w:rPr>
-            <w:t>Kulis</w:t>
-          </w:r>
-          <w:proofErr w:type="spellEnd"/>
-          <w:r>
-            <w:rPr>
-              <w:sz w:val="18"/>
-            </w:rPr>
-            <w:t xml:space="preserve"> and Jordan (2012) small-variance </w:t>
-          </w:r>
-          <w:proofErr w:type="spellStart"/>
-          <w:r>
-            <w:rPr>
-              <w:sz w:val="18"/>
-            </w:rPr>
-            <w:t>asymptotics</w:t>
-          </w:r>
-          <w:proofErr w:type="spellEnd"/>
-          <w:r>
-            <w:rPr>
-              <w:sz w:val="18"/>
-            </w:rPr>
-            <w:t xml:space="preserve"> algorithm for DP-GMM and Straub et al. (2015) algorithm for DP-</w:t>
-          </w:r>
-          <w:proofErr w:type="spellStart"/>
-          <w:r>
-            <w:rPr>
-              <w:sz w:val="18"/>
-            </w:rPr>
-            <w:t>vMF</w:t>
-          </w:r>
-          <w:proofErr w:type="spellEnd"/>
-          <w:r>
-            <w:rPr>
-              <w:sz w:val="18"/>
-            </w:rPr>
-            <w:t>-MM in Python</w:t>
+            <w:t>Implemented Kulis and Jordan (2012) small-variance asymptotics algorithm for DP-GMM and Straub et al. (2015) algorithm for DP-vMF-MM in Python</w:t>
           </w:r>
         </w:p>
       </w:sdtContent>
@@ -4450,7 +4123,6 @@
         </w:rPr>
         <w:t xml:space="preserve">: </w:t>
       </w:r>
-      <w:proofErr w:type="spellStart"/>
       <w:r>
         <w:rPr>
           <w:bCs/>
@@ -4458,7 +4130,6 @@
         </w:rPr>
         <w:t>PyTorch</w:t>
       </w:r>
-      <w:proofErr w:type="spellEnd"/>
       <w:r>
         <w:rPr>
           <w:bCs/>
@@ -4757,40 +4428,20 @@
       <w:rPr>
         <w:sz w:val="16"/>
       </w:rPr>
-      <w:t xml:space="preserve">349 Gates Hall, </w:t>
+      <w:t>349 Gates Hall, 107 Hoy Road, Cornell University, Ithaca, NY 14853</w:t>
     </w:r>
+  </w:p>
+  <w:p>
+    <w:pPr>
+      <w:pStyle w:val="ContactDetails"/>
+      <w:spacing w:before="0" w:after="480"/>
+      <w:jc w:val="center"/>
+    </w:pPr>
     <w:r>
       <w:rPr>
         <w:sz w:val="16"/>
       </w:rPr>
-      <w:t>107 Hoy Road, Cornell University, Ithaca, NY 14853</w:t>
-    </w:r>
-  </w:p>
-  <w:p>
-    <w:pPr>
-      <w:pStyle w:val="ContactDetails"/>
-      <w:spacing w:before="0" w:after="480"/>
-      <w:jc w:val="center"/>
-    </w:pPr>
-    <w:r>
-      <w:rPr>
-        <w:sz w:val="16"/>
-      </w:rPr>
-      <w:t>Phone: (703)-743-</w:t>
-    </w:r>
-    <w:proofErr w:type="gramStart"/>
-    <w:r>
-      <w:rPr>
-        <w:sz w:val="16"/>
-      </w:rPr>
-      <w:t>4178  E-Mail</w:t>
-    </w:r>
-    <w:proofErr w:type="gramEnd"/>
-    <w:r>
-      <w:rPr>
-        <w:sz w:val="16"/>
-      </w:rPr>
-      <w:t xml:space="preserve">: </w:t>
+      <w:t xml:space="preserve">Phone: (703)-743-4178  E-Mail: </w:t>
     </w:r>
     <w:r>
       <w:rPr>
@@ -4848,21 +4499,7 @@
         <w:sz w:val="16"/>
       </w:rPr>
       <w:br/>
-      <w:t>Phone: (703)-743-</w:t>
-    </w:r>
-    <w:proofErr w:type="gramStart"/>
-    <w:r>
-      <w:rPr>
-        <w:sz w:val="16"/>
-      </w:rPr>
-      <w:t>4178  E-Mail</w:t>
-    </w:r>
-    <w:proofErr w:type="gramEnd"/>
-    <w:r>
-      <w:rPr>
-        <w:sz w:val="16"/>
-      </w:rPr>
-      <w:t xml:space="preserve">: </w:t>
+      <w:t xml:space="preserve">Phone: (703)-743-4178  E-Mail: </w:t>
     </w:r>
     <w:r>
       <w:rPr>

</xml_diff>

<commit_message>
update website for fourth year
</commit_message>
<xml_diff>
--- a/docs/Banerjee_CV.docx
+++ b/docs/Banerjee_CV.docx
@@ -117,7 +117,14 @@
               <w:b w:val="0"/>
               <w:sz w:val="18"/>
             </w:rPr>
-            <w:t>3.92</w:t>
+            <w:t>3.9</w:t>
+          </w:r>
+          <w:r>
+            <w:rPr>
+              <w:b w:val="0"/>
+              <w:sz w:val="18"/>
+            </w:rPr>
+            <w:t>4</w:t>
           </w:r>
           <w:r>
             <w:rPr>
@@ -185,6 +192,12 @@
         <w:rPr>
           <w:sz w:val="18"/>
         </w:rPr>
+        <w:t xml:space="preserve">Model-Based State Estimation, </w:t>
+      </w:r>
+      <w:r>
+        <w:rPr>
+          <w:sz w:val="18"/>
+        </w:rPr>
         <w:t xml:space="preserve">Robot Manipulation, Machine Learning Theory, </w:t>
       </w:r>
       <w:r>
@@ -515,21 +528,28 @@
           <w:sz w:val="18"/>
           <w:szCs w:val="18"/>
         </w:rPr>
-        <w:t>Principal Investigator: Prof. Mark Campbel</w:t>
-      </w:r>
-      <w:r>
-        <w:rPr>
-          <w:sz w:val="18"/>
-          <w:szCs w:val="18"/>
-        </w:rPr>
-        <w:t>l</w:t>
-      </w:r>
-      <w:r>
-        <w:rPr>
-          <w:sz w:val="18"/>
-          <w:szCs w:val="18"/>
-        </w:rPr>
-        <w:t xml:space="preserve"> </w:t>
+        <w:t>Principal Investigator</w:t>
+      </w:r>
+      <w:r>
+        <w:rPr>
+          <w:sz w:val="18"/>
+          <w:szCs w:val="18"/>
+        </w:rPr>
+        <w:t>s</w:t>
+      </w:r>
+      <w:r>
+        <w:rPr>
+          <w:sz w:val="18"/>
+          <w:szCs w:val="18"/>
+        </w:rPr>
+        <w:t>: Prof. Sarah Dean and Prof. Tapomayukh Bhattacharjee</w:t>
+      </w:r>
+      <w:r>
+        <w:rPr>
+          <w:sz w:val="18"/>
+          <w:szCs w:val="18"/>
+        </w:rPr>
+        <w:t xml:space="preserve"> (March 2023 – present)</w:t>
       </w:r>
     </w:p>
     <w:p>
@@ -540,12 +560,157 @@
           <w:numId w:val="3"/>
         </w:numPr>
         <w:spacing w:after="0"/>
-      </w:pPr>
-      <w:r>
-        <w:rPr>
-          <w:sz w:val="18"/>
-        </w:rPr>
-        <w:t>Conducting research as a</w:t>
+        <w:rPr>
+          <w:sz w:val="18"/>
+          <w:szCs w:val="18"/>
+        </w:rPr>
+      </w:pPr>
+      <w:r>
+        <w:rPr>
+          <w:sz w:val="18"/>
+          <w:szCs w:val="18"/>
+        </w:rPr>
+        <w:t>Conducting research as a member of the EmPRISE (</w:t>
+      </w:r>
+      <w:r>
+        <w:rPr>
+          <w:sz w:val="18"/>
+          <w:szCs w:val="18"/>
+        </w:rPr>
+        <w:t>EMpowering People with Robots and Intelligent Shared Experiences</w:t>
+      </w:r>
+      <w:r>
+        <w:rPr>
+          <w:sz w:val="18"/>
+          <w:szCs w:val="18"/>
+        </w:rPr>
+        <w:t>) lab</w:t>
+      </w:r>
+    </w:p>
+    <w:p>
+      <w:pPr>
+        <w:pStyle w:val="ListBullet"/>
+        <w:numPr>
+          <w:ilvl w:val="0"/>
+          <w:numId w:val="3"/>
+        </w:numPr>
+        <w:spacing w:after="0"/>
+        <w:rPr>
+          <w:sz w:val="18"/>
+          <w:szCs w:val="18"/>
+        </w:rPr>
+      </w:pPr>
+      <w:r>
+        <w:rPr>
+          <w:sz w:val="18"/>
+          <w:szCs w:val="18"/>
+        </w:rPr>
+        <w:t xml:space="preserve">Research area: </w:t>
+      </w:r>
+      <w:r>
+        <w:rPr>
+          <w:sz w:val="18"/>
+          <w:szCs w:val="18"/>
+        </w:rPr>
+        <w:t>Developing contextual bandit</w:t>
+      </w:r>
+      <w:r>
+        <w:rPr>
+          <w:sz w:val="18"/>
+          <w:szCs w:val="18"/>
+        </w:rPr>
+        <w:t xml:space="preserve"> algorithms with human querying </w:t>
+      </w:r>
+      <w:r>
+        <w:rPr>
+          <w:sz w:val="18"/>
+          <w:szCs w:val="18"/>
+        </w:rPr>
+        <w:t>and human cognitive load modeling in-the-loop</w:t>
+      </w:r>
+      <w:r>
+        <w:rPr>
+          <w:sz w:val="18"/>
+          <w:szCs w:val="18"/>
+        </w:rPr>
+        <w:t xml:space="preserve"> </w:t>
+      </w:r>
+      <w:r>
+        <w:rPr>
+          <w:sz w:val="18"/>
+          <w:szCs w:val="18"/>
+        </w:rPr>
+        <w:t>for robot-assisted bite acquisition</w:t>
+      </w:r>
+    </w:p>
+    <w:p>
+      <w:pPr>
+        <w:pStyle w:val="ListBullet"/>
+        <w:numPr>
+          <w:ilvl w:val="0"/>
+          <w:numId w:val="3"/>
+        </w:numPr>
+        <w:spacing w:after="0"/>
+        <w:rPr>
+          <w:sz w:val="18"/>
+          <w:szCs w:val="18"/>
+        </w:rPr>
+      </w:pPr>
+      <w:r>
+        <w:rPr>
+          <w:sz w:val="18"/>
+          <w:szCs w:val="18"/>
+        </w:rPr>
+        <w:t>Principal Investigator: Prof. Mark Campbel</w:t>
+      </w:r>
+      <w:r>
+        <w:rPr>
+          <w:sz w:val="18"/>
+          <w:szCs w:val="18"/>
+        </w:rPr>
+        <w:t xml:space="preserve">l (September 2020 – </w:t>
+      </w:r>
+      <w:r>
+        <w:rPr>
+          <w:sz w:val="18"/>
+          <w:szCs w:val="18"/>
+        </w:rPr>
+        <w:t>October</w:t>
+      </w:r>
+      <w:r>
+        <w:rPr>
+          <w:sz w:val="18"/>
+          <w:szCs w:val="18"/>
+        </w:rPr>
+        <w:t xml:space="preserve"> 2022)</w:t>
+      </w:r>
+    </w:p>
+    <w:p>
+      <w:pPr>
+        <w:pStyle w:val="ListBullet"/>
+        <w:numPr>
+          <w:ilvl w:val="0"/>
+          <w:numId w:val="3"/>
+        </w:numPr>
+        <w:spacing w:after="0"/>
+      </w:pPr>
+      <w:r>
+        <w:rPr>
+          <w:sz w:val="18"/>
+        </w:rPr>
+        <w:t>Conduct</w:t>
+      </w:r>
+      <w:r>
+        <w:rPr>
+          <w:sz w:val="18"/>
+        </w:rPr>
+        <w:t>ed</w:t>
+      </w:r>
+      <w:r>
+        <w:rPr>
+          <w:sz w:val="18"/>
+        </w:rPr>
+        <w:t xml:space="preserve"> research as a</w:t>
       </w:r>
       <w:r>
         <w:rPr>
@@ -1174,12 +1339,46 @@
           <w:tab w:val="right" w:pos="10080"/>
         </w:tabs>
         <w:spacing w:after="0"/>
-      </w:pPr>
-      <w:r>
         <w:rPr>
           <w:b/>
           <w:sz w:val="18"/>
         </w:rPr>
+      </w:pPr>
+    </w:p>
+    <w:p>
+      <w:pPr>
+        <w:pStyle w:val="BodyText"/>
+        <w:tabs>
+          <w:tab w:val="left" w:pos="1348"/>
+        </w:tabs>
+        <w:spacing w:after="0"/>
+        <w:rPr>
+          <w:b/>
+          <w:sz w:val="18"/>
+        </w:rPr>
+      </w:pPr>
+      <w:r>
+        <w:rPr>
+          <w:b/>
+          <w:sz w:val="18"/>
+        </w:rPr>
+        <w:tab/>
+      </w:r>
+    </w:p>
+    <w:p>
+      <w:pPr>
+        <w:pStyle w:val="BodyText"/>
+        <w:tabs>
+          <w:tab w:val="right" w:pos="10080"/>
+        </w:tabs>
+        <w:spacing w:after="0"/>
+      </w:pPr>
+      <w:r>
+        <w:rPr>
+          <w:b/>
+          <w:sz w:val="18"/>
+        </w:rPr>
+        <w:lastRenderedPageBreak/>
         <w:t>Massachusetts Institute of Technology</w:t>
       </w:r>
       <w:r>
@@ -1287,19 +1486,6 @@
         </w:rPr>
         <w:t>Calibrated webcams and LIDAR (Velodyne VLP-16), and investigated power management options for tripod platform</w:t>
       </w:r>
-    </w:p>
-    <w:p>
-      <w:pPr>
-        <w:pStyle w:val="BodyText"/>
-        <w:tabs>
-          <w:tab w:val="right" w:pos="10080"/>
-        </w:tabs>
-        <w:spacing w:before="120" w:after="0"/>
-        <w:rPr>
-          <w:b/>
-          <w:sz w:val="18"/>
-        </w:rPr>
-      </w:pPr>
     </w:p>
     <w:p>
       <w:pPr>
@@ -2561,6 +2747,7 @@
         <w:rPr>
           <w:sz w:val="18"/>
         </w:rPr>
+        <w:lastRenderedPageBreak/>
         <w:t xml:space="preserve">Investigated mapping/registration techniques with lower-resolution (Velodyne VLP-32) </w:t>
       </w:r>
       <w:r>
@@ -2676,7 +2863,6 @@
         <w:rPr>
           <w:sz w:val="18"/>
         </w:rPr>
-        <w:lastRenderedPageBreak/>
         <w:t xml:space="preserve">Developed Python test automation script for Triton test-bench landing test </w:t>
       </w:r>
     </w:p>
@@ -3003,15 +3189,7 @@
                   <w:sz w:val="18"/>
                   <w:szCs w:val="18"/>
                 </w:rPr>
-                <w:t>Siemens Competition in Math, Science, and Technology</w:t>
-              </w:r>
-              <w:r>
-                <w:rPr>
-                  <w:rFonts w:cs="Times New Roman"/>
-                  <w:sz w:val="18"/>
-                  <w:szCs w:val="18"/>
-                </w:rPr>
-                <w:t>, Atlanta, 2012</w:t>
+                <w:t>Siemens Competition in Math, Science, and Technology, Atlanta, 2012</w:t>
               </w:r>
             </w:sdtContent>
           </w:sdt>
@@ -4364,7 +4542,16 @@
       <w:pStyle w:val="Footer"/>
     </w:pPr>
     <w:r>
-      <w:t>Updated: Fall 2022</w:t>
+      <w:t xml:space="preserve">Updated: </w:t>
+    </w:r>
+    <w:r>
+      <w:t>Spring</w:t>
+    </w:r>
+    <w:r>
+      <w:t xml:space="preserve"> 202</w:t>
+    </w:r>
+    <w:r>
+      <w:t>3</w:t>
     </w:r>
   </w:p>
 </w:ftr>

</xml_diff>

<commit_message>
update CV post A-Exam
</commit_message>
<xml_diff>
--- a/docs/Banerjee_CV.docx
+++ b/docs/Banerjee_CV.docx
@@ -26,6 +26,7 @@
         <w:sdtPr>
           <w:id w:val="942403818"/>
         </w:sdtPr>
+        <w:sdtEndPr/>
         <w:sdtContent>
           <w:r>
             <w:rPr>
@@ -69,6 +70,7 @@
         <w:sdtPr>
           <w:id w:val="525552962"/>
         </w:sdtPr>
+        <w:sdtEndPr/>
         <w:sdtContent>
           <w:r>
             <w:rPr>
@@ -82,14 +84,7 @@
               <w:b w:val="0"/>
               <w:sz w:val="18"/>
             </w:rPr>
-            <w:t>S</w:t>
-          </w:r>
-          <w:r>
-            <w:rPr>
-              <w:b w:val="0"/>
-              <w:sz w:val="18"/>
-            </w:rPr>
-            <w:t>tudent</w:t>
+            <w:t>Candidate</w:t>
           </w:r>
           <w:r>
             <w:rPr>
@@ -152,7 +147,21 @@
               <w:b w:val="0"/>
               <w:sz w:val="18"/>
             </w:rPr>
-            <w:t xml:space="preserve"> (expected: September 2025)</w:t>
+            <w:t xml:space="preserve"> (expected: </w:t>
+          </w:r>
+          <w:r>
+            <w:rPr>
+              <w:b w:val="0"/>
+              <w:sz w:val="18"/>
+            </w:rPr>
+            <w:t>December</w:t>
+          </w:r>
+          <w:r>
+            <w:rPr>
+              <w:b w:val="0"/>
+              <w:sz w:val="18"/>
+            </w:rPr>
+            <w:t xml:space="preserve"> 2025)</w:t>
           </w:r>
         </w:sdtContent>
       </w:sdt>
@@ -222,6 +231,7 @@
         <w:sdtPr>
           <w:id w:val="1195199563"/>
         </w:sdtPr>
+        <w:sdtEndPr/>
         <w:sdtContent>
           <w:r>
             <w:rPr>
@@ -248,6 +258,7 @@
         <w:sdtPr>
           <w:id w:val="789242328"/>
         </w:sdtPr>
+        <w:sdtEndPr/>
         <w:sdtContent>
           <w:r>
             <w:rPr>
@@ -276,6 +287,7 @@
         <w:sdtPr>
           <w:id w:val="-2060237140"/>
         </w:sdtPr>
+        <w:sdtEndPr/>
         <w:sdtContent>
           <w:r>
             <w:rPr>
@@ -338,6 +350,7 @@
         <w:sdtPr>
           <w:id w:val="664216522"/>
         </w:sdtPr>
+        <w:sdtEndPr/>
         <w:sdtContent>
           <w:r>
             <w:rPr>
@@ -366,6 +379,7 @@
         <w:sdtPr>
           <w:id w:val="1283696494"/>
         </w:sdtPr>
+        <w:sdtEndPr/>
         <w:sdtContent>
           <w:r>
             <w:rPr>
@@ -542,7 +556,23 @@
           <w:sz w:val="18"/>
           <w:szCs w:val="18"/>
         </w:rPr>
-        <w:t>: Prof. Sarah Dean and Prof. Tapomayukh Bhattacharjee</w:t>
+        <w:t xml:space="preserve">: Prof. Sarah Dean and Prof. </w:t>
+      </w:r>
+      <w:proofErr w:type="spellStart"/>
+      <w:r>
+        <w:rPr>
+          <w:sz w:val="18"/>
+          <w:szCs w:val="18"/>
+        </w:rPr>
+        <w:t>Tapomayukh</w:t>
+      </w:r>
+      <w:proofErr w:type="spellEnd"/>
+      <w:r>
+        <w:rPr>
+          <w:sz w:val="18"/>
+          <w:szCs w:val="18"/>
+        </w:rPr>
+        <w:t xml:space="preserve"> Bhattacharjee</w:t>
       </w:r>
       <w:r>
         <w:rPr>
@@ -570,14 +600,58 @@
           <w:sz w:val="18"/>
           <w:szCs w:val="18"/>
         </w:rPr>
-        <w:t>Conducting research as a member of the EmPRISE (</w:t>
-      </w:r>
-      <w:r>
-        <w:rPr>
-          <w:sz w:val="18"/>
-          <w:szCs w:val="18"/>
-        </w:rPr>
-        <w:t>EMpowering People with Robots and Intelligent Shared Experiences</w:t>
+        <w:t xml:space="preserve">Conducting research as </w:t>
+      </w:r>
+      <w:r>
+        <w:rPr>
+          <w:sz w:val="18"/>
+          <w:szCs w:val="18"/>
+        </w:rPr>
+        <w:t>part of</w:t>
+      </w:r>
+      <w:r>
+        <w:rPr>
+          <w:sz w:val="18"/>
+          <w:szCs w:val="18"/>
+        </w:rPr>
+        <w:t xml:space="preserve"> </w:t>
+      </w:r>
+      <w:proofErr w:type="spellStart"/>
+      <w:r>
+        <w:rPr>
+          <w:sz w:val="18"/>
+          <w:szCs w:val="18"/>
+        </w:rPr>
+        <w:t>EmPRISE</w:t>
+      </w:r>
+      <w:proofErr w:type="spellEnd"/>
+      <w:r>
+        <w:rPr>
+          <w:sz w:val="18"/>
+          <w:szCs w:val="18"/>
+        </w:rPr>
+        <w:t xml:space="preserve"> (</w:t>
+      </w:r>
+      <w:r>
+        <w:rPr>
+          <w:sz w:val="18"/>
+          <w:szCs w:val="18"/>
+        </w:rPr>
+        <w:t>E</w:t>
+      </w:r>
+      <w:r>
+        <w:rPr>
+          <w:sz w:val="18"/>
+          <w:szCs w:val="18"/>
+        </w:rPr>
+        <w:t>m</w:t>
+      </w:r>
+      <w:r>
+        <w:rPr>
+          <w:sz w:val="18"/>
+          <w:szCs w:val="18"/>
+        </w:rPr>
+        <w:t>powering People with Robots and Intelligent Shared Experiences</w:t>
       </w:r>
       <w:r>
         <w:rPr>
@@ -612,36 +686,38 @@
           <w:sz w:val="18"/>
           <w:szCs w:val="18"/>
         </w:rPr>
-        <w:t>Developing contextual bandit</w:t>
-      </w:r>
-      <w:r>
-        <w:rPr>
-          <w:sz w:val="18"/>
-          <w:szCs w:val="18"/>
-        </w:rPr>
-        <w:t xml:space="preserve"> algorithms with human querying </w:t>
-      </w:r>
-      <w:r>
-        <w:rPr>
-          <w:sz w:val="18"/>
-          <w:szCs w:val="18"/>
-        </w:rPr>
-        <w:t>and human cognitive load modeling in-the-loop</w:t>
-      </w:r>
-      <w:r>
-        <w:rPr>
-          <w:sz w:val="18"/>
-          <w:szCs w:val="18"/>
-        </w:rPr>
-        <w:t xml:space="preserve"> </w:t>
-      </w:r>
-      <w:r>
-        <w:rPr>
-          <w:sz w:val="18"/>
-          <w:szCs w:val="18"/>
-        </w:rPr>
-        <w:t>for robot-assisted bite acquisition</w:t>
-      </w:r>
+        <w:t xml:space="preserve">Developing </w:t>
+      </w:r>
+      <w:r>
+        <w:rPr>
+          <w:sz w:val="18"/>
+          <w:szCs w:val="18"/>
+        </w:rPr>
+        <w:t>human-in-the-loop interactive learning</w:t>
+      </w:r>
+      <w:r>
+        <w:rPr>
+          <w:sz w:val="18"/>
+          <w:szCs w:val="18"/>
+        </w:rPr>
+        <w:t xml:space="preserve"> algorithms </w:t>
+      </w:r>
+      <w:r>
+        <w:rPr>
+          <w:sz w:val="18"/>
+          <w:szCs w:val="18"/>
+        </w:rPr>
+        <w:t xml:space="preserve">for robot-assisted bite </w:t>
+      </w:r>
+      <w:proofErr w:type="gramStart"/>
+      <w:r>
+        <w:rPr>
+          <w:sz w:val="18"/>
+          <w:szCs w:val="18"/>
+        </w:rPr>
+        <w:t>acquisition</w:t>
+      </w:r>
+      <w:proofErr w:type="gramEnd"/>
     </w:p>
     <w:p>
       <w:pPr>
@@ -718,12 +794,14 @@
         </w:rPr>
         <w:t xml:space="preserve"> member of the ASL (Autonomous Systems Laboratory) </w:t>
       </w:r>
+      <w:proofErr w:type="gramStart"/>
       <w:r>
         <w:rPr>
           <w:sz w:val="18"/>
         </w:rPr>
         <w:t>group</w:t>
       </w:r>
+      <w:proofErr w:type="gramEnd"/>
     </w:p>
     <w:p>
       <w:pPr>
@@ -812,12 +890,14 @@
         </w:rPr>
         <w:t xml:space="preserve">surrounding </w:t>
       </w:r>
+      <w:proofErr w:type="gramStart"/>
       <w:r>
         <w:rPr>
           <w:sz w:val="18"/>
         </w:rPr>
         <w:t>environment</w:t>
       </w:r>
+      <w:proofErr w:type="gramEnd"/>
     </w:p>
     <w:p>
       <w:pPr>
@@ -951,8 +1031,16 @@
         <w:rPr>
           <w:sz w:val="18"/>
         </w:rPr>
-        <w:t xml:space="preserve"> autonomous driving simulation platform based on CARLA open-source driving simulator</w:t>
-      </w:r>
+        <w:t xml:space="preserve"> autonomous driving simulation platform based on CARLA open-source driving </w:t>
+      </w:r>
+      <w:proofErr w:type="gramStart"/>
+      <w:r>
+        <w:rPr>
+          <w:sz w:val="18"/>
+        </w:rPr>
+        <w:t>simulator</w:t>
+      </w:r>
+      <w:proofErr w:type="gramEnd"/>
     </w:p>
     <w:p>
       <w:pPr>
@@ -1001,8 +1089,19 @@
           <w:szCs w:val="18"/>
           <w:shd w:val="clear" w:color="auto" w:fill="FFFFFF"/>
         </w:rPr>
-        <w:t>vehicle navigation, dynamic obstacle avoidance, and end-to-end learning</w:t>
-      </w:r>
+        <w:t xml:space="preserve">vehicle navigation, dynamic obstacle avoidance, and end-to-end </w:t>
+      </w:r>
+      <w:proofErr w:type="gramStart"/>
+      <w:r>
+        <w:rPr>
+          <w:rFonts w:eastAsia="Times New Roman" w:cs="Times New Roman"/>
+          <w:sz w:val="18"/>
+          <w:szCs w:val="18"/>
+          <w:shd w:val="clear" w:color="auto" w:fill="FFFFFF"/>
+        </w:rPr>
+        <w:t>learning</w:t>
+      </w:r>
+      <w:proofErr w:type="gramEnd"/>
       <w:r>
         <w:rPr>
           <w:rFonts w:eastAsia="Times New Roman" w:cs="Times New Roman"/>
@@ -1092,6 +1191,7 @@
         </w:rPr>
         <w:t xml:space="preserve"> </w:t>
       </w:r>
+      <w:proofErr w:type="gramStart"/>
       <w:r>
         <w:rPr>
           <w:bCs/>
@@ -1099,6 +1199,7 @@
         </w:rPr>
         <w:t>platform</w:t>
       </w:r>
+      <w:proofErr w:type="gramEnd"/>
     </w:p>
     <w:p>
       <w:pPr>
@@ -1276,8 +1377,17 @@
           <w:bCs/>
           <w:sz w:val="18"/>
         </w:rPr>
-        <w:t xml:space="preserve"> autonomous vehicle simulation platform based on CARLA open-source driving simulator</w:t>
-      </w:r>
+        <w:t xml:space="preserve"> autonomous vehicle simulation platform based on CARLA open-source driving </w:t>
+      </w:r>
+      <w:proofErr w:type="gramStart"/>
+      <w:r>
+        <w:rPr>
+          <w:bCs/>
+          <w:sz w:val="18"/>
+        </w:rPr>
+        <w:t>simulator</w:t>
+      </w:r>
+      <w:proofErr w:type="gramEnd"/>
     </w:p>
     <w:p>
       <w:pPr>
@@ -1316,7 +1426,23 @@
           <w:bCs/>
           <w:sz w:val="18"/>
         </w:rPr>
-        <w:t xml:space="preserve">-based rural road detection </w:t>
+        <w:t xml:space="preserve">-based rural road </w:t>
+      </w:r>
+      <w:proofErr w:type="gramStart"/>
+      <w:r>
+        <w:rPr>
+          <w:bCs/>
+          <w:sz w:val="18"/>
+        </w:rPr>
+        <w:t>detection</w:t>
+      </w:r>
+      <w:proofErr w:type="gramEnd"/>
+      <w:r>
+        <w:rPr>
+          <w:bCs/>
+          <w:sz w:val="18"/>
+        </w:rPr>
+        <w:t xml:space="preserve"> </w:t>
       </w:r>
     </w:p>
     <w:p>
@@ -1337,6 +1463,19 @@
         <w:pStyle w:val="BodyText"/>
         <w:tabs>
           <w:tab w:val="right" w:pos="10080"/>
+        </w:tabs>
+        <w:spacing w:after="0"/>
+        <w:rPr>
+          <w:b/>
+          <w:sz w:val="18"/>
+        </w:rPr>
+      </w:pPr>
+    </w:p>
+    <w:p>
+      <w:pPr>
+        <w:pStyle w:val="BodyText"/>
+        <w:tabs>
+          <w:tab w:val="left" w:pos="1348"/>
         </w:tabs>
         <w:spacing w:after="0"/>
         <w:rPr>
@@ -1449,7 +1588,21 @@
         <w:rPr>
           <w:sz w:val="18"/>
         </w:rPr>
-        <w:t xml:space="preserve">Conducted research as a member of the ACL (Aerospace Controls Laboratory) group </w:t>
+        <w:t xml:space="preserve">Conducted research as a member of the ACL (Aerospace Controls Laboratory) </w:t>
+      </w:r>
+      <w:proofErr w:type="gramStart"/>
+      <w:r>
+        <w:rPr>
+          <w:sz w:val="18"/>
+        </w:rPr>
+        <w:t>group</w:t>
+      </w:r>
+      <w:proofErr w:type="gramEnd"/>
+      <w:r>
+        <w:rPr>
+          <w:sz w:val="18"/>
+        </w:rPr>
+        <w:t xml:space="preserve"> </w:t>
       </w:r>
     </w:p>
     <w:p>
@@ -1465,7 +1618,21 @@
         <w:rPr>
           <w:sz w:val="18"/>
         </w:rPr>
-        <w:t xml:space="preserve">Contributed to the development of a tripod-based sensor platform for pedestrian localization and intention recognition </w:t>
+        <w:t xml:space="preserve">Contributed to the development of a tripod-based sensor platform for pedestrian localization and intention </w:t>
+      </w:r>
+      <w:proofErr w:type="gramStart"/>
+      <w:r>
+        <w:rPr>
+          <w:sz w:val="18"/>
+        </w:rPr>
+        <w:t>recognition</w:t>
+      </w:r>
+      <w:proofErr w:type="gramEnd"/>
+      <w:r>
+        <w:rPr>
+          <w:sz w:val="18"/>
+        </w:rPr>
+        <w:t xml:space="preserve"> </w:t>
       </w:r>
     </w:p>
     <w:p>
@@ -1484,8 +1651,30 @@
         <w:rPr>
           <w:sz w:val="18"/>
         </w:rPr>
-        <w:t>Calibrated webcams and LIDAR (Velodyne VLP-16), and investigated power management options for tripod platform</w:t>
-      </w:r>
+        <w:t>Calibrated webcams and LIDAR (</w:t>
+      </w:r>
+      <w:proofErr w:type="spellStart"/>
+      <w:r>
+        <w:rPr>
+          <w:sz w:val="18"/>
+        </w:rPr>
+        <w:t>Velodyne</w:t>
+      </w:r>
+      <w:proofErr w:type="spellEnd"/>
+      <w:r>
+        <w:rPr>
+          <w:sz w:val="18"/>
+        </w:rPr>
+        <w:t xml:space="preserve"> VLP-16), and investigated power management options for tripod </w:t>
+      </w:r>
+      <w:proofErr w:type="gramStart"/>
+      <w:r>
+        <w:rPr>
+          <w:sz w:val="18"/>
+        </w:rPr>
+        <w:t>platform</w:t>
+      </w:r>
+      <w:proofErr w:type="gramEnd"/>
     </w:p>
     <w:p>
       <w:pPr>
@@ -1494,19 +1683,6 @@
           <w:tab w:val="right" w:pos="10080"/>
         </w:tabs>
         <w:spacing w:before="120" w:after="0"/>
-        <w:rPr>
-          <w:b/>
-          <w:sz w:val="18"/>
-        </w:rPr>
-      </w:pPr>
-    </w:p>
-    <w:p>
-      <w:pPr>
-        <w:pStyle w:val="BodyText"/>
-        <w:tabs>
-          <w:tab w:val="right" w:pos="10080"/>
-        </w:tabs>
-        <w:spacing w:before="120" w:after="0"/>
       </w:pPr>
       <w:r>
         <w:rPr>
@@ -1532,12 +1708,21 @@
         </w:tabs>
         <w:spacing w:after="0"/>
       </w:pPr>
+      <w:proofErr w:type="spellStart"/>
       <w:r>
         <w:rPr>
           <w:i/>
           <w:sz w:val="18"/>
         </w:rPr>
-        <w:t>SuperUROP Advanced Undergraduate Research Program</w:t>
+        <w:t>SuperUROP</w:t>
+      </w:r>
+      <w:proofErr w:type="spellEnd"/>
+      <w:r>
+        <w:rPr>
+          <w:i/>
+          <w:sz w:val="18"/>
+        </w:rPr>
+        <w:t xml:space="preserve"> Advanced Undergraduate Research Program</w:t>
       </w:r>
       <w:r>
         <w:rPr>
@@ -1607,8 +1792,16 @@
         <w:rPr>
           <w:sz w:val="18"/>
         </w:rPr>
-        <w:t>Contributed to the development of a conversational robotic system that can acknowledge speaking subjects</w:t>
-      </w:r>
+        <w:t xml:space="preserve">Contributed to the development of a conversational robotic system that can acknowledge speaking </w:t>
+      </w:r>
+      <w:proofErr w:type="gramStart"/>
+      <w:r>
+        <w:rPr>
+          <w:sz w:val="18"/>
+        </w:rPr>
+        <w:t>subjects</w:t>
+      </w:r>
+      <w:proofErr w:type="gramEnd"/>
     </w:p>
     <w:p>
       <w:pPr>
@@ -1623,8 +1816,16 @@
         <w:rPr>
           <w:sz w:val="18"/>
         </w:rPr>
-        <w:t>Converted offline Voice Activity Detector module into real-time streaming module</w:t>
-      </w:r>
+        <w:t xml:space="preserve">Converted offline Voice Activity Detector module into real-time streaming </w:t>
+      </w:r>
+      <w:proofErr w:type="gramStart"/>
+      <w:r>
+        <w:rPr>
+          <w:sz w:val="18"/>
+        </w:rPr>
+        <w:t>module</w:t>
+      </w:r>
+      <w:proofErr w:type="gramEnd"/>
     </w:p>
     <w:p>
       <w:pPr>
@@ -1642,8 +1843,16 @@
         <w:rPr>
           <w:sz w:val="18"/>
         </w:rPr>
-        <w:t>Researched techniques for integrating visual face detection and audio source localization</w:t>
-      </w:r>
+        <w:t xml:space="preserve">Researched techniques for integrating visual face detection and audio source </w:t>
+      </w:r>
+      <w:proofErr w:type="gramStart"/>
+      <w:r>
+        <w:rPr>
+          <w:sz w:val="18"/>
+        </w:rPr>
+        <w:t>localization</w:t>
+      </w:r>
+      <w:proofErr w:type="gramEnd"/>
     </w:p>
     <w:p>
       <w:pPr>
@@ -1654,6 +1863,7 @@
         <w:sdtPr>
           <w:id w:val="1873098508"/>
         </w:sdtPr>
+        <w:sdtEndPr/>
         <w:sdtContent>
           <w:r>
             <w:rPr>
@@ -1683,6 +1893,7 @@
         <w:sdtPr>
           <w:id w:val="323700687"/>
         </w:sdtPr>
+        <w:sdtEndPr/>
         <w:sdtContent>
           <w:r>
             <w:rPr>
@@ -1772,8 +1983,16 @@
         <w:rPr>
           <w:sz w:val="18"/>
         </w:rPr>
-        <w:t>Principal Investigator: Prof. Padmanabhan Seshaiyer</w:t>
-      </w:r>
+        <w:t xml:space="preserve">Principal Investigator: Prof. Padmanabhan </w:t>
+      </w:r>
+      <w:proofErr w:type="spellStart"/>
+      <w:r>
+        <w:rPr>
+          <w:sz w:val="18"/>
+        </w:rPr>
+        <w:t>Seshaiyer</w:t>
+      </w:r>
+      <w:proofErr w:type="spellEnd"/>
     </w:p>
     <w:p>
       <w:pPr>
@@ -1954,31 +2173,61 @@
         <w:spacing w:line="240" w:lineRule="auto"/>
         <w:rPr>
           <w:rFonts w:ascii="Book Antiqua" w:eastAsia="Times New Roman" w:hAnsi="Book Antiqua" w:cs="Times New Roman"/>
-          <w:sz w:val="18"/>
-          <w:szCs w:val="18"/>
-        </w:rPr>
-      </w:pPr>
-      <w:r>
-        <w:rPr>
-          <w:rFonts w:ascii="Book Antiqua" w:eastAsia="Times New Roman" w:hAnsi="Book Antiqua" w:cs="Times New Roman"/>
-          <w:sz w:val="18"/>
-          <w:szCs w:val="18"/>
-        </w:rPr>
-        <w:t>T. Ort,</w:t>
-      </w:r>
-      <w:r>
-        <w:rPr>
-          <w:rFonts w:ascii="Book Antiqua" w:eastAsia="Times New Roman" w:hAnsi="Book Antiqua" w:cs="Times New Roman"/>
-          <w:sz w:val="18"/>
-          <w:szCs w:val="18"/>
-        </w:rPr>
-        <w:t xml:space="preserve"> K. Murthy, </w:t>
-      </w:r>
+          <w:b/>
+          <w:bCs/>
+          <w:sz w:val="22"/>
+        </w:rPr>
+      </w:pPr>
       <w:r>
         <w:rPr>
           <w:rFonts w:ascii="Book Antiqua" w:eastAsia="Times New Roman" w:hAnsi="Book Antiqua" w:cs="Times New Roman"/>
           <w:b/>
           <w:bCs/>
+          <w:sz w:val="22"/>
+        </w:rPr>
+        <w:t>JOURNAL PAPERS</w:t>
+      </w:r>
+    </w:p>
+    <w:p>
+      <w:pPr>
+        <w:spacing w:line="240" w:lineRule="auto"/>
+        <w:rPr>
+          <w:rFonts w:ascii="Book Antiqua" w:eastAsia="Times New Roman" w:hAnsi="Book Antiqua" w:cs="Times New Roman"/>
+          <w:sz w:val="18"/>
+          <w:szCs w:val="18"/>
+        </w:rPr>
+      </w:pPr>
+    </w:p>
+    <w:p>
+      <w:pPr>
+        <w:spacing w:line="240" w:lineRule="auto"/>
+        <w:rPr>
+          <w:rFonts w:ascii="Book Antiqua" w:eastAsia="Times New Roman" w:hAnsi="Book Antiqua" w:cs="Times New Roman"/>
+          <w:sz w:val="18"/>
+          <w:szCs w:val="18"/>
+        </w:rPr>
+      </w:pPr>
+      <w:r>
+        <w:rPr>
+          <w:rFonts w:ascii="Book Antiqua" w:eastAsia="Times New Roman" w:hAnsi="Book Antiqua" w:cs="Times New Roman"/>
+          <w:sz w:val="18"/>
+          <w:szCs w:val="18"/>
+        </w:rPr>
+        <w:t>T. Ort,</w:t>
+      </w:r>
+      <w:r>
+        <w:rPr>
+          <w:rFonts w:ascii="Book Antiqua" w:eastAsia="Times New Roman" w:hAnsi="Book Antiqua" w:cs="Times New Roman"/>
+          <w:sz w:val="18"/>
+          <w:szCs w:val="18"/>
+        </w:rPr>
+        <w:t xml:space="preserve"> K. Murthy, </w:t>
+      </w:r>
+      <w:r>
+        <w:rPr>
+          <w:rFonts w:ascii="Book Antiqua" w:eastAsia="Times New Roman" w:hAnsi="Book Antiqua" w:cs="Times New Roman"/>
+          <w:b/>
+          <w:bCs/>
           <w:sz w:val="18"/>
           <w:szCs w:val="18"/>
         </w:rPr>
@@ -1990,22 +2239,49 @@
           <w:sz w:val="18"/>
           <w:szCs w:val="18"/>
         </w:rPr>
-        <w:t>, S.K. Gottipati, D. Bhatt, I. Gilitschenski, L. Paull, and D. Rus,</w:t>
-      </w:r>
+        <w:t xml:space="preserve">, S.K. Gottipati, D. Bhatt, I. </w:t>
+      </w:r>
+      <w:proofErr w:type="spellStart"/>
       <w:r>
         <w:rPr>
           <w:rFonts w:ascii="Book Antiqua" w:eastAsia="Times New Roman" w:hAnsi="Book Antiqua" w:cs="Times New Roman"/>
           <w:sz w:val="18"/>
           <w:szCs w:val="18"/>
         </w:rPr>
-        <w:t xml:space="preserve"> “Map</w:t>
-      </w:r>
+        <w:t>Gilitschenski</w:t>
+      </w:r>
+      <w:proofErr w:type="spellEnd"/>
       <w:r>
         <w:rPr>
           <w:rFonts w:ascii="Book Antiqua" w:eastAsia="Times New Roman" w:hAnsi="Book Antiqua" w:cs="Times New Roman"/>
           <w:sz w:val="18"/>
           <w:szCs w:val="18"/>
         </w:rPr>
+        <w:t>, L. Paull, and D. Rus,</w:t>
+      </w:r>
+      <w:r>
+        <w:rPr>
+          <w:rFonts w:ascii="Book Antiqua" w:eastAsia="Times New Roman" w:hAnsi="Book Antiqua" w:cs="Times New Roman"/>
+          <w:sz w:val="18"/>
+          <w:szCs w:val="18"/>
+        </w:rPr>
+        <w:t xml:space="preserve"> “</w:t>
+      </w:r>
+      <w:proofErr w:type="spellStart"/>
+      <w:r>
+        <w:rPr>
+          <w:rFonts w:ascii="Book Antiqua" w:eastAsia="Times New Roman" w:hAnsi="Book Antiqua" w:cs="Times New Roman"/>
+          <w:sz w:val="18"/>
+          <w:szCs w:val="18"/>
+        </w:rPr>
+        <w:t>Map</w:t>
+      </w:r>
+      <w:r>
+        <w:rPr>
+          <w:rFonts w:ascii="Book Antiqua" w:eastAsia="Times New Roman" w:hAnsi="Book Antiqua" w:cs="Times New Roman"/>
+          <w:sz w:val="18"/>
+          <w:szCs w:val="18"/>
+        </w:rPr>
         <w:t>L</w:t>
       </w:r>
       <w:r>
@@ -2014,7 +2290,16 @@
           <w:sz w:val="18"/>
           <w:szCs w:val="18"/>
         </w:rPr>
-        <w:t xml:space="preserve">ite: Autonomous </w:t>
+        <w:t>ite</w:t>
+      </w:r>
+      <w:proofErr w:type="spellEnd"/>
+      <w:r>
+        <w:rPr>
+          <w:rFonts w:ascii="Book Antiqua" w:eastAsia="Times New Roman" w:hAnsi="Book Antiqua" w:cs="Times New Roman"/>
+          <w:sz w:val="18"/>
+          <w:szCs w:val="18"/>
+        </w:rPr>
+        <w:t xml:space="preserve">: Autonomous </w:t>
       </w:r>
       <w:r>
         <w:rPr>
@@ -2136,7 +2421,51 @@
           <w:sz w:val="18"/>
           <w:szCs w:val="18"/>
         </w:rPr>
-        <w:t xml:space="preserve">A. Amini, I. Gilitschenski, J. Phillips, J. Moseyko, </w:t>
+        <w:t xml:space="preserve">A. Amini, I. </w:t>
+      </w:r>
+      <w:proofErr w:type="spellStart"/>
+      <w:r>
+        <w:rPr>
+          <w:rFonts w:cs="Times New Roman"/>
+          <w:bCs/>
+          <w:color w:val="262626"/>
+          <w:sz w:val="18"/>
+          <w:szCs w:val="18"/>
+        </w:rPr>
+        <w:t>Gilitschenski</w:t>
+      </w:r>
+      <w:proofErr w:type="spellEnd"/>
+      <w:r>
+        <w:rPr>
+          <w:rFonts w:cs="Times New Roman"/>
+          <w:bCs/>
+          <w:color w:val="262626"/>
+          <w:sz w:val="18"/>
+          <w:szCs w:val="18"/>
+        </w:rPr>
+        <w:t xml:space="preserve">, J. Phillips, J. </w:t>
+      </w:r>
+      <w:proofErr w:type="spellStart"/>
+      <w:r>
+        <w:rPr>
+          <w:rFonts w:cs="Times New Roman"/>
+          <w:bCs/>
+          <w:color w:val="262626"/>
+          <w:sz w:val="18"/>
+          <w:szCs w:val="18"/>
+        </w:rPr>
+        <w:t>Moseyko</w:t>
+      </w:r>
+      <w:proofErr w:type="spellEnd"/>
+      <w:r>
+        <w:rPr>
+          <w:rFonts w:cs="Times New Roman"/>
+          <w:bCs/>
+          <w:color w:val="262626"/>
+          <w:sz w:val="18"/>
+          <w:szCs w:val="18"/>
+        </w:rPr>
+        <w:t xml:space="preserve">, </w:t>
       </w:r>
       <w:r>
         <w:rPr>
@@ -2318,6 +2647,7 @@
         </w:rPr>
         <w:t xml:space="preserve">riving </w:t>
       </w:r>
+      <w:proofErr w:type="gramStart"/>
       <w:r>
         <w:rPr>
           <w:rFonts w:cs="Times New Roman"/>
@@ -2336,7 +2666,18 @@
           <w:sz w:val="18"/>
           <w:szCs w:val="18"/>
         </w:rPr>
-        <w:t xml:space="preserve">rom </w:t>
+        <w:t>rom</w:t>
+      </w:r>
+      <w:proofErr w:type="gramEnd"/>
+      <w:r>
+        <w:rPr>
+          <w:rFonts w:cs="Times New Roman"/>
+          <w:bCs/>
+          <w:color w:val="262626"/>
+          <w:sz w:val="18"/>
+          <w:szCs w:val="18"/>
+        </w:rPr>
+        <w:t xml:space="preserve"> </w:t>
       </w:r>
       <w:r>
         <w:rPr>
@@ -2504,7 +2845,29 @@
           <w:sz w:val="18"/>
           <w:szCs w:val="18"/>
         </w:rPr>
-        <w:t xml:space="preserve"> &amp; P. Seshaiyer. “Computational Mechanics of a Coupled Flow-Structure Interaction Problem with Applications to Bio-Inspired Micro Air Vehicles,” </w:t>
+        <w:t xml:space="preserve"> &amp; P. </w:t>
+      </w:r>
+      <w:proofErr w:type="spellStart"/>
+      <w:r>
+        <w:rPr>
+          <w:rFonts w:cs="Times New Roman"/>
+          <w:bCs/>
+          <w:color w:val="262626"/>
+          <w:sz w:val="18"/>
+          <w:szCs w:val="18"/>
+        </w:rPr>
+        <w:t>Seshaiyer</w:t>
+      </w:r>
+      <w:proofErr w:type="spellEnd"/>
+      <w:r>
+        <w:rPr>
+          <w:rFonts w:cs="Times New Roman"/>
+          <w:bCs/>
+          <w:color w:val="262626"/>
+          <w:sz w:val="18"/>
+          <w:szCs w:val="18"/>
+        </w:rPr>
+        <w:t xml:space="preserve">. “Computational Mechanics of a Coupled Flow-Structure Interaction Problem with Applications to Bio-Inspired Micro Air Vehicles,” </w:t>
       </w:r>
       <w:r>
         <w:rPr>
@@ -2566,6 +2929,13 @@
       <w:pPr>
         <w:widowControl w:val="0"/>
         <w:spacing w:line="240" w:lineRule="auto"/>
+        <w:rPr>
+          <w:rFonts w:cs="Times New Roman"/>
+          <w:bCs/>
+          <w:color w:val="262626"/>
+          <w:sz w:val="18"/>
+          <w:szCs w:val="18"/>
+        </w:rPr>
       </w:pPr>
       <w:r>
         <w:rPr>
@@ -2595,7 +2965,29 @@
           <w:sz w:val="18"/>
           <w:szCs w:val="18"/>
         </w:rPr>
-        <w:t xml:space="preserve"> &amp; P. Seshaiyer, “On the Stability of Lung Parenchymal Lesions with Applications to Early Pneumothorax Diagnosis,” </w:t>
+        <w:t xml:space="preserve"> &amp; P. </w:t>
+      </w:r>
+      <w:proofErr w:type="spellStart"/>
+      <w:r>
+        <w:rPr>
+          <w:rFonts w:cs="Times New Roman"/>
+          <w:bCs/>
+          <w:color w:val="262626"/>
+          <w:sz w:val="18"/>
+          <w:szCs w:val="18"/>
+        </w:rPr>
+        <w:t>Seshaiyer</w:t>
+      </w:r>
+      <w:proofErr w:type="spellEnd"/>
+      <w:r>
+        <w:rPr>
+          <w:rFonts w:cs="Times New Roman"/>
+          <w:bCs/>
+          <w:color w:val="262626"/>
+          <w:sz w:val="18"/>
+          <w:szCs w:val="18"/>
+        </w:rPr>
+        <w:t xml:space="preserve">, “On the Stability of Lung Parenchymal Lesions with Applications to Early Pneumothorax Diagnosis,” </w:t>
       </w:r>
       <w:r>
         <w:rPr>
@@ -2617,6 +3009,238 @@
           <w:szCs w:val="18"/>
         </w:rPr>
         <w:t>, vol. 2013, pp. 1-12, 2013.</w:t>
+      </w:r>
+    </w:p>
+    <w:p>
+      <w:pPr>
+        <w:widowControl w:val="0"/>
+        <w:spacing w:line="240" w:lineRule="auto"/>
+        <w:rPr>
+          <w:rFonts w:cs="Times New Roman"/>
+          <w:bCs/>
+          <w:color w:val="262626"/>
+          <w:sz w:val="18"/>
+          <w:szCs w:val="18"/>
+        </w:rPr>
+      </w:pPr>
+    </w:p>
+    <w:p>
+      <w:pPr>
+        <w:widowControl w:val="0"/>
+        <w:spacing w:line="240" w:lineRule="auto"/>
+        <w:rPr>
+          <w:rFonts w:cs="Times New Roman"/>
+          <w:b/>
+          <w:color w:val="262626"/>
+          <w:sz w:val="22"/>
+        </w:rPr>
+      </w:pPr>
+      <w:r>
+        <w:rPr>
+          <w:rFonts w:cs="Times New Roman"/>
+          <w:b/>
+          <w:color w:val="262626"/>
+          <w:sz w:val="22"/>
+        </w:rPr>
+        <w:t>WORKSHOP PAPERS</w:t>
+      </w:r>
+    </w:p>
+    <w:p>
+      <w:pPr>
+        <w:widowControl w:val="0"/>
+        <w:spacing w:line="240" w:lineRule="auto"/>
+        <w:rPr>
+          <w:rFonts w:cs="Times New Roman"/>
+          <w:b/>
+          <w:color w:val="262626"/>
+          <w:sz w:val="22"/>
+        </w:rPr>
+      </w:pPr>
+    </w:p>
+    <w:p>
+      <w:pPr>
+        <w:widowControl w:val="0"/>
+        <w:spacing w:line="240" w:lineRule="auto"/>
+        <w:rPr>
+          <w:rFonts w:cs="Arial"/>
+          <w:sz w:val="18"/>
+          <w:szCs w:val="20"/>
+          <w:shd w:val="clear" w:color="auto" w:fill="FFFFFF"/>
+        </w:rPr>
+      </w:pPr>
+      <w:r>
+        <w:rPr>
+          <w:rFonts w:cs="Arial"/>
+          <w:b/>
+          <w:bCs/>
+          <w:sz w:val="18"/>
+          <w:szCs w:val="20"/>
+          <w:shd w:val="clear" w:color="auto" w:fill="FFFFFF"/>
+        </w:rPr>
+        <w:t>R. Banerjee</w:t>
+      </w:r>
+      <w:r>
+        <w:rPr>
+          <w:rFonts w:cs="Arial"/>
+          <w:sz w:val="18"/>
+          <w:szCs w:val="20"/>
+          <w:shd w:val="clear" w:color="auto" w:fill="FFFFFF"/>
+        </w:rPr>
+        <w:t>, S. Dean, and T. Bhattacharjee, “To ask or not to ask: Robot-assisted bite acquisition</w:t>
+      </w:r>
+      <w:r>
+        <w:rPr>
+          <w:sz w:val="18"/>
+          <w:szCs w:val="20"/>
+        </w:rPr>
+        <w:t xml:space="preserve"> </w:t>
+      </w:r>
+      <w:r>
+        <w:rPr>
+          <w:rFonts w:cs="Arial"/>
+          <w:sz w:val="18"/>
+          <w:szCs w:val="20"/>
+          <w:shd w:val="clear" w:color="auto" w:fill="FFFFFF"/>
+        </w:rPr>
+        <w:t xml:space="preserve">with human-in-the-loop contextual bandits,” in </w:t>
+      </w:r>
+      <w:r>
+        <w:rPr>
+          <w:rFonts w:cs="Arial"/>
+          <w:i/>
+          <w:iCs/>
+          <w:sz w:val="18"/>
+          <w:szCs w:val="20"/>
+          <w:shd w:val="clear" w:color="auto" w:fill="FFFFFF"/>
+        </w:rPr>
+        <w:t>First Workshop on Out-of-Distribution Generalization</w:t>
+      </w:r>
+      <w:r>
+        <w:rPr>
+          <w:i/>
+          <w:iCs/>
+          <w:sz w:val="18"/>
+          <w:szCs w:val="20"/>
+        </w:rPr>
+        <w:t xml:space="preserve"> </w:t>
+      </w:r>
+      <w:r>
+        <w:rPr>
+          <w:rFonts w:cs="Arial"/>
+          <w:i/>
+          <w:iCs/>
+          <w:sz w:val="18"/>
+          <w:szCs w:val="20"/>
+          <w:shd w:val="clear" w:color="auto" w:fill="FFFFFF"/>
+        </w:rPr>
+        <w:t>in Robotics at CoRL 2023</w:t>
+      </w:r>
+      <w:r>
+        <w:rPr>
+          <w:rFonts w:cs="Arial"/>
+          <w:sz w:val="18"/>
+          <w:szCs w:val="20"/>
+          <w:shd w:val="clear" w:color="auto" w:fill="FFFFFF"/>
+        </w:rPr>
+        <w:t>, 2023.</w:t>
+      </w:r>
+    </w:p>
+    <w:p>
+      <w:pPr>
+        <w:widowControl w:val="0"/>
+        <w:spacing w:line="240" w:lineRule="auto"/>
+        <w:rPr>
+          <w:rFonts w:cs="Arial"/>
+          <w:sz w:val="18"/>
+          <w:szCs w:val="20"/>
+          <w:shd w:val="clear" w:color="auto" w:fill="FFFFFF"/>
+        </w:rPr>
+      </w:pPr>
+    </w:p>
+    <w:p>
+      <w:pPr>
+        <w:widowControl w:val="0"/>
+        <w:spacing w:line="240" w:lineRule="auto"/>
+        <w:rPr>
+          <w:b/>
+        </w:rPr>
+      </w:pPr>
+      <w:r>
+        <w:rPr>
+          <w:b/>
+          <w:bCs/>
+          <w:sz w:val="18"/>
+          <w:szCs w:val="20"/>
+        </w:rPr>
+        <w:t>R.</w:t>
+      </w:r>
+      <w:r>
+        <w:rPr>
+          <w:b/>
+          <w:bCs/>
+          <w:sz w:val="18"/>
+          <w:szCs w:val="20"/>
+        </w:rPr>
+        <w:t xml:space="preserve"> Banerjee*,</w:t>
+      </w:r>
+      <w:r>
+        <w:rPr>
+          <w:sz w:val="18"/>
+          <w:szCs w:val="20"/>
+        </w:rPr>
+        <w:t xml:space="preserve"> </w:t>
+      </w:r>
+      <w:r>
+        <w:rPr>
+          <w:sz w:val="18"/>
+          <w:szCs w:val="20"/>
+        </w:rPr>
+        <w:t>P.</w:t>
+      </w:r>
+      <w:r>
+        <w:rPr>
+          <w:sz w:val="18"/>
+          <w:szCs w:val="20"/>
+        </w:rPr>
+        <w:t xml:space="preserve"> Ray*, </w:t>
+      </w:r>
+      <w:r>
+        <w:rPr>
+          <w:sz w:val="18"/>
+          <w:szCs w:val="20"/>
+        </w:rPr>
+        <w:t>M.</w:t>
+      </w:r>
+      <w:r>
+        <w:rPr>
+          <w:sz w:val="18"/>
+          <w:szCs w:val="20"/>
+        </w:rPr>
+        <w:t xml:space="preserve"> Campbell. Improving Environment Robustness of Deep Reinforcement Learning Approaches for </w:t>
+      </w:r>
+      <w:r>
+        <w:rPr>
+          <w:sz w:val="18"/>
+          <w:szCs w:val="20"/>
+        </w:rPr>
+        <w:lastRenderedPageBreak/>
+        <w:t xml:space="preserve">Autonomous Racing Using Bayesian Optimization-based Curriculum Learning, </w:t>
+      </w:r>
+      <w:r>
+        <w:rPr>
+          <w:i/>
+          <w:iCs/>
+          <w:sz w:val="18"/>
+          <w:szCs w:val="20"/>
+        </w:rPr>
+        <w:t>IROS Workshop on Learning Robot Super Autonomy</w:t>
+      </w:r>
+      <w:r>
+        <w:rPr>
+          <w:sz w:val="18"/>
+          <w:szCs w:val="20"/>
+        </w:rPr>
+        <w:t>, 2023.</w:t>
       </w:r>
     </w:p>
     <w:p>
@@ -2663,7 +3287,23 @@
           <w:b/>
           <w:sz w:val="18"/>
         </w:rPr>
-        <w:t>Autoliv (now Veoneer)</w:t>
+        <w:t xml:space="preserve">Autoliv (now </w:t>
+      </w:r>
+      <w:proofErr w:type="spellStart"/>
+      <w:r>
+        <w:rPr>
+          <w:b/>
+          <w:sz w:val="18"/>
+        </w:rPr>
+        <w:t>Veoneer</w:t>
+      </w:r>
+      <w:proofErr w:type="spellEnd"/>
+      <w:r>
+        <w:rPr>
+          <w:b/>
+          <w:sz w:val="18"/>
+        </w:rPr>
+        <w:t>)</w:t>
       </w:r>
       <w:bookmarkEnd w:id="2"/>
       <w:r>
@@ -2731,8 +3371,30 @@
         <w:rPr>
           <w:sz w:val="18"/>
         </w:rPr>
-        <w:t xml:space="preserve"> data (Velodyne HDL-64) using point cloud registration to maintain coherent point cloud history and advance lane/object tracking algorithms</w:t>
-      </w:r>
+        <w:t xml:space="preserve"> data (</w:t>
+      </w:r>
+      <w:proofErr w:type="spellStart"/>
+      <w:r>
+        <w:rPr>
+          <w:sz w:val="18"/>
+        </w:rPr>
+        <w:t>Velodyne</w:t>
+      </w:r>
+      <w:proofErr w:type="spellEnd"/>
+      <w:r>
+        <w:rPr>
+          <w:sz w:val="18"/>
+        </w:rPr>
+        <w:t xml:space="preserve"> HDL-64) using point cloud registration to maintain coherent point cloud history and advance lane/object tracking </w:t>
+      </w:r>
+      <w:proofErr w:type="gramStart"/>
+      <w:r>
+        <w:rPr>
+          <w:sz w:val="18"/>
+        </w:rPr>
+        <w:t>algorithms</w:t>
+      </w:r>
+      <w:proofErr w:type="gramEnd"/>
     </w:p>
     <w:p>
       <w:pPr>
@@ -2747,8 +3409,21 @@
         <w:rPr>
           <w:sz w:val="18"/>
         </w:rPr>
-        <w:lastRenderedPageBreak/>
-        <w:t xml:space="preserve">Investigated mapping/registration techniques with lower-resolution (Velodyne VLP-32) </w:t>
+        <w:t>Investigated mapping/registration techniques with lower-resolution (</w:t>
+      </w:r>
+      <w:proofErr w:type="spellStart"/>
+      <w:r>
+        <w:rPr>
+          <w:sz w:val="18"/>
+        </w:rPr>
+        <w:t>Velodyne</w:t>
+      </w:r>
+      <w:proofErr w:type="spellEnd"/>
+      <w:r>
+        <w:rPr>
+          <w:sz w:val="18"/>
+        </w:rPr>
+        <w:t xml:space="preserve"> VLP-32) </w:t>
       </w:r>
       <w:r>
         <w:rPr>
@@ -2761,8 +3436,16 @@
         <w:rPr>
           <w:sz w:val="18"/>
         </w:rPr>
-        <w:t xml:space="preserve"> data to improve point cloud data resolution</w:t>
-      </w:r>
+        <w:t xml:space="preserve"> data to improve point cloud data </w:t>
+      </w:r>
+      <w:proofErr w:type="gramStart"/>
+      <w:r>
+        <w:rPr>
+          <w:sz w:val="18"/>
+        </w:rPr>
+        <w:t>resolution</w:t>
+      </w:r>
+      <w:proofErr w:type="gramEnd"/>
     </w:p>
     <w:p>
       <w:pPr>
@@ -2777,8 +3460,16 @@
         <w:rPr>
           <w:sz w:val="18"/>
         </w:rPr>
-        <w:t>Investigated ego-motion estimation techniques with VLP-64 data to support vehicle localization</w:t>
-      </w:r>
+        <w:t xml:space="preserve">Investigated ego-motion estimation techniques with VLP-64 data to support vehicle </w:t>
+      </w:r>
+      <w:proofErr w:type="gramStart"/>
+      <w:r>
+        <w:rPr>
+          <w:sz w:val="18"/>
+        </w:rPr>
+        <w:t>localization</w:t>
+      </w:r>
+      <w:proofErr w:type="gramEnd"/>
     </w:p>
     <w:p>
       <w:pPr>
@@ -2847,8 +3538,16 @@
         <w:rPr>
           <w:sz w:val="18"/>
         </w:rPr>
-        <w:t>Supported Systems Integration, Test &amp; Evaluation for the Triton UAV (Unmanned Aerial Vehicle) program</w:t>
-      </w:r>
+        <w:t xml:space="preserve">Supported Systems Integration, Test &amp; Evaluation for the Triton UAV (Unmanned Aerial Vehicle) </w:t>
+      </w:r>
+      <w:proofErr w:type="gramStart"/>
+      <w:r>
+        <w:rPr>
+          <w:sz w:val="18"/>
+        </w:rPr>
+        <w:t>program</w:t>
+      </w:r>
+      <w:proofErr w:type="gramEnd"/>
     </w:p>
     <w:p>
       <w:pPr>
@@ -2863,7 +3562,21 @@
         <w:rPr>
           <w:sz w:val="18"/>
         </w:rPr>
-        <w:t xml:space="preserve">Developed Python test automation script for Triton test-bench landing test </w:t>
+        <w:t xml:space="preserve">Developed Python test automation script for Triton test-bench landing </w:t>
+      </w:r>
+      <w:proofErr w:type="gramStart"/>
+      <w:r>
+        <w:rPr>
+          <w:sz w:val="18"/>
+        </w:rPr>
+        <w:t>test</w:t>
+      </w:r>
+      <w:proofErr w:type="gramEnd"/>
+      <w:r>
+        <w:rPr>
+          <w:sz w:val="18"/>
+        </w:rPr>
+        <w:t xml:space="preserve"> </w:t>
       </w:r>
     </w:p>
     <w:p>
@@ -2897,8 +3610,18 @@
           <w:sz w:val="18"/>
           <w:szCs w:val="24"/>
         </w:rPr>
-        <w:t>Improved upon Excel database for tracking flight requirements and test points</w:t>
-      </w:r>
+        <w:t xml:space="preserve">Improved upon Excel database for tracking flight requirements and test </w:t>
+      </w:r>
+      <w:proofErr w:type="gramStart"/>
+      <w:r>
+        <w:rPr>
+          <w:rFonts w:cs="Times New Roman"/>
+          <w:sz w:val="18"/>
+          <w:szCs w:val="24"/>
+        </w:rPr>
+        <w:t>points</w:t>
+      </w:r>
+      <w:proofErr w:type="gramEnd"/>
     </w:p>
     <w:p>
       <w:pPr>
@@ -2913,8 +3636,16 @@
         <w:rPr>
           <w:sz w:val="18"/>
         </w:rPr>
-        <w:t>Researched test automation methods for future modular hot-bench</w:t>
-      </w:r>
+        <w:t xml:space="preserve">Researched test automation methods for future modular </w:t>
+      </w:r>
+      <w:proofErr w:type="gramStart"/>
+      <w:r>
+        <w:rPr>
+          <w:sz w:val="18"/>
+        </w:rPr>
+        <w:t>hot-bench</w:t>
+      </w:r>
+      <w:proofErr w:type="gramEnd"/>
     </w:p>
     <w:p>
       <w:pPr>
@@ -2928,6 +3659,7 @@
         <w:sdtPr>
           <w:id w:val="95975993"/>
         </w:sdtPr>
+        <w:sdtEndPr/>
         <w:sdtContent>
           <w:r>
             <w:rPr>
@@ -3000,8 +3732,16 @@
         <w:rPr>
           <w:sz w:val="18"/>
         </w:rPr>
-        <w:t>Contributed to the NICER (Neutron Star Interior Composition Explorer)/SEXTANT (Station Explorer for X-Ray Timing and Navigation) mission</w:t>
-      </w:r>
+        <w:t xml:space="preserve">Contributed to the NICER (Neutron Star Interior Composition Explorer)/SEXTANT (Station Explorer for X-Ray Timing and Navigation) </w:t>
+      </w:r>
+      <w:proofErr w:type="gramStart"/>
+      <w:r>
+        <w:rPr>
+          <w:sz w:val="18"/>
+        </w:rPr>
+        <w:t>mission</w:t>
+      </w:r>
+      <w:proofErr w:type="gramEnd"/>
     </w:p>
     <w:p>
       <w:pPr>
@@ -3110,7 +3850,23 @@
               <w:sz w:val="18"/>
               <w:szCs w:val="18"/>
             </w:rPr>
-            <w:t>Member, IEEE-HKN (Eta Kappa Nu), inducted 2018</w:t>
+            <w:t>Member, IEEE-HKN (</w:t>
+          </w:r>
+          <w:proofErr w:type="spellStart"/>
+          <w:r>
+            <w:rPr>
+              <w:sz w:val="18"/>
+              <w:szCs w:val="18"/>
+            </w:rPr>
+            <w:t>Eta</w:t>
+          </w:r>
+          <w:proofErr w:type="spellEnd"/>
+          <w:r>
+            <w:rPr>
+              <w:sz w:val="18"/>
+              <w:szCs w:val="18"/>
+            </w:rPr>
+            <w:t xml:space="preserve"> Kappa Nu), inducted 2018</w:t>
           </w:r>
         </w:p>
         <w:p>
@@ -3134,6 +3890,7 @@
               </w:rPr>
               <w:id w:val="156011618"/>
             </w:sdtPr>
+            <w:sdtEndPr/>
             <w:sdtContent>
               <w:r>
                 <w:rPr>
@@ -3182,6 +3939,7 @@
               </w:rPr>
               <w:id w:val="1001337805"/>
             </w:sdtPr>
+            <w:sdtEndPr/>
             <w:sdtContent>
               <w:r>
                 <w:rPr>
@@ -3276,21 +4034,21 @@
           <w:i/>
           <w:sz w:val="18"/>
         </w:rPr>
-        <w:t>Foundations of Artificial Intelligence</w:t>
+        <w:t>Introduction to Reinforcement Learning</w:t>
       </w:r>
       <w:r>
         <w:rPr>
           <w:i/>
           <w:sz w:val="18"/>
         </w:rPr>
-        <w:t xml:space="preserve"> (</w:t>
+        <w:t xml:space="preserve"> (CS </w:t>
       </w:r>
       <w:r>
         <w:rPr>
           <w:i/>
           <w:sz w:val="18"/>
         </w:rPr>
-        <w:t>CS 4700</w:t>
+        <w:t>4789</w:t>
       </w:r>
       <w:r>
         <w:rPr>
@@ -3311,13 +4069,13 @@
         <w:rPr>
           <w:sz w:val="18"/>
         </w:rPr>
-        <w:t xml:space="preserve">February – May </w:t>
-      </w:r>
-      <w:r>
-        <w:rPr>
-          <w:sz w:val="18"/>
-        </w:rPr>
-        <w:t>2021</w:t>
+        <w:t>February – May 202</w:t>
+      </w:r>
+      <w:r>
+        <w:rPr>
+          <w:sz w:val="18"/>
+        </w:rPr>
+        <w:t>3</w:t>
       </w:r>
     </w:p>
     <w:p>
@@ -3333,7 +4091,111 @@
         <w:rPr>
           <w:sz w:val="18"/>
         </w:rPr>
-        <w:t>Developed problem set and exam questions</w:t>
+        <w:t xml:space="preserve">Revised problem set questions and managed grading of </w:t>
+      </w:r>
+      <w:proofErr w:type="gramStart"/>
+      <w:r>
+        <w:rPr>
+          <w:sz w:val="18"/>
+        </w:rPr>
+        <w:t>assignments</w:t>
+      </w:r>
+      <w:proofErr w:type="gramEnd"/>
+    </w:p>
+    <w:p>
+      <w:pPr>
+        <w:pStyle w:val="BodyText"/>
+        <w:tabs>
+          <w:tab w:val="right" w:pos="10080"/>
+        </w:tabs>
+        <w:spacing w:before="120" w:after="0"/>
+      </w:pPr>
+      <w:r>
+        <w:rPr>
+          <w:b/>
+          <w:sz w:val="18"/>
+        </w:rPr>
+        <w:t>Cornell University</w:t>
+      </w:r>
+      <w:r>
+        <w:rPr>
+          <w:b/>
+          <w:sz w:val="18"/>
+        </w:rPr>
+        <w:tab/>
+        <w:t xml:space="preserve"> Ithaca, NY</w:t>
+      </w:r>
+      <w:r>
+        <w:rPr>
+          <w:b/>
+          <w:sz w:val="18"/>
+        </w:rPr>
+        <w:tab/>
+        <w:t xml:space="preserve"> </w:t>
+      </w:r>
+    </w:p>
+    <w:p>
+      <w:pPr>
+        <w:pStyle w:val="BodyText"/>
+        <w:tabs>
+          <w:tab w:val="right" w:pos="10080"/>
+        </w:tabs>
+        <w:spacing w:after="0"/>
+      </w:pPr>
+      <w:r>
+        <w:rPr>
+          <w:i/>
+          <w:sz w:val="18"/>
+        </w:rPr>
+        <w:t xml:space="preserve">Teaching Assistant, </w:t>
+      </w:r>
+      <w:r>
+        <w:rPr>
+          <w:i/>
+          <w:sz w:val="18"/>
+        </w:rPr>
+        <w:t>Foundations of Artificial Intelligence</w:t>
+      </w:r>
+      <w:r>
+        <w:rPr>
+          <w:i/>
+          <w:sz w:val="18"/>
+        </w:rPr>
+        <w:t xml:space="preserve"> (</w:t>
+      </w:r>
+      <w:r>
+        <w:rPr>
+          <w:i/>
+          <w:sz w:val="18"/>
+        </w:rPr>
+        <w:t>CS 4700</w:t>
+      </w:r>
+      <w:r>
+        <w:rPr>
+          <w:i/>
+          <w:sz w:val="18"/>
+        </w:rPr>
+        <w:t>)</w:t>
+      </w:r>
+      <w:r>
+        <w:rPr>
+          <w:b/>
+          <w:sz w:val="18"/>
+        </w:rPr>
+        <w:tab/>
+        <w:t xml:space="preserve"> </w:t>
+      </w:r>
+      <w:r>
+        <w:rPr>
+          <w:sz w:val="18"/>
+        </w:rPr>
+        <w:t xml:space="preserve">February – May </w:t>
+      </w:r>
+      <w:r>
+        <w:rPr>
+          <w:sz w:val="18"/>
+        </w:rPr>
+        <w:t>2021</w:t>
       </w:r>
     </w:p>
     <w:p>
@@ -3349,108 +4211,16 @@
         <w:rPr>
           <w:sz w:val="18"/>
         </w:rPr>
-        <w:t>Recognized</w:t>
-      </w:r>
-      <w:r>
-        <w:rPr>
-          <w:sz w:val="18"/>
-        </w:rPr>
-        <w:t xml:space="preserve"> </w:t>
-      </w:r>
-      <w:r>
-        <w:rPr>
-          <w:sz w:val="18"/>
-        </w:rPr>
-        <w:t>by</w:t>
-      </w:r>
-      <w:r>
-        <w:rPr>
-          <w:sz w:val="18"/>
-        </w:rPr>
-        <w:t xml:space="preserve"> Prof. Haym Hirsh at Cornell CS Student Recognition Event (May 2021)</w:t>
-      </w:r>
-    </w:p>
-    <w:p>
-      <w:pPr>
-        <w:pStyle w:val="BodyText"/>
-        <w:tabs>
-          <w:tab w:val="right" w:pos="10080"/>
-        </w:tabs>
-        <w:spacing w:before="120" w:after="0"/>
-      </w:pPr>
-      <w:r>
-        <w:rPr>
-          <w:b/>
-          <w:sz w:val="18"/>
-        </w:rPr>
-        <w:t>Cornell University</w:t>
-      </w:r>
-      <w:r>
-        <w:rPr>
-          <w:b/>
-          <w:sz w:val="18"/>
-        </w:rPr>
-        <w:tab/>
-        <w:t xml:space="preserve"> Ithaca, NY</w:t>
-      </w:r>
-    </w:p>
-    <w:p>
-      <w:pPr>
-        <w:pStyle w:val="BodyText"/>
-        <w:tabs>
-          <w:tab w:val="right" w:pos="10080"/>
-        </w:tabs>
-        <w:spacing w:after="0"/>
-      </w:pPr>
-      <w:r>
-        <w:rPr>
-          <w:i/>
-          <w:sz w:val="18"/>
-        </w:rPr>
-        <w:t xml:space="preserve">Teaching Assistant, </w:t>
-      </w:r>
-      <w:r>
-        <w:rPr>
-          <w:i/>
-          <w:sz w:val="18"/>
-        </w:rPr>
-        <w:t>Introduction to Machine Learning</w:t>
-      </w:r>
-      <w:r>
-        <w:rPr>
-          <w:i/>
-          <w:sz w:val="18"/>
-        </w:rPr>
-        <w:t xml:space="preserve"> (</w:t>
-      </w:r>
-      <w:r>
-        <w:rPr>
-          <w:i/>
-          <w:sz w:val="18"/>
-        </w:rPr>
-        <w:t>CS 4780</w:t>
-      </w:r>
-      <w:r>
-        <w:rPr>
-          <w:i/>
-          <w:sz w:val="18"/>
-        </w:rPr>
-        <w:t>)</w:t>
-      </w:r>
-      <w:r>
-        <w:rPr>
-          <w:b/>
-          <w:sz w:val="18"/>
-        </w:rPr>
-        <w:tab/>
-        <w:t xml:space="preserve"> </w:t>
-      </w:r>
-      <w:r>
-        <w:rPr>
-          <w:sz w:val="18"/>
-        </w:rPr>
-        <w:t>September – December 2020</w:t>
-      </w:r>
+        <w:t xml:space="preserve">Developed problem set and exam </w:t>
+      </w:r>
+      <w:proofErr w:type="gramStart"/>
+      <w:r>
+        <w:rPr>
+          <w:sz w:val="18"/>
+        </w:rPr>
+        <w:t>questions</w:t>
+      </w:r>
+      <w:proofErr w:type="gramEnd"/>
     </w:p>
     <w:p>
       <w:pPr>
@@ -3465,13 +4235,121 @@
         <w:rPr>
           <w:sz w:val="18"/>
         </w:rPr>
-        <w:t>Developed problem sets</w:t>
-      </w:r>
-      <w:r>
-        <w:rPr>
-          <w:sz w:val="18"/>
-        </w:rPr>
-        <w:t xml:space="preserve"> in coordination with undergraduate TAs</w:t>
+        <w:t>Recognized</w:t>
+      </w:r>
+      <w:r>
+        <w:rPr>
+          <w:sz w:val="18"/>
+        </w:rPr>
+        <w:t xml:space="preserve"> </w:t>
+      </w:r>
+      <w:r>
+        <w:rPr>
+          <w:sz w:val="18"/>
+        </w:rPr>
+        <w:t>by</w:t>
+      </w:r>
+      <w:r>
+        <w:rPr>
+          <w:sz w:val="18"/>
+        </w:rPr>
+        <w:t xml:space="preserve"> Prof. </w:t>
+      </w:r>
+      <w:proofErr w:type="spellStart"/>
+      <w:r>
+        <w:rPr>
+          <w:sz w:val="18"/>
+        </w:rPr>
+        <w:t>Haym</w:t>
+      </w:r>
+      <w:proofErr w:type="spellEnd"/>
+      <w:r>
+        <w:rPr>
+          <w:sz w:val="18"/>
+        </w:rPr>
+        <w:t xml:space="preserve"> Hirsh at Cornell CS Student Recognition Event (May 2021)</w:t>
+      </w:r>
+    </w:p>
+    <w:p>
+      <w:pPr>
+        <w:pStyle w:val="BodyText"/>
+        <w:tabs>
+          <w:tab w:val="right" w:pos="10080"/>
+        </w:tabs>
+        <w:spacing w:before="120" w:after="0"/>
+      </w:pPr>
+      <w:r>
+        <w:rPr>
+          <w:b/>
+          <w:sz w:val="18"/>
+        </w:rPr>
+        <w:t>Cornell University</w:t>
+      </w:r>
+      <w:r>
+        <w:rPr>
+          <w:b/>
+          <w:sz w:val="18"/>
+        </w:rPr>
+        <w:tab/>
+        <w:t xml:space="preserve"> Ithaca, NY</w:t>
+      </w:r>
+    </w:p>
+    <w:p>
+      <w:pPr>
+        <w:pStyle w:val="BodyText"/>
+        <w:tabs>
+          <w:tab w:val="right" w:pos="10080"/>
+        </w:tabs>
+        <w:spacing w:after="0"/>
+      </w:pPr>
+      <w:r>
+        <w:rPr>
+          <w:i/>
+          <w:sz w:val="18"/>
+        </w:rPr>
+        <w:t xml:space="preserve">Teaching Assistant, </w:t>
+      </w:r>
+      <w:r>
+        <w:rPr>
+          <w:i/>
+          <w:sz w:val="18"/>
+        </w:rPr>
+        <w:t>Introduction to Machine Learning</w:t>
+      </w:r>
+      <w:r>
+        <w:rPr>
+          <w:i/>
+          <w:sz w:val="18"/>
+        </w:rPr>
+        <w:t xml:space="preserve"> (</w:t>
+      </w:r>
+      <w:r>
+        <w:rPr>
+          <w:i/>
+          <w:sz w:val="18"/>
+        </w:rPr>
+        <w:t>CS 4780</w:t>
+      </w:r>
+      <w:r>
+        <w:rPr>
+          <w:i/>
+          <w:sz w:val="18"/>
+        </w:rPr>
+        <w:t>)</w:t>
+      </w:r>
+      <w:r>
+        <w:rPr>
+          <w:b/>
+          <w:sz w:val="18"/>
+        </w:rPr>
+        <w:tab/>
+        <w:t xml:space="preserve"> </w:t>
+      </w:r>
+      <w:r>
+        <w:rPr>
+          <w:sz w:val="18"/>
+        </w:rPr>
+        <w:t>September – December 2020</w:t>
       </w:r>
     </w:p>
     <w:p>
@@ -3487,62 +4365,22 @@
         <w:rPr>
           <w:sz w:val="18"/>
         </w:rPr>
-        <w:t>Conducted office hours to assist students with concepts and problem sets</w:t>
-      </w:r>
-    </w:p>
-    <w:p>
-      <w:pPr>
-        <w:pStyle w:val="BodyText"/>
-        <w:tabs>
-          <w:tab w:val="right" w:pos="10080"/>
-        </w:tabs>
-        <w:spacing w:before="120" w:after="0"/>
-      </w:pPr>
-      <w:r>
-        <w:rPr>
-          <w:b/>
-          <w:sz w:val="18"/>
-        </w:rPr>
-        <w:t>Massachusetts Institute of Technology</w:t>
-      </w:r>
-      <w:r>
-        <w:rPr>
-          <w:b/>
-          <w:sz w:val="18"/>
-        </w:rPr>
-        <w:tab/>
-        <w:t xml:space="preserve"> Cambridge, MA</w:t>
-      </w:r>
-    </w:p>
-    <w:p>
-      <w:pPr>
-        <w:pStyle w:val="BodyText"/>
-        <w:tabs>
-          <w:tab w:val="right" w:pos="10080"/>
-        </w:tabs>
-        <w:spacing w:after="0"/>
-      </w:pPr>
-      <w:r>
-        <w:rPr>
-          <w:i/>
-          <w:sz w:val="18"/>
-        </w:rPr>
-        <w:t>Teaching Assistant, Introduction to Probability (6.041/6.431)</w:t>
-      </w:r>
-      <w:r>
-        <w:rPr>
-          <w:b/>
-          <w:sz w:val="18"/>
-        </w:rPr>
-        <w:tab/>
-        <w:t xml:space="preserve"> </w:t>
-      </w:r>
-      <w:r>
-        <w:rPr>
-          <w:sz w:val="18"/>
-        </w:rPr>
-        <w:t>September – December 2018, February – May 2018</w:t>
-      </w:r>
+        <w:t>Developed problem sets</w:t>
+      </w:r>
+      <w:r>
+        <w:rPr>
+          <w:sz w:val="18"/>
+        </w:rPr>
+        <w:t xml:space="preserve"> in coordination with undergraduate </w:t>
+      </w:r>
+      <w:proofErr w:type="gramStart"/>
+      <w:r>
+        <w:rPr>
+          <w:sz w:val="18"/>
+        </w:rPr>
+        <w:t>TAs</w:t>
+      </w:r>
+      <w:proofErr w:type="gramEnd"/>
     </w:p>
     <w:p>
       <w:pPr>
@@ -3557,7 +4395,96 @@
         <w:rPr>
           <w:sz w:val="18"/>
         </w:rPr>
-        <w:t>Taught weekly tutorial problem-solving sessions to small student groups</w:t>
+        <w:t xml:space="preserve">Conducted office hours to assist students with concepts and problem </w:t>
+      </w:r>
+      <w:proofErr w:type="gramStart"/>
+      <w:r>
+        <w:rPr>
+          <w:sz w:val="18"/>
+        </w:rPr>
+        <w:t>sets</w:t>
+      </w:r>
+      <w:proofErr w:type="gramEnd"/>
+    </w:p>
+    <w:p>
+      <w:pPr>
+        <w:pStyle w:val="BodyText"/>
+        <w:tabs>
+          <w:tab w:val="right" w:pos="10080"/>
+        </w:tabs>
+        <w:spacing w:before="120" w:after="0"/>
+        <w:rPr>
+          <w:b/>
+          <w:sz w:val="18"/>
+        </w:rPr>
+      </w:pPr>
+    </w:p>
+    <w:p>
+      <w:pPr>
+        <w:pStyle w:val="BodyText"/>
+        <w:tabs>
+          <w:tab w:val="right" w:pos="10080"/>
+        </w:tabs>
+        <w:spacing w:before="120" w:after="0"/>
+        <w:rPr>
+          <w:b/>
+          <w:sz w:val="18"/>
+        </w:rPr>
+      </w:pPr>
+    </w:p>
+    <w:p>
+      <w:pPr>
+        <w:pStyle w:val="BodyText"/>
+        <w:tabs>
+          <w:tab w:val="right" w:pos="10080"/>
+        </w:tabs>
+        <w:spacing w:before="120" w:after="0"/>
+      </w:pPr>
+      <w:r>
+        <w:rPr>
+          <w:b/>
+          <w:sz w:val="18"/>
+        </w:rPr>
+        <w:lastRenderedPageBreak/>
+        <w:t>Massachusetts Institute of Technology</w:t>
+      </w:r>
+      <w:r>
+        <w:rPr>
+          <w:b/>
+          <w:sz w:val="18"/>
+        </w:rPr>
+        <w:tab/>
+        <w:t xml:space="preserve"> Cambridge, MA</w:t>
+      </w:r>
+    </w:p>
+    <w:p>
+      <w:pPr>
+        <w:pStyle w:val="BodyText"/>
+        <w:tabs>
+          <w:tab w:val="right" w:pos="10080"/>
+        </w:tabs>
+        <w:spacing w:after="0"/>
+      </w:pPr>
+      <w:r>
+        <w:rPr>
+          <w:i/>
+          <w:sz w:val="18"/>
+        </w:rPr>
+        <w:t>Teaching Assistant, Introduction to Probability (6.041/6.431)</w:t>
+      </w:r>
+      <w:r>
+        <w:rPr>
+          <w:b/>
+          <w:sz w:val="18"/>
+        </w:rPr>
+        <w:tab/>
+        <w:t xml:space="preserve"> </w:t>
+      </w:r>
+      <w:r>
+        <w:rPr>
+          <w:sz w:val="18"/>
+        </w:rPr>
+        <w:t>September – December 2018, February – May 2018</w:t>
       </w:r>
     </w:p>
     <w:p>
@@ -3573,62 +4500,16 @@
         <w:rPr>
           <w:sz w:val="18"/>
         </w:rPr>
-        <w:t>Conducted office hours to assist students with concepts and problem sets</w:t>
-      </w:r>
-    </w:p>
-    <w:p>
-      <w:pPr>
-        <w:pStyle w:val="BodyText"/>
-        <w:tabs>
-          <w:tab w:val="right" w:pos="10080"/>
-        </w:tabs>
-        <w:spacing w:before="120" w:after="0"/>
-      </w:pPr>
-      <w:r>
-        <w:rPr>
-          <w:b/>
-          <w:sz w:val="18"/>
-        </w:rPr>
-        <w:t>Massachusetts Institute of Technology</w:t>
-      </w:r>
-      <w:r>
-        <w:rPr>
-          <w:b/>
-          <w:sz w:val="18"/>
-        </w:rPr>
-        <w:tab/>
-        <w:t xml:space="preserve"> Cambridge, MA</w:t>
-      </w:r>
-    </w:p>
-    <w:p>
-      <w:pPr>
-        <w:pStyle w:val="BodyText"/>
-        <w:tabs>
-          <w:tab w:val="right" w:pos="10080"/>
-        </w:tabs>
-        <w:spacing w:after="0"/>
-      </w:pPr>
-      <w:r>
-        <w:rPr>
-          <w:i/>
-          <w:sz w:val="18"/>
-        </w:rPr>
-        <w:t>Lab Assistant, Introduction to Electrical Engineering and Computer Science I (6.01)</w:t>
-      </w:r>
-      <w:r>
-        <w:rPr>
-          <w:b/>
-          <w:sz w:val="18"/>
-        </w:rPr>
-        <w:tab/>
-        <w:t xml:space="preserve"> </w:t>
-      </w:r>
-      <w:r>
-        <w:rPr>
-          <w:sz w:val="18"/>
-        </w:rPr>
-        <w:t>February – May 2015</w:t>
-      </w:r>
+        <w:t xml:space="preserve">Taught weekly tutorial problem-solving sessions to small student </w:t>
+      </w:r>
+      <w:proofErr w:type="gramStart"/>
+      <w:r>
+        <w:rPr>
+          <w:sz w:val="18"/>
+        </w:rPr>
+        <w:t>groups</w:t>
+      </w:r>
+      <w:proofErr w:type="gramEnd"/>
     </w:p>
     <w:p>
       <w:pPr>
@@ -3643,6 +4524,84 @@
         <w:rPr>
           <w:sz w:val="18"/>
         </w:rPr>
+        <w:t xml:space="preserve">Conducted office hours to assist students with concepts and problem </w:t>
+      </w:r>
+      <w:proofErr w:type="gramStart"/>
+      <w:r>
+        <w:rPr>
+          <w:sz w:val="18"/>
+        </w:rPr>
+        <w:t>sets</w:t>
+      </w:r>
+      <w:proofErr w:type="gramEnd"/>
+    </w:p>
+    <w:p>
+      <w:pPr>
+        <w:pStyle w:val="BodyText"/>
+        <w:tabs>
+          <w:tab w:val="right" w:pos="10080"/>
+        </w:tabs>
+        <w:spacing w:before="120" w:after="0"/>
+      </w:pPr>
+      <w:r>
+        <w:rPr>
+          <w:b/>
+          <w:sz w:val="18"/>
+        </w:rPr>
+        <w:t>Massachusetts Institute of Technology</w:t>
+      </w:r>
+      <w:r>
+        <w:rPr>
+          <w:b/>
+          <w:sz w:val="18"/>
+        </w:rPr>
+        <w:tab/>
+        <w:t xml:space="preserve"> Cambridge, MA</w:t>
+      </w:r>
+    </w:p>
+    <w:p>
+      <w:pPr>
+        <w:pStyle w:val="BodyText"/>
+        <w:tabs>
+          <w:tab w:val="right" w:pos="10080"/>
+        </w:tabs>
+        <w:spacing w:after="0"/>
+      </w:pPr>
+      <w:r>
+        <w:rPr>
+          <w:i/>
+          <w:sz w:val="18"/>
+        </w:rPr>
+        <w:t>Lab Assistant, Introduction to Electrical Engineering and Computer Science I (6.01)</w:t>
+      </w:r>
+      <w:r>
+        <w:rPr>
+          <w:b/>
+          <w:sz w:val="18"/>
+        </w:rPr>
+        <w:tab/>
+        <w:t xml:space="preserve"> </w:t>
+      </w:r>
+      <w:r>
+        <w:rPr>
+          <w:sz w:val="18"/>
+        </w:rPr>
+        <w:t>February – May 2015</w:t>
+      </w:r>
+    </w:p>
+    <w:p>
+      <w:pPr>
+        <w:pStyle w:val="ListBullet"/>
+        <w:numPr>
+          <w:ilvl w:val="0"/>
+          <w:numId w:val="1"/>
+        </w:numPr>
+        <w:spacing w:after="0"/>
+      </w:pPr>
+      <w:r>
+        <w:rPr>
+          <w:sz w:val="18"/>
+        </w:rPr>
         <w:t>Assisted students with in-class Software Labs and engineering Design Labs</w:t>
       </w:r>
     </w:p>
@@ -3680,6 +4639,7 @@
       <w:sdtPr>
         <w:id w:val="-1251579686"/>
       </w:sdtPr>
+      <w:sdtEndPr/>
       <w:sdtContent>
         <w:p>
           <w:pPr>
@@ -3697,6 +4657,22 @@
             <w:t>Participated in Cornell Student-Applicant Support Program, assisting 2 prospective PhD applicants with preparing application materials (2022)</w:t>
           </w:r>
         </w:p>
+        <w:p>
+          <w:pPr>
+            <w:pStyle w:val="ListBullet"/>
+            <w:numPr>
+              <w:ilvl w:val="0"/>
+              <w:numId w:val="1"/>
+            </w:numPr>
+            <w:spacing w:after="0"/>
+          </w:pPr>
+          <w:r>
+            <w:rPr>
+              <w:sz w:val="18"/>
+            </w:rPr>
+            <w:t>Helped improve course materials for Cornell Foundations of Robotics class (CS 4750): Summer 2023</w:t>
+          </w:r>
+        </w:p>
       </w:sdtContent>
     </w:sdt>
     <w:p>
@@ -3741,6 +4717,7 @@
         <w:sdtPr>
           <w:id w:val="380336774"/>
         </w:sdtPr>
+        <w:sdtEndPr/>
         <w:sdtContent>
           <w:r>
             <w:rPr>
@@ -3892,6 +4869,7 @@
         <w:sdtPr>
           <w:id w:val="1326461373"/>
         </w:sdtPr>
+        <w:sdtEndPr/>
         <w:sdtContent>
           <w:r>
             <w:rPr>
@@ -3916,6 +4894,7 @@
         </w:rPr>
         <w:id w:val="1483333151"/>
       </w:sdtPr>
+      <w:sdtEndPr/>
       <w:sdtContent>
         <w:p>
           <w:pPr>
@@ -3935,7 +4914,23 @@
               <w:sz w:val="18"/>
               <w:szCs w:val="21"/>
             </w:rPr>
-            <w:t xml:space="preserve">Experimented with conditional variational autoencoder (CVAE) and PixelCNN </w:t>
+            <w:t xml:space="preserve">Experimented with conditional variational autoencoder (CVAE) and </w:t>
+          </w:r>
+          <w:proofErr w:type="spellStart"/>
+          <w:r>
+            <w:rPr>
+              <w:sz w:val="18"/>
+              <w:szCs w:val="21"/>
+            </w:rPr>
+            <w:t>PixelCNN</w:t>
+          </w:r>
+          <w:proofErr w:type="spellEnd"/>
+          <w:r>
+            <w:rPr>
+              <w:sz w:val="18"/>
+              <w:szCs w:val="21"/>
+            </w:rPr>
+            <w:t xml:space="preserve"> </w:t>
           </w:r>
           <w:r>
             <w:rPr>
@@ -3956,14 +4951,24 @@
         <w:sdtPr>
           <w:id w:val="245243942"/>
         </w:sdtPr>
+        <w:sdtEndPr/>
         <w:sdtContent>
           <w:r>
             <w:rPr>
               <w:rFonts w:asciiTheme="minorHAnsi" w:hAnsiTheme="minorHAnsi"/>
               <w:sz w:val="18"/>
             </w:rPr>
-            <w:t>3D Point Cloud Clustering Using Small-Variance Asymptotics</w:t>
+            <w:t xml:space="preserve">3D Point Cloud Clustering Using Small-Variance </w:t>
           </w:r>
+          <w:proofErr w:type="spellStart"/>
+          <w:r>
+            <w:rPr>
+              <w:rFonts w:asciiTheme="minorHAnsi" w:hAnsiTheme="minorHAnsi"/>
+              <w:sz w:val="18"/>
+            </w:rPr>
+            <w:t>Asymptotics</w:t>
+          </w:r>
+          <w:proofErr w:type="spellEnd"/>
         </w:sdtContent>
       </w:sdt>
       <w:r>
@@ -3987,7 +4992,27 @@
           <w:i/>
           <w:sz w:val="18"/>
         </w:rPr>
-        <w:t>Class Project, Bayesian Modeling and Inference (6.882)</w:t>
+        <w:t xml:space="preserve">Class Project, Bayesian </w:t>
+      </w:r>
+      <w:proofErr w:type="gramStart"/>
+      <w:r>
+        <w:rPr>
+          <w:rFonts w:asciiTheme="minorHAnsi" w:hAnsiTheme="minorHAnsi"/>
+          <w:b w:val="0"/>
+          <w:i/>
+          <w:sz w:val="18"/>
+        </w:rPr>
+        <w:t>Modeling</w:t>
+      </w:r>
+      <w:proofErr w:type="gramEnd"/>
+      <w:r>
+        <w:rPr>
+          <w:rFonts w:asciiTheme="minorHAnsi" w:hAnsiTheme="minorHAnsi"/>
+          <w:b w:val="0"/>
+          <w:i/>
+          <w:sz w:val="18"/>
+        </w:rPr>
+        <w:t xml:space="preserve"> and Inference (6.882)</w:t>
       </w:r>
       <w:r>
         <w:rPr>
@@ -4027,12 +5052,41 @@
         <w:sdtPr>
           <w:id w:val="-1319106802"/>
         </w:sdtPr>
+        <w:sdtEndPr/>
         <w:sdtContent>
           <w:r>
             <w:rPr>
               <w:sz w:val="18"/>
             </w:rPr>
-            <w:t>Explored Bayesian non-parametric clustering of 3D point cloud data using small-variance asymptotics approximate inference algorithms</w:t>
+            <w:t xml:space="preserve">Explored Bayesian non-parametric clustering of 3D point cloud data using </w:t>
+          </w:r>
+          <w:proofErr w:type="gramStart"/>
+          <w:r>
+            <w:rPr>
+              <w:sz w:val="18"/>
+            </w:rPr>
+            <w:t>small-variance</w:t>
+          </w:r>
+          <w:proofErr w:type="gramEnd"/>
+          <w:r>
+            <w:rPr>
+              <w:sz w:val="18"/>
+            </w:rPr>
+            <w:t xml:space="preserve"> </w:t>
+          </w:r>
+          <w:proofErr w:type="spellStart"/>
+          <w:r>
+            <w:rPr>
+              <w:sz w:val="18"/>
+            </w:rPr>
+            <w:t>asymptotics</w:t>
+          </w:r>
+          <w:proofErr w:type="spellEnd"/>
+          <w:r>
+            <w:rPr>
+              <w:sz w:val="18"/>
+            </w:rPr>
+            <w:t xml:space="preserve"> approximate inference algorithms</w:t>
           </w:r>
         </w:sdtContent>
       </w:sdt>
@@ -4041,6 +5095,7 @@
       <w:sdtPr>
         <w:id w:val="-427662464"/>
       </w:sdtPr>
+      <w:sdtEndPr/>
       <w:sdtContent>
         <w:p>
           <w:pPr>
@@ -4055,7 +5110,35 @@
             <w:rPr>
               <w:sz w:val="18"/>
             </w:rPr>
-            <w:t>Implemented Kulis and Jordan (2012) small-variance asymptotics algorithm for DP-GMM and Straub et al. (2015) algorithm for DP-vMF-MM in Python</w:t>
+            <w:t xml:space="preserve">Implemented Kulis and Jordan (2012) small-variance </w:t>
+          </w:r>
+          <w:proofErr w:type="spellStart"/>
+          <w:r>
+            <w:rPr>
+              <w:sz w:val="18"/>
+            </w:rPr>
+            <w:t>asymptotics</w:t>
+          </w:r>
+          <w:proofErr w:type="spellEnd"/>
+          <w:r>
+            <w:rPr>
+              <w:sz w:val="18"/>
+            </w:rPr>
+            <w:t xml:space="preserve"> algorithm for DP-GMM and Straub et al. (2015) algorithm for DP-</w:t>
+          </w:r>
+          <w:proofErr w:type="spellStart"/>
+          <w:r>
+            <w:rPr>
+              <w:sz w:val="18"/>
+            </w:rPr>
+            <w:t>vMF</w:t>
+          </w:r>
+          <w:proofErr w:type="spellEnd"/>
+          <w:r>
+            <w:rPr>
+              <w:sz w:val="18"/>
+            </w:rPr>
+            <w:t>-MM in Python</w:t>
           </w:r>
         </w:p>
       </w:sdtContent>
@@ -4069,6 +5152,7 @@
         <w:sdtPr>
           <w:id w:val="1098844042"/>
         </w:sdtPr>
+        <w:sdtEndPr/>
         <w:sdtContent>
           <w:r>
             <w:rPr>
@@ -4145,8 +5229,16 @@
         <w:rPr>
           <w:sz w:val="18"/>
         </w:rPr>
-        <w:t>as simulation team lead</w:t>
-      </w:r>
+        <w:t xml:space="preserve">as simulation team </w:t>
+      </w:r>
+      <w:proofErr w:type="gramStart"/>
+      <w:r>
+        <w:rPr>
+          <w:sz w:val="18"/>
+        </w:rPr>
+        <w:t>lead</w:t>
+      </w:r>
+      <w:proofErr w:type="gramEnd"/>
     </w:p>
     <w:p>
       <w:pPr>
@@ -4185,8 +5277,16 @@
         <w:rPr>
           <w:sz w:val="18"/>
         </w:rPr>
-        <w:t>Co-developed Python simulator of competition arena and contributed to UAV path planning algorithms as member of artificial intelligence team</w:t>
-      </w:r>
+        <w:t xml:space="preserve">Co-developed Python simulator of competition arena and contributed to UAV path planning algorithms as member of artificial intelligence </w:t>
+      </w:r>
+      <w:proofErr w:type="gramStart"/>
+      <w:r>
+        <w:rPr>
+          <w:sz w:val="18"/>
+        </w:rPr>
+        <w:t>team</w:t>
+      </w:r>
+      <w:proofErr w:type="gramEnd"/>
     </w:p>
     <w:p>
       <w:pPr>
@@ -4301,6 +5401,7 @@
         </w:rPr>
         <w:t xml:space="preserve">: </w:t>
       </w:r>
+      <w:proofErr w:type="spellStart"/>
       <w:r>
         <w:rPr>
           <w:bCs/>
@@ -4308,6 +5409,7 @@
         </w:rPr>
         <w:t>PyTorch</w:t>
       </w:r>
+      <w:proofErr w:type="spellEnd"/>
       <w:r>
         <w:rPr>
           <w:bCs/>
@@ -4320,8 +5422,17 @@
           <w:bCs/>
           <w:sz w:val="18"/>
         </w:rPr>
-        <w:t>, Scikit-learn</w:t>
-      </w:r>
+        <w:t>, Scikit-</w:t>
+      </w:r>
+      <w:proofErr w:type="gramStart"/>
+      <w:r>
+        <w:rPr>
+          <w:bCs/>
+          <w:sz w:val="18"/>
+        </w:rPr>
+        <w:t>learn</w:t>
+      </w:r>
+      <w:proofErr w:type="gramEnd"/>
       <w:r>
         <w:rPr>
           <w:bCs/>
@@ -4484,7 +5595,7 @@
         </mc:Choice>
         <mc:Fallback>
           <w:pict>
-            <v:rect w14:anchorId="24BDF3E6" id="Frame1" o:spid="_x0000_s1026" style="position:absolute;margin-left:-45.8pt;margin-top:.05pt;width:5.4pt;height:12pt;z-index:-503316477;visibility:visible;mso-wrap-style:square;mso-wrap-distance-left:0;mso-wrap-distance-top:0;mso-wrap-distance-right:0;mso-wrap-distance-bottom:0;mso-position-horizontal:right;mso-position-horizontal-relative:margin;mso-position-vertical:absolute;mso-position-vertical-relative:text;v-text-anchor:top" o:gfxdata="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" filled="f" stroked="f">
+            <v:rect w14:anchorId="24BDF3E6" id="Frame1" o:spid="_x0000_s1026" style="position:absolute;margin-left:-45.8pt;margin-top:.05pt;width:5.4pt;height:12pt;z-index:-503316477;visibility:visible;mso-wrap-style:square;mso-wrap-distance-left:0;mso-wrap-distance-top:0;mso-wrap-distance-right:0;mso-wrap-distance-bottom:0;mso-position-horizontal:right;mso-position-horizontal-relative:margin;mso-position-vertical:absolute;mso-position-vertical-relative:text;v-text-anchor:top" o:gfxdata="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" filled="f" stroked="f">
               <v:textbox style="mso-fit-shape-to-text:t" inset="0,0,0,0">
                 <w:txbxContent>
                   <w:p>
@@ -4545,7 +5656,7 @@
       <w:t xml:space="preserve">Updated: </w:t>
     </w:r>
     <w:r>
-      <w:t>Spring</w:t>
+      <w:t>Fall</w:t>
     </w:r>
     <w:r>
       <w:t xml:space="preserve"> 202</w:t>
@@ -4628,7 +5739,21 @@
       <w:rPr>
         <w:sz w:val="16"/>
       </w:rPr>
-      <w:t xml:space="preserve">Phone: (703)-743-4178  E-Mail: </w:t>
+      <w:t>Phone: (703)-743-</w:t>
+    </w:r>
+    <w:proofErr w:type="gramStart"/>
+    <w:r>
+      <w:rPr>
+        <w:sz w:val="16"/>
+      </w:rPr>
+      <w:t>4178  E-Mail</w:t>
+    </w:r>
+    <w:proofErr w:type="gramEnd"/>
+    <w:r>
+      <w:rPr>
+        <w:sz w:val="16"/>
+      </w:rPr>
+      <w:t xml:space="preserve">: </w:t>
     </w:r>
     <w:r>
       <w:rPr>
@@ -4686,7 +5811,21 @@
         <w:sz w:val="16"/>
       </w:rPr>
       <w:br/>
-      <w:t xml:space="preserve">Phone: (703)-743-4178  E-Mail: </w:t>
+      <w:t>Phone: (703)-743-</w:t>
+    </w:r>
+    <w:proofErr w:type="gramStart"/>
+    <w:r>
+      <w:rPr>
+        <w:sz w:val="16"/>
+      </w:rPr>
+      <w:t>4178  E-Mail</w:t>
+    </w:r>
+    <w:proofErr w:type="gramEnd"/>
+    <w:r>
+      <w:rPr>
+        <w:sz w:val="16"/>
+      </w:rPr>
+      <w:t xml:space="preserve">: </w:t>
     </w:r>
     <w:r>
       <w:rPr>
@@ -4701,6 +5840,27 @@
 <file path=word/numbering.xml><?xml version="1.0" encoding="utf-8"?>
 <w:numbering xmlns:wpc="http://schemas.microsoft.com/office/word/2010/wordprocessingCanvas" xmlns:cx="http://schemas.microsoft.com/office/drawing/2014/chartex" xmlns:cx1="http://schemas.microsoft.com/office/drawing/2015/9/8/chartex" xmlns:cx2="http://schemas.microsoft.com/office/drawing/2015/10/21/chartex" xmlns:cx3="http://schemas.microsoft.com/office/drawing/2016/5/9/chartex" xmlns:cx4="http://schemas.microsoft.com/office/drawing/2016/5/10/chartex" xmlns:cx5="http://schemas.microsoft.com/office/drawing/2016/5/11/chartex" xmlns:cx6="http://schemas.microsoft.com/office/drawing/2016/5/12/chartex" xmlns:cx7="http://schemas.microsoft.com/office/drawing/2016/5/13/chartex" xmlns:cx8="http://schemas.microsoft.com/office/drawing/2016/5/14/chartex" xmlns:mc="http://schemas.openxmlformats.org/markup-compatibility/2006" xmlns:aink="http://schemas.microsoft.com/office/drawing/2016/ink" xmlns:am3d="http://schemas.microsoft.com/office/drawing/2017/model3d" xmlns:o="urn:schemas-microsoft-com:office:office" xmlns:oel="http://schemas.microsoft.com/office/2019/extlst" xmlns:r="http://schemas.openxmlformats.org/officeDocument/2006/relationships" xmlns:m="http://schemas.openxmlformats.org/officeDocument/2006/math" xmlns:v="urn:schemas-microsoft-com:vml" xmlns:wp14="http://schemas.microsoft.com/office/word/2010/wordprocessingDrawing" xmlns:wp="http://schemas.openxmlformats.org/drawingml/2006/wordprocessingDrawing" xmlns:w10="urn:schemas-microsoft-com:office:word" xmlns:w="http://schemas.openxmlformats.org/wordprocessingml/2006/main" xmlns:w14="http://schemas.microsoft.com/office/word/2010/wordml" xmlns:w15="http://schemas.microsoft.com/office/word/2012/wordml" xmlns:w16cex="http://schemas.microsoft.com/office/word/2018/wordml/cex" xmlns:w16cid="http://schemas.microsoft.com/office/word/2016/wordml/cid" xmlns:w16="http://schemas.microsoft.com/office/word/2018/wordml" xmlns:w16sdtdh="http://schemas.microsoft.com/office/word/2020/wordml/sdtdatahash" xmlns:w16se="http://schemas.microsoft.com/office/word/2015/wordml/symex" xmlns:wpg="http://schemas.microsoft.com/office/word/2010/wordprocessingGroup" xmlns:wpi="http://schemas.microsoft.com/office/word/2010/wordprocessingInk" xmlns:wne="http://schemas.microsoft.com/office/word/2006/wordml" xmlns:wps="http://schemas.microsoft.com/office/word/2010/wordprocessingShape" mc:Ignorable="w14 w15 w16se w16cid w16 w16cex w16sdtdh wp14">
   <w:abstractNum w:abstractNumId="0" w15:restartNumberingAfterBreak="0">
+    <w:nsid w:val="FFFFFF89"/>
+    <w:multiLevelType w:val="singleLevel"/>
+    <w:tmpl w:val="0DC81170"/>
+    <w:lvl w:ilvl="0">
+      <w:start w:val="1"/>
+      <w:numFmt w:val="bullet"/>
+      <w:pStyle w:val="ListBullet"/>
+      <w:lvlText w:val=""/>
+      <w:lvlJc w:val="left"/>
+      <w:pPr>
+        <w:tabs>
+          <w:tab w:val="num" w:pos="360"/>
+        </w:tabs>
+        <w:ind w:left="360" w:hanging="360"/>
+      </w:pPr>
+      <w:rPr>
+        <w:rFonts w:ascii="Symbol" w:hAnsi="Symbol" w:hint="default"/>
+      </w:rPr>
+    </w:lvl>
+  </w:abstractNum>
+  <w:abstractNum w:abstractNumId="1" w15:restartNumberingAfterBreak="0">
     <w:nsid w:val="12BD0E2C"/>
     <w:multiLevelType w:val="multilevel"/>
     <w:tmpl w:val="D0BA2A68"/>
@@ -4795,7 +5955,7 @@
       </w:pPr>
     </w:lvl>
   </w:abstractNum>
-  <w:abstractNum w:abstractNumId="1" w15:restartNumberingAfterBreak="0">
+  <w:abstractNum w:abstractNumId="2" w15:restartNumberingAfterBreak="0">
     <w:nsid w:val="36C27149"/>
     <w:multiLevelType w:val="multilevel"/>
     <w:tmpl w:val="8E2A7174"/>
@@ -4910,7 +6070,7 @@
       </w:rPr>
     </w:lvl>
   </w:abstractNum>
-  <w:abstractNum w:abstractNumId="2" w15:restartNumberingAfterBreak="0">
+  <w:abstractNum w:abstractNumId="3" w15:restartNumberingAfterBreak="0">
     <w:nsid w:val="61A304A8"/>
     <w:multiLevelType w:val="multilevel"/>
     <w:tmpl w:val="C5C6B938"/>
@@ -5027,13 +6187,16 @@
     </w:lvl>
   </w:abstractNum>
   <w:num w:numId="1" w16cid:durableId="404189469">
+    <w:abstractNumId w:val="3"/>
+  </w:num>
+  <w:num w:numId="2" w16cid:durableId="1006136355">
+    <w:abstractNumId w:val="1"/>
+  </w:num>
+  <w:num w:numId="3" w16cid:durableId="72170005">
     <w:abstractNumId w:val="2"/>
   </w:num>
-  <w:num w:numId="2" w16cid:durableId="1006136355">
+  <w:num w:numId="4" w16cid:durableId="2011131358">
     <w:abstractNumId w:val="0"/>
-  </w:num>
-  <w:num w:numId="3" w16cid:durableId="72170005">
-    <w:abstractNumId w:val="1"/>
   </w:num>
 </w:numbering>
 </file>

</xml_diff>

<commit_message>
CV update march 2025
</commit_message>
<xml_diff>
--- a/docs/Banerjee_CV.docx
+++ b/docs/Banerjee_CV.docx
@@ -1,6 +1,6 @@
 
 <file path=word/document.xml><?xml version="1.0" encoding="utf-8"?>
-<w:document xmlns:wpc="http://schemas.microsoft.com/office/word/2010/wordprocessingCanvas" xmlns:cx="http://schemas.microsoft.com/office/drawing/2014/chartex" xmlns:cx1="http://schemas.microsoft.com/office/drawing/2015/9/8/chartex" xmlns:cx2="http://schemas.microsoft.com/office/drawing/2015/10/21/chartex" xmlns:cx3="http://schemas.microsoft.com/office/drawing/2016/5/9/chartex" xmlns:cx4="http://schemas.microsoft.com/office/drawing/2016/5/10/chartex" xmlns:cx5="http://schemas.microsoft.com/office/drawing/2016/5/11/chartex" xmlns:cx6="http://schemas.microsoft.com/office/drawing/2016/5/12/chartex" xmlns:cx7="http://schemas.microsoft.com/office/drawing/2016/5/13/chartex" xmlns:cx8="http://schemas.microsoft.com/office/drawing/2016/5/14/chartex" xmlns:mc="http://schemas.openxmlformats.org/markup-compatibility/2006" xmlns:aink="http://schemas.microsoft.com/office/drawing/2016/ink" xmlns:am3d="http://schemas.microsoft.com/office/drawing/2017/model3d" xmlns:o="urn:schemas-microsoft-com:office:office" xmlns:oel="http://schemas.microsoft.com/office/2019/extlst" xmlns:r="http://schemas.openxmlformats.org/officeDocument/2006/relationships" xmlns:m="http://schemas.openxmlformats.org/officeDocument/2006/math" xmlns:v="urn:schemas-microsoft-com:vml" xmlns:wp14="http://schemas.microsoft.com/office/word/2010/wordprocessingDrawing" xmlns:wp="http://schemas.openxmlformats.org/drawingml/2006/wordprocessingDrawing" xmlns:w10="urn:schemas-microsoft-com:office:word" xmlns:w="http://schemas.openxmlformats.org/wordprocessingml/2006/main" xmlns:w14="http://schemas.microsoft.com/office/word/2010/wordml" xmlns:w15="http://schemas.microsoft.com/office/word/2012/wordml" xmlns:w16cex="http://schemas.microsoft.com/office/word/2018/wordml/cex" xmlns:w16cid="http://schemas.microsoft.com/office/word/2016/wordml/cid" xmlns:w16="http://schemas.microsoft.com/office/word/2018/wordml" xmlns:w16du="http://schemas.microsoft.com/office/word/2023/wordml/word16du" xmlns:w16sdtdh="http://schemas.microsoft.com/office/word/2020/wordml/sdtdatahash" xmlns:w16se="http://schemas.microsoft.com/office/word/2015/wordml/symex" xmlns:wpg="http://schemas.microsoft.com/office/word/2010/wordprocessingGroup" xmlns:wpi="http://schemas.microsoft.com/office/word/2010/wordprocessingInk" xmlns:wne="http://schemas.microsoft.com/office/word/2006/wordml" xmlns:wps="http://schemas.microsoft.com/office/word/2010/wordprocessingShape" mc:Ignorable="w14 w15 w16se w16cid w16 w16cex w16sdtdh w16du wp14">
+<w:document xmlns:wpc="http://schemas.microsoft.com/office/word/2010/wordprocessingCanvas" xmlns:cx="http://schemas.microsoft.com/office/drawing/2014/chartex" xmlns:cx1="http://schemas.microsoft.com/office/drawing/2015/9/8/chartex" xmlns:cx2="http://schemas.microsoft.com/office/drawing/2015/10/21/chartex" xmlns:cx3="http://schemas.microsoft.com/office/drawing/2016/5/9/chartex" xmlns:cx4="http://schemas.microsoft.com/office/drawing/2016/5/10/chartex" xmlns:cx5="http://schemas.microsoft.com/office/drawing/2016/5/11/chartex" xmlns:cx6="http://schemas.microsoft.com/office/drawing/2016/5/12/chartex" xmlns:cx7="http://schemas.microsoft.com/office/drawing/2016/5/13/chartex" xmlns:cx8="http://schemas.microsoft.com/office/drawing/2016/5/14/chartex" xmlns:mc="http://schemas.openxmlformats.org/markup-compatibility/2006" xmlns:aink="http://schemas.microsoft.com/office/drawing/2016/ink" xmlns:am3d="http://schemas.microsoft.com/office/drawing/2017/model3d" xmlns:o="urn:schemas-microsoft-com:office:office" xmlns:oel="http://schemas.microsoft.com/office/2019/extlst" xmlns:r="http://schemas.openxmlformats.org/officeDocument/2006/relationships" xmlns:m="http://schemas.openxmlformats.org/officeDocument/2006/math" xmlns:v="urn:schemas-microsoft-com:vml" xmlns:wp14="http://schemas.microsoft.com/office/word/2010/wordprocessingDrawing" xmlns:wp="http://schemas.openxmlformats.org/drawingml/2006/wordprocessingDrawing" xmlns:w10="urn:schemas-microsoft-com:office:word" xmlns:w="http://schemas.openxmlformats.org/wordprocessingml/2006/main" xmlns:w14="http://schemas.microsoft.com/office/word/2010/wordml" xmlns:w15="http://schemas.microsoft.com/office/word/2012/wordml" xmlns:w16cex="http://schemas.microsoft.com/office/word/2018/wordml/cex" xmlns:w16cid="http://schemas.microsoft.com/office/word/2016/wordml/cid" xmlns:w16="http://schemas.microsoft.com/office/word/2018/wordml" xmlns:w16du="http://schemas.microsoft.com/office/word/2023/wordml/word16du" xmlns:w16sdtdh="http://schemas.microsoft.com/office/word/2020/wordml/sdtdatahash" xmlns:w16sdtfl="http://schemas.microsoft.com/office/word/2024/wordml/sdtformatlock" xmlns:w16se="http://schemas.microsoft.com/office/word/2015/wordml/symex" xmlns:wpg="http://schemas.microsoft.com/office/word/2010/wordprocessingGroup" xmlns:wpi="http://schemas.microsoft.com/office/word/2010/wordprocessingInk" xmlns:wne="http://schemas.microsoft.com/office/word/2006/wordml" xmlns:wps="http://schemas.microsoft.com/office/word/2010/wordprocessingShape" mc:Ignorable="w14 w15 w16se w16cid w16 w16cex w16sdtdh w16sdtfl w16du wp14">
   <w:body>
     <w:p>
       <w:pPr>
@@ -2174,25 +2174,7 @@
           <w:sz w:val="18"/>
           <w:szCs w:val="18"/>
         </w:rPr>
-        <w:t xml:space="preserve">K. </w:t>
-      </w:r>
-      <w:proofErr w:type="spellStart"/>
-      <w:r>
-        <w:rPr>
-          <w:rFonts w:ascii="Book Antiqua" w:eastAsia="Times New Roman" w:hAnsi="Book Antiqua" w:cs="Times New Roman"/>
-          <w:sz w:val="18"/>
-          <w:szCs w:val="18"/>
-        </w:rPr>
-        <w:t>Dimitropoulou</w:t>
-      </w:r>
-      <w:proofErr w:type="spellEnd"/>
-      <w:r>
-        <w:rPr>
-          <w:rFonts w:ascii="Book Antiqua" w:eastAsia="Times New Roman" w:hAnsi="Book Antiqua" w:cs="Times New Roman"/>
-          <w:sz w:val="18"/>
-          <w:szCs w:val="18"/>
-        </w:rPr>
-        <w:t xml:space="preserve">, </w:t>
+        <w:t xml:space="preserve">K. Dimitropoulou, </w:t>
       </w:r>
       <w:r>
         <w:rPr>
@@ -2306,7 +2288,23 @@
           <w:sz w:val="18"/>
           <w:szCs w:val="18"/>
         </w:rPr>
-        <w:t xml:space="preserve">, 2024. Under submission.  </w:t>
+        <w:t xml:space="preserve">, 2024. </w:t>
+      </w:r>
+      <w:r>
+        <w:rPr>
+          <w:rFonts w:ascii="Book Antiqua" w:eastAsia="Times New Roman" w:hAnsi="Book Antiqua" w:cs="Times New Roman"/>
+          <w:sz w:val="18"/>
+          <w:szCs w:val="18"/>
+        </w:rPr>
+        <w:t>Accepted to ICRA 2025.</w:t>
+      </w:r>
+      <w:r>
+        <w:rPr>
+          <w:rFonts w:ascii="Book Antiqua" w:eastAsia="Times New Roman" w:hAnsi="Book Antiqua" w:cs="Times New Roman"/>
+          <w:sz w:val="18"/>
+          <w:szCs w:val="18"/>
+        </w:rPr>
+        <w:t xml:space="preserve">  </w:t>
       </w:r>
     </w:p>
     <w:p>
@@ -2417,16 +2415,15 @@
           <w:sz w:val="18"/>
           <w:szCs w:val="18"/>
         </w:rPr>
-        <w:t xml:space="preserve"> “</w:t>
-      </w:r>
-      <w:proofErr w:type="spellStart"/>
+        <w:t xml:space="preserve"> “Map</w:t>
+      </w:r>
       <w:r>
         <w:rPr>
           <w:rFonts w:ascii="Book Antiqua" w:eastAsia="Times New Roman" w:hAnsi="Book Antiqua" w:cs="Times New Roman"/>
           <w:sz w:val="18"/>
           <w:szCs w:val="18"/>
         </w:rPr>
-        <w:t>Map</w:t>
+        <w:t>L</w:t>
       </w:r>
       <w:r>
         <w:rPr>
@@ -2434,24 +2431,7 @@
           <w:sz w:val="18"/>
           <w:szCs w:val="18"/>
         </w:rPr>
-        <w:t>L</w:t>
-      </w:r>
-      <w:r>
-        <w:rPr>
-          <w:rFonts w:ascii="Book Antiqua" w:eastAsia="Times New Roman" w:hAnsi="Book Antiqua" w:cs="Times New Roman"/>
-          <w:sz w:val="18"/>
-          <w:szCs w:val="18"/>
-        </w:rPr>
-        <w:t>ite</w:t>
-      </w:r>
-      <w:proofErr w:type="spellEnd"/>
-      <w:r>
-        <w:rPr>
-          <w:rFonts w:ascii="Book Antiqua" w:eastAsia="Times New Roman" w:hAnsi="Book Antiqua" w:cs="Times New Roman"/>
-          <w:sz w:val="18"/>
-          <w:szCs w:val="18"/>
-        </w:rPr>
-        <w:t xml:space="preserve">: Autonomous </w:t>
+        <w:t xml:space="preserve">ite: Autonomous </w:t>
       </w:r>
       <w:r>
         <w:rPr>
@@ -3893,27 +3873,7 @@
               <w:szCs w:val="18"/>
               <w:shd w:val="clear" w:color="auto" w:fill="FFFFFF"/>
             </w:rPr>
-            <w:t xml:space="preserve">AI and Precision Nutrition T32 </w:t>
-          </w:r>
-          <w:r>
-            <w:rPr>
-              <w:rFonts w:asciiTheme="majorHAnsi" w:hAnsiTheme="majorHAnsi"/>
-              <w:color w:val="222222"/>
-              <w:sz w:val="18"/>
-              <w:szCs w:val="18"/>
-              <w:shd w:val="clear" w:color="auto" w:fill="FFFFFF"/>
-            </w:rPr>
-            <w:t>P</w:t>
-          </w:r>
-          <w:r>
-            <w:rPr>
-              <w:rFonts w:asciiTheme="majorHAnsi" w:hAnsiTheme="majorHAnsi"/>
-              <w:color w:val="222222"/>
-              <w:sz w:val="18"/>
-              <w:szCs w:val="18"/>
-              <w:shd w:val="clear" w:color="auto" w:fill="FFFFFF"/>
-            </w:rPr>
-            <w:t>rogram</w:t>
+            <w:t>AI and Precision Nutrition T32 Program</w:t>
           </w:r>
           <w:r>
             <w:rPr>
@@ -4329,12 +4289,26 @@
           <w:tab w:val="right" w:pos="10080"/>
         </w:tabs>
         <w:spacing w:before="120" w:after="0"/>
-      </w:pPr>
-      <w:r>
         <w:rPr>
           <w:b/>
           <w:sz w:val="18"/>
         </w:rPr>
+      </w:pPr>
+    </w:p>
+    <w:p>
+      <w:pPr>
+        <w:pStyle w:val="BodyText"/>
+        <w:tabs>
+          <w:tab w:val="right" w:pos="10080"/>
+        </w:tabs>
+        <w:spacing w:before="120" w:after="0"/>
+      </w:pPr>
+      <w:r>
+        <w:rPr>
+          <w:b/>
+          <w:sz w:val="18"/>
+        </w:rPr>
+        <w:lastRenderedPageBreak/>
         <w:t>Cornell University</w:t>
       </w:r>
       <w:r>
@@ -4359,7 +4333,6 @@
           <w:i/>
           <w:sz w:val="18"/>
         </w:rPr>
-        <w:lastRenderedPageBreak/>
         <w:t xml:space="preserve">Teaching Assistant, </w:t>
       </w:r>
       <w:r>
@@ -5405,7 +5378,7 @@
 </file>
 
 <file path=word/endnotes.xml><?xml version="1.0" encoding="utf-8"?>
-<w:endnotes xmlns:wpc="http://schemas.microsoft.com/office/word/2010/wordprocessingCanvas" xmlns:cx="http://schemas.microsoft.com/office/drawing/2014/chartex" xmlns:cx1="http://schemas.microsoft.com/office/drawing/2015/9/8/chartex" xmlns:cx2="http://schemas.microsoft.com/office/drawing/2015/10/21/chartex" xmlns:cx3="http://schemas.microsoft.com/office/drawing/2016/5/9/chartex" xmlns:cx4="http://schemas.microsoft.com/office/drawing/2016/5/10/chartex" xmlns:cx5="http://schemas.microsoft.com/office/drawing/2016/5/11/chartex" xmlns:cx6="http://schemas.microsoft.com/office/drawing/2016/5/12/chartex" xmlns:cx7="http://schemas.microsoft.com/office/drawing/2016/5/13/chartex" xmlns:cx8="http://schemas.microsoft.com/office/drawing/2016/5/14/chartex" xmlns:mc="http://schemas.openxmlformats.org/markup-compatibility/2006" xmlns:aink="http://schemas.microsoft.com/office/drawing/2016/ink" xmlns:am3d="http://schemas.microsoft.com/office/drawing/2017/model3d" xmlns:o="urn:schemas-microsoft-com:office:office" xmlns:oel="http://schemas.microsoft.com/office/2019/extlst" xmlns:r="http://schemas.openxmlformats.org/officeDocument/2006/relationships" xmlns:m="http://schemas.openxmlformats.org/officeDocument/2006/math" xmlns:v="urn:schemas-microsoft-com:vml" xmlns:wp14="http://schemas.microsoft.com/office/word/2010/wordprocessingDrawing" xmlns:wp="http://schemas.openxmlformats.org/drawingml/2006/wordprocessingDrawing" xmlns:w10="urn:schemas-microsoft-com:office:word" xmlns:w="http://schemas.openxmlformats.org/wordprocessingml/2006/main" xmlns:w14="http://schemas.microsoft.com/office/word/2010/wordml" xmlns:w15="http://schemas.microsoft.com/office/word/2012/wordml" xmlns:w16cex="http://schemas.microsoft.com/office/word/2018/wordml/cex" xmlns:w16cid="http://schemas.microsoft.com/office/word/2016/wordml/cid" xmlns:w16="http://schemas.microsoft.com/office/word/2018/wordml" xmlns:w16du="http://schemas.microsoft.com/office/word/2023/wordml/word16du" xmlns:w16sdtdh="http://schemas.microsoft.com/office/word/2020/wordml/sdtdatahash" xmlns:w16se="http://schemas.microsoft.com/office/word/2015/wordml/symex" xmlns:wpg="http://schemas.microsoft.com/office/word/2010/wordprocessingGroup" xmlns:wpi="http://schemas.microsoft.com/office/word/2010/wordprocessingInk" xmlns:wne="http://schemas.microsoft.com/office/word/2006/wordml" xmlns:wps="http://schemas.microsoft.com/office/word/2010/wordprocessingShape" mc:Ignorable="w14 w15 w16se w16cid w16 w16cex w16sdtdh w16du wp14">
+<w:endnotes xmlns:wpc="http://schemas.microsoft.com/office/word/2010/wordprocessingCanvas" xmlns:cx="http://schemas.microsoft.com/office/drawing/2014/chartex" xmlns:cx1="http://schemas.microsoft.com/office/drawing/2015/9/8/chartex" xmlns:cx2="http://schemas.microsoft.com/office/drawing/2015/10/21/chartex" xmlns:cx3="http://schemas.microsoft.com/office/drawing/2016/5/9/chartex" xmlns:cx4="http://schemas.microsoft.com/office/drawing/2016/5/10/chartex" xmlns:cx5="http://schemas.microsoft.com/office/drawing/2016/5/11/chartex" xmlns:cx6="http://schemas.microsoft.com/office/drawing/2016/5/12/chartex" xmlns:cx7="http://schemas.microsoft.com/office/drawing/2016/5/13/chartex" xmlns:cx8="http://schemas.microsoft.com/office/drawing/2016/5/14/chartex" xmlns:mc="http://schemas.openxmlformats.org/markup-compatibility/2006" xmlns:aink="http://schemas.microsoft.com/office/drawing/2016/ink" xmlns:am3d="http://schemas.microsoft.com/office/drawing/2017/model3d" xmlns:o="urn:schemas-microsoft-com:office:office" xmlns:oel="http://schemas.microsoft.com/office/2019/extlst" xmlns:r="http://schemas.openxmlformats.org/officeDocument/2006/relationships" xmlns:m="http://schemas.openxmlformats.org/officeDocument/2006/math" xmlns:v="urn:schemas-microsoft-com:vml" xmlns:wp14="http://schemas.microsoft.com/office/word/2010/wordprocessingDrawing" xmlns:wp="http://schemas.openxmlformats.org/drawingml/2006/wordprocessingDrawing" xmlns:w10="urn:schemas-microsoft-com:office:word" xmlns:w="http://schemas.openxmlformats.org/wordprocessingml/2006/main" xmlns:w14="http://schemas.microsoft.com/office/word/2010/wordml" xmlns:w15="http://schemas.microsoft.com/office/word/2012/wordml" xmlns:w16cex="http://schemas.microsoft.com/office/word/2018/wordml/cex" xmlns:w16cid="http://schemas.microsoft.com/office/word/2016/wordml/cid" xmlns:w16="http://schemas.microsoft.com/office/word/2018/wordml" xmlns:w16du="http://schemas.microsoft.com/office/word/2023/wordml/word16du" xmlns:w16sdtdh="http://schemas.microsoft.com/office/word/2020/wordml/sdtdatahash" xmlns:w16sdtfl="http://schemas.microsoft.com/office/word/2024/wordml/sdtformatlock" xmlns:w16se="http://schemas.microsoft.com/office/word/2015/wordml/symex" xmlns:wpg="http://schemas.microsoft.com/office/word/2010/wordprocessingGroup" xmlns:wpi="http://schemas.microsoft.com/office/word/2010/wordprocessingInk" xmlns:wne="http://schemas.microsoft.com/office/word/2006/wordml" xmlns:wps="http://schemas.microsoft.com/office/word/2010/wordprocessingShape" mc:Ignorable="w14 w15 w16se w16cid w16 w16cex w16sdtdh w16sdtfl w16du wp14">
   <w:endnote w:type="separator" w:id="-1">
     <w:p>
       <w:pPr>
@@ -5430,7 +5403,7 @@
 </file>
 
 <file path=word/footer1.xml><?xml version="1.0" encoding="utf-8"?>
-<w:ftr xmlns:wpc="http://schemas.microsoft.com/office/word/2010/wordprocessingCanvas" xmlns:cx="http://schemas.microsoft.com/office/drawing/2014/chartex" xmlns:cx1="http://schemas.microsoft.com/office/drawing/2015/9/8/chartex" xmlns:cx2="http://schemas.microsoft.com/office/drawing/2015/10/21/chartex" xmlns:cx3="http://schemas.microsoft.com/office/drawing/2016/5/9/chartex" xmlns:cx4="http://schemas.microsoft.com/office/drawing/2016/5/10/chartex" xmlns:cx5="http://schemas.microsoft.com/office/drawing/2016/5/11/chartex" xmlns:cx6="http://schemas.microsoft.com/office/drawing/2016/5/12/chartex" xmlns:cx7="http://schemas.microsoft.com/office/drawing/2016/5/13/chartex" xmlns:cx8="http://schemas.microsoft.com/office/drawing/2016/5/14/chartex" xmlns:mc="http://schemas.openxmlformats.org/markup-compatibility/2006" xmlns:aink="http://schemas.microsoft.com/office/drawing/2016/ink" xmlns:am3d="http://schemas.microsoft.com/office/drawing/2017/model3d" xmlns:o="urn:schemas-microsoft-com:office:office" xmlns:oel="http://schemas.microsoft.com/office/2019/extlst" xmlns:r="http://schemas.openxmlformats.org/officeDocument/2006/relationships" xmlns:m="http://schemas.openxmlformats.org/officeDocument/2006/math" xmlns:v="urn:schemas-microsoft-com:vml" xmlns:wp14="http://schemas.microsoft.com/office/word/2010/wordprocessingDrawing" xmlns:wp="http://schemas.openxmlformats.org/drawingml/2006/wordprocessingDrawing" xmlns:w10="urn:schemas-microsoft-com:office:word" xmlns:w="http://schemas.openxmlformats.org/wordprocessingml/2006/main" xmlns:w14="http://schemas.microsoft.com/office/word/2010/wordml" xmlns:w15="http://schemas.microsoft.com/office/word/2012/wordml" xmlns:w16cex="http://schemas.microsoft.com/office/word/2018/wordml/cex" xmlns:w16cid="http://schemas.microsoft.com/office/word/2016/wordml/cid" xmlns:w16="http://schemas.microsoft.com/office/word/2018/wordml" xmlns:w16du="http://schemas.microsoft.com/office/word/2023/wordml/word16du" xmlns:w16sdtdh="http://schemas.microsoft.com/office/word/2020/wordml/sdtdatahash" xmlns:w16se="http://schemas.microsoft.com/office/word/2015/wordml/symex" xmlns:wpg="http://schemas.microsoft.com/office/word/2010/wordprocessingGroup" xmlns:wpi="http://schemas.microsoft.com/office/word/2010/wordprocessingInk" xmlns:wne="http://schemas.microsoft.com/office/word/2006/wordml" xmlns:wps="http://schemas.microsoft.com/office/word/2010/wordprocessingShape" mc:Ignorable="w14 w15 w16se w16cid w16 w16cex w16sdtdh w16du wp14">
+<w:ftr xmlns:wpc="http://schemas.microsoft.com/office/word/2010/wordprocessingCanvas" xmlns:cx="http://schemas.microsoft.com/office/drawing/2014/chartex" xmlns:cx1="http://schemas.microsoft.com/office/drawing/2015/9/8/chartex" xmlns:cx2="http://schemas.microsoft.com/office/drawing/2015/10/21/chartex" xmlns:cx3="http://schemas.microsoft.com/office/drawing/2016/5/9/chartex" xmlns:cx4="http://schemas.microsoft.com/office/drawing/2016/5/10/chartex" xmlns:cx5="http://schemas.microsoft.com/office/drawing/2016/5/11/chartex" xmlns:cx6="http://schemas.microsoft.com/office/drawing/2016/5/12/chartex" xmlns:cx7="http://schemas.microsoft.com/office/drawing/2016/5/13/chartex" xmlns:cx8="http://schemas.microsoft.com/office/drawing/2016/5/14/chartex" xmlns:mc="http://schemas.openxmlformats.org/markup-compatibility/2006" xmlns:aink="http://schemas.microsoft.com/office/drawing/2016/ink" xmlns:am3d="http://schemas.microsoft.com/office/drawing/2017/model3d" xmlns:o="urn:schemas-microsoft-com:office:office" xmlns:oel="http://schemas.microsoft.com/office/2019/extlst" xmlns:r="http://schemas.openxmlformats.org/officeDocument/2006/relationships" xmlns:m="http://schemas.openxmlformats.org/officeDocument/2006/math" xmlns:v="urn:schemas-microsoft-com:vml" xmlns:wp14="http://schemas.microsoft.com/office/word/2010/wordprocessingDrawing" xmlns:wp="http://schemas.openxmlformats.org/drawingml/2006/wordprocessingDrawing" xmlns:w10="urn:schemas-microsoft-com:office:word" xmlns:w="http://schemas.openxmlformats.org/wordprocessingml/2006/main" xmlns:w14="http://schemas.microsoft.com/office/word/2010/wordml" xmlns:w15="http://schemas.microsoft.com/office/word/2012/wordml" xmlns:w16cex="http://schemas.microsoft.com/office/word/2018/wordml/cex" xmlns:w16cid="http://schemas.microsoft.com/office/word/2016/wordml/cid" xmlns:w16="http://schemas.microsoft.com/office/word/2018/wordml" xmlns:w16du="http://schemas.microsoft.com/office/word/2023/wordml/word16du" xmlns:w16sdtdh="http://schemas.microsoft.com/office/word/2020/wordml/sdtdatahash" xmlns:w16sdtfl="http://schemas.microsoft.com/office/word/2024/wordml/sdtformatlock" xmlns:w16se="http://schemas.microsoft.com/office/word/2015/wordml/symex" xmlns:wpg="http://schemas.microsoft.com/office/word/2010/wordprocessingGroup" xmlns:wpi="http://schemas.microsoft.com/office/word/2010/wordprocessingInk" xmlns:wne="http://schemas.microsoft.com/office/word/2006/wordml" xmlns:wps="http://schemas.microsoft.com/office/word/2010/wordprocessingShape" mc:Ignorable="w14 w15 w16se w16cid w16 w16cex w16sdtdh w16sdtfl w16du wp14">
   <w:p>
     <w:pPr>
       <w:pStyle w:val="Footer"/>
@@ -5588,7 +5561,7 @@
 </file>
 
 <file path=word/footer2.xml><?xml version="1.0" encoding="utf-8"?>
-<w:ftr xmlns:wpc="http://schemas.microsoft.com/office/word/2010/wordprocessingCanvas" xmlns:cx="http://schemas.microsoft.com/office/drawing/2014/chartex" xmlns:cx1="http://schemas.microsoft.com/office/drawing/2015/9/8/chartex" xmlns:cx2="http://schemas.microsoft.com/office/drawing/2015/10/21/chartex" xmlns:cx3="http://schemas.microsoft.com/office/drawing/2016/5/9/chartex" xmlns:cx4="http://schemas.microsoft.com/office/drawing/2016/5/10/chartex" xmlns:cx5="http://schemas.microsoft.com/office/drawing/2016/5/11/chartex" xmlns:cx6="http://schemas.microsoft.com/office/drawing/2016/5/12/chartex" xmlns:cx7="http://schemas.microsoft.com/office/drawing/2016/5/13/chartex" xmlns:cx8="http://schemas.microsoft.com/office/drawing/2016/5/14/chartex" xmlns:mc="http://schemas.openxmlformats.org/markup-compatibility/2006" xmlns:aink="http://schemas.microsoft.com/office/drawing/2016/ink" xmlns:am3d="http://schemas.microsoft.com/office/drawing/2017/model3d" xmlns:o="urn:schemas-microsoft-com:office:office" xmlns:oel="http://schemas.microsoft.com/office/2019/extlst" xmlns:r="http://schemas.openxmlformats.org/officeDocument/2006/relationships" xmlns:m="http://schemas.openxmlformats.org/officeDocument/2006/math" xmlns:v="urn:schemas-microsoft-com:vml" xmlns:wp14="http://schemas.microsoft.com/office/word/2010/wordprocessingDrawing" xmlns:wp="http://schemas.openxmlformats.org/drawingml/2006/wordprocessingDrawing" xmlns:w10="urn:schemas-microsoft-com:office:word" xmlns:w="http://schemas.openxmlformats.org/wordprocessingml/2006/main" xmlns:w14="http://schemas.microsoft.com/office/word/2010/wordml" xmlns:w15="http://schemas.microsoft.com/office/word/2012/wordml" xmlns:w16cex="http://schemas.microsoft.com/office/word/2018/wordml/cex" xmlns:w16cid="http://schemas.microsoft.com/office/word/2016/wordml/cid" xmlns:w16="http://schemas.microsoft.com/office/word/2018/wordml" xmlns:w16du="http://schemas.microsoft.com/office/word/2023/wordml/word16du" xmlns:w16sdtdh="http://schemas.microsoft.com/office/word/2020/wordml/sdtdatahash" xmlns:w16se="http://schemas.microsoft.com/office/word/2015/wordml/symex" xmlns:wpg="http://schemas.microsoft.com/office/word/2010/wordprocessingGroup" xmlns:wpi="http://schemas.microsoft.com/office/word/2010/wordprocessingInk" xmlns:wne="http://schemas.microsoft.com/office/word/2006/wordml" xmlns:wps="http://schemas.microsoft.com/office/word/2010/wordprocessingShape" mc:Ignorable="w14 w15 w16se w16cid w16 w16cex w16sdtdh w16du wp14">
+<w:ftr xmlns:wpc="http://schemas.microsoft.com/office/word/2010/wordprocessingCanvas" xmlns:cx="http://schemas.microsoft.com/office/drawing/2014/chartex" xmlns:cx1="http://schemas.microsoft.com/office/drawing/2015/9/8/chartex" xmlns:cx2="http://schemas.microsoft.com/office/drawing/2015/10/21/chartex" xmlns:cx3="http://schemas.microsoft.com/office/drawing/2016/5/9/chartex" xmlns:cx4="http://schemas.microsoft.com/office/drawing/2016/5/10/chartex" xmlns:cx5="http://schemas.microsoft.com/office/drawing/2016/5/11/chartex" xmlns:cx6="http://schemas.microsoft.com/office/drawing/2016/5/12/chartex" xmlns:cx7="http://schemas.microsoft.com/office/drawing/2016/5/13/chartex" xmlns:cx8="http://schemas.microsoft.com/office/drawing/2016/5/14/chartex" xmlns:mc="http://schemas.openxmlformats.org/markup-compatibility/2006" xmlns:aink="http://schemas.microsoft.com/office/drawing/2016/ink" xmlns:am3d="http://schemas.microsoft.com/office/drawing/2017/model3d" xmlns:o="urn:schemas-microsoft-com:office:office" xmlns:oel="http://schemas.microsoft.com/office/2019/extlst" xmlns:r="http://schemas.openxmlformats.org/officeDocument/2006/relationships" xmlns:m="http://schemas.openxmlformats.org/officeDocument/2006/math" xmlns:v="urn:schemas-microsoft-com:vml" xmlns:wp14="http://schemas.microsoft.com/office/word/2010/wordprocessingDrawing" xmlns:wp="http://schemas.openxmlformats.org/drawingml/2006/wordprocessingDrawing" xmlns:w10="urn:schemas-microsoft-com:office:word" xmlns:w="http://schemas.openxmlformats.org/wordprocessingml/2006/main" xmlns:w14="http://schemas.microsoft.com/office/word/2010/wordml" xmlns:w15="http://schemas.microsoft.com/office/word/2012/wordml" xmlns:w16cex="http://schemas.microsoft.com/office/word/2018/wordml/cex" xmlns:w16cid="http://schemas.microsoft.com/office/word/2016/wordml/cid" xmlns:w16="http://schemas.microsoft.com/office/word/2018/wordml" xmlns:w16du="http://schemas.microsoft.com/office/word/2023/wordml/word16du" xmlns:w16sdtdh="http://schemas.microsoft.com/office/word/2020/wordml/sdtdatahash" xmlns:w16sdtfl="http://schemas.microsoft.com/office/word/2024/wordml/sdtformatlock" xmlns:w16se="http://schemas.microsoft.com/office/word/2015/wordml/symex" xmlns:wpg="http://schemas.microsoft.com/office/word/2010/wordprocessingGroup" xmlns:wpi="http://schemas.microsoft.com/office/word/2010/wordprocessingInk" xmlns:wne="http://schemas.microsoft.com/office/word/2006/wordml" xmlns:wps="http://schemas.microsoft.com/office/word/2010/wordprocessingShape" mc:Ignorable="w14 w15 w16se w16cid w16 w16cex w16sdtdh w16sdtfl w16du wp14">
   <w:p>
     <w:pPr>
       <w:pStyle w:val="Footer"/>
@@ -5597,17 +5570,14 @@
       <w:t xml:space="preserve">Updated: </w:t>
     </w:r>
     <w:r>
-      <w:t>October</w:t>
-    </w:r>
-    <w:r>
-      <w:t xml:space="preserve"> 2024</w:t>
+      <w:t>March 2025</w:t>
     </w:r>
   </w:p>
 </w:ftr>
 </file>
 
 <file path=word/footnotes.xml><?xml version="1.0" encoding="utf-8"?>
-<w:footnotes xmlns:wpc="http://schemas.microsoft.com/office/word/2010/wordprocessingCanvas" xmlns:cx="http://schemas.microsoft.com/office/drawing/2014/chartex" xmlns:cx1="http://schemas.microsoft.com/office/drawing/2015/9/8/chartex" xmlns:cx2="http://schemas.microsoft.com/office/drawing/2015/10/21/chartex" xmlns:cx3="http://schemas.microsoft.com/office/drawing/2016/5/9/chartex" xmlns:cx4="http://schemas.microsoft.com/office/drawing/2016/5/10/chartex" xmlns:cx5="http://schemas.microsoft.com/office/drawing/2016/5/11/chartex" xmlns:cx6="http://schemas.microsoft.com/office/drawing/2016/5/12/chartex" xmlns:cx7="http://schemas.microsoft.com/office/drawing/2016/5/13/chartex" xmlns:cx8="http://schemas.microsoft.com/office/drawing/2016/5/14/chartex" xmlns:mc="http://schemas.openxmlformats.org/markup-compatibility/2006" xmlns:aink="http://schemas.microsoft.com/office/drawing/2016/ink" xmlns:am3d="http://schemas.microsoft.com/office/drawing/2017/model3d" xmlns:o="urn:schemas-microsoft-com:office:office" xmlns:oel="http://schemas.microsoft.com/office/2019/extlst" xmlns:r="http://schemas.openxmlformats.org/officeDocument/2006/relationships" xmlns:m="http://schemas.openxmlformats.org/officeDocument/2006/math" xmlns:v="urn:schemas-microsoft-com:vml" xmlns:wp14="http://schemas.microsoft.com/office/word/2010/wordprocessingDrawing" xmlns:wp="http://schemas.openxmlformats.org/drawingml/2006/wordprocessingDrawing" xmlns:w10="urn:schemas-microsoft-com:office:word" xmlns:w="http://schemas.openxmlformats.org/wordprocessingml/2006/main" xmlns:w14="http://schemas.microsoft.com/office/word/2010/wordml" xmlns:w15="http://schemas.microsoft.com/office/word/2012/wordml" xmlns:w16cex="http://schemas.microsoft.com/office/word/2018/wordml/cex" xmlns:w16cid="http://schemas.microsoft.com/office/word/2016/wordml/cid" xmlns:w16="http://schemas.microsoft.com/office/word/2018/wordml" xmlns:w16du="http://schemas.microsoft.com/office/word/2023/wordml/word16du" xmlns:w16sdtdh="http://schemas.microsoft.com/office/word/2020/wordml/sdtdatahash" xmlns:w16se="http://schemas.microsoft.com/office/word/2015/wordml/symex" xmlns:wpg="http://schemas.microsoft.com/office/word/2010/wordprocessingGroup" xmlns:wpi="http://schemas.microsoft.com/office/word/2010/wordprocessingInk" xmlns:wne="http://schemas.microsoft.com/office/word/2006/wordml" xmlns:wps="http://schemas.microsoft.com/office/word/2010/wordprocessingShape" mc:Ignorable="w14 w15 w16se w16cid w16 w16cex w16sdtdh w16du wp14">
+<w:footnotes xmlns:wpc="http://schemas.microsoft.com/office/word/2010/wordprocessingCanvas" xmlns:cx="http://schemas.microsoft.com/office/drawing/2014/chartex" xmlns:cx1="http://schemas.microsoft.com/office/drawing/2015/9/8/chartex" xmlns:cx2="http://schemas.microsoft.com/office/drawing/2015/10/21/chartex" xmlns:cx3="http://schemas.microsoft.com/office/drawing/2016/5/9/chartex" xmlns:cx4="http://schemas.microsoft.com/office/drawing/2016/5/10/chartex" xmlns:cx5="http://schemas.microsoft.com/office/drawing/2016/5/11/chartex" xmlns:cx6="http://schemas.microsoft.com/office/drawing/2016/5/12/chartex" xmlns:cx7="http://schemas.microsoft.com/office/drawing/2016/5/13/chartex" xmlns:cx8="http://schemas.microsoft.com/office/drawing/2016/5/14/chartex" xmlns:mc="http://schemas.openxmlformats.org/markup-compatibility/2006" xmlns:aink="http://schemas.microsoft.com/office/drawing/2016/ink" xmlns:am3d="http://schemas.microsoft.com/office/drawing/2017/model3d" xmlns:o="urn:schemas-microsoft-com:office:office" xmlns:oel="http://schemas.microsoft.com/office/2019/extlst" xmlns:r="http://schemas.openxmlformats.org/officeDocument/2006/relationships" xmlns:m="http://schemas.openxmlformats.org/officeDocument/2006/math" xmlns:v="urn:schemas-microsoft-com:vml" xmlns:wp14="http://schemas.microsoft.com/office/word/2010/wordprocessingDrawing" xmlns:wp="http://schemas.openxmlformats.org/drawingml/2006/wordprocessingDrawing" xmlns:w10="urn:schemas-microsoft-com:office:word" xmlns:w="http://schemas.openxmlformats.org/wordprocessingml/2006/main" xmlns:w14="http://schemas.microsoft.com/office/word/2010/wordml" xmlns:w15="http://schemas.microsoft.com/office/word/2012/wordml" xmlns:w16cex="http://schemas.microsoft.com/office/word/2018/wordml/cex" xmlns:w16cid="http://schemas.microsoft.com/office/word/2016/wordml/cid" xmlns:w16="http://schemas.microsoft.com/office/word/2018/wordml" xmlns:w16du="http://schemas.microsoft.com/office/word/2023/wordml/word16du" xmlns:w16sdtdh="http://schemas.microsoft.com/office/word/2020/wordml/sdtdatahash" xmlns:w16sdtfl="http://schemas.microsoft.com/office/word/2024/wordml/sdtformatlock" xmlns:w16se="http://schemas.microsoft.com/office/word/2015/wordml/symex" xmlns:wpg="http://schemas.microsoft.com/office/word/2010/wordprocessingGroup" xmlns:wpi="http://schemas.microsoft.com/office/word/2010/wordprocessingInk" xmlns:wne="http://schemas.microsoft.com/office/word/2006/wordml" xmlns:wps="http://schemas.microsoft.com/office/word/2010/wordprocessingShape" mc:Ignorable="w14 w15 w16se w16cid w16 w16cex w16sdtdh w16sdtfl w16du wp14">
   <w:footnote w:type="separator" w:id="-1">
     <w:p>
       <w:pPr>
@@ -5632,7 +5602,7 @@
 </file>
 
 <file path=word/header1.xml><?xml version="1.0" encoding="utf-8"?>
-<w:hdr xmlns:wpc="http://schemas.microsoft.com/office/word/2010/wordprocessingCanvas" xmlns:cx="http://schemas.microsoft.com/office/drawing/2014/chartex" xmlns:cx1="http://schemas.microsoft.com/office/drawing/2015/9/8/chartex" xmlns:cx2="http://schemas.microsoft.com/office/drawing/2015/10/21/chartex" xmlns:cx3="http://schemas.microsoft.com/office/drawing/2016/5/9/chartex" xmlns:cx4="http://schemas.microsoft.com/office/drawing/2016/5/10/chartex" xmlns:cx5="http://schemas.microsoft.com/office/drawing/2016/5/11/chartex" xmlns:cx6="http://schemas.microsoft.com/office/drawing/2016/5/12/chartex" xmlns:cx7="http://schemas.microsoft.com/office/drawing/2016/5/13/chartex" xmlns:cx8="http://schemas.microsoft.com/office/drawing/2016/5/14/chartex" xmlns:mc="http://schemas.openxmlformats.org/markup-compatibility/2006" xmlns:aink="http://schemas.microsoft.com/office/drawing/2016/ink" xmlns:am3d="http://schemas.microsoft.com/office/drawing/2017/model3d" xmlns:o="urn:schemas-microsoft-com:office:office" xmlns:oel="http://schemas.microsoft.com/office/2019/extlst" xmlns:r="http://schemas.openxmlformats.org/officeDocument/2006/relationships" xmlns:m="http://schemas.openxmlformats.org/officeDocument/2006/math" xmlns:v="urn:schemas-microsoft-com:vml" xmlns:wp14="http://schemas.microsoft.com/office/word/2010/wordprocessingDrawing" xmlns:wp="http://schemas.openxmlformats.org/drawingml/2006/wordprocessingDrawing" xmlns:w10="urn:schemas-microsoft-com:office:word" xmlns:w="http://schemas.openxmlformats.org/wordprocessingml/2006/main" xmlns:w14="http://schemas.microsoft.com/office/word/2010/wordml" xmlns:w15="http://schemas.microsoft.com/office/word/2012/wordml" xmlns:w16cex="http://schemas.microsoft.com/office/word/2018/wordml/cex" xmlns:w16cid="http://schemas.microsoft.com/office/word/2016/wordml/cid" xmlns:w16="http://schemas.microsoft.com/office/word/2018/wordml" xmlns:w16du="http://schemas.microsoft.com/office/word/2023/wordml/word16du" xmlns:w16sdtdh="http://schemas.microsoft.com/office/word/2020/wordml/sdtdatahash" xmlns:w16se="http://schemas.microsoft.com/office/word/2015/wordml/symex" xmlns:wpg="http://schemas.microsoft.com/office/word/2010/wordprocessingGroup" xmlns:wpi="http://schemas.microsoft.com/office/word/2010/wordprocessingInk" xmlns:wne="http://schemas.microsoft.com/office/word/2006/wordml" xmlns:wps="http://schemas.microsoft.com/office/word/2010/wordprocessingShape" mc:Ignorable="w14 w15 w16se w16cid w16 w16cex w16sdtdh w16du wp14">
+<w:hdr xmlns:wpc="http://schemas.microsoft.com/office/word/2010/wordprocessingCanvas" xmlns:cx="http://schemas.microsoft.com/office/drawing/2014/chartex" xmlns:cx1="http://schemas.microsoft.com/office/drawing/2015/9/8/chartex" xmlns:cx2="http://schemas.microsoft.com/office/drawing/2015/10/21/chartex" xmlns:cx3="http://schemas.microsoft.com/office/drawing/2016/5/9/chartex" xmlns:cx4="http://schemas.microsoft.com/office/drawing/2016/5/10/chartex" xmlns:cx5="http://schemas.microsoft.com/office/drawing/2016/5/11/chartex" xmlns:cx6="http://schemas.microsoft.com/office/drawing/2016/5/12/chartex" xmlns:cx7="http://schemas.microsoft.com/office/drawing/2016/5/13/chartex" xmlns:cx8="http://schemas.microsoft.com/office/drawing/2016/5/14/chartex" xmlns:mc="http://schemas.openxmlformats.org/markup-compatibility/2006" xmlns:aink="http://schemas.microsoft.com/office/drawing/2016/ink" xmlns:am3d="http://schemas.microsoft.com/office/drawing/2017/model3d" xmlns:o="urn:schemas-microsoft-com:office:office" xmlns:oel="http://schemas.microsoft.com/office/2019/extlst" xmlns:r="http://schemas.openxmlformats.org/officeDocument/2006/relationships" xmlns:m="http://schemas.openxmlformats.org/officeDocument/2006/math" xmlns:v="urn:schemas-microsoft-com:vml" xmlns:wp14="http://schemas.microsoft.com/office/word/2010/wordprocessingDrawing" xmlns:wp="http://schemas.openxmlformats.org/drawingml/2006/wordprocessingDrawing" xmlns:w10="urn:schemas-microsoft-com:office:word" xmlns:w="http://schemas.openxmlformats.org/wordprocessingml/2006/main" xmlns:w14="http://schemas.microsoft.com/office/word/2010/wordml" xmlns:w15="http://schemas.microsoft.com/office/word/2012/wordml" xmlns:w16cex="http://schemas.microsoft.com/office/word/2018/wordml/cex" xmlns:w16cid="http://schemas.microsoft.com/office/word/2016/wordml/cid" xmlns:w16="http://schemas.microsoft.com/office/word/2018/wordml" xmlns:w16du="http://schemas.microsoft.com/office/word/2023/wordml/word16du" xmlns:w16sdtdh="http://schemas.microsoft.com/office/word/2020/wordml/sdtdatahash" xmlns:w16sdtfl="http://schemas.microsoft.com/office/word/2024/wordml/sdtformatlock" xmlns:w16se="http://schemas.microsoft.com/office/word/2015/wordml/symex" xmlns:wpg="http://schemas.microsoft.com/office/word/2010/wordprocessingGroup" xmlns:wpi="http://schemas.microsoft.com/office/word/2010/wordprocessingInk" xmlns:wne="http://schemas.microsoft.com/office/word/2006/wordml" xmlns:wps="http://schemas.microsoft.com/office/word/2010/wordprocessingShape" mc:Ignorable="w14 w15 w16se w16cid w16 w16cex w16sdtdh w16sdtfl w16du wp14">
   <w:p>
     <w:pPr>
       <w:pStyle w:val="Title"/>
@@ -5704,7 +5674,7 @@
 </file>
 
 <file path=word/header2.xml><?xml version="1.0" encoding="utf-8"?>
-<w:hdr xmlns:wpc="http://schemas.microsoft.com/office/word/2010/wordprocessingCanvas" xmlns:cx="http://schemas.microsoft.com/office/drawing/2014/chartex" xmlns:cx1="http://schemas.microsoft.com/office/drawing/2015/9/8/chartex" xmlns:cx2="http://schemas.microsoft.com/office/drawing/2015/10/21/chartex" xmlns:cx3="http://schemas.microsoft.com/office/drawing/2016/5/9/chartex" xmlns:cx4="http://schemas.microsoft.com/office/drawing/2016/5/10/chartex" xmlns:cx5="http://schemas.microsoft.com/office/drawing/2016/5/11/chartex" xmlns:cx6="http://schemas.microsoft.com/office/drawing/2016/5/12/chartex" xmlns:cx7="http://schemas.microsoft.com/office/drawing/2016/5/13/chartex" xmlns:cx8="http://schemas.microsoft.com/office/drawing/2016/5/14/chartex" xmlns:mc="http://schemas.openxmlformats.org/markup-compatibility/2006" xmlns:aink="http://schemas.microsoft.com/office/drawing/2016/ink" xmlns:am3d="http://schemas.microsoft.com/office/drawing/2017/model3d" xmlns:o="urn:schemas-microsoft-com:office:office" xmlns:oel="http://schemas.microsoft.com/office/2019/extlst" xmlns:r="http://schemas.openxmlformats.org/officeDocument/2006/relationships" xmlns:m="http://schemas.openxmlformats.org/officeDocument/2006/math" xmlns:v="urn:schemas-microsoft-com:vml" xmlns:wp14="http://schemas.microsoft.com/office/word/2010/wordprocessingDrawing" xmlns:wp="http://schemas.openxmlformats.org/drawingml/2006/wordprocessingDrawing" xmlns:w10="urn:schemas-microsoft-com:office:word" xmlns:w="http://schemas.openxmlformats.org/wordprocessingml/2006/main" xmlns:w14="http://schemas.microsoft.com/office/word/2010/wordml" xmlns:w15="http://schemas.microsoft.com/office/word/2012/wordml" xmlns:w16cex="http://schemas.microsoft.com/office/word/2018/wordml/cex" xmlns:w16cid="http://schemas.microsoft.com/office/word/2016/wordml/cid" xmlns:w16="http://schemas.microsoft.com/office/word/2018/wordml" xmlns:w16du="http://schemas.microsoft.com/office/word/2023/wordml/word16du" xmlns:w16sdtdh="http://schemas.microsoft.com/office/word/2020/wordml/sdtdatahash" xmlns:w16se="http://schemas.microsoft.com/office/word/2015/wordml/symex" xmlns:wpg="http://schemas.microsoft.com/office/word/2010/wordprocessingGroup" xmlns:wpi="http://schemas.microsoft.com/office/word/2010/wordprocessingInk" xmlns:wne="http://schemas.microsoft.com/office/word/2006/wordml" xmlns:wps="http://schemas.microsoft.com/office/word/2010/wordprocessingShape" mc:Ignorable="w14 w15 w16se w16cid w16 w16cex w16sdtdh w16du wp14">
+<w:hdr xmlns:wpc="http://schemas.microsoft.com/office/word/2010/wordprocessingCanvas" xmlns:cx="http://schemas.microsoft.com/office/drawing/2014/chartex" xmlns:cx1="http://schemas.microsoft.com/office/drawing/2015/9/8/chartex" xmlns:cx2="http://schemas.microsoft.com/office/drawing/2015/10/21/chartex" xmlns:cx3="http://schemas.microsoft.com/office/drawing/2016/5/9/chartex" xmlns:cx4="http://schemas.microsoft.com/office/drawing/2016/5/10/chartex" xmlns:cx5="http://schemas.microsoft.com/office/drawing/2016/5/11/chartex" xmlns:cx6="http://schemas.microsoft.com/office/drawing/2016/5/12/chartex" xmlns:cx7="http://schemas.microsoft.com/office/drawing/2016/5/13/chartex" xmlns:cx8="http://schemas.microsoft.com/office/drawing/2016/5/14/chartex" xmlns:mc="http://schemas.openxmlformats.org/markup-compatibility/2006" xmlns:aink="http://schemas.microsoft.com/office/drawing/2016/ink" xmlns:am3d="http://schemas.microsoft.com/office/drawing/2017/model3d" xmlns:o="urn:schemas-microsoft-com:office:office" xmlns:oel="http://schemas.microsoft.com/office/2019/extlst" xmlns:r="http://schemas.openxmlformats.org/officeDocument/2006/relationships" xmlns:m="http://schemas.openxmlformats.org/officeDocument/2006/math" xmlns:v="urn:schemas-microsoft-com:vml" xmlns:wp14="http://schemas.microsoft.com/office/word/2010/wordprocessingDrawing" xmlns:wp="http://schemas.openxmlformats.org/drawingml/2006/wordprocessingDrawing" xmlns:w10="urn:schemas-microsoft-com:office:word" xmlns:w="http://schemas.openxmlformats.org/wordprocessingml/2006/main" xmlns:w14="http://schemas.microsoft.com/office/word/2010/wordml" xmlns:w15="http://schemas.microsoft.com/office/word/2012/wordml" xmlns:w16cex="http://schemas.microsoft.com/office/word/2018/wordml/cex" xmlns:w16cid="http://schemas.microsoft.com/office/word/2016/wordml/cid" xmlns:w16="http://schemas.microsoft.com/office/word/2018/wordml" xmlns:w16du="http://schemas.microsoft.com/office/word/2023/wordml/word16du" xmlns:w16sdtdh="http://schemas.microsoft.com/office/word/2020/wordml/sdtdatahash" xmlns:w16sdtfl="http://schemas.microsoft.com/office/word/2024/wordml/sdtformatlock" xmlns:w16se="http://schemas.microsoft.com/office/word/2015/wordml/symex" xmlns:wpg="http://schemas.microsoft.com/office/word/2010/wordprocessingGroup" xmlns:wpi="http://schemas.microsoft.com/office/word/2010/wordprocessingInk" xmlns:wne="http://schemas.microsoft.com/office/word/2006/wordml" xmlns:wps="http://schemas.microsoft.com/office/word/2010/wordprocessingShape" mc:Ignorable="w14 w15 w16se w16cid w16 w16cex w16sdtdh w16sdtfl w16du wp14">
   <w:p>
     <w:pPr>
       <w:pStyle w:val="Title"/>
@@ -5776,7 +5746,7 @@
 </file>
 
 <file path=word/numbering.xml><?xml version="1.0" encoding="utf-8"?>
-<w:numbering xmlns:wpc="http://schemas.microsoft.com/office/word/2010/wordprocessingCanvas" xmlns:cx="http://schemas.microsoft.com/office/drawing/2014/chartex" xmlns:cx1="http://schemas.microsoft.com/office/drawing/2015/9/8/chartex" xmlns:cx2="http://schemas.microsoft.com/office/drawing/2015/10/21/chartex" xmlns:cx3="http://schemas.microsoft.com/office/drawing/2016/5/9/chartex" xmlns:cx4="http://schemas.microsoft.com/office/drawing/2016/5/10/chartex" xmlns:cx5="http://schemas.microsoft.com/office/drawing/2016/5/11/chartex" xmlns:cx6="http://schemas.microsoft.com/office/drawing/2016/5/12/chartex" xmlns:cx7="http://schemas.microsoft.com/office/drawing/2016/5/13/chartex" xmlns:cx8="http://schemas.microsoft.com/office/drawing/2016/5/14/chartex" xmlns:mc="http://schemas.openxmlformats.org/markup-compatibility/2006" xmlns:aink="http://schemas.microsoft.com/office/drawing/2016/ink" xmlns:am3d="http://schemas.microsoft.com/office/drawing/2017/model3d" xmlns:o="urn:schemas-microsoft-com:office:office" xmlns:oel="http://schemas.microsoft.com/office/2019/extlst" xmlns:r="http://schemas.openxmlformats.org/officeDocument/2006/relationships" xmlns:m="http://schemas.openxmlformats.org/officeDocument/2006/math" xmlns:v="urn:schemas-microsoft-com:vml" xmlns:wp14="http://schemas.microsoft.com/office/word/2010/wordprocessingDrawing" xmlns:wp="http://schemas.openxmlformats.org/drawingml/2006/wordprocessingDrawing" xmlns:w10="urn:schemas-microsoft-com:office:word" xmlns:w="http://schemas.openxmlformats.org/wordprocessingml/2006/main" xmlns:w14="http://schemas.microsoft.com/office/word/2010/wordml" xmlns:w15="http://schemas.microsoft.com/office/word/2012/wordml" xmlns:w16cex="http://schemas.microsoft.com/office/word/2018/wordml/cex" xmlns:w16cid="http://schemas.microsoft.com/office/word/2016/wordml/cid" xmlns:w16="http://schemas.microsoft.com/office/word/2018/wordml" xmlns:w16du="http://schemas.microsoft.com/office/word/2023/wordml/word16du" xmlns:w16sdtdh="http://schemas.microsoft.com/office/word/2020/wordml/sdtdatahash" xmlns:w16se="http://schemas.microsoft.com/office/word/2015/wordml/symex" xmlns:wpg="http://schemas.microsoft.com/office/word/2010/wordprocessingGroup" xmlns:wpi="http://schemas.microsoft.com/office/word/2010/wordprocessingInk" xmlns:wne="http://schemas.microsoft.com/office/word/2006/wordml" xmlns:wps="http://schemas.microsoft.com/office/word/2010/wordprocessingShape" mc:Ignorable="w14 w15 w16se w16cid w16 w16cex w16sdtdh w16du wp14">
+<w:numbering xmlns:wpc="http://schemas.microsoft.com/office/word/2010/wordprocessingCanvas" xmlns:cx="http://schemas.microsoft.com/office/drawing/2014/chartex" xmlns:cx1="http://schemas.microsoft.com/office/drawing/2015/9/8/chartex" xmlns:cx2="http://schemas.microsoft.com/office/drawing/2015/10/21/chartex" xmlns:cx3="http://schemas.microsoft.com/office/drawing/2016/5/9/chartex" xmlns:cx4="http://schemas.microsoft.com/office/drawing/2016/5/10/chartex" xmlns:cx5="http://schemas.microsoft.com/office/drawing/2016/5/11/chartex" xmlns:cx6="http://schemas.microsoft.com/office/drawing/2016/5/12/chartex" xmlns:cx7="http://schemas.microsoft.com/office/drawing/2016/5/13/chartex" xmlns:cx8="http://schemas.microsoft.com/office/drawing/2016/5/14/chartex" xmlns:mc="http://schemas.openxmlformats.org/markup-compatibility/2006" xmlns:aink="http://schemas.microsoft.com/office/drawing/2016/ink" xmlns:am3d="http://schemas.microsoft.com/office/drawing/2017/model3d" xmlns:o="urn:schemas-microsoft-com:office:office" xmlns:oel="http://schemas.microsoft.com/office/2019/extlst" xmlns:r="http://schemas.openxmlformats.org/officeDocument/2006/relationships" xmlns:m="http://schemas.openxmlformats.org/officeDocument/2006/math" xmlns:v="urn:schemas-microsoft-com:vml" xmlns:wp14="http://schemas.microsoft.com/office/word/2010/wordprocessingDrawing" xmlns:wp="http://schemas.openxmlformats.org/drawingml/2006/wordprocessingDrawing" xmlns:w10="urn:schemas-microsoft-com:office:word" xmlns:w="http://schemas.openxmlformats.org/wordprocessingml/2006/main" xmlns:w14="http://schemas.microsoft.com/office/word/2010/wordml" xmlns:w15="http://schemas.microsoft.com/office/word/2012/wordml" xmlns:w16cex="http://schemas.microsoft.com/office/word/2018/wordml/cex" xmlns:w16cid="http://schemas.microsoft.com/office/word/2016/wordml/cid" xmlns:w16="http://schemas.microsoft.com/office/word/2018/wordml" xmlns:w16du="http://schemas.microsoft.com/office/word/2023/wordml/word16du" xmlns:w16sdtdh="http://schemas.microsoft.com/office/word/2020/wordml/sdtdatahash" xmlns:w16sdtfl="http://schemas.microsoft.com/office/word/2024/wordml/sdtformatlock" xmlns:w16se="http://schemas.microsoft.com/office/word/2015/wordml/symex" xmlns:wpg="http://schemas.microsoft.com/office/word/2010/wordprocessingGroup" xmlns:wpi="http://schemas.microsoft.com/office/word/2010/wordprocessingInk" xmlns:wne="http://schemas.microsoft.com/office/word/2006/wordml" xmlns:wps="http://schemas.microsoft.com/office/word/2010/wordprocessingShape" mc:Ignorable="w14 w15 w16se w16cid w16 w16cex w16sdtdh w16sdtfl w16du wp14">
   <w:abstractNum w:abstractNumId="0" w15:restartNumberingAfterBreak="0">
     <w:nsid w:val="FFFFFF89"/>
     <w:multiLevelType w:val="singleLevel"/>
@@ -6291,7 +6261,7 @@
 </file>
 
 <file path=word/styles.xml><?xml version="1.0" encoding="utf-8"?>
-<w:styles xmlns:mc="http://schemas.openxmlformats.org/markup-compatibility/2006" xmlns:r="http://schemas.openxmlformats.org/officeDocument/2006/relationships" xmlns:w="http://schemas.openxmlformats.org/wordprocessingml/2006/main" xmlns:w14="http://schemas.microsoft.com/office/word/2010/wordml" xmlns:w15="http://schemas.microsoft.com/office/word/2012/wordml" xmlns:w16cex="http://schemas.microsoft.com/office/word/2018/wordml/cex" xmlns:w16cid="http://schemas.microsoft.com/office/word/2016/wordml/cid" xmlns:w16="http://schemas.microsoft.com/office/word/2018/wordml" xmlns:w16du="http://schemas.microsoft.com/office/word/2023/wordml/word16du" xmlns:w16sdtdh="http://schemas.microsoft.com/office/word/2020/wordml/sdtdatahash" xmlns:w16se="http://schemas.microsoft.com/office/word/2015/wordml/symex" mc:Ignorable="w14 w15 w16se w16cid w16 w16cex w16sdtdh w16du">
+<w:styles xmlns:mc="http://schemas.openxmlformats.org/markup-compatibility/2006" xmlns:r="http://schemas.openxmlformats.org/officeDocument/2006/relationships" xmlns:w="http://schemas.openxmlformats.org/wordprocessingml/2006/main" xmlns:w14="http://schemas.microsoft.com/office/word/2010/wordml" xmlns:w15="http://schemas.microsoft.com/office/word/2012/wordml" xmlns:w16cex="http://schemas.microsoft.com/office/word/2018/wordml/cex" xmlns:w16cid="http://schemas.microsoft.com/office/word/2016/wordml/cid" xmlns:w16="http://schemas.microsoft.com/office/word/2018/wordml" xmlns:w16du="http://schemas.microsoft.com/office/word/2023/wordml/word16du" xmlns:w16sdtdh="http://schemas.microsoft.com/office/word/2020/wordml/sdtdatahash" xmlns:w16sdtfl="http://schemas.microsoft.com/office/word/2024/wordml/sdtformatlock" xmlns:w16se="http://schemas.microsoft.com/office/word/2015/wordml/symex" mc:Ignorable="w14 w15 w16se w16cid w16 w16cex w16sdtdh w16sdtfl w16du">
   <w:docDefaults>
     <w:rPrDefault>
       <w:rPr>

</xml_diff>

<commit_message>
update CV with review experience
</commit_message>
<xml_diff>
--- a/docs/Banerjee_CV.docx
+++ b/docs/Banerjee_CV.docx
@@ -3307,7 +3307,8 @@
         <w:widowControl w:val="0"/>
         <w:spacing w:line="240" w:lineRule="auto"/>
         <w:rPr>
-          <w:b/>
+          <w:sz w:val="18"/>
+          <w:szCs w:val="20"/>
         </w:rPr>
       </w:pPr>
       <w:r>
@@ -4637,6 +4638,22 @@
               <w:sz w:val="18"/>
             </w:rPr>
             <w:t>Helped improve course materials for Cornell Foundations of Robotics class (CS 4750): Summer 2023</w:t>
+          </w:r>
+        </w:p>
+        <w:p>
+          <w:pPr>
+            <w:pStyle w:val="ListBullet"/>
+            <w:numPr>
+              <w:ilvl w:val="0"/>
+              <w:numId w:val="1"/>
+            </w:numPr>
+            <w:spacing w:after="0"/>
+          </w:pPr>
+          <w:r>
+            <w:rPr>
+              <w:sz w:val="18"/>
+            </w:rPr>
+            <w:t>Reviewer for IEEE RA-L (2025), HRI Short Contributions (2023, 2024), L4DC (2024)</w:t>
           </w:r>
         </w:p>
       </w:sdtContent>

</xml_diff>

<commit_message>
add work under submission
</commit_message>
<xml_diff>
--- a/docs/Banerjee_CV.docx
+++ b/docs/Banerjee_CV.docx
@@ -2084,6 +2084,238 @@
           <w:bCs/>
           <w:sz w:val="22"/>
         </w:rPr>
+        <w:t>UNDER SUBMISSION</w:t>
+      </w:r>
+    </w:p>
+    <w:p>
+      <w:pPr>
+        <w:spacing w:line="240" w:lineRule="auto"/>
+        <w:rPr>
+          <w:rFonts w:ascii="Book Antiqua" w:eastAsia="Times New Roman" w:hAnsi="Book Antiqua" w:cs="Times New Roman"/>
+          <w:b/>
+          <w:bCs/>
+          <w:sz w:val="22"/>
+        </w:rPr>
+      </w:pPr>
+    </w:p>
+    <w:p>
+      <w:pPr>
+        <w:spacing w:line="240" w:lineRule="auto"/>
+        <w:rPr>
+          <w:rFonts w:ascii="Book Antiqua" w:eastAsia="Times New Roman" w:hAnsi="Book Antiqua" w:cs="Times New Roman"/>
+          <w:sz w:val="18"/>
+          <w:szCs w:val="18"/>
+        </w:rPr>
+      </w:pPr>
+      <w:r>
+        <w:rPr>
+          <w:rFonts w:ascii="Book Antiqua" w:eastAsia="Times New Roman" w:hAnsi="Book Antiqua" w:cs="Times New Roman"/>
+          <w:b/>
+          <w:bCs/>
+          <w:sz w:val="18"/>
+          <w:szCs w:val="18"/>
+        </w:rPr>
+        <w:t>R. Banerjee</w:t>
+      </w:r>
+      <w:r>
+        <w:rPr>
+          <w:rFonts w:ascii="Book Antiqua" w:eastAsia="Times New Roman" w:hAnsi="Book Antiqua" w:cs="Times New Roman"/>
+          <w:sz w:val="18"/>
+          <w:szCs w:val="18"/>
+        </w:rPr>
+        <w:t xml:space="preserve">, K. </w:t>
+      </w:r>
+      <w:proofErr w:type="spellStart"/>
+      <w:r>
+        <w:rPr>
+          <w:rFonts w:ascii="Book Antiqua" w:eastAsia="Times New Roman" w:hAnsi="Book Antiqua" w:cs="Times New Roman"/>
+          <w:sz w:val="18"/>
+          <w:szCs w:val="18"/>
+        </w:rPr>
+        <w:t>Palempalli</w:t>
+      </w:r>
+      <w:proofErr w:type="spellEnd"/>
+      <w:r>
+        <w:rPr>
+          <w:rFonts w:ascii="Book Antiqua" w:eastAsia="Times New Roman" w:hAnsi="Book Antiqua" w:cs="Times New Roman"/>
+          <w:sz w:val="18"/>
+          <w:szCs w:val="18"/>
+        </w:rPr>
+        <w:t>*</w:t>
+      </w:r>
+      <w:r>
+        <w:rPr>
+          <w:rFonts w:ascii="Book Antiqua" w:eastAsia="Times New Roman" w:hAnsi="Book Antiqua" w:cs="Times New Roman"/>
+          <w:sz w:val="18"/>
+          <w:szCs w:val="18"/>
+        </w:rPr>
+        <w:t>, B. Yang</w:t>
+      </w:r>
+      <w:r>
+        <w:rPr>
+          <w:rFonts w:ascii="Book Antiqua" w:eastAsia="Times New Roman" w:hAnsi="Book Antiqua" w:cs="Times New Roman"/>
+          <w:sz w:val="18"/>
+          <w:szCs w:val="18"/>
+        </w:rPr>
+        <w:t>*</w:t>
+      </w:r>
+      <w:r>
+        <w:rPr>
+          <w:rFonts w:ascii="Book Antiqua" w:eastAsia="Times New Roman" w:hAnsi="Book Antiqua" w:cs="Times New Roman"/>
+          <w:sz w:val="18"/>
+          <w:szCs w:val="18"/>
+        </w:rPr>
+        <w:t>, J. Fang, A. Abdullah, T. Silver, S. Dean</w:t>
+      </w:r>
+      <w:r>
+        <w:rPr>
+          <w:rFonts w:ascii="Book Antiqua" w:eastAsia="Times New Roman" w:hAnsi="Book Antiqua" w:cs="Times New Roman"/>
+          <w:sz w:val="18"/>
+          <w:szCs w:val="18"/>
+          <w:vertAlign w:val="superscript"/>
+        </w:rPr>
+        <w:t>†</w:t>
+      </w:r>
+      <w:r>
+        <w:rPr>
+          <w:rFonts w:ascii="Book Antiqua" w:eastAsia="Times New Roman" w:hAnsi="Book Antiqua" w:cs="Times New Roman"/>
+          <w:sz w:val="18"/>
+          <w:szCs w:val="18"/>
+        </w:rPr>
+        <w:t>, T. Bhattacharjee</w:t>
+      </w:r>
+      <w:r>
+        <w:rPr>
+          <w:rFonts w:ascii="Book Antiqua" w:eastAsia="Times New Roman" w:hAnsi="Book Antiqua" w:cs="Times New Roman"/>
+          <w:sz w:val="18"/>
+          <w:szCs w:val="18"/>
+          <w:vertAlign w:val="superscript"/>
+        </w:rPr>
+        <w:t>†</w:t>
+      </w:r>
+      <w:r>
+        <w:rPr>
+          <w:rFonts w:ascii="Book Antiqua" w:eastAsia="Times New Roman" w:hAnsi="Book Antiqua" w:cs="Times New Roman"/>
+          <w:sz w:val="18"/>
+          <w:szCs w:val="18"/>
+        </w:rPr>
+        <w:t xml:space="preserve"> “</w:t>
+      </w:r>
+      <w:r>
+        <w:rPr>
+          <w:rFonts w:ascii="Book Antiqua" w:eastAsia="Times New Roman" w:hAnsi="Book Antiqua" w:cs="Times New Roman"/>
+          <w:sz w:val="18"/>
+          <w:szCs w:val="18"/>
+        </w:rPr>
+        <w:t>A Human-in-the-loop Confidence-Aware Failure Recovery Framework for Modular Robot Policies</w:t>
+      </w:r>
+      <w:r>
+        <w:rPr>
+          <w:rFonts w:ascii="Book Antiqua" w:eastAsia="Times New Roman" w:hAnsi="Book Antiqua" w:cs="Times New Roman"/>
+          <w:sz w:val="18"/>
+          <w:szCs w:val="18"/>
+        </w:rPr>
+        <w:t>.”</w:t>
+      </w:r>
+    </w:p>
+    <w:p>
+      <w:pPr>
+        <w:spacing w:line="240" w:lineRule="auto"/>
+        <w:rPr>
+          <w:rFonts w:ascii="Book Antiqua" w:eastAsia="Times New Roman" w:hAnsi="Book Antiqua" w:cs="Times New Roman"/>
+          <w:sz w:val="18"/>
+          <w:szCs w:val="18"/>
+        </w:rPr>
+      </w:pPr>
+    </w:p>
+    <w:p>
+      <w:pPr>
+        <w:spacing w:line="240" w:lineRule="auto"/>
+        <w:rPr>
+          <w:rFonts w:ascii="Book Antiqua" w:eastAsia="Times New Roman" w:hAnsi="Book Antiqua" w:cs="Times New Roman"/>
+          <w:sz w:val="18"/>
+          <w:szCs w:val="18"/>
+        </w:rPr>
+      </w:pPr>
+      <w:r>
+        <w:rPr>
+          <w:rFonts w:ascii="Book Antiqua" w:eastAsia="Times New Roman" w:hAnsi="Book Antiqua" w:cs="Times New Roman"/>
+          <w:sz w:val="18"/>
+          <w:szCs w:val="18"/>
+        </w:rPr>
+        <w:t xml:space="preserve">P. Ray, </w:t>
+      </w:r>
+      <w:r>
+        <w:rPr>
+          <w:rFonts w:ascii="Book Antiqua" w:eastAsia="Times New Roman" w:hAnsi="Book Antiqua" w:cs="Times New Roman"/>
+          <w:b/>
+          <w:bCs/>
+          <w:sz w:val="18"/>
+          <w:szCs w:val="18"/>
+        </w:rPr>
+        <w:t>R. Banerjee</w:t>
+      </w:r>
+      <w:r>
+        <w:rPr>
+          <w:rFonts w:ascii="Book Antiqua" w:eastAsia="Times New Roman" w:hAnsi="Book Antiqua" w:cs="Times New Roman"/>
+          <w:sz w:val="18"/>
+          <w:szCs w:val="18"/>
+        </w:rPr>
+        <w:t>, M. Campbell</w:t>
+      </w:r>
+      <w:r>
+        <w:rPr>
+          <w:rFonts w:ascii="Book Antiqua" w:eastAsia="Times New Roman" w:hAnsi="Book Antiqua" w:cs="Times New Roman"/>
+          <w:sz w:val="18"/>
+          <w:szCs w:val="18"/>
+        </w:rPr>
+        <w:t>. “</w:t>
+      </w:r>
+      <w:r>
+        <w:rPr>
+          <w:rFonts w:ascii="Book Antiqua" w:eastAsia="Times New Roman" w:hAnsi="Book Antiqua" w:cs="Times New Roman"/>
+          <w:sz w:val="18"/>
+          <w:szCs w:val="18"/>
+        </w:rPr>
+        <w:t>Adversarial Curriculum Learning for Robust Autonomous Driving Policies</w:t>
+      </w:r>
+      <w:r>
+        <w:rPr>
+          <w:rFonts w:ascii="Book Antiqua" w:eastAsia="Times New Roman" w:hAnsi="Book Antiqua" w:cs="Times New Roman"/>
+          <w:sz w:val="18"/>
+          <w:szCs w:val="18"/>
+        </w:rPr>
+        <w:t>.”</w:t>
+      </w:r>
+    </w:p>
+    <w:p>
+      <w:pPr>
+        <w:spacing w:line="240" w:lineRule="auto"/>
+        <w:rPr>
+          <w:rFonts w:ascii="Book Antiqua" w:eastAsia="Times New Roman" w:hAnsi="Book Antiqua" w:cs="Times New Roman"/>
+          <w:b/>
+          <w:bCs/>
+          <w:sz w:val="22"/>
+        </w:rPr>
+      </w:pPr>
+    </w:p>
+    <w:p>
+      <w:pPr>
+        <w:spacing w:line="240" w:lineRule="auto"/>
+        <w:rPr>
+          <w:rFonts w:ascii="Book Antiqua" w:eastAsia="Times New Roman" w:hAnsi="Book Antiqua" w:cs="Times New Roman"/>
+          <w:b/>
+          <w:bCs/>
+          <w:sz w:val="22"/>
+        </w:rPr>
+      </w:pPr>
+      <w:r>
+        <w:rPr>
+          <w:rFonts w:ascii="Book Antiqua" w:eastAsia="Times New Roman" w:hAnsi="Book Antiqua" w:cs="Times New Roman"/>
+          <w:b/>
+          <w:bCs/>
+          <w:sz w:val="22"/>
+        </w:rPr>
         <w:t>CONFERENCE PAPERS</w:t>
       </w:r>
     </w:p>
@@ -2591,6 +2823,7 @@
           <w:bCs/>
           <w:sz w:val="22"/>
         </w:rPr>
+        <w:lastRenderedPageBreak/>
         <w:t>JOURNAL PAPERS</w:t>
       </w:r>
     </w:p>
@@ -2841,7 +3074,6 @@
           <w:sz w:val="18"/>
           <w:szCs w:val="18"/>
         </w:rPr>
-        <w:lastRenderedPageBreak/>
         <w:t xml:space="preserve">A. Amini, I. </w:t>
       </w:r>
       <w:proofErr w:type="spellStart"/>
@@ -4293,15 +4525,7 @@
               <w:sz w:val="18"/>
               <w:szCs w:val="18"/>
             </w:rPr>
-            <w:t>Finalist, IEEE ICRA Best Paper Award on Human-Robot Interaction</w:t>
-          </w:r>
-          <w:r>
-            <w:rPr>
-              <w:rFonts w:ascii="Book Antiqua" w:eastAsia="Times New Roman" w:hAnsi="Book Antiqua" w:cs="Times New Roman"/>
-              <w:sz w:val="18"/>
-              <w:szCs w:val="18"/>
-            </w:rPr>
-            <w:t>, ICRA 2025</w:t>
+            <w:t>Finalist, IEEE ICRA Best Paper Award on Human-Robot Interaction, ICRA 2025</w:t>
           </w:r>
         </w:p>
         <w:p>
@@ -4324,23 +4548,7 @@
               <w:sz w:val="18"/>
               <w:szCs w:val="18"/>
             </w:rPr>
-            <w:t>Finalist, IEEE ICRA Best Student Paper Award</w:t>
-          </w:r>
-          <w:r>
-            <w:rPr>
-              <w:rFonts w:ascii="Book Antiqua" w:eastAsia="Times New Roman" w:hAnsi="Book Antiqua" w:cs="Times New Roman"/>
-              <w:sz w:val="18"/>
-              <w:szCs w:val="18"/>
-            </w:rPr>
-            <w:t xml:space="preserve">, </w:t>
-          </w:r>
-          <w:r>
-            <w:rPr>
-              <w:rFonts w:ascii="Book Antiqua" w:eastAsia="Times New Roman" w:hAnsi="Book Antiqua" w:cs="Times New Roman"/>
-              <w:sz w:val="18"/>
-              <w:szCs w:val="18"/>
-            </w:rPr>
-            <w:t>ICRA 2025</w:t>
+            <w:t>Finalist, IEEE ICRA Best Student Paper Award, ICRA 2025</w:t>
           </w:r>
         </w:p>
         <w:p>
@@ -4363,24 +4571,7 @@
               <w:sz w:val="18"/>
               <w:szCs w:val="18"/>
             </w:rPr>
-            <w:lastRenderedPageBreak/>
-            <w:t>Finalist, IEEE ICRA Best Paper Award</w:t>
-          </w:r>
-          <w:r>
-            <w:rPr>
-              <w:rFonts w:ascii="Book Antiqua" w:eastAsia="Times New Roman" w:hAnsi="Book Antiqua" w:cs="Times New Roman"/>
-              <w:sz w:val="18"/>
-              <w:szCs w:val="18"/>
-            </w:rPr>
-            <w:t xml:space="preserve">, </w:t>
-          </w:r>
-          <w:r>
-            <w:rPr>
-              <w:rFonts w:ascii="Book Antiqua" w:eastAsia="Times New Roman" w:hAnsi="Book Antiqua" w:cs="Times New Roman"/>
-              <w:sz w:val="18"/>
-              <w:szCs w:val="18"/>
-            </w:rPr>
-            <w:t>ICRA 2025</w:t>
+            <w:t>Finalist, IEEE ICRA Best Paper Award, ICRA 2025</w:t>
           </w:r>
         </w:p>
         <w:p>

</xml_diff>